<commit_message>
Actualización del circuito con sus conexiones traseras
</commit_message>
<xml_diff>
--- a/Informe de avances - Parcial 2.docx
+++ b/Informe de avances - Parcial 2.docx
@@ -49,16 +49,7 @@
             <w:szCs w:val="26"/>
             <w:u w:val="single"/>
           </w:rPr>
-          <w:t>https://www.tinkercad.com/things/30irhVGsUJx-exquisite-vihelmo/editel?sharecode=QeH9-G-r-W29xbARQEft_GBHeOOqjtv8OLD</w:t>
-        </w:r>
-        <w:r>
-          <w:rPr>
-            <w:color w:val="1155CC"/>
-            <w:sz w:val="26"/>
-            <w:szCs w:val="26"/>
-            <w:u w:val="single"/>
-          </w:rPr>
-          <w:t>DFRzYSH8</w:t>
+          <w:t>https://www.tinkercad.com/things/30irhVGsUJx-exquisite-vihelmo/editel?sharecode=QeH9-G-r-W29xbARQEft_GBHeOOqjtv8OLDDFRzYSH8</w:t>
         </w:r>
       </w:hyperlink>
     </w:p>
@@ -875,9 +866,10 @@
       <w:pPr>
         <w:spacing w:line="240" w:lineRule="auto"/>
         <w:rPr>
-          <w:rFonts w:ascii="Times New Roman" w:eastAsia="Times New Roman" w:hAnsi="Times New Roman" w:cs="Times New Roman"/>
-          <w:sz w:val="24"/>
-          <w:szCs w:val="24"/>
+          <w:rFonts w:eastAsia="Times New Roman"/>
+          <w:color w:val="000000"/>
+          <w:sz w:val="26"/>
+          <w:szCs w:val="26"/>
           <w:lang w:val="es-CO"/>
         </w:rPr>
       </w:pPr>
@@ -894,9 +886,441 @@
     </w:p>
     <w:p>
       <w:pPr>
-        <w:rPr>
-          <w:sz w:val="26"/>
-          <w:szCs w:val="26"/>
+        <w:spacing w:line="240" w:lineRule="auto"/>
+        <w:rPr>
+          <w:rFonts w:ascii="Times New Roman" w:eastAsia="Times New Roman" w:hAnsi="Times New Roman" w:cs="Times New Roman"/>
+          <w:sz w:val="24"/>
+          <w:szCs w:val="24"/>
+          <w:lang w:val="es-CO"/>
+        </w:rPr>
+      </w:pPr>
+    </w:p>
+    <w:p>
+      <w:pPr>
+        <w:spacing w:line="240" w:lineRule="auto"/>
+        <w:rPr>
+          <w:rFonts w:ascii="Times New Roman" w:eastAsia="Times New Roman" w:hAnsi="Times New Roman" w:cs="Times New Roman"/>
+          <w:sz w:val="24"/>
+          <w:szCs w:val="24"/>
+          <w:lang w:val="es-CO"/>
+        </w:rPr>
+      </w:pPr>
+    </w:p>
+    <w:p>
+      <w:pPr>
+        <w:spacing w:line="240" w:lineRule="auto"/>
+        <w:rPr>
+          <w:rFonts w:ascii="Times New Roman" w:eastAsia="Times New Roman" w:hAnsi="Times New Roman" w:cs="Times New Roman"/>
+          <w:sz w:val="24"/>
+          <w:szCs w:val="24"/>
+          <w:lang w:val="es-CO"/>
+        </w:rPr>
+      </w:pPr>
+    </w:p>
+    <w:p>
+      <w:pPr>
+        <w:spacing w:line="240" w:lineRule="auto"/>
+        <w:rPr>
+          <w:rFonts w:ascii="Times New Roman" w:eastAsia="Times New Roman" w:hAnsi="Times New Roman" w:cs="Times New Roman"/>
+          <w:sz w:val="24"/>
+          <w:szCs w:val="24"/>
+          <w:lang w:val="es-CO"/>
+        </w:rPr>
+      </w:pPr>
+    </w:p>
+    <w:p>
+      <w:pPr>
+        <w:spacing w:line="240" w:lineRule="auto"/>
+        <w:rPr>
+          <w:rFonts w:ascii="Times New Roman" w:eastAsia="Times New Roman" w:hAnsi="Times New Roman" w:cs="Times New Roman"/>
+          <w:sz w:val="24"/>
+          <w:szCs w:val="24"/>
+          <w:lang w:val="es-CO"/>
+        </w:rPr>
+      </w:pPr>
+    </w:p>
+    <w:p>
+      <w:pPr>
+        <w:spacing w:line="240" w:lineRule="auto"/>
+        <w:rPr>
+          <w:rFonts w:ascii="Times New Roman" w:eastAsia="Times New Roman" w:hAnsi="Times New Roman" w:cs="Times New Roman"/>
+          <w:sz w:val="24"/>
+          <w:szCs w:val="24"/>
+          <w:lang w:val="es-CO"/>
+        </w:rPr>
+      </w:pPr>
+    </w:p>
+    <w:p>
+      <w:pPr>
+        <w:spacing w:line="240" w:lineRule="auto"/>
+        <w:rPr>
+          <w:rFonts w:ascii="Times New Roman" w:eastAsia="Times New Roman" w:hAnsi="Times New Roman" w:cs="Times New Roman"/>
+          <w:sz w:val="24"/>
+          <w:szCs w:val="24"/>
+          <w:lang w:val="es-CO"/>
+        </w:rPr>
+      </w:pPr>
+    </w:p>
+    <w:p>
+      <w:pPr>
+        <w:spacing w:line="240" w:lineRule="auto"/>
+        <w:rPr>
+          <w:rFonts w:ascii="Times New Roman" w:eastAsia="Times New Roman" w:hAnsi="Times New Roman" w:cs="Times New Roman"/>
+          <w:sz w:val="24"/>
+          <w:szCs w:val="24"/>
+          <w:lang w:val="es-CO"/>
+        </w:rPr>
+      </w:pPr>
+    </w:p>
+    <w:p>
+      <w:pPr>
+        <w:spacing w:line="240" w:lineRule="auto"/>
+        <w:rPr>
+          <w:rFonts w:ascii="Times New Roman" w:eastAsia="Times New Roman" w:hAnsi="Times New Roman" w:cs="Times New Roman"/>
+          <w:sz w:val="24"/>
+          <w:szCs w:val="24"/>
+          <w:lang w:val="es-CO"/>
+        </w:rPr>
+      </w:pPr>
+    </w:p>
+    <w:p>
+      <w:pPr>
+        <w:spacing w:line="240" w:lineRule="auto"/>
+        <w:rPr>
+          <w:rFonts w:ascii="Times New Roman" w:eastAsia="Times New Roman" w:hAnsi="Times New Roman" w:cs="Times New Roman"/>
+          <w:sz w:val="24"/>
+          <w:szCs w:val="24"/>
+          <w:lang w:val="es-CO"/>
+        </w:rPr>
+      </w:pPr>
+    </w:p>
+    <w:p>
+      <w:pPr>
+        <w:spacing w:line="240" w:lineRule="auto"/>
+        <w:rPr>
+          <w:rFonts w:ascii="Times New Roman" w:eastAsia="Times New Roman" w:hAnsi="Times New Roman" w:cs="Times New Roman"/>
+          <w:sz w:val="24"/>
+          <w:szCs w:val="24"/>
+          <w:lang w:val="es-CO"/>
+        </w:rPr>
+      </w:pPr>
+    </w:p>
+    <w:p>
+      <w:pPr>
+        <w:spacing w:line="240" w:lineRule="auto"/>
+        <w:rPr>
+          <w:rFonts w:ascii="Times New Roman" w:eastAsia="Times New Roman" w:hAnsi="Times New Roman" w:cs="Times New Roman"/>
+          <w:sz w:val="24"/>
+          <w:szCs w:val="24"/>
+          <w:lang w:val="es-CO"/>
+        </w:rPr>
+      </w:pPr>
+    </w:p>
+    <w:p>
+      <w:pPr>
+        <w:spacing w:line="240" w:lineRule="auto"/>
+        <w:rPr>
+          <w:rFonts w:ascii="Times New Roman" w:eastAsia="Times New Roman" w:hAnsi="Times New Roman" w:cs="Times New Roman"/>
+          <w:sz w:val="24"/>
+          <w:szCs w:val="24"/>
+          <w:lang w:val="es-CO"/>
+        </w:rPr>
+      </w:pPr>
+    </w:p>
+    <w:p>
+      <w:pPr>
+        <w:spacing w:line="240" w:lineRule="auto"/>
+        <w:rPr>
+          <w:rFonts w:ascii="Times New Roman" w:eastAsia="Times New Roman" w:hAnsi="Times New Roman" w:cs="Times New Roman"/>
+          <w:sz w:val="24"/>
+          <w:szCs w:val="24"/>
+          <w:lang w:val="es-CO"/>
+        </w:rPr>
+      </w:pPr>
+    </w:p>
+    <w:p>
+      <w:pPr>
+        <w:spacing w:line="240" w:lineRule="auto"/>
+        <w:rPr>
+          <w:rFonts w:ascii="Times New Roman" w:eastAsia="Times New Roman" w:hAnsi="Times New Roman" w:cs="Times New Roman"/>
+          <w:sz w:val="24"/>
+          <w:szCs w:val="24"/>
+          <w:lang w:val="es-CO"/>
+        </w:rPr>
+      </w:pPr>
+    </w:p>
+    <w:p>
+      <w:pPr>
+        <w:spacing w:line="240" w:lineRule="auto"/>
+        <w:rPr>
+          <w:rFonts w:ascii="Times New Roman" w:eastAsia="Times New Roman" w:hAnsi="Times New Roman" w:cs="Times New Roman"/>
+          <w:sz w:val="24"/>
+          <w:szCs w:val="24"/>
+          <w:lang w:val="es-CO"/>
+        </w:rPr>
+      </w:pPr>
+    </w:p>
+    <w:p>
+      <w:pPr>
+        <w:spacing w:line="240" w:lineRule="auto"/>
+        <w:rPr>
+          <w:rFonts w:ascii="Times New Roman" w:eastAsia="Times New Roman" w:hAnsi="Times New Roman" w:cs="Times New Roman"/>
+          <w:sz w:val="24"/>
+          <w:szCs w:val="24"/>
+          <w:lang w:val="es-CO"/>
+        </w:rPr>
+      </w:pPr>
+    </w:p>
+    <w:p>
+      <w:pPr>
+        <w:spacing w:line="240" w:lineRule="auto"/>
+        <w:rPr>
+          <w:rFonts w:ascii="Times New Roman" w:eastAsia="Times New Roman" w:hAnsi="Times New Roman" w:cs="Times New Roman"/>
+          <w:sz w:val="24"/>
+          <w:szCs w:val="24"/>
+          <w:lang w:val="es-CO"/>
+        </w:rPr>
+      </w:pPr>
+    </w:p>
+    <w:p>
+      <w:pPr>
+        <w:spacing w:line="240" w:lineRule="auto"/>
+        <w:rPr>
+          <w:rFonts w:ascii="Times New Roman" w:eastAsia="Times New Roman" w:hAnsi="Times New Roman" w:cs="Times New Roman"/>
+          <w:sz w:val="24"/>
+          <w:szCs w:val="24"/>
+          <w:lang w:val="es-CO"/>
+        </w:rPr>
+      </w:pPr>
+    </w:p>
+    <w:p>
+      <w:pPr>
+        <w:spacing w:line="240" w:lineRule="auto"/>
+        <w:rPr>
+          <w:rFonts w:ascii="Times New Roman" w:eastAsia="Times New Roman" w:hAnsi="Times New Roman" w:cs="Times New Roman"/>
+          <w:sz w:val="24"/>
+          <w:szCs w:val="24"/>
+          <w:lang w:val="es-CO"/>
+        </w:rPr>
+      </w:pPr>
+    </w:p>
+    <w:p>
+      <w:pPr>
+        <w:spacing w:line="240" w:lineRule="auto"/>
+        <w:rPr>
+          <w:rFonts w:ascii="Times New Roman" w:eastAsia="Times New Roman" w:hAnsi="Times New Roman" w:cs="Times New Roman"/>
+          <w:sz w:val="24"/>
+          <w:szCs w:val="24"/>
+          <w:lang w:val="es-CO"/>
+        </w:rPr>
+      </w:pPr>
+    </w:p>
+    <w:p>
+      <w:pPr>
+        <w:spacing w:line="240" w:lineRule="auto"/>
+        <w:rPr>
+          <w:rFonts w:ascii="Times New Roman" w:eastAsia="Times New Roman" w:hAnsi="Times New Roman" w:cs="Times New Roman"/>
+          <w:sz w:val="24"/>
+          <w:szCs w:val="24"/>
+          <w:lang w:val="es-CO"/>
+        </w:rPr>
+      </w:pPr>
+    </w:p>
+    <w:p>
+      <w:pPr>
+        <w:spacing w:line="240" w:lineRule="auto"/>
+        <w:rPr>
+          <w:rFonts w:ascii="Times New Roman" w:eastAsia="Times New Roman" w:hAnsi="Times New Roman" w:cs="Times New Roman"/>
+          <w:sz w:val="24"/>
+          <w:szCs w:val="24"/>
+          <w:lang w:val="es-CO"/>
+        </w:rPr>
+      </w:pPr>
+    </w:p>
+    <w:p>
+      <w:pPr>
+        <w:spacing w:line="240" w:lineRule="auto"/>
+        <w:rPr>
+          <w:rFonts w:ascii="Times New Roman" w:eastAsia="Times New Roman" w:hAnsi="Times New Roman" w:cs="Times New Roman"/>
+          <w:sz w:val="24"/>
+          <w:szCs w:val="24"/>
+          <w:lang w:val="es-CO"/>
+        </w:rPr>
+      </w:pPr>
+    </w:p>
+    <w:p>
+      <w:pPr>
+        <w:spacing w:line="240" w:lineRule="auto"/>
+        <w:rPr>
+          <w:rFonts w:ascii="Times New Roman" w:eastAsia="Times New Roman" w:hAnsi="Times New Roman" w:cs="Times New Roman"/>
+          <w:sz w:val="24"/>
+          <w:szCs w:val="24"/>
+          <w:lang w:val="es-CO"/>
+        </w:rPr>
+      </w:pPr>
+    </w:p>
+    <w:p>
+      <w:pPr>
+        <w:rPr>
+          <w:sz w:val="26"/>
+          <w:szCs w:val="26"/>
+          <w:lang w:val="es-ES"/>
+        </w:rPr>
+      </w:pPr>
+      <w:r>
+        <w:rPr>
+          <w:b/>
+          <w:bCs/>
+          <w:sz w:val="26"/>
+          <w:szCs w:val="26"/>
+          <w:lang w:val="es-ES"/>
+        </w:rPr>
+        <w:lastRenderedPageBreak/>
+        <w:t xml:space="preserve">19/09/2021 </w:t>
+      </w:r>
+    </w:p>
+    <w:p>
+      <w:pPr>
+        <w:rPr>
+          <w:sz w:val="26"/>
+          <w:szCs w:val="26"/>
+          <w:lang w:val="es-ES"/>
+        </w:rPr>
+      </w:pPr>
+      <w:r>
+        <w:rPr>
+          <w:sz w:val="26"/>
+          <w:szCs w:val="26"/>
+          <w:lang w:val="es-ES"/>
+        </w:rPr>
+        <w:t>Se hace la conexión de la parte trasera de la placa</w:t>
+      </w:r>
+      <w:r>
+        <w:rPr>
+          <w:sz w:val="26"/>
+          <w:szCs w:val="26"/>
+          <w:lang w:val="es-ES"/>
+        </w:rPr>
+        <w:t xml:space="preserve">. Se le envía el voltaje y la GND a cada uno de los </w:t>
+      </w:r>
+      <w:proofErr w:type="spellStart"/>
+      <w:r>
+        <w:rPr>
+          <w:sz w:val="26"/>
+          <w:szCs w:val="26"/>
+          <w:lang w:val="es-ES"/>
+        </w:rPr>
+        <w:t>LEDs</w:t>
+      </w:r>
+      <w:proofErr w:type="spellEnd"/>
+      <w:r>
+        <w:rPr>
+          <w:sz w:val="26"/>
+          <w:szCs w:val="26"/>
+          <w:lang w:val="es-ES"/>
+        </w:rPr>
+        <w:t>. El circuito se ve igual, pero con la segunda foto acercada se ven las conexiones.</w:t>
+      </w:r>
+    </w:p>
+    <w:p>
+      <w:pPr>
+        <w:rPr>
+          <w:sz w:val="26"/>
+          <w:szCs w:val="26"/>
+          <w:lang w:val="es-ES"/>
+        </w:rPr>
+      </w:pPr>
+      <w:r>
+        <w:rPr>
+          <w:sz w:val="26"/>
+          <w:szCs w:val="26"/>
+          <w:lang w:val="es-ES"/>
+        </w:rPr>
+        <w:drawing>
+          <wp:inline distT="0" distB="0" distL="0" distR="0" wp14:anchorId="1971788A" wp14:editId="23AA4F4B">
+            <wp:extent cx="3848805" cy="2518838"/>
+            <wp:effectExtent l="0" t="0" r="0" b="0"/>
+            <wp:docPr id="3" name="Imagen 3" descr="Diagrama&#10;&#10;Descripción generada automáticamente con confianza media"/>
+            <wp:cNvGraphicFramePr>
+              <a:graphicFrameLocks xmlns:a="http://schemas.openxmlformats.org/drawingml/2006/main" noChangeAspect="1"/>
+            </wp:cNvGraphicFramePr>
+            <a:graphic xmlns:a="http://schemas.openxmlformats.org/drawingml/2006/main">
+              <a:graphicData uri="http://schemas.openxmlformats.org/drawingml/2006/picture">
+                <pic:pic xmlns:pic="http://schemas.openxmlformats.org/drawingml/2006/picture">
+                  <pic:nvPicPr>
+                    <pic:cNvPr id="3" name="Imagen 3" descr="Diagrama&#10;&#10;Descripción generada automáticamente con confianza media"/>
+                    <pic:cNvPicPr/>
+                  </pic:nvPicPr>
+                  <pic:blipFill>
+                    <a:blip r:embed="rId7"/>
+                    <a:stretch>
+                      <a:fillRect/>
+                    </a:stretch>
+                  </pic:blipFill>
+                  <pic:spPr>
+                    <a:xfrm>
+                      <a:off x="0" y="0"/>
+                      <a:ext cx="3855276" cy="2523073"/>
+                    </a:xfrm>
+                    <a:prstGeom prst="rect">
+                      <a:avLst/>
+                    </a:prstGeom>
+                  </pic:spPr>
+                </pic:pic>
+              </a:graphicData>
+            </a:graphic>
+          </wp:inline>
+        </w:drawing>
+      </w:r>
+      <w:r>
+        <w:rPr>
+          <w:sz w:val="26"/>
+          <w:szCs w:val="26"/>
+          <w:lang w:val="es-ES"/>
+        </w:rPr>
+        <w:drawing>
+          <wp:inline distT="0" distB="0" distL="0" distR="0" wp14:anchorId="7B0F922E" wp14:editId="4F553B7C">
+            <wp:extent cx="3042702" cy="3304038"/>
+            <wp:effectExtent l="0" t="0" r="5715" b="0"/>
+            <wp:docPr id="4" name="Imagen 4" descr="Diagrama&#10;&#10;Descripción generada automáticamente con confianza media"/>
+            <wp:cNvGraphicFramePr>
+              <a:graphicFrameLocks xmlns:a="http://schemas.openxmlformats.org/drawingml/2006/main" noChangeAspect="1"/>
+            </wp:cNvGraphicFramePr>
+            <a:graphic xmlns:a="http://schemas.openxmlformats.org/drawingml/2006/main">
+              <a:graphicData uri="http://schemas.openxmlformats.org/drawingml/2006/picture">
+                <pic:pic xmlns:pic="http://schemas.openxmlformats.org/drawingml/2006/picture">
+                  <pic:nvPicPr>
+                    <pic:cNvPr id="4" name="Imagen 4" descr="Diagrama&#10;&#10;Descripción generada automáticamente con confianza media"/>
+                    <pic:cNvPicPr/>
+                  </pic:nvPicPr>
+                  <pic:blipFill>
+                    <a:blip r:embed="rId8"/>
+                    <a:stretch>
+                      <a:fillRect/>
+                    </a:stretch>
+                  </pic:blipFill>
+                  <pic:spPr>
+                    <a:xfrm>
+                      <a:off x="0" y="0"/>
+                      <a:ext cx="3043162" cy="3304538"/>
+                    </a:xfrm>
+                    <a:prstGeom prst="rect">
+                      <a:avLst/>
+                    </a:prstGeom>
+                  </pic:spPr>
+                </pic:pic>
+              </a:graphicData>
+            </a:graphic>
+          </wp:inline>
+        </w:drawing>
+      </w:r>
+    </w:p>
+    <w:p>
+      <w:pPr>
+        <w:rPr>
+          <w:sz w:val="26"/>
+          <w:szCs w:val="26"/>
+          <w:lang w:val="es-ES"/>
         </w:rPr>
       </w:pPr>
     </w:p>

</xml_diff>

<commit_message>
Ideación para el informe inicial y pruebas iniciales del circuito
</commit_message>
<xml_diff>
--- a/Informe de avances - Parcial 2.docx
+++ b/Informe de avances - Parcial 2.docx
@@ -380,7 +380,6 @@
         <w:t xml:space="preserve"> </w:t>
       </w:r>
       <w:proofErr w:type="spellStart"/>
-      <w:proofErr w:type="gramStart"/>
       <w:r>
         <w:rPr>
           <w:rFonts w:eastAsia="Times New Roman"/>
@@ -400,61 +399,28 @@
           <w:szCs w:val="26"/>
           <w:lang w:val="es-CO"/>
         </w:rPr>
-        <w:t>(</w:t>
-      </w:r>
-      <w:proofErr w:type="gramEnd"/>
-      <w:r>
-        <w:rPr>
-          <w:rFonts w:eastAsia="Times New Roman"/>
-          <w:color w:val="000000"/>
-          <w:sz w:val="26"/>
-          <w:szCs w:val="26"/>
-          <w:lang w:val="es-CO"/>
-        </w:rPr>
-        <w:t>){</w:t>
-      </w:r>
-    </w:p>
-    <w:p>
-      <w:pPr>
-        <w:spacing w:line="240" w:lineRule="auto"/>
-        <w:rPr>
-          <w:rFonts w:ascii="Times New Roman" w:eastAsia="Times New Roman" w:hAnsi="Times New Roman" w:cs="Times New Roman"/>
-          <w:sz w:val="24"/>
-          <w:szCs w:val="24"/>
-          <w:lang w:val="es-CO"/>
-        </w:rPr>
-      </w:pPr>
-      <w:r>
-        <w:rPr>
-          <w:rFonts w:eastAsia="Times New Roman"/>
-          <w:color w:val="000000"/>
-          <w:sz w:val="26"/>
-          <w:szCs w:val="26"/>
-          <w:lang w:val="es-CO"/>
-        </w:rPr>
-        <w:t xml:space="preserve">  //Ya tenemos el serial para recibir la información </w:t>
-      </w:r>
-      <w:proofErr w:type="gramStart"/>
-      <w:r>
-        <w:rPr>
-          <w:rFonts w:eastAsia="Times New Roman"/>
-          <w:color w:val="000000"/>
-          <w:sz w:val="26"/>
-          <w:szCs w:val="26"/>
-          <w:lang w:val="es-CO"/>
-        </w:rPr>
-        <w:t>del imagen</w:t>
-      </w:r>
-      <w:proofErr w:type="gramEnd"/>
-      <w:r>
-        <w:rPr>
-          <w:rFonts w:eastAsia="Times New Roman"/>
-          <w:color w:val="000000"/>
-          <w:sz w:val="26"/>
-          <w:szCs w:val="26"/>
-          <w:lang w:val="es-CO"/>
-        </w:rPr>
-        <w:t xml:space="preserve"> de</w:t>
+        <w:t>(){</w:t>
+      </w:r>
+    </w:p>
+    <w:p>
+      <w:pPr>
+        <w:spacing w:line="240" w:lineRule="auto"/>
+        <w:rPr>
+          <w:rFonts w:ascii="Times New Roman" w:eastAsia="Times New Roman" w:hAnsi="Times New Roman" w:cs="Times New Roman"/>
+          <w:sz w:val="24"/>
+          <w:szCs w:val="24"/>
+          <w:lang w:val="es-CO"/>
+        </w:rPr>
+      </w:pPr>
+      <w:r>
+        <w:rPr>
+          <w:rFonts w:eastAsia="Times New Roman"/>
+          <w:color w:val="000000"/>
+          <w:sz w:val="26"/>
+          <w:szCs w:val="26"/>
+          <w:lang w:val="es-CO"/>
+        </w:rPr>
+        <w:t>  //Ya tenemos el serial para recibir la información del imagen de</w:t>
       </w:r>
     </w:p>
     <w:p>
@@ -1323,6 +1289,637 @@
           <w:lang w:val="es-ES"/>
         </w:rPr>
       </w:pPr>
+    </w:p>
+    <w:p>
+      <w:pPr>
+        <w:rPr>
+          <w:sz w:val="26"/>
+          <w:szCs w:val="26"/>
+          <w:lang w:val="es-ES"/>
+        </w:rPr>
+      </w:pPr>
+    </w:p>
+    <w:p>
+      <w:pPr>
+        <w:rPr>
+          <w:sz w:val="26"/>
+          <w:szCs w:val="26"/>
+          <w:lang w:val="es-ES"/>
+        </w:rPr>
+      </w:pPr>
+      <w:r>
+        <w:rPr>
+          <w:sz w:val="26"/>
+          <w:szCs w:val="26"/>
+          <w:lang w:val="es-ES"/>
+        </w:rPr>
+        <w:t>IDEACIÓN PARA EL INFORME INICIAL Y PRUEBAS DEL CIRCUITO</w:t>
+      </w:r>
+    </w:p>
+    <w:p>
+      <w:pPr>
+        <w:rPr>
+          <w:sz w:val="26"/>
+          <w:szCs w:val="26"/>
+          <w:lang w:val="es-ES"/>
+        </w:rPr>
+      </w:pPr>
+    </w:p>
+    <w:p>
+      <w:pPr>
+        <w:rPr>
+          <w:sz w:val="26"/>
+          <w:szCs w:val="26"/>
+          <w:lang w:val="en-US"/>
+        </w:rPr>
+      </w:pPr>
+      <w:r>
+        <w:rPr>
+          <w:sz w:val="26"/>
+          <w:szCs w:val="26"/>
+          <w:lang w:val="en-US"/>
+        </w:rPr>
+        <w:t>#include &lt;Adafruit_NeoPixel.h&gt;</w:t>
+      </w:r>
+    </w:p>
+    <w:p>
+      <w:pPr>
+        <w:rPr>
+          <w:sz w:val="26"/>
+          <w:szCs w:val="26"/>
+          <w:lang w:val="en-US"/>
+        </w:rPr>
+      </w:pPr>
+    </w:p>
+    <w:p>
+      <w:pPr>
+        <w:rPr>
+          <w:sz w:val="26"/>
+          <w:szCs w:val="26"/>
+          <w:lang w:val="en-US"/>
+        </w:rPr>
+      </w:pPr>
+      <w:r>
+        <w:rPr>
+          <w:sz w:val="26"/>
+          <w:szCs w:val="26"/>
+          <w:lang w:val="en-US"/>
+        </w:rPr>
+        <w:t>const int pinDatos=2;</w:t>
+      </w:r>
+    </w:p>
+    <w:p>
+      <w:pPr>
+        <w:rPr>
+          <w:sz w:val="26"/>
+          <w:szCs w:val="26"/>
+          <w:lang w:val="en-US"/>
+        </w:rPr>
+      </w:pPr>
+      <w:r>
+        <w:rPr>
+          <w:sz w:val="26"/>
+          <w:szCs w:val="26"/>
+          <w:lang w:val="en-US"/>
+        </w:rPr>
+        <w:t>const int numPixeles=8*8;</w:t>
+      </w:r>
+    </w:p>
+    <w:p>
+      <w:pPr>
+        <w:rPr>
+          <w:sz w:val="26"/>
+          <w:szCs w:val="26"/>
+          <w:lang w:val="en-US"/>
+        </w:rPr>
+      </w:pPr>
+    </w:p>
+    <w:p>
+      <w:pPr>
+        <w:rPr>
+          <w:sz w:val="26"/>
+          <w:szCs w:val="26"/>
+          <w:lang w:val="en-US"/>
+        </w:rPr>
+      </w:pPr>
+      <w:r>
+        <w:rPr>
+          <w:sz w:val="26"/>
+          <w:szCs w:val="26"/>
+          <w:lang w:val="en-US"/>
+        </w:rPr>
+        <w:lastRenderedPageBreak/>
+        <w:t>void setup(){</w:t>
+      </w:r>
+    </w:p>
+    <w:p>
+      <w:pPr>
+        <w:rPr>
+          <w:sz w:val="26"/>
+          <w:szCs w:val="26"/>
+          <w:lang w:val="es-ES"/>
+        </w:rPr>
+      </w:pPr>
+      <w:r>
+        <w:rPr>
+          <w:sz w:val="26"/>
+          <w:szCs w:val="26"/>
+          <w:lang w:val="en-US"/>
+        </w:rPr>
+        <w:t xml:space="preserve">  </w:t>
+      </w:r>
+      <w:r>
+        <w:rPr>
+          <w:sz w:val="26"/>
+          <w:szCs w:val="26"/>
+          <w:lang w:val="es-ES"/>
+        </w:rPr>
+        <w:t>//Ya tenemos el serial para recibir la información del imagen de</w:t>
+      </w:r>
+    </w:p>
+    <w:p>
+      <w:pPr>
+        <w:rPr>
+          <w:sz w:val="26"/>
+          <w:szCs w:val="26"/>
+          <w:lang w:val="es-ES"/>
+        </w:rPr>
+      </w:pPr>
+      <w:r>
+        <w:rPr>
+          <w:sz w:val="26"/>
+          <w:szCs w:val="26"/>
+          <w:lang w:val="es-ES"/>
+        </w:rPr>
+        <w:t xml:space="preserve">  //la bandera desde Qt</w:t>
+      </w:r>
+    </w:p>
+    <w:p>
+      <w:pPr>
+        <w:rPr>
+          <w:sz w:val="26"/>
+          <w:szCs w:val="26"/>
+          <w:lang w:val="es-ES"/>
+        </w:rPr>
+      </w:pPr>
+      <w:r>
+        <w:rPr>
+          <w:sz w:val="26"/>
+          <w:szCs w:val="26"/>
+          <w:lang w:val="es-ES"/>
+        </w:rPr>
+        <w:t xml:space="preserve">  </w:t>
+      </w:r>
+      <w:proofErr w:type="spellStart"/>
+      <w:r>
+        <w:rPr>
+          <w:sz w:val="26"/>
+          <w:szCs w:val="26"/>
+          <w:lang w:val="es-ES"/>
+        </w:rPr>
+        <w:t>Serial.begin</w:t>
+      </w:r>
+      <w:proofErr w:type="spellEnd"/>
+      <w:r>
+        <w:rPr>
+          <w:sz w:val="26"/>
+          <w:szCs w:val="26"/>
+          <w:lang w:val="es-ES"/>
+        </w:rPr>
+        <w:t>(9600);</w:t>
+      </w:r>
+    </w:p>
+    <w:p>
+      <w:pPr>
+        <w:rPr>
+          <w:sz w:val="26"/>
+          <w:szCs w:val="26"/>
+          <w:lang w:val="en-US"/>
+        </w:rPr>
+      </w:pPr>
+      <w:r>
+        <w:rPr>
+          <w:sz w:val="26"/>
+          <w:szCs w:val="26"/>
+          <w:lang w:val="es-ES"/>
+        </w:rPr>
+        <w:t xml:space="preserve">  </w:t>
+      </w:r>
+      <w:r>
+        <w:rPr>
+          <w:sz w:val="26"/>
+          <w:szCs w:val="26"/>
+          <w:lang w:val="en-US"/>
+        </w:rPr>
+        <w:t>pinMode(2,OUTPUT);</w:t>
+      </w:r>
+    </w:p>
+    <w:p>
+      <w:pPr>
+        <w:rPr>
+          <w:sz w:val="26"/>
+          <w:szCs w:val="26"/>
+          <w:lang w:val="en-US"/>
+        </w:rPr>
+      </w:pPr>
+    </w:p>
+    <w:p>
+      <w:pPr>
+        <w:rPr>
+          <w:sz w:val="26"/>
+          <w:szCs w:val="26"/>
+          <w:lang w:val="en-US"/>
+        </w:rPr>
+      </w:pPr>
+      <w:r>
+        <w:rPr>
+          <w:sz w:val="26"/>
+          <w:szCs w:val="26"/>
+          <w:lang w:val="en-US"/>
+        </w:rPr>
+        <w:t>}</w:t>
+      </w:r>
+    </w:p>
+    <w:p>
+      <w:pPr>
+        <w:rPr>
+          <w:sz w:val="26"/>
+          <w:szCs w:val="26"/>
+          <w:lang w:val="en-US"/>
+        </w:rPr>
+      </w:pPr>
+    </w:p>
+    <w:p>
+      <w:pPr>
+        <w:rPr>
+          <w:sz w:val="26"/>
+          <w:szCs w:val="26"/>
+          <w:lang w:val="en-US"/>
+        </w:rPr>
+      </w:pPr>
+      <w:r>
+        <w:rPr>
+          <w:sz w:val="26"/>
+          <w:szCs w:val="26"/>
+          <w:lang w:val="en-US"/>
+        </w:rPr>
+        <w:t>int main(){</w:t>
+      </w:r>
+    </w:p>
+    <w:p>
+      <w:pPr>
+        <w:rPr>
+          <w:sz w:val="26"/>
+          <w:szCs w:val="26"/>
+          <w:lang w:val="en-US"/>
+        </w:rPr>
+      </w:pPr>
+      <w:r>
+        <w:rPr>
+          <w:sz w:val="26"/>
+          <w:szCs w:val="26"/>
+          <w:lang w:val="en-US"/>
+        </w:rPr>
+        <w:tab/>
+      </w:r>
+    </w:p>
+    <w:p>
+      <w:pPr>
+        <w:rPr>
+          <w:sz w:val="26"/>
+          <w:szCs w:val="26"/>
+          <w:lang w:val="en-US"/>
+        </w:rPr>
+      </w:pPr>
+      <w:r>
+        <w:rPr>
+          <w:sz w:val="26"/>
+          <w:szCs w:val="26"/>
+          <w:lang w:val="en-US"/>
+        </w:rPr>
+        <w:t xml:space="preserve">  for(int i =0; i&lt;64; i++){</w:t>
+      </w:r>
+    </w:p>
+    <w:p>
+      <w:pPr>
+        <w:rPr>
+          <w:sz w:val="26"/>
+          <w:szCs w:val="26"/>
+          <w:lang w:val="en-US"/>
+        </w:rPr>
+      </w:pPr>
+      <w:r>
+        <w:rPr>
+          <w:sz w:val="26"/>
+          <w:szCs w:val="26"/>
+          <w:lang w:val="en-US"/>
+        </w:rPr>
+        <w:tab/>
+        <w:t>digitalWrite(2,1);</w:t>
+      </w:r>
+    </w:p>
+    <w:p>
+      <w:pPr>
+        <w:rPr>
+          <w:sz w:val="26"/>
+          <w:szCs w:val="26"/>
+          <w:lang w:val="en-US"/>
+        </w:rPr>
+      </w:pPr>
+      <w:r>
+        <w:rPr>
+          <w:sz w:val="26"/>
+          <w:szCs w:val="26"/>
+          <w:lang w:val="en-US"/>
+        </w:rPr>
+        <w:t xml:space="preserve">  }</w:t>
+      </w:r>
+    </w:p>
+    <w:p>
+      <w:pPr>
+        <w:rPr>
+          <w:sz w:val="26"/>
+          <w:szCs w:val="26"/>
+          <w:lang w:val="en-US"/>
+        </w:rPr>
+      </w:pPr>
+    </w:p>
+    <w:p>
+      <w:pPr>
+        <w:rPr>
+          <w:sz w:val="26"/>
+          <w:szCs w:val="26"/>
+          <w:lang w:val="en-US"/>
+        </w:rPr>
+      </w:pPr>
+      <w:r>
+        <w:rPr>
+          <w:sz w:val="26"/>
+          <w:szCs w:val="26"/>
+          <w:lang w:val="en-US"/>
+        </w:rPr>
+        <w:t>}</w:t>
+      </w:r>
+    </w:p>
+    <w:p>
+      <w:pPr>
+        <w:rPr>
+          <w:sz w:val="26"/>
+          <w:szCs w:val="26"/>
+          <w:lang w:val="en-US"/>
+        </w:rPr>
+      </w:pPr>
+    </w:p>
+    <w:p>
+      <w:pPr>
+        <w:rPr>
+          <w:sz w:val="26"/>
+          <w:szCs w:val="26"/>
+          <w:lang w:val="en-US"/>
+        </w:rPr>
+      </w:pPr>
+      <w:r>
+        <w:rPr>
+          <w:sz w:val="26"/>
+          <w:szCs w:val="26"/>
+          <w:lang w:val="en-US"/>
+        </w:rPr>
+        <w:t>void loop()</w:t>
+      </w:r>
+    </w:p>
+    <w:p>
+      <w:pPr>
+        <w:rPr>
+          <w:sz w:val="26"/>
+          <w:szCs w:val="26"/>
+          <w:lang w:val="en-US"/>
+        </w:rPr>
+      </w:pPr>
+      <w:r>
+        <w:rPr>
+          <w:sz w:val="26"/>
+          <w:szCs w:val="26"/>
+          <w:lang w:val="en-US"/>
+        </w:rPr>
+        <w:t>{</w:t>
+      </w:r>
+    </w:p>
+    <w:p>
+      <w:pPr>
+        <w:rPr>
+          <w:sz w:val="26"/>
+          <w:szCs w:val="26"/>
+          <w:lang w:val="en-US"/>
+        </w:rPr>
+      </w:pPr>
+      <w:r>
+        <w:rPr>
+          <w:sz w:val="26"/>
+          <w:szCs w:val="26"/>
+          <w:lang w:val="en-US"/>
+        </w:rPr>
+        <w:t xml:space="preserve">  if (Serial.available()&gt;0){</w:t>
+      </w:r>
+    </w:p>
+    <w:p>
+      <w:pPr>
+        <w:rPr>
+          <w:sz w:val="26"/>
+          <w:szCs w:val="26"/>
+          <w:lang w:val="es-ES"/>
+        </w:rPr>
+      </w:pPr>
+      <w:r>
+        <w:rPr>
+          <w:sz w:val="26"/>
+          <w:szCs w:val="26"/>
+          <w:lang w:val="en-US"/>
+        </w:rPr>
+        <w:t xml:space="preserve">  </w:t>
+      </w:r>
+      <w:r>
+        <w:rPr>
+          <w:sz w:val="26"/>
+          <w:szCs w:val="26"/>
+          <w:lang w:val="es-ES"/>
+        </w:rPr>
+        <w:t xml:space="preserve">//Se Establece el </w:t>
+      </w:r>
+      <w:proofErr w:type="spellStart"/>
+      <w:r>
+        <w:rPr>
+          <w:sz w:val="26"/>
+          <w:szCs w:val="26"/>
+          <w:lang w:val="es-ES"/>
+        </w:rPr>
+        <w:t>menu</w:t>
+      </w:r>
+      <w:proofErr w:type="spellEnd"/>
+      <w:r>
+        <w:rPr>
+          <w:sz w:val="26"/>
+          <w:szCs w:val="26"/>
+          <w:lang w:val="es-ES"/>
+        </w:rPr>
+        <w:t xml:space="preserve"> para el usuario </w:t>
+      </w:r>
+    </w:p>
+    <w:p>
+      <w:pPr>
+        <w:rPr>
+          <w:sz w:val="26"/>
+          <w:szCs w:val="26"/>
+          <w:lang w:val="es-ES"/>
+        </w:rPr>
+      </w:pPr>
+      <w:r>
+        <w:rPr>
+          <w:sz w:val="26"/>
+          <w:szCs w:val="26"/>
+          <w:lang w:val="es-ES"/>
+        </w:rPr>
+        <w:t xml:space="preserve">  </w:t>
+      </w:r>
+      <w:proofErr w:type="spellStart"/>
+      <w:r>
+        <w:rPr>
+          <w:sz w:val="26"/>
+          <w:szCs w:val="26"/>
+          <w:lang w:val="es-ES"/>
+        </w:rPr>
+        <w:t>Serial.print</w:t>
+      </w:r>
+      <w:proofErr w:type="spellEnd"/>
+      <w:r>
+        <w:rPr>
+          <w:sz w:val="26"/>
+          <w:szCs w:val="26"/>
+          <w:lang w:val="es-ES"/>
+        </w:rPr>
+        <w:t>("BIENVENIDO");</w:t>
+      </w:r>
+    </w:p>
+    <w:p>
+      <w:pPr>
+        <w:rPr>
+          <w:sz w:val="26"/>
+          <w:szCs w:val="26"/>
+          <w:lang w:val="es-ES"/>
+        </w:rPr>
+      </w:pPr>
+      <w:r>
+        <w:rPr>
+          <w:sz w:val="26"/>
+          <w:szCs w:val="26"/>
+          <w:lang w:val="es-ES"/>
+        </w:rPr>
+        <w:t xml:space="preserve">  </w:t>
+      </w:r>
+      <w:proofErr w:type="spellStart"/>
+      <w:r>
+        <w:rPr>
+          <w:sz w:val="26"/>
+          <w:szCs w:val="26"/>
+          <w:lang w:val="es-ES"/>
+        </w:rPr>
+        <w:t>Serial.print</w:t>
+      </w:r>
+      <w:proofErr w:type="spellEnd"/>
+      <w:r>
+        <w:rPr>
+          <w:sz w:val="26"/>
+          <w:szCs w:val="26"/>
+          <w:lang w:val="es-ES"/>
+        </w:rPr>
+        <w:t>("Ingrese los datos de la bandera");</w:t>
+      </w:r>
+    </w:p>
+    <w:p>
+      <w:pPr>
+        <w:rPr>
+          <w:sz w:val="26"/>
+          <w:szCs w:val="26"/>
+          <w:lang w:val="es-ES"/>
+        </w:rPr>
+      </w:pPr>
+      <w:r>
+        <w:rPr>
+          <w:sz w:val="26"/>
+          <w:szCs w:val="26"/>
+          <w:lang w:val="es-ES"/>
+        </w:rPr>
+        <w:t xml:space="preserve">    //Falta determinar </w:t>
+      </w:r>
+      <w:proofErr w:type="spellStart"/>
+      <w:r>
+        <w:rPr>
+          <w:sz w:val="26"/>
+          <w:szCs w:val="26"/>
+          <w:lang w:val="es-ES"/>
+        </w:rPr>
+        <w:t>como</w:t>
+      </w:r>
+      <w:proofErr w:type="spellEnd"/>
+      <w:r>
+        <w:rPr>
+          <w:sz w:val="26"/>
+          <w:szCs w:val="26"/>
+          <w:lang w:val="es-ES"/>
+        </w:rPr>
+        <w:t xml:space="preserve"> se </w:t>
+      </w:r>
+      <w:proofErr w:type="spellStart"/>
+      <w:r>
+        <w:rPr>
+          <w:sz w:val="26"/>
+          <w:szCs w:val="26"/>
+          <w:lang w:val="es-ES"/>
+        </w:rPr>
+        <w:t>orgnizará</w:t>
+      </w:r>
+      <w:proofErr w:type="spellEnd"/>
+      <w:r>
+        <w:rPr>
+          <w:sz w:val="26"/>
+          <w:szCs w:val="26"/>
+          <w:lang w:val="es-ES"/>
+        </w:rPr>
+        <w:t xml:space="preserve"> esta información</w:t>
+      </w:r>
+    </w:p>
+    <w:p>
+      <w:pPr>
+        <w:rPr>
+          <w:sz w:val="26"/>
+          <w:szCs w:val="26"/>
+          <w:lang w:val="es-ES"/>
+        </w:rPr>
+      </w:pPr>
+      <w:r>
+        <w:rPr>
+          <w:sz w:val="26"/>
+          <w:szCs w:val="26"/>
+          <w:lang w:val="es-ES"/>
+        </w:rPr>
+        <w:t xml:space="preserve">  }</w:t>
+      </w:r>
+    </w:p>
+    <w:p>
+      <w:pPr>
+        <w:rPr>
+          <w:sz w:val="26"/>
+          <w:szCs w:val="26"/>
+          <w:lang w:val="es-ES"/>
+        </w:rPr>
+      </w:pPr>
+      <w:r>
+        <w:rPr>
+          <w:sz w:val="26"/>
+          <w:szCs w:val="26"/>
+          <w:lang w:val="es-ES"/>
+        </w:rPr>
+        <w:t>}</w:t>
+      </w:r>
     </w:p>
     <w:sectPr>
       <w:pgSz w:w="11909" w:h="16834"/>

</xml_diff>

<commit_message>
Actualizacion conexiones circuito(ya buenas del todo)
</commit_message>
<xml_diff>
--- a/Informe de avances - Parcial 2.docx
+++ b/Informe de avances - Parcial 2.docx
@@ -258,50 +258,81 @@
           <w:szCs w:val="26"/>
           <w:lang w:val="es-CO"/>
         </w:rPr>
-        <w:t>#include &lt;</w:t>
-      </w:r>
-      <w:proofErr w:type="spellStart"/>
+        <w:t>#include &lt;Adafruit_NeoPixel.h&gt;</w:t>
+      </w:r>
+    </w:p>
+    <w:p>
+      <w:pPr>
+        <w:spacing w:line="240" w:lineRule="auto"/>
+        <w:rPr>
+          <w:rFonts w:ascii="Times New Roman" w:eastAsia="Times New Roman" w:hAnsi="Times New Roman" w:cs="Times New Roman"/>
+          <w:sz w:val="24"/>
+          <w:szCs w:val="24"/>
+          <w:lang w:val="es-CO"/>
+        </w:rPr>
+      </w:pPr>
+    </w:p>
+    <w:p>
+      <w:pPr>
+        <w:spacing w:line="240" w:lineRule="auto"/>
+        <w:rPr>
+          <w:rFonts w:ascii="Times New Roman" w:eastAsia="Times New Roman" w:hAnsi="Times New Roman" w:cs="Times New Roman"/>
+          <w:sz w:val="24"/>
+          <w:szCs w:val="24"/>
+          <w:lang w:val="en-US"/>
+        </w:rPr>
+      </w:pPr>
       <w:r>
         <w:rPr>
           <w:rFonts w:eastAsia="Times New Roman"/>
           <w:color w:val="000000"/>
           <w:sz w:val="26"/>
           <w:szCs w:val="26"/>
-          <w:lang w:val="es-CO"/>
-        </w:rPr>
-        <w:t>Adafruit_NeoPixel.h</w:t>
-      </w:r>
-      <w:proofErr w:type="spellEnd"/>
+          <w:lang w:val="en-US"/>
+        </w:rPr>
+        <w:t>const int pinDatos=2;</w:t>
+      </w:r>
+    </w:p>
+    <w:p>
+      <w:pPr>
+        <w:spacing w:line="240" w:lineRule="auto"/>
+        <w:rPr>
+          <w:rFonts w:ascii="Times New Roman" w:eastAsia="Times New Roman" w:hAnsi="Times New Roman" w:cs="Times New Roman"/>
+          <w:sz w:val="24"/>
+          <w:szCs w:val="24"/>
+          <w:lang w:val="en-US"/>
+        </w:rPr>
+      </w:pPr>
       <w:r>
         <w:rPr>
           <w:rFonts w:eastAsia="Times New Roman"/>
           <w:color w:val="000000"/>
           <w:sz w:val="26"/>
           <w:szCs w:val="26"/>
-          <w:lang w:val="es-CO"/>
-        </w:rPr>
-        <w:t>&gt;</w:t>
-      </w:r>
-    </w:p>
-    <w:p>
-      <w:pPr>
-        <w:spacing w:line="240" w:lineRule="auto"/>
-        <w:rPr>
-          <w:rFonts w:ascii="Times New Roman" w:eastAsia="Times New Roman" w:hAnsi="Times New Roman" w:cs="Times New Roman"/>
-          <w:sz w:val="24"/>
-          <w:szCs w:val="24"/>
-          <w:lang w:val="es-CO"/>
-        </w:rPr>
-      </w:pPr>
-    </w:p>
-    <w:p>
-      <w:pPr>
-        <w:spacing w:line="240" w:lineRule="auto"/>
-        <w:rPr>
-          <w:rFonts w:ascii="Times New Roman" w:eastAsia="Times New Roman" w:hAnsi="Times New Roman" w:cs="Times New Roman"/>
-          <w:sz w:val="24"/>
-          <w:szCs w:val="24"/>
-          <w:lang w:val="en-US"/>
+          <w:lang w:val="en-US"/>
+        </w:rPr>
+        <w:t>const int numPixeles=8*8;</w:t>
+      </w:r>
+    </w:p>
+    <w:p>
+      <w:pPr>
+        <w:spacing w:line="240" w:lineRule="auto"/>
+        <w:rPr>
+          <w:rFonts w:ascii="Times New Roman" w:eastAsia="Times New Roman" w:hAnsi="Times New Roman" w:cs="Times New Roman"/>
+          <w:sz w:val="24"/>
+          <w:szCs w:val="24"/>
+          <w:lang w:val="en-US"/>
+        </w:rPr>
+      </w:pPr>
+    </w:p>
+    <w:p>
+      <w:pPr>
+        <w:spacing w:line="240" w:lineRule="auto"/>
+        <w:rPr>
+          <w:rFonts w:ascii="Times New Roman" w:eastAsia="Times New Roman" w:hAnsi="Times New Roman" w:cs="Times New Roman"/>
+          <w:sz w:val="24"/>
+          <w:szCs w:val="24"/>
+          <w:lang w:val="es-CO"/>
         </w:rPr>
       </w:pPr>
       <w:r>
@@ -310,19 +341,19 @@
           <w:color w:val="000000"/>
           <w:sz w:val="26"/>
           <w:szCs w:val="26"/>
-          <w:lang w:val="en-US"/>
-        </w:rPr>
-        <w:t>const int pinDatos=2;</w:t>
-      </w:r>
-    </w:p>
-    <w:p>
-      <w:pPr>
-        <w:spacing w:line="240" w:lineRule="auto"/>
-        <w:rPr>
-          <w:rFonts w:ascii="Times New Roman" w:eastAsia="Times New Roman" w:hAnsi="Times New Roman" w:cs="Times New Roman"/>
-          <w:sz w:val="24"/>
-          <w:szCs w:val="24"/>
-          <w:lang w:val="en-US"/>
+          <w:lang w:val="es-CO"/>
+        </w:rPr>
+        <w:t>void setup(){</w:t>
+      </w:r>
+    </w:p>
+    <w:p>
+      <w:pPr>
+        <w:spacing w:line="240" w:lineRule="auto"/>
+        <w:rPr>
+          <w:rFonts w:ascii="Times New Roman" w:eastAsia="Times New Roman" w:hAnsi="Times New Roman" w:cs="Times New Roman"/>
+          <w:sz w:val="24"/>
+          <w:szCs w:val="24"/>
+          <w:lang w:val="es-CO"/>
         </w:rPr>
       </w:pPr>
       <w:r>
@@ -331,33 +362,21 @@
           <w:color w:val="000000"/>
           <w:sz w:val="26"/>
           <w:szCs w:val="26"/>
-          <w:lang w:val="en-US"/>
-        </w:rPr>
-        <w:t>const int numPixeles=8*8;</w:t>
-      </w:r>
-    </w:p>
-    <w:p>
-      <w:pPr>
-        <w:spacing w:line="240" w:lineRule="auto"/>
-        <w:rPr>
-          <w:rFonts w:ascii="Times New Roman" w:eastAsia="Times New Roman" w:hAnsi="Times New Roman" w:cs="Times New Roman"/>
-          <w:sz w:val="24"/>
-          <w:szCs w:val="24"/>
-          <w:lang w:val="en-US"/>
-        </w:rPr>
-      </w:pPr>
-    </w:p>
-    <w:p>
-      <w:pPr>
-        <w:spacing w:line="240" w:lineRule="auto"/>
-        <w:rPr>
-          <w:rFonts w:ascii="Times New Roman" w:eastAsia="Times New Roman" w:hAnsi="Times New Roman" w:cs="Times New Roman"/>
-          <w:sz w:val="24"/>
-          <w:szCs w:val="24"/>
-          <w:lang w:val="es-CO"/>
-        </w:rPr>
-      </w:pPr>
-      <w:proofErr w:type="spellStart"/>
+          <w:lang w:val="es-CO"/>
+        </w:rPr>
+        <w:t>  //Ya tenemos el serial para recibir la información del imagen de</w:t>
+      </w:r>
+    </w:p>
+    <w:p>
+      <w:pPr>
+        <w:spacing w:line="240" w:lineRule="auto"/>
+        <w:rPr>
+          <w:rFonts w:ascii="Times New Roman" w:eastAsia="Times New Roman" w:hAnsi="Times New Roman" w:cs="Times New Roman"/>
+          <w:sz w:val="24"/>
+          <w:szCs w:val="24"/>
+          <w:lang w:val="es-CO"/>
+        </w:rPr>
+      </w:pPr>
       <w:r>
         <w:rPr>
           <w:rFonts w:eastAsia="Times New Roman"/>
@@ -366,9 +385,19 @@
           <w:szCs w:val="26"/>
           <w:lang w:val="es-CO"/>
         </w:rPr>
-        <w:t>void</w:t>
-      </w:r>
-      <w:proofErr w:type="spellEnd"/>
+        <w:t>  //la bandera desde Qt</w:t>
+      </w:r>
+    </w:p>
+    <w:p>
+      <w:pPr>
+        <w:spacing w:line="240" w:lineRule="auto"/>
+        <w:rPr>
+          <w:rFonts w:ascii="Times New Roman" w:eastAsia="Times New Roman" w:hAnsi="Times New Roman" w:cs="Times New Roman"/>
+          <w:sz w:val="24"/>
+          <w:szCs w:val="24"/>
+          <w:lang w:val="es-CO"/>
+        </w:rPr>
+      </w:pPr>
       <w:r>
         <w:rPr>
           <w:rFonts w:eastAsia="Times New Roman"/>
@@ -377,9 +406,19 @@
           <w:szCs w:val="26"/>
           <w:lang w:val="es-CO"/>
         </w:rPr>
-        <w:t xml:space="preserve"> </w:t>
-      </w:r>
-      <w:proofErr w:type="spellStart"/>
+        <w:t>  Serial.begin(9600);</w:t>
+      </w:r>
+    </w:p>
+    <w:p>
+      <w:pPr>
+        <w:spacing w:line="240" w:lineRule="auto"/>
+        <w:rPr>
+          <w:rFonts w:ascii="Times New Roman" w:eastAsia="Times New Roman" w:hAnsi="Times New Roman" w:cs="Times New Roman"/>
+          <w:sz w:val="24"/>
+          <w:szCs w:val="24"/>
+          <w:lang w:val="en-US"/>
+        </w:rPr>
+      </w:pPr>
       <w:r>
         <w:rPr>
           <w:rFonts w:eastAsia="Times New Roman"/>
@@ -388,28 +427,38 @@
           <w:szCs w:val="26"/>
           <w:lang w:val="es-CO"/>
         </w:rPr>
-        <w:t>setup</w:t>
-      </w:r>
-      <w:proofErr w:type="spellEnd"/>
+        <w:t>  </w:t>
+      </w:r>
       <w:r>
         <w:rPr>
           <w:rFonts w:eastAsia="Times New Roman"/>
           <w:color w:val="000000"/>
           <w:sz w:val="26"/>
           <w:szCs w:val="26"/>
-          <w:lang w:val="es-CO"/>
-        </w:rPr>
-        <w:t>(){</w:t>
-      </w:r>
-    </w:p>
-    <w:p>
-      <w:pPr>
-        <w:spacing w:line="240" w:lineRule="auto"/>
-        <w:rPr>
-          <w:rFonts w:ascii="Times New Roman" w:eastAsia="Times New Roman" w:hAnsi="Times New Roman" w:cs="Times New Roman"/>
-          <w:sz w:val="24"/>
-          <w:szCs w:val="24"/>
-          <w:lang w:val="es-CO"/>
+          <w:lang w:val="en-US"/>
+        </w:rPr>
+        <w:t>pinMode(2,OUTPUT);</w:t>
+      </w:r>
+    </w:p>
+    <w:p>
+      <w:pPr>
+        <w:spacing w:line="240" w:lineRule="auto"/>
+        <w:rPr>
+          <w:rFonts w:ascii="Times New Roman" w:eastAsia="Times New Roman" w:hAnsi="Times New Roman" w:cs="Times New Roman"/>
+          <w:sz w:val="24"/>
+          <w:szCs w:val="24"/>
+          <w:lang w:val="en-US"/>
+        </w:rPr>
+      </w:pPr>
+    </w:p>
+    <w:p>
+      <w:pPr>
+        <w:spacing w:line="240" w:lineRule="auto"/>
+        <w:rPr>
+          <w:rFonts w:ascii="Times New Roman" w:eastAsia="Times New Roman" w:hAnsi="Times New Roman" w:cs="Times New Roman"/>
+          <w:sz w:val="24"/>
+          <w:szCs w:val="24"/>
+          <w:lang w:val="en-US"/>
         </w:rPr>
       </w:pPr>
       <w:r>
@@ -418,19 +467,30 @@
           <w:color w:val="000000"/>
           <w:sz w:val="26"/>
           <w:szCs w:val="26"/>
-          <w:lang w:val="es-CO"/>
-        </w:rPr>
-        <w:t>  //Ya tenemos el serial para recibir la información del imagen de</w:t>
-      </w:r>
-    </w:p>
-    <w:p>
-      <w:pPr>
-        <w:spacing w:line="240" w:lineRule="auto"/>
-        <w:rPr>
-          <w:rFonts w:ascii="Times New Roman" w:eastAsia="Times New Roman" w:hAnsi="Times New Roman" w:cs="Times New Roman"/>
-          <w:sz w:val="24"/>
-          <w:szCs w:val="24"/>
-          <w:lang w:val="es-CO"/>
+          <w:lang w:val="en-US"/>
+        </w:rPr>
+        <w:t>}</w:t>
+      </w:r>
+    </w:p>
+    <w:p>
+      <w:pPr>
+        <w:spacing w:line="240" w:lineRule="auto"/>
+        <w:rPr>
+          <w:rFonts w:ascii="Times New Roman" w:eastAsia="Times New Roman" w:hAnsi="Times New Roman" w:cs="Times New Roman"/>
+          <w:sz w:val="24"/>
+          <w:szCs w:val="24"/>
+          <w:lang w:val="en-US"/>
+        </w:rPr>
+      </w:pPr>
+    </w:p>
+    <w:p>
+      <w:pPr>
+        <w:spacing w:line="240" w:lineRule="auto"/>
+        <w:rPr>
+          <w:rFonts w:ascii="Times New Roman" w:eastAsia="Times New Roman" w:hAnsi="Times New Roman" w:cs="Times New Roman"/>
+          <w:sz w:val="24"/>
+          <w:szCs w:val="24"/>
+          <w:lang w:val="en-US"/>
         </w:rPr>
       </w:pPr>
       <w:r>
@@ -439,19 +499,19 @@
           <w:color w:val="000000"/>
           <w:sz w:val="26"/>
           <w:szCs w:val="26"/>
-          <w:lang w:val="es-CO"/>
-        </w:rPr>
-        <w:t>  //la bandera desde Qt</w:t>
-      </w:r>
-    </w:p>
-    <w:p>
-      <w:pPr>
-        <w:spacing w:line="240" w:lineRule="auto"/>
-        <w:rPr>
-          <w:rFonts w:ascii="Times New Roman" w:eastAsia="Times New Roman" w:hAnsi="Times New Roman" w:cs="Times New Roman"/>
-          <w:sz w:val="24"/>
-          <w:szCs w:val="24"/>
-          <w:lang w:val="es-CO"/>
+          <w:lang w:val="en-US"/>
+        </w:rPr>
+        <w:t>void loop()</w:t>
+      </w:r>
+    </w:p>
+    <w:p>
+      <w:pPr>
+        <w:spacing w:line="240" w:lineRule="auto"/>
+        <w:rPr>
+          <w:rFonts w:ascii="Times New Roman" w:eastAsia="Times New Roman" w:hAnsi="Times New Roman" w:cs="Times New Roman"/>
+          <w:sz w:val="24"/>
+          <w:szCs w:val="24"/>
+          <w:lang w:val="en-US"/>
         </w:rPr>
       </w:pPr>
       <w:r>
@@ -460,43 +520,52 @@
           <w:color w:val="000000"/>
           <w:sz w:val="26"/>
           <w:szCs w:val="26"/>
-          <w:lang w:val="es-CO"/>
-        </w:rPr>
-        <w:t>  </w:t>
-      </w:r>
-      <w:proofErr w:type="spellStart"/>
+          <w:lang w:val="en-US"/>
+        </w:rPr>
+        <w:t>{</w:t>
+      </w:r>
+    </w:p>
+    <w:p>
+      <w:pPr>
+        <w:spacing w:line="240" w:lineRule="auto"/>
+        <w:rPr>
+          <w:rFonts w:ascii="Times New Roman" w:eastAsia="Times New Roman" w:hAnsi="Times New Roman" w:cs="Times New Roman"/>
+          <w:sz w:val="24"/>
+          <w:szCs w:val="24"/>
+          <w:lang w:val="en-US"/>
+        </w:rPr>
+      </w:pPr>
       <w:r>
         <w:rPr>
           <w:rFonts w:eastAsia="Times New Roman"/>
           <w:color w:val="000000"/>
           <w:sz w:val="26"/>
           <w:szCs w:val="26"/>
-          <w:lang w:val="es-CO"/>
-        </w:rPr>
-        <w:t>Serial.begin</w:t>
-      </w:r>
-      <w:proofErr w:type="spellEnd"/>
+          <w:lang w:val="en-US"/>
+        </w:rPr>
+        <w:t>  if (Serial.available()&gt;0){</w:t>
+      </w:r>
+    </w:p>
+    <w:p>
+      <w:pPr>
+        <w:spacing w:line="240" w:lineRule="auto"/>
+        <w:rPr>
+          <w:rFonts w:ascii="Times New Roman" w:eastAsia="Times New Roman" w:hAnsi="Times New Roman" w:cs="Times New Roman"/>
+          <w:sz w:val="24"/>
+          <w:szCs w:val="24"/>
+          <w:lang w:val="es-CO"/>
+        </w:rPr>
+      </w:pPr>
       <w:r>
         <w:rPr>
           <w:rFonts w:eastAsia="Times New Roman"/>
           <w:color w:val="000000"/>
           <w:sz w:val="26"/>
           <w:szCs w:val="26"/>
-          <w:lang w:val="es-CO"/>
-        </w:rPr>
-        <w:t>(9600);</w:t>
-      </w:r>
-    </w:p>
-    <w:p>
-      <w:pPr>
-        <w:spacing w:line="240" w:lineRule="auto"/>
-        <w:rPr>
-          <w:rFonts w:ascii="Times New Roman" w:eastAsia="Times New Roman" w:hAnsi="Times New Roman" w:cs="Times New Roman"/>
-          <w:sz w:val="24"/>
-          <w:szCs w:val="24"/>
-          <w:lang w:val="en-US"/>
-        </w:rPr>
-      </w:pPr>
+          <w:lang w:val="en-US"/>
+        </w:rPr>
+        <w:t>  </w:t>
+      </w:r>
       <w:r>
         <w:rPr>
           <w:rFonts w:eastAsia="Times New Roman"/>
@@ -505,38 +574,38 @@
           <w:szCs w:val="26"/>
           <w:lang w:val="es-CO"/>
         </w:rPr>
-        <w:t>  </w:t>
-      </w:r>
+        <w:t>//Se Establece el menu para el usuario </w:t>
+      </w:r>
+    </w:p>
+    <w:p>
+      <w:pPr>
+        <w:spacing w:line="240" w:lineRule="auto"/>
+        <w:rPr>
+          <w:rFonts w:ascii="Times New Roman" w:eastAsia="Times New Roman" w:hAnsi="Times New Roman" w:cs="Times New Roman"/>
+          <w:sz w:val="24"/>
+          <w:szCs w:val="24"/>
+          <w:lang w:val="es-CO"/>
+        </w:rPr>
+      </w:pPr>
       <w:r>
         <w:rPr>
           <w:rFonts w:eastAsia="Times New Roman"/>
           <w:color w:val="000000"/>
           <w:sz w:val="26"/>
           <w:szCs w:val="26"/>
-          <w:lang w:val="en-US"/>
-        </w:rPr>
-        <w:t>pinMode(2,OUTPUT);</w:t>
-      </w:r>
-    </w:p>
-    <w:p>
-      <w:pPr>
-        <w:spacing w:line="240" w:lineRule="auto"/>
-        <w:rPr>
-          <w:rFonts w:ascii="Times New Roman" w:eastAsia="Times New Roman" w:hAnsi="Times New Roman" w:cs="Times New Roman"/>
-          <w:sz w:val="24"/>
-          <w:szCs w:val="24"/>
-          <w:lang w:val="en-US"/>
-        </w:rPr>
-      </w:pPr>
-    </w:p>
-    <w:p>
-      <w:pPr>
-        <w:spacing w:line="240" w:lineRule="auto"/>
-        <w:rPr>
-          <w:rFonts w:ascii="Times New Roman" w:eastAsia="Times New Roman" w:hAnsi="Times New Roman" w:cs="Times New Roman"/>
-          <w:sz w:val="24"/>
-          <w:szCs w:val="24"/>
-          <w:lang w:val="en-US"/>
+          <w:lang w:val="es-CO"/>
+        </w:rPr>
+        <w:t>  Serial.print("BIENVENIDO");</w:t>
+      </w:r>
+    </w:p>
+    <w:p>
+      <w:pPr>
+        <w:spacing w:line="240" w:lineRule="auto"/>
+        <w:rPr>
+          <w:rFonts w:ascii="Times New Roman" w:eastAsia="Times New Roman" w:hAnsi="Times New Roman" w:cs="Times New Roman"/>
+          <w:sz w:val="24"/>
+          <w:szCs w:val="24"/>
+          <w:lang w:val="es-CO"/>
         </w:rPr>
       </w:pPr>
       <w:r>
@@ -545,30 +614,19 @@
           <w:color w:val="000000"/>
           <w:sz w:val="26"/>
           <w:szCs w:val="26"/>
-          <w:lang w:val="en-US"/>
-        </w:rPr>
-        <w:t>}</w:t>
-      </w:r>
-    </w:p>
-    <w:p>
-      <w:pPr>
-        <w:spacing w:line="240" w:lineRule="auto"/>
-        <w:rPr>
-          <w:rFonts w:ascii="Times New Roman" w:eastAsia="Times New Roman" w:hAnsi="Times New Roman" w:cs="Times New Roman"/>
-          <w:sz w:val="24"/>
-          <w:szCs w:val="24"/>
-          <w:lang w:val="en-US"/>
-        </w:rPr>
-      </w:pPr>
-    </w:p>
-    <w:p>
-      <w:pPr>
-        <w:spacing w:line="240" w:lineRule="auto"/>
-        <w:rPr>
-          <w:rFonts w:ascii="Times New Roman" w:eastAsia="Times New Roman" w:hAnsi="Times New Roman" w:cs="Times New Roman"/>
-          <w:sz w:val="24"/>
-          <w:szCs w:val="24"/>
-          <w:lang w:val="en-US"/>
+          <w:lang w:val="es-CO"/>
+        </w:rPr>
+        <w:t>  Serial.print("Ingrese los datos de la bandera");</w:t>
+      </w:r>
+    </w:p>
+    <w:p>
+      <w:pPr>
+        <w:spacing w:line="240" w:lineRule="auto"/>
+        <w:rPr>
+          <w:rFonts w:ascii="Times New Roman" w:eastAsia="Times New Roman" w:hAnsi="Times New Roman" w:cs="Times New Roman"/>
+          <w:sz w:val="24"/>
+          <w:szCs w:val="24"/>
+          <w:lang w:val="es-CO"/>
         </w:rPr>
       </w:pPr>
       <w:r>
@@ -577,40 +635,20 @@
           <w:color w:val="000000"/>
           <w:sz w:val="26"/>
           <w:szCs w:val="26"/>
-          <w:lang w:val="en-US"/>
-        </w:rPr>
-        <w:t>void loop()</w:t>
-      </w:r>
-    </w:p>
-    <w:p>
-      <w:pPr>
-        <w:spacing w:line="240" w:lineRule="auto"/>
-        <w:rPr>
-          <w:rFonts w:ascii="Times New Roman" w:eastAsia="Times New Roman" w:hAnsi="Times New Roman" w:cs="Times New Roman"/>
-          <w:sz w:val="24"/>
-          <w:szCs w:val="24"/>
-          <w:lang w:val="en-US"/>
-        </w:rPr>
-      </w:pPr>
-      <w:r>
+          <w:lang w:val="es-CO"/>
+        </w:rPr>
+        <w:t>    //Falta determinar como se orgnizará esta información</w:t>
+      </w:r>
+    </w:p>
+    <w:p>
+      <w:pPr>
+        <w:spacing w:line="240" w:lineRule="auto"/>
         <w:rPr>
           <w:rFonts w:eastAsia="Times New Roman"/>
           <w:color w:val="000000"/>
           <w:sz w:val="26"/>
           <w:szCs w:val="26"/>
-          <w:lang w:val="en-US"/>
-        </w:rPr>
-        <w:t>{</w:t>
-      </w:r>
-    </w:p>
-    <w:p>
-      <w:pPr>
-        <w:spacing w:line="240" w:lineRule="auto"/>
-        <w:rPr>
-          <w:rFonts w:ascii="Times New Roman" w:eastAsia="Times New Roman" w:hAnsi="Times New Roman" w:cs="Times New Roman"/>
-          <w:sz w:val="24"/>
-          <w:szCs w:val="24"/>
-          <w:lang w:val="en-US"/>
+          <w:lang w:val="es-CO"/>
         </w:rPr>
       </w:pPr>
       <w:r>
@@ -619,232 +657,6 @@
           <w:color w:val="000000"/>
           <w:sz w:val="26"/>
           <w:szCs w:val="26"/>
-          <w:lang w:val="en-US"/>
-        </w:rPr>
-        <w:t>  if (Serial.available()&gt;0){</w:t>
-      </w:r>
-    </w:p>
-    <w:p>
-      <w:pPr>
-        <w:spacing w:line="240" w:lineRule="auto"/>
-        <w:rPr>
-          <w:rFonts w:ascii="Times New Roman" w:eastAsia="Times New Roman" w:hAnsi="Times New Roman" w:cs="Times New Roman"/>
-          <w:sz w:val="24"/>
-          <w:szCs w:val="24"/>
-          <w:lang w:val="es-CO"/>
-        </w:rPr>
-      </w:pPr>
-      <w:r>
-        <w:rPr>
-          <w:rFonts w:eastAsia="Times New Roman"/>
-          <w:color w:val="000000"/>
-          <w:sz w:val="26"/>
-          <w:szCs w:val="26"/>
-          <w:lang w:val="en-US"/>
-        </w:rPr>
-        <w:t>  </w:t>
-      </w:r>
-      <w:r>
-        <w:rPr>
-          <w:rFonts w:eastAsia="Times New Roman"/>
-          <w:color w:val="000000"/>
-          <w:sz w:val="26"/>
-          <w:szCs w:val="26"/>
-          <w:lang w:val="es-CO"/>
-        </w:rPr>
-        <w:t xml:space="preserve">//Se Establece el </w:t>
-      </w:r>
-      <w:proofErr w:type="spellStart"/>
-      <w:r>
-        <w:rPr>
-          <w:rFonts w:eastAsia="Times New Roman"/>
-          <w:color w:val="000000"/>
-          <w:sz w:val="26"/>
-          <w:szCs w:val="26"/>
-          <w:lang w:val="es-CO"/>
-        </w:rPr>
-        <w:t>menu</w:t>
-      </w:r>
-      <w:proofErr w:type="spellEnd"/>
-      <w:r>
-        <w:rPr>
-          <w:rFonts w:eastAsia="Times New Roman"/>
-          <w:color w:val="000000"/>
-          <w:sz w:val="26"/>
-          <w:szCs w:val="26"/>
-          <w:lang w:val="es-CO"/>
-        </w:rPr>
-        <w:t xml:space="preserve"> para el usuario </w:t>
-      </w:r>
-    </w:p>
-    <w:p>
-      <w:pPr>
-        <w:spacing w:line="240" w:lineRule="auto"/>
-        <w:rPr>
-          <w:rFonts w:ascii="Times New Roman" w:eastAsia="Times New Roman" w:hAnsi="Times New Roman" w:cs="Times New Roman"/>
-          <w:sz w:val="24"/>
-          <w:szCs w:val="24"/>
-          <w:lang w:val="es-CO"/>
-        </w:rPr>
-      </w:pPr>
-      <w:r>
-        <w:rPr>
-          <w:rFonts w:eastAsia="Times New Roman"/>
-          <w:color w:val="000000"/>
-          <w:sz w:val="26"/>
-          <w:szCs w:val="26"/>
-          <w:lang w:val="es-CO"/>
-        </w:rPr>
-        <w:t>  </w:t>
-      </w:r>
-      <w:proofErr w:type="spellStart"/>
-      <w:r>
-        <w:rPr>
-          <w:rFonts w:eastAsia="Times New Roman"/>
-          <w:color w:val="000000"/>
-          <w:sz w:val="26"/>
-          <w:szCs w:val="26"/>
-          <w:lang w:val="es-CO"/>
-        </w:rPr>
-        <w:t>Serial.print</w:t>
-      </w:r>
-      <w:proofErr w:type="spellEnd"/>
-      <w:r>
-        <w:rPr>
-          <w:rFonts w:eastAsia="Times New Roman"/>
-          <w:color w:val="000000"/>
-          <w:sz w:val="26"/>
-          <w:szCs w:val="26"/>
-          <w:lang w:val="es-CO"/>
-        </w:rPr>
-        <w:t>("BIENVENIDO");</w:t>
-      </w:r>
-    </w:p>
-    <w:p>
-      <w:pPr>
-        <w:spacing w:line="240" w:lineRule="auto"/>
-        <w:rPr>
-          <w:rFonts w:ascii="Times New Roman" w:eastAsia="Times New Roman" w:hAnsi="Times New Roman" w:cs="Times New Roman"/>
-          <w:sz w:val="24"/>
-          <w:szCs w:val="24"/>
-          <w:lang w:val="es-CO"/>
-        </w:rPr>
-      </w:pPr>
-      <w:r>
-        <w:rPr>
-          <w:rFonts w:eastAsia="Times New Roman"/>
-          <w:color w:val="000000"/>
-          <w:sz w:val="26"/>
-          <w:szCs w:val="26"/>
-          <w:lang w:val="es-CO"/>
-        </w:rPr>
-        <w:t>  </w:t>
-      </w:r>
-      <w:proofErr w:type="spellStart"/>
-      <w:r>
-        <w:rPr>
-          <w:rFonts w:eastAsia="Times New Roman"/>
-          <w:color w:val="000000"/>
-          <w:sz w:val="26"/>
-          <w:szCs w:val="26"/>
-          <w:lang w:val="es-CO"/>
-        </w:rPr>
-        <w:t>Serial.print</w:t>
-      </w:r>
-      <w:proofErr w:type="spellEnd"/>
-      <w:r>
-        <w:rPr>
-          <w:rFonts w:eastAsia="Times New Roman"/>
-          <w:color w:val="000000"/>
-          <w:sz w:val="26"/>
-          <w:szCs w:val="26"/>
-          <w:lang w:val="es-CO"/>
-        </w:rPr>
-        <w:t>("Ingrese los datos de la bandera");</w:t>
-      </w:r>
-    </w:p>
-    <w:p>
-      <w:pPr>
-        <w:spacing w:line="240" w:lineRule="auto"/>
-        <w:rPr>
-          <w:rFonts w:ascii="Times New Roman" w:eastAsia="Times New Roman" w:hAnsi="Times New Roman" w:cs="Times New Roman"/>
-          <w:sz w:val="24"/>
-          <w:szCs w:val="24"/>
-          <w:lang w:val="es-CO"/>
-        </w:rPr>
-      </w:pPr>
-      <w:r>
-        <w:rPr>
-          <w:rFonts w:eastAsia="Times New Roman"/>
-          <w:color w:val="000000"/>
-          <w:sz w:val="26"/>
-          <w:szCs w:val="26"/>
-          <w:lang w:val="es-CO"/>
-        </w:rPr>
-        <w:t xml:space="preserve">    //Falta determinar </w:t>
-      </w:r>
-      <w:proofErr w:type="spellStart"/>
-      <w:r>
-        <w:rPr>
-          <w:rFonts w:eastAsia="Times New Roman"/>
-          <w:color w:val="000000"/>
-          <w:sz w:val="26"/>
-          <w:szCs w:val="26"/>
-          <w:lang w:val="es-CO"/>
-        </w:rPr>
-        <w:t>como</w:t>
-      </w:r>
-      <w:proofErr w:type="spellEnd"/>
-      <w:r>
-        <w:rPr>
-          <w:rFonts w:eastAsia="Times New Roman"/>
-          <w:color w:val="000000"/>
-          <w:sz w:val="26"/>
-          <w:szCs w:val="26"/>
-          <w:lang w:val="es-CO"/>
-        </w:rPr>
-        <w:t xml:space="preserve"> se </w:t>
-      </w:r>
-      <w:proofErr w:type="spellStart"/>
-      <w:r>
-        <w:rPr>
-          <w:rFonts w:eastAsia="Times New Roman"/>
-          <w:color w:val="000000"/>
-          <w:sz w:val="26"/>
-          <w:szCs w:val="26"/>
-          <w:lang w:val="es-CO"/>
-        </w:rPr>
-        <w:t>orgnizará</w:t>
-      </w:r>
-      <w:proofErr w:type="spellEnd"/>
-      <w:r>
-        <w:rPr>
-          <w:rFonts w:eastAsia="Times New Roman"/>
-          <w:color w:val="000000"/>
-          <w:sz w:val="26"/>
-          <w:szCs w:val="26"/>
-          <w:lang w:val="es-CO"/>
-        </w:rPr>
-        <w:t xml:space="preserve"> esta información</w:t>
-      </w:r>
-    </w:p>
-    <w:p>
-      <w:pPr>
-        <w:spacing w:line="240" w:lineRule="auto"/>
-        <w:rPr>
-          <w:rFonts w:eastAsia="Times New Roman"/>
-          <w:color w:val="000000"/>
-          <w:sz w:val="26"/>
-          <w:szCs w:val="26"/>
-          <w:lang w:val="es-CO"/>
-        </w:rPr>
-      </w:pPr>
-      <w:r>
-        <w:rPr>
-          <w:rFonts w:eastAsia="Times New Roman"/>
-          <w:color w:val="000000"/>
-          <w:sz w:val="26"/>
-          <w:szCs w:val="26"/>
           <w:lang w:val="es-CO"/>
         </w:rPr>
         <w:t>  }</w:t>
@@ -1159,45 +971,20 @@
           <w:szCs w:val="26"/>
           <w:lang w:val="es-ES"/>
         </w:rPr>
-        <w:t>Se hace la conexión de la parte trasera de la placa</w:t>
-      </w:r>
-      <w:r>
-        <w:rPr>
-          <w:sz w:val="26"/>
-          <w:szCs w:val="26"/>
-          <w:lang w:val="es-ES"/>
-        </w:rPr>
-        <w:t xml:space="preserve">. Se le envía el voltaje y la GND a cada uno de los </w:t>
-      </w:r>
-      <w:proofErr w:type="spellStart"/>
-      <w:r>
-        <w:rPr>
-          <w:sz w:val="26"/>
-          <w:szCs w:val="26"/>
-          <w:lang w:val="es-ES"/>
-        </w:rPr>
-        <w:t>LEDs</w:t>
-      </w:r>
-      <w:proofErr w:type="spellEnd"/>
-      <w:r>
-        <w:rPr>
-          <w:sz w:val="26"/>
-          <w:szCs w:val="26"/>
-          <w:lang w:val="es-ES"/>
-        </w:rPr>
-        <w:t>. El circuito se ve igual, pero con la segunda foto acercada se ven las conexiones.</w:t>
-      </w:r>
-    </w:p>
-    <w:p>
-      <w:pPr>
-        <w:rPr>
-          <w:sz w:val="26"/>
-          <w:szCs w:val="26"/>
-          <w:lang w:val="es-ES"/>
-        </w:rPr>
-      </w:pPr>
-      <w:r>
-        <w:rPr>
+        <w:t>Se hace la conexión de la parte trasera de la placa. Se le envía el voltaje y la GND a cada uno de los LEDs. El circuito se ve igual, pero con la segunda foto acercada se ven las conexiones.</w:t>
+      </w:r>
+    </w:p>
+    <w:p>
+      <w:pPr>
+        <w:rPr>
+          <w:sz w:val="26"/>
+          <w:szCs w:val="26"/>
+          <w:lang w:val="es-ES"/>
+        </w:rPr>
+      </w:pPr>
+      <w:r>
+        <w:rPr>
+          <w:noProof/>
           <w:sz w:val="26"/>
           <w:szCs w:val="26"/>
           <w:lang w:val="es-ES"/>
@@ -1240,6 +1027,7 @@
       </w:r>
       <w:r>
         <w:rPr>
+          <w:noProof/>
           <w:sz w:val="26"/>
           <w:szCs w:val="26"/>
           <w:lang w:val="es-ES"/>
@@ -1468,25 +1256,7 @@
           <w:szCs w:val="26"/>
           <w:lang w:val="es-ES"/>
         </w:rPr>
-        <w:t xml:space="preserve">  </w:t>
-      </w:r>
-      <w:proofErr w:type="spellStart"/>
-      <w:r>
-        <w:rPr>
-          <w:sz w:val="26"/>
-          <w:szCs w:val="26"/>
-          <w:lang w:val="es-ES"/>
-        </w:rPr>
-        <w:t>Serial.begin</w:t>
-      </w:r>
-      <w:proofErr w:type="spellEnd"/>
-      <w:r>
-        <w:rPr>
-          <w:sz w:val="26"/>
-          <w:szCs w:val="26"/>
-          <w:lang w:val="es-ES"/>
-        </w:rPr>
-        <w:t>(9600);</w:t>
+        <w:t xml:space="preserve">  Serial.begin(9600);</w:t>
       </w:r>
     </w:p>
     <w:p>
@@ -1743,148 +1513,58 @@
           <w:szCs w:val="26"/>
           <w:lang w:val="es-ES"/>
         </w:rPr>
-        <w:t xml:space="preserve">//Se Establece el </w:t>
-      </w:r>
-      <w:proofErr w:type="spellStart"/>
-      <w:r>
-        <w:rPr>
-          <w:sz w:val="26"/>
-          <w:szCs w:val="26"/>
-          <w:lang w:val="es-ES"/>
-        </w:rPr>
-        <w:t>menu</w:t>
-      </w:r>
-      <w:proofErr w:type="spellEnd"/>
-      <w:r>
-        <w:rPr>
-          <w:sz w:val="26"/>
-          <w:szCs w:val="26"/>
-          <w:lang w:val="es-ES"/>
-        </w:rPr>
-        <w:t xml:space="preserve"> para el usuario </w:t>
-      </w:r>
-    </w:p>
-    <w:p>
-      <w:pPr>
-        <w:rPr>
-          <w:sz w:val="26"/>
-          <w:szCs w:val="26"/>
-          <w:lang w:val="es-ES"/>
-        </w:rPr>
-      </w:pPr>
-      <w:r>
-        <w:rPr>
-          <w:sz w:val="26"/>
-          <w:szCs w:val="26"/>
-          <w:lang w:val="es-ES"/>
-        </w:rPr>
-        <w:t xml:space="preserve">  </w:t>
-      </w:r>
-      <w:proofErr w:type="spellStart"/>
-      <w:r>
-        <w:rPr>
-          <w:sz w:val="26"/>
-          <w:szCs w:val="26"/>
-          <w:lang w:val="es-ES"/>
-        </w:rPr>
-        <w:t>Serial.print</w:t>
-      </w:r>
-      <w:proofErr w:type="spellEnd"/>
-      <w:r>
-        <w:rPr>
-          <w:sz w:val="26"/>
-          <w:szCs w:val="26"/>
-          <w:lang w:val="es-ES"/>
-        </w:rPr>
-        <w:t>("BIENVENIDO");</w:t>
-      </w:r>
-    </w:p>
-    <w:p>
-      <w:pPr>
-        <w:rPr>
-          <w:sz w:val="26"/>
-          <w:szCs w:val="26"/>
-          <w:lang w:val="es-ES"/>
-        </w:rPr>
-      </w:pPr>
-      <w:r>
-        <w:rPr>
-          <w:sz w:val="26"/>
-          <w:szCs w:val="26"/>
-          <w:lang w:val="es-ES"/>
-        </w:rPr>
-        <w:t xml:space="preserve">  </w:t>
-      </w:r>
-      <w:proofErr w:type="spellStart"/>
-      <w:r>
-        <w:rPr>
-          <w:sz w:val="26"/>
-          <w:szCs w:val="26"/>
-          <w:lang w:val="es-ES"/>
-        </w:rPr>
-        <w:t>Serial.print</w:t>
-      </w:r>
-      <w:proofErr w:type="spellEnd"/>
-      <w:r>
-        <w:rPr>
-          <w:sz w:val="26"/>
-          <w:szCs w:val="26"/>
-          <w:lang w:val="es-ES"/>
-        </w:rPr>
-        <w:t>("Ingrese los datos de la bandera");</w:t>
-      </w:r>
-    </w:p>
-    <w:p>
-      <w:pPr>
-        <w:rPr>
-          <w:sz w:val="26"/>
-          <w:szCs w:val="26"/>
-          <w:lang w:val="es-ES"/>
-        </w:rPr>
-      </w:pPr>
-      <w:r>
-        <w:rPr>
-          <w:sz w:val="26"/>
-          <w:szCs w:val="26"/>
-          <w:lang w:val="es-ES"/>
-        </w:rPr>
-        <w:t xml:space="preserve">    //Falta determinar </w:t>
-      </w:r>
-      <w:proofErr w:type="spellStart"/>
-      <w:r>
-        <w:rPr>
-          <w:sz w:val="26"/>
-          <w:szCs w:val="26"/>
-          <w:lang w:val="es-ES"/>
-        </w:rPr>
-        <w:t>como</w:t>
-      </w:r>
-      <w:proofErr w:type="spellEnd"/>
-      <w:r>
-        <w:rPr>
-          <w:sz w:val="26"/>
-          <w:szCs w:val="26"/>
-          <w:lang w:val="es-ES"/>
-        </w:rPr>
-        <w:t xml:space="preserve"> se </w:t>
-      </w:r>
-      <w:proofErr w:type="spellStart"/>
-      <w:r>
-        <w:rPr>
-          <w:sz w:val="26"/>
-          <w:szCs w:val="26"/>
-          <w:lang w:val="es-ES"/>
-        </w:rPr>
-        <w:t>orgnizará</w:t>
-      </w:r>
-      <w:proofErr w:type="spellEnd"/>
-      <w:r>
-        <w:rPr>
-          <w:sz w:val="26"/>
-          <w:szCs w:val="26"/>
-          <w:lang w:val="es-ES"/>
-        </w:rPr>
-        <w:t xml:space="preserve"> esta información</w:t>
+        <w:t xml:space="preserve">//Se Establece el menu para el usuario </w:t>
+      </w:r>
+    </w:p>
+    <w:p>
+      <w:pPr>
+        <w:rPr>
+          <w:sz w:val="26"/>
+          <w:szCs w:val="26"/>
+          <w:lang w:val="es-ES"/>
+        </w:rPr>
+      </w:pPr>
+      <w:r>
+        <w:rPr>
+          <w:sz w:val="26"/>
+          <w:szCs w:val="26"/>
+          <w:lang w:val="es-ES"/>
+        </w:rPr>
+        <w:t xml:space="preserve">  Serial.print("BIENVENIDO");</w:t>
+      </w:r>
+    </w:p>
+    <w:p>
+      <w:pPr>
+        <w:rPr>
+          <w:sz w:val="26"/>
+          <w:szCs w:val="26"/>
+          <w:lang w:val="es-ES"/>
+        </w:rPr>
+      </w:pPr>
+      <w:r>
+        <w:rPr>
+          <w:sz w:val="26"/>
+          <w:szCs w:val="26"/>
+          <w:lang w:val="es-ES"/>
+        </w:rPr>
+        <w:t xml:space="preserve">  Serial.print("Ingrese los datos de la bandera");</w:t>
+      </w:r>
+    </w:p>
+    <w:p>
+      <w:pPr>
+        <w:rPr>
+          <w:sz w:val="26"/>
+          <w:szCs w:val="26"/>
+          <w:lang w:val="es-ES"/>
+        </w:rPr>
+      </w:pPr>
+      <w:r>
+        <w:rPr>
+          <w:sz w:val="26"/>
+          <w:szCs w:val="26"/>
+          <w:lang w:val="es-ES"/>
+        </w:rPr>
+        <w:t xml:space="preserve">    //Falta determinar como se orgnizará esta información</w:t>
       </w:r>
     </w:p>
     <w:p>
@@ -1919,6 +1599,112 @@
           <w:lang w:val="es-ES"/>
         </w:rPr>
         <w:t>}</w:t>
+      </w:r>
+    </w:p>
+    <w:p>
+      <w:pPr>
+        <w:rPr>
+          <w:sz w:val="26"/>
+          <w:szCs w:val="26"/>
+          <w:lang w:val="es-ES"/>
+        </w:rPr>
+      </w:pPr>
+    </w:p>
+    <w:p>
+      <w:pPr>
+        <w:rPr>
+          <w:sz w:val="26"/>
+          <w:szCs w:val="26"/>
+          <w:lang w:val="es-ES"/>
+        </w:rPr>
+      </w:pPr>
+    </w:p>
+    <w:p>
+      <w:pPr>
+        <w:rPr>
+          <w:b/>
+          <w:bCs/>
+          <w:sz w:val="26"/>
+          <w:szCs w:val="26"/>
+          <w:lang w:val="es-ES"/>
+        </w:rPr>
+      </w:pPr>
+      <w:r>
+        <w:rPr>
+          <w:b/>
+          <w:bCs/>
+          <w:sz w:val="26"/>
+          <w:szCs w:val="26"/>
+          <w:lang w:val="es-ES"/>
+        </w:rPr>
+        <w:t>20/09/2021</w:t>
+      </w:r>
+    </w:p>
+    <w:p>
+      <w:pPr>
+        <w:rPr>
+          <w:sz w:val="26"/>
+          <w:szCs w:val="26"/>
+          <w:lang w:val="es-ES"/>
+        </w:rPr>
+      </w:pPr>
+      <w:r>
+        <w:rPr>
+          <w:sz w:val="26"/>
+          <w:szCs w:val="26"/>
+          <w:lang w:val="es-ES"/>
+        </w:rPr>
+        <w:t>Actualización de las conexiones del circuito. Se conectaron los voltajes y tierras en serie a los inputs de las tiras de LEDs. Además, se cambió la conexión de los DIN para que queden desde cada output de una tira hacia el input de la siguiente.</w:t>
+      </w:r>
+    </w:p>
+    <w:p>
+      <w:pPr>
+        <w:rPr>
+          <w:sz w:val="26"/>
+          <w:szCs w:val="26"/>
+          <w:lang w:val="es-ES"/>
+        </w:rPr>
+      </w:pPr>
+      <w:r>
+        <w:rPr>
+          <w:noProof/>
+        </w:rPr>
+        <w:lastRenderedPageBreak/>
+        <w:drawing>
+          <wp:inline distT="0" distB="0" distL="0" distR="0" wp14:anchorId="1E2B5511" wp14:editId="7A2A18DA">
+            <wp:extent cx="5733415" cy="3223260"/>
+            <wp:effectExtent l="0" t="0" r="635" b="0"/>
+            <wp:docPr id="5" name="Imagen 5"/>
+            <wp:cNvGraphicFramePr>
+              <a:graphicFrameLocks xmlns:a="http://schemas.openxmlformats.org/drawingml/2006/main" noChangeAspect="1"/>
+            </wp:cNvGraphicFramePr>
+            <a:graphic xmlns:a="http://schemas.openxmlformats.org/drawingml/2006/main">
+              <a:graphicData uri="http://schemas.openxmlformats.org/drawingml/2006/picture">
+                <pic:pic xmlns:pic="http://schemas.openxmlformats.org/drawingml/2006/picture">
+                  <pic:nvPicPr>
+                    <pic:cNvPr id="1" name=""/>
+                    <pic:cNvPicPr/>
+                  </pic:nvPicPr>
+                  <pic:blipFill>
+                    <a:blip r:embed="rId9"/>
+                    <a:stretch>
+                      <a:fillRect/>
+                    </a:stretch>
+                  </pic:blipFill>
+                  <pic:spPr>
+                    <a:xfrm>
+                      <a:off x="0" y="0"/>
+                      <a:ext cx="5733415" cy="3223260"/>
+                    </a:xfrm>
+                    <a:prstGeom prst="rect">
+                      <a:avLst/>
+                    </a:prstGeom>
+                  </pic:spPr>
+                </pic:pic>
+              </a:graphicData>
+            </a:graphic>
+          </wp:inline>
+        </w:drawing>
       </w:r>
     </w:p>
     <w:sectPr>

</xml_diff>

<commit_message>
Actualizacion del código de pruebas
</commit_message>
<xml_diff>
--- a/Informe de avances - Parcial 2.docx
+++ b/Informe de avances - Parcial 2.docx
@@ -258,36 +258,58 @@
           <w:szCs w:val="26"/>
           <w:lang w:val="es-CO"/>
         </w:rPr>
-        <w:t>#include &lt;Adafruit_NeoPixel.h&gt;</w:t>
-      </w:r>
-    </w:p>
-    <w:p>
-      <w:pPr>
-        <w:spacing w:line="240" w:lineRule="auto"/>
-        <w:rPr>
-          <w:rFonts w:ascii="Times New Roman" w:eastAsia="Times New Roman" w:hAnsi="Times New Roman" w:cs="Times New Roman"/>
-          <w:sz w:val="24"/>
-          <w:szCs w:val="24"/>
-          <w:lang w:val="es-CO"/>
-        </w:rPr>
-      </w:pPr>
-    </w:p>
-    <w:p>
-      <w:pPr>
-        <w:spacing w:line="240" w:lineRule="auto"/>
-        <w:rPr>
-          <w:rFonts w:ascii="Times New Roman" w:eastAsia="Times New Roman" w:hAnsi="Times New Roman" w:cs="Times New Roman"/>
-          <w:sz w:val="24"/>
-          <w:szCs w:val="24"/>
-          <w:lang w:val="en-US"/>
-        </w:rPr>
-      </w:pPr>
+        <w:t>#include &lt;</w:t>
+      </w:r>
+      <w:proofErr w:type="spellStart"/>
       <w:r>
         <w:rPr>
           <w:rFonts w:eastAsia="Times New Roman"/>
           <w:color w:val="000000"/>
           <w:sz w:val="26"/>
           <w:szCs w:val="26"/>
+          <w:lang w:val="es-CO"/>
+        </w:rPr>
+        <w:t>Adafruit_NeoPixel.h</w:t>
+      </w:r>
+      <w:proofErr w:type="spellEnd"/>
+      <w:r>
+        <w:rPr>
+          <w:rFonts w:eastAsia="Times New Roman"/>
+          <w:color w:val="000000"/>
+          <w:sz w:val="26"/>
+          <w:szCs w:val="26"/>
+          <w:lang w:val="es-CO"/>
+        </w:rPr>
+        <w:t>&gt;</w:t>
+      </w:r>
+    </w:p>
+    <w:p>
+      <w:pPr>
+        <w:spacing w:line="240" w:lineRule="auto"/>
+        <w:rPr>
+          <w:rFonts w:ascii="Times New Roman" w:eastAsia="Times New Roman" w:hAnsi="Times New Roman" w:cs="Times New Roman"/>
+          <w:sz w:val="24"/>
+          <w:szCs w:val="24"/>
+          <w:lang w:val="es-CO"/>
+        </w:rPr>
+      </w:pPr>
+    </w:p>
+    <w:p>
+      <w:pPr>
+        <w:spacing w:line="240" w:lineRule="auto"/>
+        <w:rPr>
+          <w:rFonts w:ascii="Times New Roman" w:eastAsia="Times New Roman" w:hAnsi="Times New Roman" w:cs="Times New Roman"/>
+          <w:sz w:val="24"/>
+          <w:szCs w:val="24"/>
+          <w:lang w:val="en-US"/>
+        </w:rPr>
+      </w:pPr>
+      <w:r>
+        <w:rPr>
+          <w:rFonts w:eastAsia="Times New Roman"/>
+          <w:color w:val="000000"/>
+          <w:sz w:val="26"/>
+          <w:szCs w:val="26"/>
           <w:lang w:val="en-US"/>
         </w:rPr>
         <w:t>const int pinDatos=2;</w:t>
@@ -335,6 +357,7 @@
           <w:lang w:val="es-CO"/>
         </w:rPr>
       </w:pPr>
+      <w:proofErr w:type="spellStart"/>
       <w:r>
         <w:rPr>
           <w:rFonts w:eastAsia="Times New Roman"/>
@@ -343,19 +366,9 @@
           <w:szCs w:val="26"/>
           <w:lang w:val="es-CO"/>
         </w:rPr>
-        <w:t>void setup(){</w:t>
-      </w:r>
-    </w:p>
-    <w:p>
-      <w:pPr>
-        <w:spacing w:line="240" w:lineRule="auto"/>
-        <w:rPr>
-          <w:rFonts w:ascii="Times New Roman" w:eastAsia="Times New Roman" w:hAnsi="Times New Roman" w:cs="Times New Roman"/>
-          <w:sz w:val="24"/>
-          <w:szCs w:val="24"/>
-          <w:lang w:val="es-CO"/>
-        </w:rPr>
-      </w:pPr>
+        <w:t>void</w:t>
+      </w:r>
+      <w:proofErr w:type="spellEnd"/>
       <w:r>
         <w:rPr>
           <w:rFonts w:eastAsia="Times New Roman"/>
@@ -364,6 +377,49 @@
           <w:szCs w:val="26"/>
           <w:lang w:val="es-CO"/>
         </w:rPr>
+        <w:t xml:space="preserve"> </w:t>
+      </w:r>
+      <w:proofErr w:type="spellStart"/>
+      <w:r>
+        <w:rPr>
+          <w:rFonts w:eastAsia="Times New Roman"/>
+          <w:color w:val="000000"/>
+          <w:sz w:val="26"/>
+          <w:szCs w:val="26"/>
+          <w:lang w:val="es-CO"/>
+        </w:rPr>
+        <w:t>setup</w:t>
+      </w:r>
+      <w:proofErr w:type="spellEnd"/>
+      <w:r>
+        <w:rPr>
+          <w:rFonts w:eastAsia="Times New Roman"/>
+          <w:color w:val="000000"/>
+          <w:sz w:val="26"/>
+          <w:szCs w:val="26"/>
+          <w:lang w:val="es-CO"/>
+        </w:rPr>
+        <w:t>(){</w:t>
+      </w:r>
+    </w:p>
+    <w:p>
+      <w:pPr>
+        <w:spacing w:line="240" w:lineRule="auto"/>
+        <w:rPr>
+          <w:rFonts w:ascii="Times New Roman" w:eastAsia="Times New Roman" w:hAnsi="Times New Roman" w:cs="Times New Roman"/>
+          <w:sz w:val="24"/>
+          <w:szCs w:val="24"/>
+          <w:lang w:val="es-CO"/>
+        </w:rPr>
+      </w:pPr>
+      <w:r>
+        <w:rPr>
+          <w:rFonts w:eastAsia="Times New Roman"/>
+          <w:color w:val="000000"/>
+          <w:sz w:val="26"/>
+          <w:szCs w:val="26"/>
+          <w:lang w:val="es-CO"/>
+        </w:rPr>
         <w:t>  //Ya tenemos el serial para recibir la información del imagen de</w:t>
       </w:r>
     </w:p>
@@ -406,19 +462,9 @@
           <w:szCs w:val="26"/>
           <w:lang w:val="es-CO"/>
         </w:rPr>
-        <w:t>  Serial.begin(9600);</w:t>
-      </w:r>
-    </w:p>
-    <w:p>
-      <w:pPr>
-        <w:spacing w:line="240" w:lineRule="auto"/>
-        <w:rPr>
-          <w:rFonts w:ascii="Times New Roman" w:eastAsia="Times New Roman" w:hAnsi="Times New Roman" w:cs="Times New Roman"/>
-          <w:sz w:val="24"/>
-          <w:szCs w:val="24"/>
-          <w:lang w:val="en-US"/>
-        </w:rPr>
-      </w:pPr>
+        <w:t>  </w:t>
+      </w:r>
+      <w:proofErr w:type="spellStart"/>
       <w:r>
         <w:rPr>
           <w:rFonts w:eastAsia="Times New Roman"/>
@@ -427,6 +473,38 @@
           <w:szCs w:val="26"/>
           <w:lang w:val="es-CO"/>
         </w:rPr>
+        <w:t>Serial.begin</w:t>
+      </w:r>
+      <w:proofErr w:type="spellEnd"/>
+      <w:r>
+        <w:rPr>
+          <w:rFonts w:eastAsia="Times New Roman"/>
+          <w:color w:val="000000"/>
+          <w:sz w:val="26"/>
+          <w:szCs w:val="26"/>
+          <w:lang w:val="es-CO"/>
+        </w:rPr>
+        <w:t>(9600);</w:t>
+      </w:r>
+    </w:p>
+    <w:p>
+      <w:pPr>
+        <w:spacing w:line="240" w:lineRule="auto"/>
+        <w:rPr>
+          <w:rFonts w:ascii="Times New Roman" w:eastAsia="Times New Roman" w:hAnsi="Times New Roman" w:cs="Times New Roman"/>
+          <w:sz w:val="24"/>
+          <w:szCs w:val="24"/>
+          <w:lang w:val="en-US"/>
+        </w:rPr>
+      </w:pPr>
+      <w:r>
+        <w:rPr>
+          <w:rFonts w:eastAsia="Times New Roman"/>
+          <w:color w:val="000000"/>
+          <w:sz w:val="26"/>
+          <w:szCs w:val="26"/>
+          <w:lang w:val="es-CO"/>
+        </w:rPr>
         <w:t>  </w:t>
       </w:r>
       <w:r>
@@ -574,19 +652,9 @@
           <w:szCs w:val="26"/>
           <w:lang w:val="es-CO"/>
         </w:rPr>
-        <w:t>//Se Establece el menu para el usuario </w:t>
-      </w:r>
-    </w:p>
-    <w:p>
-      <w:pPr>
-        <w:spacing w:line="240" w:lineRule="auto"/>
-        <w:rPr>
-          <w:rFonts w:ascii="Times New Roman" w:eastAsia="Times New Roman" w:hAnsi="Times New Roman" w:cs="Times New Roman"/>
-          <w:sz w:val="24"/>
-          <w:szCs w:val="24"/>
-          <w:lang w:val="es-CO"/>
-        </w:rPr>
-      </w:pPr>
+        <w:t xml:space="preserve">//Se Establece el </w:t>
+      </w:r>
+      <w:proofErr w:type="spellStart"/>
       <w:r>
         <w:rPr>
           <w:rFonts w:eastAsia="Times New Roman"/>
@@ -595,19 +663,9 @@
           <w:szCs w:val="26"/>
           <w:lang w:val="es-CO"/>
         </w:rPr>
-        <w:t>  Serial.print("BIENVENIDO");</w:t>
-      </w:r>
-    </w:p>
-    <w:p>
-      <w:pPr>
-        <w:spacing w:line="240" w:lineRule="auto"/>
-        <w:rPr>
-          <w:rFonts w:ascii="Times New Roman" w:eastAsia="Times New Roman" w:hAnsi="Times New Roman" w:cs="Times New Roman"/>
-          <w:sz w:val="24"/>
-          <w:szCs w:val="24"/>
-          <w:lang w:val="es-CO"/>
-        </w:rPr>
-      </w:pPr>
+        <w:t>menu</w:t>
+      </w:r>
+      <w:proofErr w:type="spellEnd"/>
       <w:r>
         <w:rPr>
           <w:rFonts w:eastAsia="Times New Roman"/>
@@ -616,7 +674,7 @@
           <w:szCs w:val="26"/>
           <w:lang w:val="es-CO"/>
         </w:rPr>
-        <w:t>  Serial.print("Ingrese los datos de la bandera");</w:t>
+        <w:t xml:space="preserve"> para el usuario </w:t>
       </w:r>
     </w:p>
     <w:p>
@@ -637,7 +695,137 @@
           <w:szCs w:val="26"/>
           <w:lang w:val="es-CO"/>
         </w:rPr>
-        <w:t>    //Falta determinar como se orgnizará esta información</w:t>
+        <w:t>  </w:t>
+      </w:r>
+      <w:proofErr w:type="spellStart"/>
+      <w:r>
+        <w:rPr>
+          <w:rFonts w:eastAsia="Times New Roman"/>
+          <w:color w:val="000000"/>
+          <w:sz w:val="26"/>
+          <w:szCs w:val="26"/>
+          <w:lang w:val="es-CO"/>
+        </w:rPr>
+        <w:t>Serial.print</w:t>
+      </w:r>
+      <w:proofErr w:type="spellEnd"/>
+      <w:r>
+        <w:rPr>
+          <w:rFonts w:eastAsia="Times New Roman"/>
+          <w:color w:val="000000"/>
+          <w:sz w:val="26"/>
+          <w:szCs w:val="26"/>
+          <w:lang w:val="es-CO"/>
+        </w:rPr>
+        <w:t>("BIENVENIDO");</w:t>
+      </w:r>
+    </w:p>
+    <w:p>
+      <w:pPr>
+        <w:spacing w:line="240" w:lineRule="auto"/>
+        <w:rPr>
+          <w:rFonts w:ascii="Times New Roman" w:eastAsia="Times New Roman" w:hAnsi="Times New Roman" w:cs="Times New Roman"/>
+          <w:sz w:val="24"/>
+          <w:szCs w:val="24"/>
+          <w:lang w:val="es-CO"/>
+        </w:rPr>
+      </w:pPr>
+      <w:r>
+        <w:rPr>
+          <w:rFonts w:eastAsia="Times New Roman"/>
+          <w:color w:val="000000"/>
+          <w:sz w:val="26"/>
+          <w:szCs w:val="26"/>
+          <w:lang w:val="es-CO"/>
+        </w:rPr>
+        <w:t>  </w:t>
+      </w:r>
+      <w:proofErr w:type="spellStart"/>
+      <w:r>
+        <w:rPr>
+          <w:rFonts w:eastAsia="Times New Roman"/>
+          <w:color w:val="000000"/>
+          <w:sz w:val="26"/>
+          <w:szCs w:val="26"/>
+          <w:lang w:val="es-CO"/>
+        </w:rPr>
+        <w:t>Serial.print</w:t>
+      </w:r>
+      <w:proofErr w:type="spellEnd"/>
+      <w:r>
+        <w:rPr>
+          <w:rFonts w:eastAsia="Times New Roman"/>
+          <w:color w:val="000000"/>
+          <w:sz w:val="26"/>
+          <w:szCs w:val="26"/>
+          <w:lang w:val="es-CO"/>
+        </w:rPr>
+        <w:t>("Ingrese los datos de la bandera");</w:t>
+      </w:r>
+    </w:p>
+    <w:p>
+      <w:pPr>
+        <w:spacing w:line="240" w:lineRule="auto"/>
+        <w:rPr>
+          <w:rFonts w:ascii="Times New Roman" w:eastAsia="Times New Roman" w:hAnsi="Times New Roman" w:cs="Times New Roman"/>
+          <w:sz w:val="24"/>
+          <w:szCs w:val="24"/>
+          <w:lang w:val="es-CO"/>
+        </w:rPr>
+      </w:pPr>
+      <w:r>
+        <w:rPr>
+          <w:rFonts w:eastAsia="Times New Roman"/>
+          <w:color w:val="000000"/>
+          <w:sz w:val="26"/>
+          <w:szCs w:val="26"/>
+          <w:lang w:val="es-CO"/>
+        </w:rPr>
+        <w:t xml:space="preserve">    //Falta determinar </w:t>
+      </w:r>
+      <w:proofErr w:type="spellStart"/>
+      <w:r>
+        <w:rPr>
+          <w:rFonts w:eastAsia="Times New Roman"/>
+          <w:color w:val="000000"/>
+          <w:sz w:val="26"/>
+          <w:szCs w:val="26"/>
+          <w:lang w:val="es-CO"/>
+        </w:rPr>
+        <w:t>como</w:t>
+      </w:r>
+      <w:proofErr w:type="spellEnd"/>
+      <w:r>
+        <w:rPr>
+          <w:rFonts w:eastAsia="Times New Roman"/>
+          <w:color w:val="000000"/>
+          <w:sz w:val="26"/>
+          <w:szCs w:val="26"/>
+          <w:lang w:val="es-CO"/>
+        </w:rPr>
+        <w:t xml:space="preserve"> se </w:t>
+      </w:r>
+      <w:proofErr w:type="spellStart"/>
+      <w:r>
+        <w:rPr>
+          <w:rFonts w:eastAsia="Times New Roman"/>
+          <w:color w:val="000000"/>
+          <w:sz w:val="26"/>
+          <w:szCs w:val="26"/>
+          <w:lang w:val="es-CO"/>
+        </w:rPr>
+        <w:t>orgnizará</w:t>
+      </w:r>
+      <w:proofErr w:type="spellEnd"/>
+      <w:r>
+        <w:rPr>
+          <w:rFonts w:eastAsia="Times New Roman"/>
+          <w:color w:val="000000"/>
+          <w:sz w:val="26"/>
+          <w:szCs w:val="26"/>
+          <w:lang w:val="es-CO"/>
+        </w:rPr>
+        <w:t xml:space="preserve"> esta información</w:t>
       </w:r>
     </w:p>
     <w:p>
@@ -971,7 +1159,25 @@
           <w:szCs w:val="26"/>
           <w:lang w:val="es-ES"/>
         </w:rPr>
-        <w:t>Se hace la conexión de la parte trasera de la placa. Se le envía el voltaje y la GND a cada uno de los LEDs. El circuito se ve igual, pero con la segunda foto acercada se ven las conexiones.</w:t>
+        <w:t xml:space="preserve">Se hace la conexión de la parte trasera de la placa. Se le envía el voltaje y la GND a cada uno de los </w:t>
+      </w:r>
+      <w:proofErr w:type="spellStart"/>
+      <w:r>
+        <w:rPr>
+          <w:sz w:val="26"/>
+          <w:szCs w:val="26"/>
+          <w:lang w:val="es-ES"/>
+        </w:rPr>
+        <w:t>LEDs</w:t>
+      </w:r>
+      <w:proofErr w:type="spellEnd"/>
+      <w:r>
+        <w:rPr>
+          <w:sz w:val="26"/>
+          <w:szCs w:val="26"/>
+          <w:lang w:val="es-ES"/>
+        </w:rPr>
+        <w:t>. El circuito se ve igual, pero con la segunda foto acercada se ven las conexiones.</w:t>
       </w:r>
     </w:p>
     <w:p>
@@ -1256,7 +1462,25 @@
           <w:szCs w:val="26"/>
           <w:lang w:val="es-ES"/>
         </w:rPr>
-        <w:t xml:space="preserve">  Serial.begin(9600);</w:t>
+        <w:t xml:space="preserve">  </w:t>
+      </w:r>
+      <w:proofErr w:type="spellStart"/>
+      <w:r>
+        <w:rPr>
+          <w:sz w:val="26"/>
+          <w:szCs w:val="26"/>
+          <w:lang w:val="es-ES"/>
+        </w:rPr>
+        <w:t>Serial.begin</w:t>
+      </w:r>
+      <w:proofErr w:type="spellEnd"/>
+      <w:r>
+        <w:rPr>
+          <w:sz w:val="26"/>
+          <w:szCs w:val="26"/>
+          <w:lang w:val="es-ES"/>
+        </w:rPr>
+        <w:t>(9600);</w:t>
       </w:r>
     </w:p>
     <w:p>
@@ -1513,58 +1737,148 @@
           <w:szCs w:val="26"/>
           <w:lang w:val="es-ES"/>
         </w:rPr>
-        <w:t xml:space="preserve">//Se Establece el menu para el usuario </w:t>
-      </w:r>
-    </w:p>
-    <w:p>
-      <w:pPr>
-        <w:rPr>
-          <w:sz w:val="26"/>
-          <w:szCs w:val="26"/>
-          <w:lang w:val="es-ES"/>
-        </w:rPr>
-      </w:pPr>
-      <w:r>
-        <w:rPr>
-          <w:sz w:val="26"/>
-          <w:szCs w:val="26"/>
-          <w:lang w:val="es-ES"/>
-        </w:rPr>
-        <w:t xml:space="preserve">  Serial.print("BIENVENIDO");</w:t>
-      </w:r>
-    </w:p>
-    <w:p>
-      <w:pPr>
-        <w:rPr>
-          <w:sz w:val="26"/>
-          <w:szCs w:val="26"/>
-          <w:lang w:val="es-ES"/>
-        </w:rPr>
-      </w:pPr>
-      <w:r>
-        <w:rPr>
-          <w:sz w:val="26"/>
-          <w:szCs w:val="26"/>
-          <w:lang w:val="es-ES"/>
-        </w:rPr>
-        <w:t xml:space="preserve">  Serial.print("Ingrese los datos de la bandera");</w:t>
-      </w:r>
-    </w:p>
-    <w:p>
-      <w:pPr>
-        <w:rPr>
-          <w:sz w:val="26"/>
-          <w:szCs w:val="26"/>
-          <w:lang w:val="es-ES"/>
-        </w:rPr>
-      </w:pPr>
-      <w:r>
-        <w:rPr>
-          <w:sz w:val="26"/>
-          <w:szCs w:val="26"/>
-          <w:lang w:val="es-ES"/>
-        </w:rPr>
-        <w:t xml:space="preserve">    //Falta determinar como se orgnizará esta información</w:t>
+        <w:t xml:space="preserve">//Se Establece el </w:t>
+      </w:r>
+      <w:proofErr w:type="spellStart"/>
+      <w:r>
+        <w:rPr>
+          <w:sz w:val="26"/>
+          <w:szCs w:val="26"/>
+          <w:lang w:val="es-ES"/>
+        </w:rPr>
+        <w:t>menu</w:t>
+      </w:r>
+      <w:proofErr w:type="spellEnd"/>
+      <w:r>
+        <w:rPr>
+          <w:sz w:val="26"/>
+          <w:szCs w:val="26"/>
+          <w:lang w:val="es-ES"/>
+        </w:rPr>
+        <w:t xml:space="preserve"> para el usuario </w:t>
+      </w:r>
+    </w:p>
+    <w:p>
+      <w:pPr>
+        <w:rPr>
+          <w:sz w:val="26"/>
+          <w:szCs w:val="26"/>
+          <w:lang w:val="es-ES"/>
+        </w:rPr>
+      </w:pPr>
+      <w:r>
+        <w:rPr>
+          <w:sz w:val="26"/>
+          <w:szCs w:val="26"/>
+          <w:lang w:val="es-ES"/>
+        </w:rPr>
+        <w:t xml:space="preserve">  </w:t>
+      </w:r>
+      <w:proofErr w:type="spellStart"/>
+      <w:r>
+        <w:rPr>
+          <w:sz w:val="26"/>
+          <w:szCs w:val="26"/>
+          <w:lang w:val="es-ES"/>
+        </w:rPr>
+        <w:t>Serial.print</w:t>
+      </w:r>
+      <w:proofErr w:type="spellEnd"/>
+      <w:r>
+        <w:rPr>
+          <w:sz w:val="26"/>
+          <w:szCs w:val="26"/>
+          <w:lang w:val="es-ES"/>
+        </w:rPr>
+        <w:t>("BIENVENIDO");</w:t>
+      </w:r>
+    </w:p>
+    <w:p>
+      <w:pPr>
+        <w:rPr>
+          <w:sz w:val="26"/>
+          <w:szCs w:val="26"/>
+          <w:lang w:val="es-ES"/>
+        </w:rPr>
+      </w:pPr>
+      <w:r>
+        <w:rPr>
+          <w:sz w:val="26"/>
+          <w:szCs w:val="26"/>
+          <w:lang w:val="es-ES"/>
+        </w:rPr>
+        <w:t xml:space="preserve">  </w:t>
+      </w:r>
+      <w:proofErr w:type="spellStart"/>
+      <w:r>
+        <w:rPr>
+          <w:sz w:val="26"/>
+          <w:szCs w:val="26"/>
+          <w:lang w:val="es-ES"/>
+        </w:rPr>
+        <w:t>Serial.print</w:t>
+      </w:r>
+      <w:proofErr w:type="spellEnd"/>
+      <w:r>
+        <w:rPr>
+          <w:sz w:val="26"/>
+          <w:szCs w:val="26"/>
+          <w:lang w:val="es-ES"/>
+        </w:rPr>
+        <w:t>("Ingrese los datos de la bandera");</w:t>
+      </w:r>
+    </w:p>
+    <w:p>
+      <w:pPr>
+        <w:rPr>
+          <w:sz w:val="26"/>
+          <w:szCs w:val="26"/>
+          <w:lang w:val="es-ES"/>
+        </w:rPr>
+      </w:pPr>
+      <w:r>
+        <w:rPr>
+          <w:sz w:val="26"/>
+          <w:szCs w:val="26"/>
+          <w:lang w:val="es-ES"/>
+        </w:rPr>
+        <w:t xml:space="preserve">    //Falta determinar </w:t>
+      </w:r>
+      <w:proofErr w:type="spellStart"/>
+      <w:r>
+        <w:rPr>
+          <w:sz w:val="26"/>
+          <w:szCs w:val="26"/>
+          <w:lang w:val="es-ES"/>
+        </w:rPr>
+        <w:t>como</w:t>
+      </w:r>
+      <w:proofErr w:type="spellEnd"/>
+      <w:r>
+        <w:rPr>
+          <w:sz w:val="26"/>
+          <w:szCs w:val="26"/>
+          <w:lang w:val="es-ES"/>
+        </w:rPr>
+        <w:t xml:space="preserve"> se </w:t>
+      </w:r>
+      <w:proofErr w:type="spellStart"/>
+      <w:r>
+        <w:rPr>
+          <w:sz w:val="26"/>
+          <w:szCs w:val="26"/>
+          <w:lang w:val="es-ES"/>
+        </w:rPr>
+        <w:t>orgnizará</w:t>
+      </w:r>
+      <w:proofErr w:type="spellEnd"/>
+      <w:r>
+        <w:rPr>
+          <w:sz w:val="26"/>
+          <w:szCs w:val="26"/>
+          <w:lang w:val="es-ES"/>
+        </w:rPr>
+        <w:t xml:space="preserve"> esta información</w:t>
       </w:r>
     </w:p>
     <w:p>
@@ -1600,6 +1914,123 @@
         </w:rPr>
         <w:t>}</w:t>
       </w:r>
+    </w:p>
+    <w:p>
+      <w:pPr>
+        <w:rPr>
+          <w:sz w:val="26"/>
+          <w:szCs w:val="26"/>
+          <w:lang w:val="es-ES"/>
+        </w:rPr>
+      </w:pPr>
+    </w:p>
+    <w:p>
+      <w:pPr>
+        <w:rPr>
+          <w:sz w:val="26"/>
+          <w:szCs w:val="26"/>
+          <w:lang w:val="es-ES"/>
+        </w:rPr>
+      </w:pPr>
+    </w:p>
+    <w:p>
+      <w:pPr>
+        <w:rPr>
+          <w:sz w:val="26"/>
+          <w:szCs w:val="26"/>
+          <w:lang w:val="es-ES"/>
+        </w:rPr>
+      </w:pPr>
+    </w:p>
+    <w:p>
+      <w:pPr>
+        <w:rPr>
+          <w:sz w:val="26"/>
+          <w:szCs w:val="26"/>
+          <w:lang w:val="es-ES"/>
+        </w:rPr>
+      </w:pPr>
+    </w:p>
+    <w:p>
+      <w:pPr>
+        <w:rPr>
+          <w:sz w:val="26"/>
+          <w:szCs w:val="26"/>
+          <w:lang w:val="es-ES"/>
+        </w:rPr>
+      </w:pPr>
+    </w:p>
+    <w:p>
+      <w:pPr>
+        <w:rPr>
+          <w:sz w:val="26"/>
+          <w:szCs w:val="26"/>
+          <w:lang w:val="es-ES"/>
+        </w:rPr>
+      </w:pPr>
+    </w:p>
+    <w:p>
+      <w:pPr>
+        <w:rPr>
+          <w:sz w:val="26"/>
+          <w:szCs w:val="26"/>
+          <w:lang w:val="es-ES"/>
+        </w:rPr>
+      </w:pPr>
+    </w:p>
+    <w:p>
+      <w:pPr>
+        <w:rPr>
+          <w:sz w:val="26"/>
+          <w:szCs w:val="26"/>
+          <w:lang w:val="es-ES"/>
+        </w:rPr>
+      </w:pPr>
+    </w:p>
+    <w:p>
+      <w:pPr>
+        <w:rPr>
+          <w:sz w:val="26"/>
+          <w:szCs w:val="26"/>
+          <w:lang w:val="es-ES"/>
+        </w:rPr>
+      </w:pPr>
+    </w:p>
+    <w:p>
+      <w:pPr>
+        <w:rPr>
+          <w:sz w:val="26"/>
+          <w:szCs w:val="26"/>
+          <w:lang w:val="es-ES"/>
+        </w:rPr>
+      </w:pPr>
+    </w:p>
+    <w:p>
+      <w:pPr>
+        <w:rPr>
+          <w:sz w:val="26"/>
+          <w:szCs w:val="26"/>
+          <w:lang w:val="es-ES"/>
+        </w:rPr>
+      </w:pPr>
+    </w:p>
+    <w:p>
+      <w:pPr>
+        <w:rPr>
+          <w:sz w:val="26"/>
+          <w:szCs w:val="26"/>
+          <w:lang w:val="es-ES"/>
+        </w:rPr>
+      </w:pPr>
+    </w:p>
+    <w:p>
+      <w:pPr>
+        <w:rPr>
+          <w:sz w:val="26"/>
+          <w:szCs w:val="26"/>
+          <w:lang w:val="es-ES"/>
+        </w:rPr>
+      </w:pPr>
     </w:p>
     <w:p>
       <w:pPr>
@@ -1637,6 +2068,7 @@
           <w:szCs w:val="26"/>
           <w:lang w:val="es-ES"/>
         </w:rPr>
+        <w:lastRenderedPageBreak/>
         <w:t>20/09/2021</w:t>
       </w:r>
     </w:p>
@@ -1654,7 +2086,25 @@
           <w:szCs w:val="26"/>
           <w:lang w:val="es-ES"/>
         </w:rPr>
-        <w:t>Actualización de las conexiones del circuito. Se conectaron los voltajes y tierras en serie a los inputs de las tiras de LEDs. Además, se cambió la conexión de los DIN para que queden desde cada output de una tira hacia el input de la siguiente.</w:t>
+        <w:t xml:space="preserve">Actualización de las conexiones del circuito. Se conectaron los voltajes y tierras en serie a los inputs de las tiras de </w:t>
+      </w:r>
+      <w:proofErr w:type="spellStart"/>
+      <w:r>
+        <w:rPr>
+          <w:sz w:val="26"/>
+          <w:szCs w:val="26"/>
+          <w:lang w:val="es-ES"/>
+        </w:rPr>
+        <w:t>LEDs</w:t>
+      </w:r>
+      <w:proofErr w:type="spellEnd"/>
+      <w:r>
+        <w:rPr>
+          <w:sz w:val="26"/>
+          <w:szCs w:val="26"/>
+          <w:lang w:val="es-ES"/>
+        </w:rPr>
+        <w:t>. Además, se cambió la conexión de los DIN para que queden desde cada output de una tira hacia el input de la siguiente.</w:t>
       </w:r>
     </w:p>
     <w:p>
@@ -1669,12 +2119,11 @@
         <w:rPr>
           <w:noProof/>
         </w:rPr>
-        <w:lastRenderedPageBreak/>
         <w:drawing>
-          <wp:inline distT="0" distB="0" distL="0" distR="0" wp14:anchorId="1E2B5511" wp14:editId="7A2A18DA">
-            <wp:extent cx="5733415" cy="3223260"/>
-            <wp:effectExtent l="0" t="0" r="635" b="0"/>
-            <wp:docPr id="5" name="Imagen 5"/>
+          <wp:inline distT="0" distB="0" distL="0" distR="0" wp14:anchorId="1E2B5511" wp14:editId="1EA065D6">
+            <wp:extent cx="3645725" cy="2049585"/>
+            <wp:effectExtent l="0" t="0" r="0" b="8255"/>
+            <wp:docPr id="5" name="Imagen 5" descr="Interfaz de usuario gráfica&#10;&#10;Descripción generada automáticamente"/>
             <wp:cNvGraphicFramePr>
               <a:graphicFrameLocks xmlns:a="http://schemas.openxmlformats.org/drawingml/2006/main" noChangeAspect="1"/>
             </wp:cNvGraphicFramePr>
@@ -1682,7 +2131,7 @@
               <a:graphicData uri="http://schemas.openxmlformats.org/drawingml/2006/picture">
                 <pic:pic xmlns:pic="http://schemas.openxmlformats.org/drawingml/2006/picture">
                   <pic:nvPicPr>
-                    <pic:cNvPr id="1" name=""/>
+                    <pic:cNvPr id="5" name="Imagen 5" descr="Interfaz de usuario gráfica&#10;&#10;Descripción generada automáticamente"/>
                     <pic:cNvPicPr/>
                   </pic:nvPicPr>
                   <pic:blipFill>
@@ -1694,7 +2143,7 @@
                   <pic:spPr>
                     <a:xfrm>
                       <a:off x="0" y="0"/>
-                      <a:ext cx="5733415" cy="3223260"/>
+                      <a:ext cx="3648346" cy="2051058"/>
                     </a:xfrm>
                     <a:prstGeom prst="rect">
                       <a:avLst/>
@@ -1705,6 +2154,854 @@
             </a:graphic>
           </wp:inline>
         </w:drawing>
+      </w:r>
+    </w:p>
+    <w:p>
+      <w:pPr>
+        <w:rPr>
+          <w:sz w:val="26"/>
+          <w:szCs w:val="26"/>
+          <w:lang w:val="es-ES"/>
+        </w:rPr>
+      </w:pPr>
+    </w:p>
+    <w:p>
+      <w:pPr>
+        <w:rPr>
+          <w:sz w:val="26"/>
+          <w:szCs w:val="26"/>
+          <w:lang w:val="es-ES"/>
+        </w:rPr>
+      </w:pPr>
+      <w:r>
+        <w:rPr>
+          <w:sz w:val="26"/>
+          <w:szCs w:val="26"/>
+          <w:lang w:val="es-ES"/>
+        </w:rPr>
+        <w:t xml:space="preserve">Actualización del código de prueba. Se intenta probar el encendido de los </w:t>
+      </w:r>
+      <w:proofErr w:type="spellStart"/>
+      <w:r>
+        <w:rPr>
+          <w:sz w:val="26"/>
+          <w:szCs w:val="26"/>
+          <w:lang w:val="es-ES"/>
+        </w:rPr>
+        <w:t>LEDs</w:t>
+      </w:r>
+      <w:proofErr w:type="spellEnd"/>
+      <w:r>
+        <w:rPr>
+          <w:sz w:val="26"/>
+          <w:szCs w:val="26"/>
+          <w:lang w:val="es-ES"/>
+        </w:rPr>
+        <w:t xml:space="preserve"> pero se tiene que la tira de la parte superior no funciona aún. Se intentó con un color elegido aleatoriamente.</w:t>
+      </w:r>
+    </w:p>
+    <w:p>
+      <w:pPr>
+        <w:rPr>
+          <w:sz w:val="26"/>
+          <w:szCs w:val="26"/>
+          <w:lang w:val="es-ES"/>
+        </w:rPr>
+      </w:pPr>
+    </w:p>
+    <w:p>
+      <w:pPr>
+        <w:rPr>
+          <w:sz w:val="26"/>
+          <w:szCs w:val="26"/>
+          <w:lang w:val="es-ES"/>
+        </w:rPr>
+      </w:pPr>
+      <w:r>
+        <w:rPr>
+          <w:noProof/>
+        </w:rPr>
+        <w:drawing>
+          <wp:inline distT="0" distB="0" distL="0" distR="0" wp14:anchorId="508C6F66" wp14:editId="2FAA2311">
+            <wp:extent cx="3928949" cy="2208810"/>
+            <wp:effectExtent l="0" t="0" r="0" b="1270"/>
+            <wp:docPr id="7" name="Imagen 7" descr="Interfaz de usuario gráfica&#10;&#10;Descripción generada automáticamente"/>
+            <wp:cNvGraphicFramePr>
+              <a:graphicFrameLocks xmlns:a="http://schemas.openxmlformats.org/drawingml/2006/main" noChangeAspect="1"/>
+            </wp:cNvGraphicFramePr>
+            <a:graphic xmlns:a="http://schemas.openxmlformats.org/drawingml/2006/main">
+              <a:graphicData uri="http://schemas.openxmlformats.org/drawingml/2006/picture">
+                <pic:pic xmlns:pic="http://schemas.openxmlformats.org/drawingml/2006/picture">
+                  <pic:nvPicPr>
+                    <pic:cNvPr id="7" name="Imagen 7" descr="Interfaz de usuario gráfica&#10;&#10;Descripción generada automáticamente"/>
+                    <pic:cNvPicPr/>
+                  </pic:nvPicPr>
+                  <pic:blipFill>
+                    <a:blip r:embed="rId10"/>
+                    <a:stretch>
+                      <a:fillRect/>
+                    </a:stretch>
+                  </pic:blipFill>
+                  <pic:spPr>
+                    <a:xfrm>
+                      <a:off x="0" y="0"/>
+                      <a:ext cx="3933356" cy="2211287"/>
+                    </a:xfrm>
+                    <a:prstGeom prst="rect">
+                      <a:avLst/>
+                    </a:prstGeom>
+                  </pic:spPr>
+                </pic:pic>
+              </a:graphicData>
+            </a:graphic>
+          </wp:inline>
+        </w:drawing>
+      </w:r>
+    </w:p>
+    <w:p>
+      <w:pPr>
+        <w:rPr>
+          <w:sz w:val="26"/>
+          <w:szCs w:val="26"/>
+          <w:lang w:val="es-ES"/>
+        </w:rPr>
+      </w:pPr>
+    </w:p>
+    <w:p>
+      <w:pPr>
+        <w:rPr>
+          <w:sz w:val="26"/>
+          <w:szCs w:val="26"/>
+          <w:lang w:val="es-ES"/>
+        </w:rPr>
+      </w:pPr>
+      <w:r>
+        <w:rPr>
+          <w:sz w:val="26"/>
+          <w:szCs w:val="26"/>
+          <w:lang w:val="es-ES"/>
+        </w:rPr>
+        <w:t>CÓDIGO</w:t>
+      </w:r>
+    </w:p>
+    <w:p>
+      <w:pPr>
+        <w:rPr>
+          <w:sz w:val="26"/>
+          <w:szCs w:val="26"/>
+          <w:lang w:val="es-ES"/>
+        </w:rPr>
+      </w:pPr>
+      <w:r>
+        <w:rPr>
+          <w:sz w:val="26"/>
+          <w:szCs w:val="26"/>
+          <w:lang w:val="es-ES"/>
+        </w:rPr>
+        <w:t>#include &lt;</w:t>
+      </w:r>
+      <w:proofErr w:type="spellStart"/>
+      <w:r>
+        <w:rPr>
+          <w:sz w:val="26"/>
+          <w:szCs w:val="26"/>
+          <w:lang w:val="es-ES"/>
+        </w:rPr>
+        <w:t>Adafruit_NeoPixel.h</w:t>
+      </w:r>
+      <w:proofErr w:type="spellEnd"/>
+      <w:r>
+        <w:rPr>
+          <w:sz w:val="26"/>
+          <w:szCs w:val="26"/>
+          <w:lang w:val="es-ES"/>
+        </w:rPr>
+        <w:t>&gt;</w:t>
+      </w:r>
+    </w:p>
+    <w:p>
+      <w:pPr>
+        <w:rPr>
+          <w:sz w:val="26"/>
+          <w:szCs w:val="26"/>
+          <w:lang w:val="es-ES"/>
+        </w:rPr>
+      </w:pPr>
+    </w:p>
+    <w:p>
+      <w:pPr>
+        <w:rPr>
+          <w:sz w:val="26"/>
+          <w:szCs w:val="26"/>
+          <w:lang w:val="es-ES"/>
+        </w:rPr>
+      </w:pPr>
+      <w:r>
+        <w:rPr>
+          <w:sz w:val="26"/>
+          <w:szCs w:val="26"/>
+          <w:lang w:val="es-ES"/>
+        </w:rPr>
+        <w:t>//</w:t>
+      </w:r>
+      <w:proofErr w:type="spellStart"/>
+      <w:r>
+        <w:rPr>
+          <w:sz w:val="26"/>
+          <w:szCs w:val="26"/>
+          <w:lang w:val="es-ES"/>
+        </w:rPr>
+        <w:t>Icluimos</w:t>
+      </w:r>
+      <w:proofErr w:type="spellEnd"/>
+      <w:r>
+        <w:rPr>
+          <w:sz w:val="26"/>
+          <w:szCs w:val="26"/>
+          <w:lang w:val="es-ES"/>
+        </w:rPr>
+        <w:t xml:space="preserve"> el pin de control de la salida</w:t>
+      </w:r>
+    </w:p>
+    <w:p>
+      <w:pPr>
+        <w:rPr>
+          <w:sz w:val="26"/>
+          <w:szCs w:val="26"/>
+          <w:lang w:val="es-ES"/>
+        </w:rPr>
+      </w:pPr>
+      <w:r>
+        <w:rPr>
+          <w:sz w:val="26"/>
+          <w:szCs w:val="26"/>
+          <w:lang w:val="es-ES"/>
+        </w:rPr>
+        <w:t>#define LED_PIN 2</w:t>
+      </w:r>
+    </w:p>
+    <w:p>
+      <w:pPr>
+        <w:rPr>
+          <w:sz w:val="26"/>
+          <w:szCs w:val="26"/>
+          <w:lang w:val="es-ES"/>
+        </w:rPr>
+      </w:pPr>
+    </w:p>
+    <w:p>
+      <w:pPr>
+        <w:rPr>
+          <w:sz w:val="26"/>
+          <w:szCs w:val="26"/>
+          <w:lang w:val="es-ES"/>
+        </w:rPr>
+      </w:pPr>
+      <w:r>
+        <w:rPr>
+          <w:sz w:val="26"/>
+          <w:szCs w:val="26"/>
+          <w:lang w:val="es-ES"/>
+        </w:rPr>
+        <w:t xml:space="preserve">//Incluimos el </w:t>
+      </w:r>
+      <w:proofErr w:type="spellStart"/>
+      <w:r>
+        <w:rPr>
+          <w:sz w:val="26"/>
+          <w:szCs w:val="26"/>
+          <w:lang w:val="es-ES"/>
+        </w:rPr>
+        <w:t>numero</w:t>
+      </w:r>
+      <w:proofErr w:type="spellEnd"/>
+      <w:r>
+        <w:rPr>
+          <w:sz w:val="26"/>
+          <w:szCs w:val="26"/>
+          <w:lang w:val="es-ES"/>
+        </w:rPr>
+        <w:t xml:space="preserve"> de pixeles a controlar</w:t>
+      </w:r>
+    </w:p>
+    <w:p>
+      <w:pPr>
+        <w:rPr>
+          <w:sz w:val="26"/>
+          <w:szCs w:val="26"/>
+          <w:lang w:val="en-US"/>
+        </w:rPr>
+      </w:pPr>
+      <w:r>
+        <w:rPr>
+          <w:sz w:val="26"/>
+          <w:szCs w:val="26"/>
+          <w:lang w:val="en-US"/>
+        </w:rPr>
+        <w:t>#define LED_COUNT 64</w:t>
+      </w:r>
+    </w:p>
+    <w:p>
+      <w:pPr>
+        <w:rPr>
+          <w:sz w:val="26"/>
+          <w:szCs w:val="26"/>
+          <w:lang w:val="en-US"/>
+        </w:rPr>
+      </w:pPr>
+    </w:p>
+    <w:p>
+      <w:pPr>
+        <w:rPr>
+          <w:sz w:val="26"/>
+          <w:szCs w:val="26"/>
+          <w:lang w:val="en-US"/>
+        </w:rPr>
+      </w:pPr>
+      <w:r>
+        <w:rPr>
+          <w:sz w:val="26"/>
+          <w:szCs w:val="26"/>
+          <w:lang w:val="en-US"/>
+        </w:rPr>
+        <w:lastRenderedPageBreak/>
+        <w:t>Adafruit_NeoPixel leds(LED_COUNT, LED_PIN, NEO_GRB + NEO_KHZ800);</w:t>
+      </w:r>
+    </w:p>
+    <w:p>
+      <w:pPr>
+        <w:rPr>
+          <w:sz w:val="26"/>
+          <w:szCs w:val="26"/>
+          <w:lang w:val="en-US"/>
+        </w:rPr>
+      </w:pPr>
+    </w:p>
+    <w:p>
+      <w:pPr>
+        <w:rPr>
+          <w:sz w:val="26"/>
+          <w:szCs w:val="26"/>
+          <w:lang w:val="es-ES"/>
+        </w:rPr>
+      </w:pPr>
+      <w:proofErr w:type="spellStart"/>
+      <w:r>
+        <w:rPr>
+          <w:sz w:val="26"/>
+          <w:szCs w:val="26"/>
+          <w:lang w:val="es-ES"/>
+        </w:rPr>
+        <w:t>void</w:t>
+      </w:r>
+      <w:proofErr w:type="spellEnd"/>
+      <w:r>
+        <w:rPr>
+          <w:sz w:val="26"/>
+          <w:szCs w:val="26"/>
+          <w:lang w:val="es-ES"/>
+        </w:rPr>
+        <w:t xml:space="preserve"> </w:t>
+      </w:r>
+      <w:proofErr w:type="spellStart"/>
+      <w:r>
+        <w:rPr>
+          <w:sz w:val="26"/>
+          <w:szCs w:val="26"/>
+          <w:lang w:val="es-ES"/>
+        </w:rPr>
+        <w:t>setup</w:t>
+      </w:r>
+      <w:proofErr w:type="spellEnd"/>
+      <w:r>
+        <w:rPr>
+          <w:sz w:val="26"/>
+          <w:szCs w:val="26"/>
+          <w:lang w:val="es-ES"/>
+        </w:rPr>
+        <w:t>(){</w:t>
+      </w:r>
+    </w:p>
+    <w:p>
+      <w:pPr>
+        <w:rPr>
+          <w:sz w:val="26"/>
+          <w:szCs w:val="26"/>
+          <w:lang w:val="es-ES"/>
+        </w:rPr>
+      </w:pPr>
+      <w:r>
+        <w:rPr>
+          <w:sz w:val="26"/>
+          <w:szCs w:val="26"/>
+          <w:lang w:val="es-ES"/>
+        </w:rPr>
+        <w:t xml:space="preserve">  //Ya tenemos el serial para recibir la información del imagen de</w:t>
+      </w:r>
+    </w:p>
+    <w:p>
+      <w:pPr>
+        <w:rPr>
+          <w:sz w:val="26"/>
+          <w:szCs w:val="26"/>
+          <w:lang w:val="es-ES"/>
+        </w:rPr>
+      </w:pPr>
+      <w:r>
+        <w:rPr>
+          <w:sz w:val="26"/>
+          <w:szCs w:val="26"/>
+          <w:lang w:val="es-ES"/>
+        </w:rPr>
+        <w:t xml:space="preserve">  //la bandera desde Qt</w:t>
+      </w:r>
+    </w:p>
+    <w:p>
+      <w:pPr>
+        <w:rPr>
+          <w:sz w:val="26"/>
+          <w:szCs w:val="26"/>
+          <w:lang w:val="es-ES"/>
+        </w:rPr>
+      </w:pPr>
+      <w:r>
+        <w:rPr>
+          <w:sz w:val="26"/>
+          <w:szCs w:val="26"/>
+          <w:lang w:val="es-ES"/>
+        </w:rPr>
+        <w:t xml:space="preserve">  //</w:t>
+      </w:r>
+      <w:proofErr w:type="spellStart"/>
+      <w:r>
+        <w:rPr>
+          <w:sz w:val="26"/>
+          <w:szCs w:val="26"/>
+          <w:lang w:val="es-ES"/>
+        </w:rPr>
+        <w:t>Serial.begin</w:t>
+      </w:r>
+      <w:proofErr w:type="spellEnd"/>
+      <w:r>
+        <w:rPr>
+          <w:sz w:val="26"/>
+          <w:szCs w:val="26"/>
+          <w:lang w:val="es-ES"/>
+        </w:rPr>
+        <w:t>(9600);</w:t>
+      </w:r>
+    </w:p>
+    <w:p>
+      <w:pPr>
+        <w:rPr>
+          <w:sz w:val="26"/>
+          <w:szCs w:val="26"/>
+          <w:lang w:val="en-US"/>
+        </w:rPr>
+      </w:pPr>
+      <w:r>
+        <w:rPr>
+          <w:sz w:val="26"/>
+          <w:szCs w:val="26"/>
+          <w:lang w:val="es-ES"/>
+        </w:rPr>
+        <w:t xml:space="preserve">  </w:t>
+      </w:r>
+      <w:r>
+        <w:rPr>
+          <w:sz w:val="26"/>
+          <w:szCs w:val="26"/>
+          <w:lang w:val="en-US"/>
+        </w:rPr>
+        <w:t>//pinMode(2,OUTPUT);</w:t>
+      </w:r>
+    </w:p>
+    <w:p>
+      <w:pPr>
+        <w:rPr>
+          <w:sz w:val="26"/>
+          <w:szCs w:val="26"/>
+          <w:lang w:val="en-US"/>
+        </w:rPr>
+      </w:pPr>
+      <w:r>
+        <w:rPr>
+          <w:sz w:val="26"/>
+          <w:szCs w:val="26"/>
+          <w:lang w:val="en-US"/>
+        </w:rPr>
+        <w:t xml:space="preserve">  leds.begin();</w:t>
+      </w:r>
+    </w:p>
+    <w:p>
+      <w:pPr>
+        <w:rPr>
+          <w:sz w:val="26"/>
+          <w:szCs w:val="26"/>
+          <w:lang w:val="en-US"/>
+        </w:rPr>
+      </w:pPr>
+      <w:r>
+        <w:rPr>
+          <w:sz w:val="26"/>
+          <w:szCs w:val="26"/>
+          <w:lang w:val="en-US"/>
+        </w:rPr>
+        <w:t xml:space="preserve">  for( int i = 0; i&lt;LED_COUNT; i++){</w:t>
+      </w:r>
+    </w:p>
+    <w:p>
+      <w:pPr>
+        <w:rPr>
+          <w:sz w:val="26"/>
+          <w:szCs w:val="26"/>
+          <w:lang w:val="en-US"/>
+        </w:rPr>
+      </w:pPr>
+      <w:r>
+        <w:rPr>
+          <w:sz w:val="26"/>
+          <w:szCs w:val="26"/>
+          <w:lang w:val="en-US"/>
+        </w:rPr>
+        <w:t xml:space="preserve">  </w:t>
+      </w:r>
+      <w:r>
+        <w:rPr>
+          <w:sz w:val="26"/>
+          <w:szCs w:val="26"/>
+          <w:lang w:val="en-US"/>
+        </w:rPr>
+        <w:tab/>
+        <w:t>leds.setPixelColor(i, 20, 241, 55);</w:t>
+      </w:r>
+    </w:p>
+    <w:p>
+      <w:pPr>
+        <w:rPr>
+          <w:sz w:val="26"/>
+          <w:szCs w:val="26"/>
+          <w:lang w:val="en-US"/>
+        </w:rPr>
+      </w:pPr>
+      <w:r>
+        <w:rPr>
+          <w:sz w:val="26"/>
+          <w:szCs w:val="26"/>
+          <w:lang w:val="en-US"/>
+        </w:rPr>
+        <w:t xml:space="preserve">  };</w:t>
+      </w:r>
+    </w:p>
+    <w:p>
+      <w:pPr>
+        <w:rPr>
+          <w:sz w:val="26"/>
+          <w:szCs w:val="26"/>
+          <w:lang w:val="en-US"/>
+        </w:rPr>
+      </w:pPr>
+      <w:r>
+        <w:rPr>
+          <w:sz w:val="26"/>
+          <w:szCs w:val="26"/>
+          <w:lang w:val="en-US"/>
+        </w:rPr>
+        <w:t xml:space="preserve">  leds.show();</w:t>
+      </w:r>
+    </w:p>
+    <w:p>
+      <w:pPr>
+        <w:rPr>
+          <w:sz w:val="26"/>
+          <w:szCs w:val="26"/>
+          <w:lang w:val="en-US"/>
+        </w:rPr>
+      </w:pPr>
+      <w:r>
+        <w:rPr>
+          <w:sz w:val="26"/>
+          <w:szCs w:val="26"/>
+          <w:lang w:val="en-US"/>
+        </w:rPr>
+        <w:t>}</w:t>
+      </w:r>
+    </w:p>
+    <w:p>
+      <w:pPr>
+        <w:rPr>
+          <w:sz w:val="26"/>
+          <w:szCs w:val="26"/>
+          <w:lang w:val="en-US"/>
+        </w:rPr>
+      </w:pPr>
+    </w:p>
+    <w:p>
+      <w:pPr>
+        <w:rPr>
+          <w:sz w:val="26"/>
+          <w:szCs w:val="26"/>
+          <w:lang w:val="en-US"/>
+        </w:rPr>
+      </w:pPr>
+      <w:r>
+        <w:rPr>
+          <w:sz w:val="26"/>
+          <w:szCs w:val="26"/>
+          <w:lang w:val="en-US"/>
+        </w:rPr>
+        <w:t>void loop()</w:t>
+      </w:r>
+    </w:p>
+    <w:p>
+      <w:pPr>
+        <w:rPr>
+          <w:sz w:val="26"/>
+          <w:szCs w:val="26"/>
+          <w:lang w:val="en-US"/>
+        </w:rPr>
+      </w:pPr>
+      <w:r>
+        <w:rPr>
+          <w:sz w:val="26"/>
+          <w:szCs w:val="26"/>
+          <w:lang w:val="en-US"/>
+        </w:rPr>
+        <w:t>{</w:t>
+      </w:r>
+    </w:p>
+    <w:p>
+      <w:pPr>
+        <w:rPr>
+          <w:sz w:val="26"/>
+          <w:szCs w:val="26"/>
+          <w:lang w:val="en-US"/>
+        </w:rPr>
+      </w:pPr>
+      <w:r>
+        <w:rPr>
+          <w:sz w:val="26"/>
+          <w:szCs w:val="26"/>
+          <w:lang w:val="en-US"/>
+        </w:rPr>
+        <w:t xml:space="preserve">  /*</w:t>
+      </w:r>
+    </w:p>
+    <w:p>
+      <w:pPr>
+        <w:rPr>
+          <w:sz w:val="26"/>
+          <w:szCs w:val="26"/>
+          <w:lang w:val="en-US"/>
+        </w:rPr>
+      </w:pPr>
+      <w:r>
+        <w:rPr>
+          <w:sz w:val="26"/>
+          <w:szCs w:val="26"/>
+          <w:lang w:val="en-US"/>
+        </w:rPr>
+        <w:t xml:space="preserve">  if (Serial.available()&gt;0){</w:t>
+      </w:r>
+    </w:p>
+    <w:p>
+      <w:pPr>
+        <w:rPr>
+          <w:sz w:val="26"/>
+          <w:szCs w:val="26"/>
+          <w:lang w:val="es-ES"/>
+        </w:rPr>
+      </w:pPr>
+      <w:r>
+        <w:rPr>
+          <w:sz w:val="26"/>
+          <w:szCs w:val="26"/>
+          <w:lang w:val="en-US"/>
+        </w:rPr>
+        <w:t xml:space="preserve">  </w:t>
+      </w:r>
+      <w:r>
+        <w:rPr>
+          <w:sz w:val="26"/>
+          <w:szCs w:val="26"/>
+          <w:lang w:val="es-ES"/>
+        </w:rPr>
+        <w:t xml:space="preserve">//Se Establece el </w:t>
+      </w:r>
+      <w:proofErr w:type="spellStart"/>
+      <w:r>
+        <w:rPr>
+          <w:sz w:val="26"/>
+          <w:szCs w:val="26"/>
+          <w:lang w:val="es-ES"/>
+        </w:rPr>
+        <w:t>menu</w:t>
+      </w:r>
+      <w:proofErr w:type="spellEnd"/>
+      <w:r>
+        <w:rPr>
+          <w:sz w:val="26"/>
+          <w:szCs w:val="26"/>
+          <w:lang w:val="es-ES"/>
+        </w:rPr>
+        <w:t xml:space="preserve"> para el usuario </w:t>
+      </w:r>
+    </w:p>
+    <w:p>
+      <w:pPr>
+        <w:rPr>
+          <w:sz w:val="26"/>
+          <w:szCs w:val="26"/>
+          <w:lang w:val="es-ES"/>
+        </w:rPr>
+      </w:pPr>
+      <w:r>
+        <w:rPr>
+          <w:sz w:val="26"/>
+          <w:szCs w:val="26"/>
+          <w:lang w:val="es-ES"/>
+        </w:rPr>
+        <w:t xml:space="preserve">  </w:t>
+      </w:r>
+      <w:proofErr w:type="spellStart"/>
+      <w:r>
+        <w:rPr>
+          <w:sz w:val="26"/>
+          <w:szCs w:val="26"/>
+          <w:lang w:val="es-ES"/>
+        </w:rPr>
+        <w:t>Serial.print</w:t>
+      </w:r>
+      <w:proofErr w:type="spellEnd"/>
+      <w:r>
+        <w:rPr>
+          <w:sz w:val="26"/>
+          <w:szCs w:val="26"/>
+          <w:lang w:val="es-ES"/>
+        </w:rPr>
+        <w:t>("BIENVENIDO");</w:t>
+      </w:r>
+    </w:p>
+    <w:p>
+      <w:pPr>
+        <w:rPr>
+          <w:sz w:val="26"/>
+          <w:szCs w:val="26"/>
+          <w:lang w:val="es-ES"/>
+        </w:rPr>
+      </w:pPr>
+      <w:r>
+        <w:rPr>
+          <w:sz w:val="26"/>
+          <w:szCs w:val="26"/>
+          <w:lang w:val="es-ES"/>
+        </w:rPr>
+        <w:t xml:space="preserve">  </w:t>
+      </w:r>
+      <w:proofErr w:type="spellStart"/>
+      <w:r>
+        <w:rPr>
+          <w:sz w:val="26"/>
+          <w:szCs w:val="26"/>
+          <w:lang w:val="es-ES"/>
+        </w:rPr>
+        <w:t>Serial.print</w:t>
+      </w:r>
+      <w:proofErr w:type="spellEnd"/>
+      <w:r>
+        <w:rPr>
+          <w:sz w:val="26"/>
+          <w:szCs w:val="26"/>
+          <w:lang w:val="es-ES"/>
+        </w:rPr>
+        <w:t>("Ingrese los datos de la bandera");</w:t>
+      </w:r>
+    </w:p>
+    <w:p>
+      <w:pPr>
+        <w:rPr>
+          <w:sz w:val="26"/>
+          <w:szCs w:val="26"/>
+          <w:lang w:val="es-ES"/>
+        </w:rPr>
+      </w:pPr>
+      <w:r>
+        <w:rPr>
+          <w:sz w:val="26"/>
+          <w:szCs w:val="26"/>
+          <w:lang w:val="es-ES"/>
+        </w:rPr>
+        <w:t xml:space="preserve">    //Falta determinar </w:t>
+      </w:r>
+      <w:proofErr w:type="spellStart"/>
+      <w:r>
+        <w:rPr>
+          <w:sz w:val="26"/>
+          <w:szCs w:val="26"/>
+          <w:lang w:val="es-ES"/>
+        </w:rPr>
+        <w:t>como</w:t>
+      </w:r>
+      <w:proofErr w:type="spellEnd"/>
+      <w:r>
+        <w:rPr>
+          <w:sz w:val="26"/>
+          <w:szCs w:val="26"/>
+          <w:lang w:val="es-ES"/>
+        </w:rPr>
+        <w:t xml:space="preserve"> se </w:t>
+      </w:r>
+      <w:proofErr w:type="spellStart"/>
+      <w:r>
+        <w:rPr>
+          <w:sz w:val="26"/>
+          <w:szCs w:val="26"/>
+          <w:lang w:val="es-ES"/>
+        </w:rPr>
+        <w:t>orgnizará</w:t>
+      </w:r>
+      <w:proofErr w:type="spellEnd"/>
+      <w:r>
+        <w:rPr>
+          <w:sz w:val="26"/>
+          <w:szCs w:val="26"/>
+          <w:lang w:val="es-ES"/>
+        </w:rPr>
+        <w:t xml:space="preserve"> esta información</w:t>
+      </w:r>
+    </w:p>
+    <w:p>
+      <w:pPr>
+        <w:rPr>
+          <w:sz w:val="26"/>
+          <w:szCs w:val="26"/>
+          <w:lang w:val="es-ES"/>
+        </w:rPr>
+      </w:pPr>
+      <w:r>
+        <w:rPr>
+          <w:sz w:val="26"/>
+          <w:szCs w:val="26"/>
+          <w:lang w:val="es-ES"/>
+        </w:rPr>
+        <w:t xml:space="preserve">    */</w:t>
+      </w:r>
+    </w:p>
+    <w:p>
+      <w:pPr>
+        <w:rPr>
+          <w:sz w:val="26"/>
+          <w:szCs w:val="26"/>
+          <w:lang w:val="es-ES"/>
+        </w:rPr>
+      </w:pPr>
+      <w:r>
+        <w:rPr>
+          <w:sz w:val="26"/>
+          <w:szCs w:val="26"/>
+          <w:lang w:val="es-ES"/>
+        </w:rPr>
+        <w:t xml:space="preserve">  }</w:t>
       </w:r>
     </w:p>
     <w:sectPr>

</xml_diff>

<commit_message>
Ampliacíon de la matriz del circuito
</commit_message>
<xml_diff>
--- a/Informe de avances - Parcial 2.docx
+++ b/Informe de avances - Parcial 2.docx
@@ -258,50 +258,81 @@
           <w:szCs w:val="26"/>
           <w:lang w:val="es-CO"/>
         </w:rPr>
-        <w:t>#include &lt;</w:t>
-      </w:r>
-      <w:proofErr w:type="spellStart"/>
+        <w:t>#include &lt;Adafruit_NeoPixel.h&gt;</w:t>
+      </w:r>
+    </w:p>
+    <w:p>
+      <w:pPr>
+        <w:spacing w:line="240" w:lineRule="auto"/>
+        <w:rPr>
+          <w:rFonts w:ascii="Times New Roman" w:eastAsia="Times New Roman" w:hAnsi="Times New Roman" w:cs="Times New Roman"/>
+          <w:sz w:val="24"/>
+          <w:szCs w:val="24"/>
+          <w:lang w:val="es-CO"/>
+        </w:rPr>
+      </w:pPr>
+    </w:p>
+    <w:p>
+      <w:pPr>
+        <w:spacing w:line="240" w:lineRule="auto"/>
+        <w:rPr>
+          <w:rFonts w:ascii="Times New Roman" w:eastAsia="Times New Roman" w:hAnsi="Times New Roman" w:cs="Times New Roman"/>
+          <w:sz w:val="24"/>
+          <w:szCs w:val="24"/>
+          <w:lang w:val="en-US"/>
+        </w:rPr>
+      </w:pPr>
       <w:r>
         <w:rPr>
           <w:rFonts w:eastAsia="Times New Roman"/>
           <w:color w:val="000000"/>
           <w:sz w:val="26"/>
           <w:szCs w:val="26"/>
-          <w:lang w:val="es-CO"/>
-        </w:rPr>
-        <w:t>Adafruit_NeoPixel.h</w:t>
-      </w:r>
-      <w:proofErr w:type="spellEnd"/>
+          <w:lang w:val="en-US"/>
+        </w:rPr>
+        <w:t>const int pinDatos=2;</w:t>
+      </w:r>
+    </w:p>
+    <w:p>
+      <w:pPr>
+        <w:spacing w:line="240" w:lineRule="auto"/>
+        <w:rPr>
+          <w:rFonts w:ascii="Times New Roman" w:eastAsia="Times New Roman" w:hAnsi="Times New Roman" w:cs="Times New Roman"/>
+          <w:sz w:val="24"/>
+          <w:szCs w:val="24"/>
+          <w:lang w:val="en-US"/>
+        </w:rPr>
+      </w:pPr>
       <w:r>
         <w:rPr>
           <w:rFonts w:eastAsia="Times New Roman"/>
           <w:color w:val="000000"/>
           <w:sz w:val="26"/>
           <w:szCs w:val="26"/>
-          <w:lang w:val="es-CO"/>
-        </w:rPr>
-        <w:t>&gt;</w:t>
-      </w:r>
-    </w:p>
-    <w:p>
-      <w:pPr>
-        <w:spacing w:line="240" w:lineRule="auto"/>
-        <w:rPr>
-          <w:rFonts w:ascii="Times New Roman" w:eastAsia="Times New Roman" w:hAnsi="Times New Roman" w:cs="Times New Roman"/>
-          <w:sz w:val="24"/>
-          <w:szCs w:val="24"/>
-          <w:lang w:val="es-CO"/>
-        </w:rPr>
-      </w:pPr>
-    </w:p>
-    <w:p>
-      <w:pPr>
-        <w:spacing w:line="240" w:lineRule="auto"/>
-        <w:rPr>
-          <w:rFonts w:ascii="Times New Roman" w:eastAsia="Times New Roman" w:hAnsi="Times New Roman" w:cs="Times New Roman"/>
-          <w:sz w:val="24"/>
-          <w:szCs w:val="24"/>
-          <w:lang w:val="en-US"/>
+          <w:lang w:val="en-US"/>
+        </w:rPr>
+        <w:t>const int numPixeles=8*8;</w:t>
+      </w:r>
+    </w:p>
+    <w:p>
+      <w:pPr>
+        <w:spacing w:line="240" w:lineRule="auto"/>
+        <w:rPr>
+          <w:rFonts w:ascii="Times New Roman" w:eastAsia="Times New Roman" w:hAnsi="Times New Roman" w:cs="Times New Roman"/>
+          <w:sz w:val="24"/>
+          <w:szCs w:val="24"/>
+          <w:lang w:val="en-US"/>
+        </w:rPr>
+      </w:pPr>
+    </w:p>
+    <w:p>
+      <w:pPr>
+        <w:spacing w:line="240" w:lineRule="auto"/>
+        <w:rPr>
+          <w:rFonts w:ascii="Times New Roman" w:eastAsia="Times New Roman" w:hAnsi="Times New Roman" w:cs="Times New Roman"/>
+          <w:sz w:val="24"/>
+          <w:szCs w:val="24"/>
+          <w:lang w:val="es-CO"/>
         </w:rPr>
       </w:pPr>
       <w:r>
@@ -310,19 +341,19 @@
           <w:color w:val="000000"/>
           <w:sz w:val="26"/>
           <w:szCs w:val="26"/>
-          <w:lang w:val="en-US"/>
-        </w:rPr>
-        <w:t>const int pinDatos=2;</w:t>
-      </w:r>
-    </w:p>
-    <w:p>
-      <w:pPr>
-        <w:spacing w:line="240" w:lineRule="auto"/>
-        <w:rPr>
-          <w:rFonts w:ascii="Times New Roman" w:eastAsia="Times New Roman" w:hAnsi="Times New Roman" w:cs="Times New Roman"/>
-          <w:sz w:val="24"/>
-          <w:szCs w:val="24"/>
-          <w:lang w:val="en-US"/>
+          <w:lang w:val="es-CO"/>
+        </w:rPr>
+        <w:t>void setup(){</w:t>
+      </w:r>
+    </w:p>
+    <w:p>
+      <w:pPr>
+        <w:spacing w:line="240" w:lineRule="auto"/>
+        <w:rPr>
+          <w:rFonts w:ascii="Times New Roman" w:eastAsia="Times New Roman" w:hAnsi="Times New Roman" w:cs="Times New Roman"/>
+          <w:sz w:val="24"/>
+          <w:szCs w:val="24"/>
+          <w:lang w:val="es-CO"/>
         </w:rPr>
       </w:pPr>
       <w:r>
@@ -331,33 +362,21 @@
           <w:color w:val="000000"/>
           <w:sz w:val="26"/>
           <w:szCs w:val="26"/>
-          <w:lang w:val="en-US"/>
-        </w:rPr>
-        <w:t>const int numPixeles=8*8;</w:t>
-      </w:r>
-    </w:p>
-    <w:p>
-      <w:pPr>
-        <w:spacing w:line="240" w:lineRule="auto"/>
-        <w:rPr>
-          <w:rFonts w:ascii="Times New Roman" w:eastAsia="Times New Roman" w:hAnsi="Times New Roman" w:cs="Times New Roman"/>
-          <w:sz w:val="24"/>
-          <w:szCs w:val="24"/>
-          <w:lang w:val="en-US"/>
-        </w:rPr>
-      </w:pPr>
-    </w:p>
-    <w:p>
-      <w:pPr>
-        <w:spacing w:line="240" w:lineRule="auto"/>
-        <w:rPr>
-          <w:rFonts w:ascii="Times New Roman" w:eastAsia="Times New Roman" w:hAnsi="Times New Roman" w:cs="Times New Roman"/>
-          <w:sz w:val="24"/>
-          <w:szCs w:val="24"/>
-          <w:lang w:val="es-CO"/>
-        </w:rPr>
-      </w:pPr>
-      <w:proofErr w:type="spellStart"/>
+          <w:lang w:val="es-CO"/>
+        </w:rPr>
+        <w:t>  //Ya tenemos el serial para recibir la información del imagen de</w:t>
+      </w:r>
+    </w:p>
+    <w:p>
+      <w:pPr>
+        <w:spacing w:line="240" w:lineRule="auto"/>
+        <w:rPr>
+          <w:rFonts w:ascii="Times New Roman" w:eastAsia="Times New Roman" w:hAnsi="Times New Roman" w:cs="Times New Roman"/>
+          <w:sz w:val="24"/>
+          <w:szCs w:val="24"/>
+          <w:lang w:val="es-CO"/>
+        </w:rPr>
+      </w:pPr>
       <w:r>
         <w:rPr>
           <w:rFonts w:eastAsia="Times New Roman"/>
@@ -366,9 +385,19 @@
           <w:szCs w:val="26"/>
           <w:lang w:val="es-CO"/>
         </w:rPr>
-        <w:t>void</w:t>
-      </w:r>
-      <w:proofErr w:type="spellEnd"/>
+        <w:t>  //la bandera desde Qt</w:t>
+      </w:r>
+    </w:p>
+    <w:p>
+      <w:pPr>
+        <w:spacing w:line="240" w:lineRule="auto"/>
+        <w:rPr>
+          <w:rFonts w:ascii="Times New Roman" w:eastAsia="Times New Roman" w:hAnsi="Times New Roman" w:cs="Times New Roman"/>
+          <w:sz w:val="24"/>
+          <w:szCs w:val="24"/>
+          <w:lang w:val="es-CO"/>
+        </w:rPr>
+      </w:pPr>
       <w:r>
         <w:rPr>
           <w:rFonts w:eastAsia="Times New Roman"/>
@@ -377,9 +406,19 @@
           <w:szCs w:val="26"/>
           <w:lang w:val="es-CO"/>
         </w:rPr>
-        <w:t xml:space="preserve"> </w:t>
-      </w:r>
-      <w:proofErr w:type="spellStart"/>
+        <w:t>  Serial.begin(9600);</w:t>
+      </w:r>
+    </w:p>
+    <w:p>
+      <w:pPr>
+        <w:spacing w:line="240" w:lineRule="auto"/>
+        <w:rPr>
+          <w:rFonts w:ascii="Times New Roman" w:eastAsia="Times New Roman" w:hAnsi="Times New Roman" w:cs="Times New Roman"/>
+          <w:sz w:val="24"/>
+          <w:szCs w:val="24"/>
+          <w:lang w:val="en-US"/>
+        </w:rPr>
+      </w:pPr>
       <w:r>
         <w:rPr>
           <w:rFonts w:eastAsia="Times New Roman"/>
@@ -388,28 +427,38 @@
           <w:szCs w:val="26"/>
           <w:lang w:val="es-CO"/>
         </w:rPr>
-        <w:t>setup</w:t>
-      </w:r>
-      <w:proofErr w:type="spellEnd"/>
+        <w:t>  </w:t>
+      </w:r>
       <w:r>
         <w:rPr>
           <w:rFonts w:eastAsia="Times New Roman"/>
           <w:color w:val="000000"/>
           <w:sz w:val="26"/>
           <w:szCs w:val="26"/>
-          <w:lang w:val="es-CO"/>
-        </w:rPr>
-        <w:t>(){</w:t>
-      </w:r>
-    </w:p>
-    <w:p>
-      <w:pPr>
-        <w:spacing w:line="240" w:lineRule="auto"/>
-        <w:rPr>
-          <w:rFonts w:ascii="Times New Roman" w:eastAsia="Times New Roman" w:hAnsi="Times New Roman" w:cs="Times New Roman"/>
-          <w:sz w:val="24"/>
-          <w:szCs w:val="24"/>
-          <w:lang w:val="es-CO"/>
+          <w:lang w:val="en-US"/>
+        </w:rPr>
+        <w:t>pinMode(2,OUTPUT);</w:t>
+      </w:r>
+    </w:p>
+    <w:p>
+      <w:pPr>
+        <w:spacing w:line="240" w:lineRule="auto"/>
+        <w:rPr>
+          <w:rFonts w:ascii="Times New Roman" w:eastAsia="Times New Roman" w:hAnsi="Times New Roman" w:cs="Times New Roman"/>
+          <w:sz w:val="24"/>
+          <w:szCs w:val="24"/>
+          <w:lang w:val="en-US"/>
+        </w:rPr>
+      </w:pPr>
+    </w:p>
+    <w:p>
+      <w:pPr>
+        <w:spacing w:line="240" w:lineRule="auto"/>
+        <w:rPr>
+          <w:rFonts w:ascii="Times New Roman" w:eastAsia="Times New Roman" w:hAnsi="Times New Roman" w:cs="Times New Roman"/>
+          <w:sz w:val="24"/>
+          <w:szCs w:val="24"/>
+          <w:lang w:val="en-US"/>
         </w:rPr>
       </w:pPr>
       <w:r>
@@ -418,19 +467,30 @@
           <w:color w:val="000000"/>
           <w:sz w:val="26"/>
           <w:szCs w:val="26"/>
-          <w:lang w:val="es-CO"/>
-        </w:rPr>
-        <w:t>  //Ya tenemos el serial para recibir la información del imagen de</w:t>
-      </w:r>
-    </w:p>
-    <w:p>
-      <w:pPr>
-        <w:spacing w:line="240" w:lineRule="auto"/>
-        <w:rPr>
-          <w:rFonts w:ascii="Times New Roman" w:eastAsia="Times New Roman" w:hAnsi="Times New Roman" w:cs="Times New Roman"/>
-          <w:sz w:val="24"/>
-          <w:szCs w:val="24"/>
-          <w:lang w:val="es-CO"/>
+          <w:lang w:val="en-US"/>
+        </w:rPr>
+        <w:t>}</w:t>
+      </w:r>
+    </w:p>
+    <w:p>
+      <w:pPr>
+        <w:spacing w:line="240" w:lineRule="auto"/>
+        <w:rPr>
+          <w:rFonts w:ascii="Times New Roman" w:eastAsia="Times New Roman" w:hAnsi="Times New Roman" w:cs="Times New Roman"/>
+          <w:sz w:val="24"/>
+          <w:szCs w:val="24"/>
+          <w:lang w:val="en-US"/>
+        </w:rPr>
+      </w:pPr>
+    </w:p>
+    <w:p>
+      <w:pPr>
+        <w:spacing w:line="240" w:lineRule="auto"/>
+        <w:rPr>
+          <w:rFonts w:ascii="Times New Roman" w:eastAsia="Times New Roman" w:hAnsi="Times New Roman" w:cs="Times New Roman"/>
+          <w:sz w:val="24"/>
+          <w:szCs w:val="24"/>
+          <w:lang w:val="en-US"/>
         </w:rPr>
       </w:pPr>
       <w:r>
@@ -439,19 +499,19 @@
           <w:color w:val="000000"/>
           <w:sz w:val="26"/>
           <w:szCs w:val="26"/>
-          <w:lang w:val="es-CO"/>
-        </w:rPr>
-        <w:t>  //la bandera desde Qt</w:t>
-      </w:r>
-    </w:p>
-    <w:p>
-      <w:pPr>
-        <w:spacing w:line="240" w:lineRule="auto"/>
-        <w:rPr>
-          <w:rFonts w:ascii="Times New Roman" w:eastAsia="Times New Roman" w:hAnsi="Times New Roman" w:cs="Times New Roman"/>
-          <w:sz w:val="24"/>
-          <w:szCs w:val="24"/>
-          <w:lang w:val="es-CO"/>
+          <w:lang w:val="en-US"/>
+        </w:rPr>
+        <w:t>void loop()</w:t>
+      </w:r>
+    </w:p>
+    <w:p>
+      <w:pPr>
+        <w:spacing w:line="240" w:lineRule="auto"/>
+        <w:rPr>
+          <w:rFonts w:ascii="Times New Roman" w:eastAsia="Times New Roman" w:hAnsi="Times New Roman" w:cs="Times New Roman"/>
+          <w:sz w:val="24"/>
+          <w:szCs w:val="24"/>
+          <w:lang w:val="en-US"/>
         </w:rPr>
       </w:pPr>
       <w:r>
@@ -460,43 +520,52 @@
           <w:color w:val="000000"/>
           <w:sz w:val="26"/>
           <w:szCs w:val="26"/>
-          <w:lang w:val="es-CO"/>
-        </w:rPr>
-        <w:t>  </w:t>
-      </w:r>
-      <w:proofErr w:type="spellStart"/>
+          <w:lang w:val="en-US"/>
+        </w:rPr>
+        <w:t>{</w:t>
+      </w:r>
+    </w:p>
+    <w:p>
+      <w:pPr>
+        <w:spacing w:line="240" w:lineRule="auto"/>
+        <w:rPr>
+          <w:rFonts w:ascii="Times New Roman" w:eastAsia="Times New Roman" w:hAnsi="Times New Roman" w:cs="Times New Roman"/>
+          <w:sz w:val="24"/>
+          <w:szCs w:val="24"/>
+          <w:lang w:val="en-US"/>
+        </w:rPr>
+      </w:pPr>
       <w:r>
         <w:rPr>
           <w:rFonts w:eastAsia="Times New Roman"/>
           <w:color w:val="000000"/>
           <w:sz w:val="26"/>
           <w:szCs w:val="26"/>
-          <w:lang w:val="es-CO"/>
-        </w:rPr>
-        <w:t>Serial.begin</w:t>
-      </w:r>
-      <w:proofErr w:type="spellEnd"/>
+          <w:lang w:val="en-US"/>
+        </w:rPr>
+        <w:t>  if (Serial.available()&gt;0){</w:t>
+      </w:r>
+    </w:p>
+    <w:p>
+      <w:pPr>
+        <w:spacing w:line="240" w:lineRule="auto"/>
+        <w:rPr>
+          <w:rFonts w:ascii="Times New Roman" w:eastAsia="Times New Roman" w:hAnsi="Times New Roman" w:cs="Times New Roman"/>
+          <w:sz w:val="24"/>
+          <w:szCs w:val="24"/>
+          <w:lang w:val="es-CO"/>
+        </w:rPr>
+      </w:pPr>
       <w:r>
         <w:rPr>
           <w:rFonts w:eastAsia="Times New Roman"/>
           <w:color w:val="000000"/>
           <w:sz w:val="26"/>
           <w:szCs w:val="26"/>
-          <w:lang w:val="es-CO"/>
-        </w:rPr>
-        <w:t>(9600);</w:t>
-      </w:r>
-    </w:p>
-    <w:p>
-      <w:pPr>
-        <w:spacing w:line="240" w:lineRule="auto"/>
-        <w:rPr>
-          <w:rFonts w:ascii="Times New Roman" w:eastAsia="Times New Roman" w:hAnsi="Times New Roman" w:cs="Times New Roman"/>
-          <w:sz w:val="24"/>
-          <w:szCs w:val="24"/>
-          <w:lang w:val="en-US"/>
-        </w:rPr>
-      </w:pPr>
+          <w:lang w:val="en-US"/>
+        </w:rPr>
+        <w:t>  </w:t>
+      </w:r>
       <w:r>
         <w:rPr>
           <w:rFonts w:eastAsia="Times New Roman"/>
@@ -505,38 +574,38 @@
           <w:szCs w:val="26"/>
           <w:lang w:val="es-CO"/>
         </w:rPr>
-        <w:t>  </w:t>
-      </w:r>
+        <w:t>//Se Establece el menu para el usuario </w:t>
+      </w:r>
+    </w:p>
+    <w:p>
+      <w:pPr>
+        <w:spacing w:line="240" w:lineRule="auto"/>
+        <w:rPr>
+          <w:rFonts w:ascii="Times New Roman" w:eastAsia="Times New Roman" w:hAnsi="Times New Roman" w:cs="Times New Roman"/>
+          <w:sz w:val="24"/>
+          <w:szCs w:val="24"/>
+          <w:lang w:val="es-CO"/>
+        </w:rPr>
+      </w:pPr>
       <w:r>
         <w:rPr>
           <w:rFonts w:eastAsia="Times New Roman"/>
           <w:color w:val="000000"/>
           <w:sz w:val="26"/>
           <w:szCs w:val="26"/>
-          <w:lang w:val="en-US"/>
-        </w:rPr>
-        <w:t>pinMode(2,OUTPUT);</w:t>
-      </w:r>
-    </w:p>
-    <w:p>
-      <w:pPr>
-        <w:spacing w:line="240" w:lineRule="auto"/>
-        <w:rPr>
-          <w:rFonts w:ascii="Times New Roman" w:eastAsia="Times New Roman" w:hAnsi="Times New Roman" w:cs="Times New Roman"/>
-          <w:sz w:val="24"/>
-          <w:szCs w:val="24"/>
-          <w:lang w:val="en-US"/>
-        </w:rPr>
-      </w:pPr>
-    </w:p>
-    <w:p>
-      <w:pPr>
-        <w:spacing w:line="240" w:lineRule="auto"/>
-        <w:rPr>
-          <w:rFonts w:ascii="Times New Roman" w:eastAsia="Times New Roman" w:hAnsi="Times New Roman" w:cs="Times New Roman"/>
-          <w:sz w:val="24"/>
-          <w:szCs w:val="24"/>
-          <w:lang w:val="en-US"/>
+          <w:lang w:val="es-CO"/>
+        </w:rPr>
+        <w:t>  Serial.print("BIENVENIDO");</w:t>
+      </w:r>
+    </w:p>
+    <w:p>
+      <w:pPr>
+        <w:spacing w:line="240" w:lineRule="auto"/>
+        <w:rPr>
+          <w:rFonts w:ascii="Times New Roman" w:eastAsia="Times New Roman" w:hAnsi="Times New Roman" w:cs="Times New Roman"/>
+          <w:sz w:val="24"/>
+          <w:szCs w:val="24"/>
+          <w:lang w:val="es-CO"/>
         </w:rPr>
       </w:pPr>
       <w:r>
@@ -545,30 +614,19 @@
           <w:color w:val="000000"/>
           <w:sz w:val="26"/>
           <w:szCs w:val="26"/>
-          <w:lang w:val="en-US"/>
-        </w:rPr>
-        <w:t>}</w:t>
-      </w:r>
-    </w:p>
-    <w:p>
-      <w:pPr>
-        <w:spacing w:line="240" w:lineRule="auto"/>
-        <w:rPr>
-          <w:rFonts w:ascii="Times New Roman" w:eastAsia="Times New Roman" w:hAnsi="Times New Roman" w:cs="Times New Roman"/>
-          <w:sz w:val="24"/>
-          <w:szCs w:val="24"/>
-          <w:lang w:val="en-US"/>
-        </w:rPr>
-      </w:pPr>
-    </w:p>
-    <w:p>
-      <w:pPr>
-        <w:spacing w:line="240" w:lineRule="auto"/>
-        <w:rPr>
-          <w:rFonts w:ascii="Times New Roman" w:eastAsia="Times New Roman" w:hAnsi="Times New Roman" w:cs="Times New Roman"/>
-          <w:sz w:val="24"/>
-          <w:szCs w:val="24"/>
-          <w:lang w:val="en-US"/>
+          <w:lang w:val="es-CO"/>
+        </w:rPr>
+        <w:t>  Serial.print("Ingrese los datos de la bandera");</w:t>
+      </w:r>
+    </w:p>
+    <w:p>
+      <w:pPr>
+        <w:spacing w:line="240" w:lineRule="auto"/>
+        <w:rPr>
+          <w:rFonts w:ascii="Times New Roman" w:eastAsia="Times New Roman" w:hAnsi="Times New Roman" w:cs="Times New Roman"/>
+          <w:sz w:val="24"/>
+          <w:szCs w:val="24"/>
+          <w:lang w:val="es-CO"/>
         </w:rPr>
       </w:pPr>
       <w:r>
@@ -577,40 +635,20 @@
           <w:color w:val="000000"/>
           <w:sz w:val="26"/>
           <w:szCs w:val="26"/>
-          <w:lang w:val="en-US"/>
-        </w:rPr>
-        <w:t>void loop()</w:t>
-      </w:r>
-    </w:p>
-    <w:p>
-      <w:pPr>
-        <w:spacing w:line="240" w:lineRule="auto"/>
-        <w:rPr>
-          <w:rFonts w:ascii="Times New Roman" w:eastAsia="Times New Roman" w:hAnsi="Times New Roman" w:cs="Times New Roman"/>
-          <w:sz w:val="24"/>
-          <w:szCs w:val="24"/>
-          <w:lang w:val="en-US"/>
-        </w:rPr>
-      </w:pPr>
-      <w:r>
+          <w:lang w:val="es-CO"/>
+        </w:rPr>
+        <w:t>    //Falta determinar como se orgnizará esta información</w:t>
+      </w:r>
+    </w:p>
+    <w:p>
+      <w:pPr>
+        <w:spacing w:line="240" w:lineRule="auto"/>
         <w:rPr>
           <w:rFonts w:eastAsia="Times New Roman"/>
           <w:color w:val="000000"/>
           <w:sz w:val="26"/>
           <w:szCs w:val="26"/>
-          <w:lang w:val="en-US"/>
-        </w:rPr>
-        <w:t>{</w:t>
-      </w:r>
-    </w:p>
-    <w:p>
-      <w:pPr>
-        <w:spacing w:line="240" w:lineRule="auto"/>
-        <w:rPr>
-          <w:rFonts w:ascii="Times New Roman" w:eastAsia="Times New Roman" w:hAnsi="Times New Roman" w:cs="Times New Roman"/>
-          <w:sz w:val="24"/>
-          <w:szCs w:val="24"/>
-          <w:lang w:val="en-US"/>
+          <w:lang w:val="es-CO"/>
         </w:rPr>
       </w:pPr>
       <w:r>
@@ -619,232 +657,6 @@
           <w:color w:val="000000"/>
           <w:sz w:val="26"/>
           <w:szCs w:val="26"/>
-          <w:lang w:val="en-US"/>
-        </w:rPr>
-        <w:t>  if (Serial.available()&gt;0){</w:t>
-      </w:r>
-    </w:p>
-    <w:p>
-      <w:pPr>
-        <w:spacing w:line="240" w:lineRule="auto"/>
-        <w:rPr>
-          <w:rFonts w:ascii="Times New Roman" w:eastAsia="Times New Roman" w:hAnsi="Times New Roman" w:cs="Times New Roman"/>
-          <w:sz w:val="24"/>
-          <w:szCs w:val="24"/>
-          <w:lang w:val="es-CO"/>
-        </w:rPr>
-      </w:pPr>
-      <w:r>
-        <w:rPr>
-          <w:rFonts w:eastAsia="Times New Roman"/>
-          <w:color w:val="000000"/>
-          <w:sz w:val="26"/>
-          <w:szCs w:val="26"/>
-          <w:lang w:val="en-US"/>
-        </w:rPr>
-        <w:t>  </w:t>
-      </w:r>
-      <w:r>
-        <w:rPr>
-          <w:rFonts w:eastAsia="Times New Roman"/>
-          <w:color w:val="000000"/>
-          <w:sz w:val="26"/>
-          <w:szCs w:val="26"/>
-          <w:lang w:val="es-CO"/>
-        </w:rPr>
-        <w:t xml:space="preserve">//Se Establece el </w:t>
-      </w:r>
-      <w:proofErr w:type="spellStart"/>
-      <w:r>
-        <w:rPr>
-          <w:rFonts w:eastAsia="Times New Roman"/>
-          <w:color w:val="000000"/>
-          <w:sz w:val="26"/>
-          <w:szCs w:val="26"/>
-          <w:lang w:val="es-CO"/>
-        </w:rPr>
-        <w:t>menu</w:t>
-      </w:r>
-      <w:proofErr w:type="spellEnd"/>
-      <w:r>
-        <w:rPr>
-          <w:rFonts w:eastAsia="Times New Roman"/>
-          <w:color w:val="000000"/>
-          <w:sz w:val="26"/>
-          <w:szCs w:val="26"/>
-          <w:lang w:val="es-CO"/>
-        </w:rPr>
-        <w:t xml:space="preserve"> para el usuario </w:t>
-      </w:r>
-    </w:p>
-    <w:p>
-      <w:pPr>
-        <w:spacing w:line="240" w:lineRule="auto"/>
-        <w:rPr>
-          <w:rFonts w:ascii="Times New Roman" w:eastAsia="Times New Roman" w:hAnsi="Times New Roman" w:cs="Times New Roman"/>
-          <w:sz w:val="24"/>
-          <w:szCs w:val="24"/>
-          <w:lang w:val="es-CO"/>
-        </w:rPr>
-      </w:pPr>
-      <w:r>
-        <w:rPr>
-          <w:rFonts w:eastAsia="Times New Roman"/>
-          <w:color w:val="000000"/>
-          <w:sz w:val="26"/>
-          <w:szCs w:val="26"/>
-          <w:lang w:val="es-CO"/>
-        </w:rPr>
-        <w:t>  </w:t>
-      </w:r>
-      <w:proofErr w:type="spellStart"/>
-      <w:r>
-        <w:rPr>
-          <w:rFonts w:eastAsia="Times New Roman"/>
-          <w:color w:val="000000"/>
-          <w:sz w:val="26"/>
-          <w:szCs w:val="26"/>
-          <w:lang w:val="es-CO"/>
-        </w:rPr>
-        <w:t>Serial.print</w:t>
-      </w:r>
-      <w:proofErr w:type="spellEnd"/>
-      <w:r>
-        <w:rPr>
-          <w:rFonts w:eastAsia="Times New Roman"/>
-          <w:color w:val="000000"/>
-          <w:sz w:val="26"/>
-          <w:szCs w:val="26"/>
-          <w:lang w:val="es-CO"/>
-        </w:rPr>
-        <w:t>("BIENVENIDO");</w:t>
-      </w:r>
-    </w:p>
-    <w:p>
-      <w:pPr>
-        <w:spacing w:line="240" w:lineRule="auto"/>
-        <w:rPr>
-          <w:rFonts w:ascii="Times New Roman" w:eastAsia="Times New Roman" w:hAnsi="Times New Roman" w:cs="Times New Roman"/>
-          <w:sz w:val="24"/>
-          <w:szCs w:val="24"/>
-          <w:lang w:val="es-CO"/>
-        </w:rPr>
-      </w:pPr>
-      <w:r>
-        <w:rPr>
-          <w:rFonts w:eastAsia="Times New Roman"/>
-          <w:color w:val="000000"/>
-          <w:sz w:val="26"/>
-          <w:szCs w:val="26"/>
-          <w:lang w:val="es-CO"/>
-        </w:rPr>
-        <w:t>  </w:t>
-      </w:r>
-      <w:proofErr w:type="spellStart"/>
-      <w:r>
-        <w:rPr>
-          <w:rFonts w:eastAsia="Times New Roman"/>
-          <w:color w:val="000000"/>
-          <w:sz w:val="26"/>
-          <w:szCs w:val="26"/>
-          <w:lang w:val="es-CO"/>
-        </w:rPr>
-        <w:t>Serial.print</w:t>
-      </w:r>
-      <w:proofErr w:type="spellEnd"/>
-      <w:r>
-        <w:rPr>
-          <w:rFonts w:eastAsia="Times New Roman"/>
-          <w:color w:val="000000"/>
-          <w:sz w:val="26"/>
-          <w:szCs w:val="26"/>
-          <w:lang w:val="es-CO"/>
-        </w:rPr>
-        <w:t>("Ingrese los datos de la bandera");</w:t>
-      </w:r>
-    </w:p>
-    <w:p>
-      <w:pPr>
-        <w:spacing w:line="240" w:lineRule="auto"/>
-        <w:rPr>
-          <w:rFonts w:ascii="Times New Roman" w:eastAsia="Times New Roman" w:hAnsi="Times New Roman" w:cs="Times New Roman"/>
-          <w:sz w:val="24"/>
-          <w:szCs w:val="24"/>
-          <w:lang w:val="es-CO"/>
-        </w:rPr>
-      </w:pPr>
-      <w:r>
-        <w:rPr>
-          <w:rFonts w:eastAsia="Times New Roman"/>
-          <w:color w:val="000000"/>
-          <w:sz w:val="26"/>
-          <w:szCs w:val="26"/>
-          <w:lang w:val="es-CO"/>
-        </w:rPr>
-        <w:t xml:space="preserve">    //Falta determinar </w:t>
-      </w:r>
-      <w:proofErr w:type="spellStart"/>
-      <w:r>
-        <w:rPr>
-          <w:rFonts w:eastAsia="Times New Roman"/>
-          <w:color w:val="000000"/>
-          <w:sz w:val="26"/>
-          <w:szCs w:val="26"/>
-          <w:lang w:val="es-CO"/>
-        </w:rPr>
-        <w:t>como</w:t>
-      </w:r>
-      <w:proofErr w:type="spellEnd"/>
-      <w:r>
-        <w:rPr>
-          <w:rFonts w:eastAsia="Times New Roman"/>
-          <w:color w:val="000000"/>
-          <w:sz w:val="26"/>
-          <w:szCs w:val="26"/>
-          <w:lang w:val="es-CO"/>
-        </w:rPr>
-        <w:t xml:space="preserve"> se </w:t>
-      </w:r>
-      <w:proofErr w:type="spellStart"/>
-      <w:r>
-        <w:rPr>
-          <w:rFonts w:eastAsia="Times New Roman"/>
-          <w:color w:val="000000"/>
-          <w:sz w:val="26"/>
-          <w:szCs w:val="26"/>
-          <w:lang w:val="es-CO"/>
-        </w:rPr>
-        <w:t>orgnizará</w:t>
-      </w:r>
-      <w:proofErr w:type="spellEnd"/>
-      <w:r>
-        <w:rPr>
-          <w:rFonts w:eastAsia="Times New Roman"/>
-          <w:color w:val="000000"/>
-          <w:sz w:val="26"/>
-          <w:szCs w:val="26"/>
-          <w:lang w:val="es-CO"/>
-        </w:rPr>
-        <w:t xml:space="preserve"> esta información</w:t>
-      </w:r>
-    </w:p>
-    <w:p>
-      <w:pPr>
-        <w:spacing w:line="240" w:lineRule="auto"/>
-        <w:rPr>
-          <w:rFonts w:eastAsia="Times New Roman"/>
-          <w:color w:val="000000"/>
-          <w:sz w:val="26"/>
-          <w:szCs w:val="26"/>
-          <w:lang w:val="es-CO"/>
-        </w:rPr>
-      </w:pPr>
-      <w:r>
-        <w:rPr>
-          <w:rFonts w:eastAsia="Times New Roman"/>
-          <w:color w:val="000000"/>
-          <w:sz w:val="26"/>
-          <w:szCs w:val="26"/>
           <w:lang w:val="es-CO"/>
         </w:rPr>
         <w:t>  }</w:t>
@@ -1159,25 +971,7 @@
           <w:szCs w:val="26"/>
           <w:lang w:val="es-ES"/>
         </w:rPr>
-        <w:t xml:space="preserve">Se hace la conexión de la parte trasera de la placa. Se le envía el voltaje y la GND a cada uno de los </w:t>
-      </w:r>
-      <w:proofErr w:type="spellStart"/>
-      <w:r>
-        <w:rPr>
-          <w:sz w:val="26"/>
-          <w:szCs w:val="26"/>
-          <w:lang w:val="es-ES"/>
-        </w:rPr>
-        <w:t>LEDs</w:t>
-      </w:r>
-      <w:proofErr w:type="spellEnd"/>
-      <w:r>
-        <w:rPr>
-          <w:sz w:val="26"/>
-          <w:szCs w:val="26"/>
-          <w:lang w:val="es-ES"/>
-        </w:rPr>
-        <w:t>. El circuito se ve igual, pero con la segunda foto acercada se ven las conexiones.</w:t>
+        <w:t>Se hace la conexión de la parte trasera de la placa. Se le envía el voltaje y la GND a cada uno de los LEDs. El circuito se ve igual, pero con la segunda foto acercada se ven las conexiones.</w:t>
       </w:r>
     </w:p>
     <w:p>
@@ -1462,25 +1256,7 @@
           <w:szCs w:val="26"/>
           <w:lang w:val="es-ES"/>
         </w:rPr>
-        <w:t xml:space="preserve">  </w:t>
-      </w:r>
-      <w:proofErr w:type="spellStart"/>
-      <w:r>
-        <w:rPr>
-          <w:sz w:val="26"/>
-          <w:szCs w:val="26"/>
-          <w:lang w:val="es-ES"/>
-        </w:rPr>
-        <w:t>Serial.begin</w:t>
-      </w:r>
-      <w:proofErr w:type="spellEnd"/>
-      <w:r>
-        <w:rPr>
-          <w:sz w:val="26"/>
-          <w:szCs w:val="26"/>
-          <w:lang w:val="es-ES"/>
-        </w:rPr>
-        <w:t>(9600);</w:t>
+        <w:t xml:space="preserve">  Serial.begin(9600);</w:t>
       </w:r>
     </w:p>
     <w:p>
@@ -1737,148 +1513,58 @@
           <w:szCs w:val="26"/>
           <w:lang w:val="es-ES"/>
         </w:rPr>
-        <w:t xml:space="preserve">//Se Establece el </w:t>
-      </w:r>
-      <w:proofErr w:type="spellStart"/>
-      <w:r>
-        <w:rPr>
-          <w:sz w:val="26"/>
-          <w:szCs w:val="26"/>
-          <w:lang w:val="es-ES"/>
-        </w:rPr>
-        <w:t>menu</w:t>
-      </w:r>
-      <w:proofErr w:type="spellEnd"/>
-      <w:r>
-        <w:rPr>
-          <w:sz w:val="26"/>
-          <w:szCs w:val="26"/>
-          <w:lang w:val="es-ES"/>
-        </w:rPr>
-        <w:t xml:space="preserve"> para el usuario </w:t>
-      </w:r>
-    </w:p>
-    <w:p>
-      <w:pPr>
-        <w:rPr>
-          <w:sz w:val="26"/>
-          <w:szCs w:val="26"/>
-          <w:lang w:val="es-ES"/>
-        </w:rPr>
-      </w:pPr>
-      <w:r>
-        <w:rPr>
-          <w:sz w:val="26"/>
-          <w:szCs w:val="26"/>
-          <w:lang w:val="es-ES"/>
-        </w:rPr>
-        <w:t xml:space="preserve">  </w:t>
-      </w:r>
-      <w:proofErr w:type="spellStart"/>
-      <w:r>
-        <w:rPr>
-          <w:sz w:val="26"/>
-          <w:szCs w:val="26"/>
-          <w:lang w:val="es-ES"/>
-        </w:rPr>
-        <w:t>Serial.print</w:t>
-      </w:r>
-      <w:proofErr w:type="spellEnd"/>
-      <w:r>
-        <w:rPr>
-          <w:sz w:val="26"/>
-          <w:szCs w:val="26"/>
-          <w:lang w:val="es-ES"/>
-        </w:rPr>
-        <w:t>("BIENVENIDO");</w:t>
-      </w:r>
-    </w:p>
-    <w:p>
-      <w:pPr>
-        <w:rPr>
-          <w:sz w:val="26"/>
-          <w:szCs w:val="26"/>
-          <w:lang w:val="es-ES"/>
-        </w:rPr>
-      </w:pPr>
-      <w:r>
-        <w:rPr>
-          <w:sz w:val="26"/>
-          <w:szCs w:val="26"/>
-          <w:lang w:val="es-ES"/>
-        </w:rPr>
-        <w:t xml:space="preserve">  </w:t>
-      </w:r>
-      <w:proofErr w:type="spellStart"/>
-      <w:r>
-        <w:rPr>
-          <w:sz w:val="26"/>
-          <w:szCs w:val="26"/>
-          <w:lang w:val="es-ES"/>
-        </w:rPr>
-        <w:t>Serial.print</w:t>
-      </w:r>
-      <w:proofErr w:type="spellEnd"/>
-      <w:r>
-        <w:rPr>
-          <w:sz w:val="26"/>
-          <w:szCs w:val="26"/>
-          <w:lang w:val="es-ES"/>
-        </w:rPr>
-        <w:t>("Ingrese los datos de la bandera");</w:t>
-      </w:r>
-    </w:p>
-    <w:p>
-      <w:pPr>
-        <w:rPr>
-          <w:sz w:val="26"/>
-          <w:szCs w:val="26"/>
-          <w:lang w:val="es-ES"/>
-        </w:rPr>
-      </w:pPr>
-      <w:r>
-        <w:rPr>
-          <w:sz w:val="26"/>
-          <w:szCs w:val="26"/>
-          <w:lang w:val="es-ES"/>
-        </w:rPr>
-        <w:t xml:space="preserve">    //Falta determinar </w:t>
-      </w:r>
-      <w:proofErr w:type="spellStart"/>
-      <w:r>
-        <w:rPr>
-          <w:sz w:val="26"/>
-          <w:szCs w:val="26"/>
-          <w:lang w:val="es-ES"/>
-        </w:rPr>
-        <w:t>como</w:t>
-      </w:r>
-      <w:proofErr w:type="spellEnd"/>
-      <w:r>
-        <w:rPr>
-          <w:sz w:val="26"/>
-          <w:szCs w:val="26"/>
-          <w:lang w:val="es-ES"/>
-        </w:rPr>
-        <w:t xml:space="preserve"> se </w:t>
-      </w:r>
-      <w:proofErr w:type="spellStart"/>
-      <w:r>
-        <w:rPr>
-          <w:sz w:val="26"/>
-          <w:szCs w:val="26"/>
-          <w:lang w:val="es-ES"/>
-        </w:rPr>
-        <w:t>orgnizará</w:t>
-      </w:r>
-      <w:proofErr w:type="spellEnd"/>
-      <w:r>
-        <w:rPr>
-          <w:sz w:val="26"/>
-          <w:szCs w:val="26"/>
-          <w:lang w:val="es-ES"/>
-        </w:rPr>
-        <w:t xml:space="preserve"> esta información</w:t>
+        <w:t xml:space="preserve">//Se Establece el menu para el usuario </w:t>
+      </w:r>
+    </w:p>
+    <w:p>
+      <w:pPr>
+        <w:rPr>
+          <w:sz w:val="26"/>
+          <w:szCs w:val="26"/>
+          <w:lang w:val="es-ES"/>
+        </w:rPr>
+      </w:pPr>
+      <w:r>
+        <w:rPr>
+          <w:sz w:val="26"/>
+          <w:szCs w:val="26"/>
+          <w:lang w:val="es-ES"/>
+        </w:rPr>
+        <w:t xml:space="preserve">  Serial.print("BIENVENIDO");</w:t>
+      </w:r>
+    </w:p>
+    <w:p>
+      <w:pPr>
+        <w:rPr>
+          <w:sz w:val="26"/>
+          <w:szCs w:val="26"/>
+          <w:lang w:val="es-ES"/>
+        </w:rPr>
+      </w:pPr>
+      <w:r>
+        <w:rPr>
+          <w:sz w:val="26"/>
+          <w:szCs w:val="26"/>
+          <w:lang w:val="es-ES"/>
+        </w:rPr>
+        <w:t xml:space="preserve">  Serial.print("Ingrese los datos de la bandera");</w:t>
+      </w:r>
+    </w:p>
+    <w:p>
+      <w:pPr>
+        <w:rPr>
+          <w:sz w:val="26"/>
+          <w:szCs w:val="26"/>
+          <w:lang w:val="es-ES"/>
+        </w:rPr>
+      </w:pPr>
+      <w:r>
+        <w:rPr>
+          <w:sz w:val="26"/>
+          <w:szCs w:val="26"/>
+          <w:lang w:val="es-ES"/>
+        </w:rPr>
+        <w:t xml:space="preserve">    //Falta determinar como se orgnizará esta información</w:t>
       </w:r>
     </w:p>
     <w:p>
@@ -2086,25 +1772,7 @@
           <w:szCs w:val="26"/>
           <w:lang w:val="es-ES"/>
         </w:rPr>
-        <w:t xml:space="preserve">Actualización de las conexiones del circuito. Se conectaron los voltajes y tierras en serie a los inputs de las tiras de </w:t>
-      </w:r>
-      <w:proofErr w:type="spellStart"/>
-      <w:r>
-        <w:rPr>
-          <w:sz w:val="26"/>
-          <w:szCs w:val="26"/>
-          <w:lang w:val="es-ES"/>
-        </w:rPr>
-        <w:t>LEDs</w:t>
-      </w:r>
-      <w:proofErr w:type="spellEnd"/>
-      <w:r>
-        <w:rPr>
-          <w:sz w:val="26"/>
-          <w:szCs w:val="26"/>
-          <w:lang w:val="es-ES"/>
-        </w:rPr>
-        <w:t>. Además, se cambió la conexión de los DIN para que queden desde cada output de una tira hacia el input de la siguiente.</w:t>
+        <w:t>Actualización de las conexiones del circuito. Se conectaron los voltajes y tierras en serie a los inputs de las tiras de LEDs. Además, se cambió la conexión de los DIN para que queden desde cada output de una tira hacia el input de la siguiente.</w:t>
       </w:r>
     </w:p>
     <w:p>
@@ -2179,25 +1847,7 @@
           <w:szCs w:val="26"/>
           <w:lang w:val="es-ES"/>
         </w:rPr>
-        <w:t xml:space="preserve">Actualización del código de prueba. Se intenta probar el encendido de los </w:t>
-      </w:r>
-      <w:proofErr w:type="spellStart"/>
-      <w:r>
-        <w:rPr>
-          <w:sz w:val="26"/>
-          <w:szCs w:val="26"/>
-          <w:lang w:val="es-ES"/>
-        </w:rPr>
-        <w:t>LEDs</w:t>
-      </w:r>
-      <w:proofErr w:type="spellEnd"/>
-      <w:r>
-        <w:rPr>
-          <w:sz w:val="26"/>
-          <w:szCs w:val="26"/>
-          <w:lang w:val="es-ES"/>
-        </w:rPr>
-        <w:t xml:space="preserve"> pero se tiene que la tira de la parte superior no funciona aún. Se intentó con un color elegido aleatoriamente.</w:t>
+        <w:t>Actualización del código de prueba. Se intenta probar el encendido de los LEDs pero se tiene que la tira de la parte superior no funciona aún. Se intentó con un color elegido aleatoriamente.</w:t>
       </w:r>
     </w:p>
     <w:p>
@@ -2272,14 +1922,14 @@
         <w:rPr>
           <w:sz w:val="26"/>
           <w:szCs w:val="26"/>
-          <w:lang w:val="es-ES"/>
-        </w:rPr>
-      </w:pPr>
-      <w:r>
-        <w:rPr>
-          <w:sz w:val="26"/>
-          <w:szCs w:val="26"/>
-          <w:lang w:val="es-ES"/>
+          <w:lang w:val="en-US"/>
+        </w:rPr>
+      </w:pPr>
+      <w:r>
+        <w:rPr>
+          <w:sz w:val="26"/>
+          <w:szCs w:val="26"/>
+          <w:lang w:val="en-US"/>
         </w:rPr>
         <w:t>CÓDIGO</w:t>
       </w:r>
@@ -2289,78 +1939,42 @@
         <w:rPr>
           <w:sz w:val="26"/>
           <w:szCs w:val="26"/>
-          <w:lang w:val="es-ES"/>
-        </w:rPr>
-      </w:pPr>
-      <w:r>
-        <w:rPr>
-          <w:sz w:val="26"/>
-          <w:szCs w:val="26"/>
-          <w:lang w:val="es-ES"/>
-        </w:rPr>
-        <w:t>#include &lt;</w:t>
-      </w:r>
-      <w:proofErr w:type="spellStart"/>
-      <w:r>
-        <w:rPr>
-          <w:sz w:val="26"/>
-          <w:szCs w:val="26"/>
-          <w:lang w:val="es-ES"/>
-        </w:rPr>
-        <w:t>Adafruit_NeoPixel.h</w:t>
-      </w:r>
-      <w:proofErr w:type="spellEnd"/>
-      <w:r>
-        <w:rPr>
-          <w:sz w:val="26"/>
-          <w:szCs w:val="26"/>
-          <w:lang w:val="es-ES"/>
-        </w:rPr>
-        <w:t>&gt;</w:t>
-      </w:r>
-    </w:p>
-    <w:p>
-      <w:pPr>
-        <w:rPr>
-          <w:sz w:val="26"/>
-          <w:szCs w:val="26"/>
-          <w:lang w:val="es-ES"/>
-        </w:rPr>
-      </w:pPr>
-    </w:p>
-    <w:p>
-      <w:pPr>
-        <w:rPr>
-          <w:sz w:val="26"/>
-          <w:szCs w:val="26"/>
-          <w:lang w:val="es-ES"/>
-        </w:rPr>
-      </w:pPr>
-      <w:r>
-        <w:rPr>
-          <w:sz w:val="26"/>
-          <w:szCs w:val="26"/>
-          <w:lang w:val="es-ES"/>
-        </w:rPr>
-        <w:t>//</w:t>
-      </w:r>
-      <w:proofErr w:type="spellStart"/>
-      <w:r>
-        <w:rPr>
-          <w:sz w:val="26"/>
-          <w:szCs w:val="26"/>
-          <w:lang w:val="es-ES"/>
-        </w:rPr>
-        <w:t>Icluimos</w:t>
-      </w:r>
-      <w:proofErr w:type="spellEnd"/>
-      <w:r>
-        <w:rPr>
-          <w:sz w:val="26"/>
-          <w:szCs w:val="26"/>
-          <w:lang w:val="es-ES"/>
-        </w:rPr>
-        <w:t xml:space="preserve"> el pin de control de la salida</w:t>
+          <w:lang w:val="en-US"/>
+        </w:rPr>
+      </w:pPr>
+      <w:r>
+        <w:rPr>
+          <w:sz w:val="26"/>
+          <w:szCs w:val="26"/>
+          <w:lang w:val="en-US"/>
+        </w:rPr>
+        <w:t>#include &lt;Adafruit_NeoPixel.h&gt;</w:t>
+      </w:r>
+    </w:p>
+    <w:p>
+      <w:pPr>
+        <w:rPr>
+          <w:sz w:val="26"/>
+          <w:szCs w:val="26"/>
+          <w:lang w:val="en-US"/>
+        </w:rPr>
+      </w:pPr>
+    </w:p>
+    <w:p>
+      <w:pPr>
+        <w:rPr>
+          <w:sz w:val="26"/>
+          <w:szCs w:val="26"/>
+          <w:lang w:val="es-ES"/>
+        </w:rPr>
+      </w:pPr>
+      <w:r>
+        <w:rPr>
+          <w:sz w:val="26"/>
+          <w:szCs w:val="26"/>
+          <w:lang w:val="es-ES"/>
+        </w:rPr>
+        <w:t>//Icluimos el pin de control de la salida</w:t>
       </w:r>
     </w:p>
     <w:p>
@@ -2403,25 +2017,7 @@
           <w:szCs w:val="26"/>
           <w:lang w:val="es-ES"/>
         </w:rPr>
-        <w:t xml:space="preserve">//Incluimos el </w:t>
-      </w:r>
-      <w:proofErr w:type="spellStart"/>
-      <w:r>
-        <w:rPr>
-          <w:sz w:val="26"/>
-          <w:szCs w:val="26"/>
-          <w:lang w:val="es-ES"/>
-        </w:rPr>
-        <w:t>numero</w:t>
-      </w:r>
-      <w:proofErr w:type="spellEnd"/>
-      <w:r>
-        <w:rPr>
-          <w:sz w:val="26"/>
-          <w:szCs w:val="26"/>
-          <w:lang w:val="es-ES"/>
-        </w:rPr>
-        <w:t xml:space="preserve"> de pixeles a controlar</w:t>
+        <w:t>//Incluimos el numero de pixeles a controlar</w:t>
       </w:r>
     </w:p>
     <w:p>
@@ -2485,41 +2081,13 @@
           <w:lang w:val="es-ES"/>
         </w:rPr>
       </w:pPr>
-      <w:proofErr w:type="spellStart"/>
-      <w:r>
-        <w:rPr>
-          <w:sz w:val="26"/>
-          <w:szCs w:val="26"/>
-          <w:lang w:val="es-ES"/>
-        </w:rPr>
-        <w:t>void</w:t>
-      </w:r>
-      <w:proofErr w:type="spellEnd"/>
-      <w:r>
-        <w:rPr>
-          <w:sz w:val="26"/>
-          <w:szCs w:val="26"/>
-          <w:lang w:val="es-ES"/>
-        </w:rPr>
-        <w:t xml:space="preserve"> </w:t>
-      </w:r>
-      <w:proofErr w:type="spellStart"/>
-      <w:r>
-        <w:rPr>
-          <w:sz w:val="26"/>
-          <w:szCs w:val="26"/>
-          <w:lang w:val="es-ES"/>
-        </w:rPr>
-        <w:t>setup</w:t>
-      </w:r>
-      <w:proofErr w:type="spellEnd"/>
-      <w:r>
-        <w:rPr>
-          <w:sz w:val="26"/>
-          <w:szCs w:val="26"/>
-          <w:lang w:val="es-ES"/>
-        </w:rPr>
-        <w:t>(){</w:t>
+      <w:r>
+        <w:rPr>
+          <w:sz w:val="26"/>
+          <w:szCs w:val="26"/>
+          <w:lang w:val="es-ES"/>
+        </w:rPr>
+        <w:t>void setup(){</w:t>
       </w:r>
     </w:p>
     <w:p>
@@ -2570,25 +2138,7 @@
           <w:szCs w:val="26"/>
           <w:lang w:val="es-ES"/>
         </w:rPr>
-        <w:t xml:space="preserve">  //</w:t>
-      </w:r>
-      <w:proofErr w:type="spellStart"/>
-      <w:r>
-        <w:rPr>
-          <w:sz w:val="26"/>
-          <w:szCs w:val="26"/>
-          <w:lang w:val="es-ES"/>
-        </w:rPr>
-        <w:t>Serial.begin</w:t>
-      </w:r>
-      <w:proofErr w:type="spellEnd"/>
-      <w:r>
-        <w:rPr>
-          <w:sz w:val="26"/>
-          <w:szCs w:val="26"/>
-          <w:lang w:val="es-ES"/>
-        </w:rPr>
-        <w:t>(9600);</w:t>
+        <w:t xml:space="preserve">  //Serial.begin(9600);</w:t>
       </w:r>
     </w:p>
     <w:p>
@@ -2826,148 +2376,58 @@
           <w:szCs w:val="26"/>
           <w:lang w:val="es-ES"/>
         </w:rPr>
-        <w:t xml:space="preserve">//Se Establece el </w:t>
-      </w:r>
-      <w:proofErr w:type="spellStart"/>
-      <w:r>
-        <w:rPr>
-          <w:sz w:val="26"/>
-          <w:szCs w:val="26"/>
-          <w:lang w:val="es-ES"/>
-        </w:rPr>
-        <w:t>menu</w:t>
-      </w:r>
-      <w:proofErr w:type="spellEnd"/>
-      <w:r>
-        <w:rPr>
-          <w:sz w:val="26"/>
-          <w:szCs w:val="26"/>
-          <w:lang w:val="es-ES"/>
-        </w:rPr>
-        <w:t xml:space="preserve"> para el usuario </w:t>
-      </w:r>
-    </w:p>
-    <w:p>
-      <w:pPr>
-        <w:rPr>
-          <w:sz w:val="26"/>
-          <w:szCs w:val="26"/>
-          <w:lang w:val="es-ES"/>
-        </w:rPr>
-      </w:pPr>
-      <w:r>
-        <w:rPr>
-          <w:sz w:val="26"/>
-          <w:szCs w:val="26"/>
-          <w:lang w:val="es-ES"/>
-        </w:rPr>
-        <w:t xml:space="preserve">  </w:t>
-      </w:r>
-      <w:proofErr w:type="spellStart"/>
-      <w:r>
-        <w:rPr>
-          <w:sz w:val="26"/>
-          <w:szCs w:val="26"/>
-          <w:lang w:val="es-ES"/>
-        </w:rPr>
-        <w:t>Serial.print</w:t>
-      </w:r>
-      <w:proofErr w:type="spellEnd"/>
-      <w:r>
-        <w:rPr>
-          <w:sz w:val="26"/>
-          <w:szCs w:val="26"/>
-          <w:lang w:val="es-ES"/>
-        </w:rPr>
-        <w:t>("BIENVENIDO");</w:t>
-      </w:r>
-    </w:p>
-    <w:p>
-      <w:pPr>
-        <w:rPr>
-          <w:sz w:val="26"/>
-          <w:szCs w:val="26"/>
-          <w:lang w:val="es-ES"/>
-        </w:rPr>
-      </w:pPr>
-      <w:r>
-        <w:rPr>
-          <w:sz w:val="26"/>
-          <w:szCs w:val="26"/>
-          <w:lang w:val="es-ES"/>
-        </w:rPr>
-        <w:t xml:space="preserve">  </w:t>
-      </w:r>
-      <w:proofErr w:type="spellStart"/>
-      <w:r>
-        <w:rPr>
-          <w:sz w:val="26"/>
-          <w:szCs w:val="26"/>
-          <w:lang w:val="es-ES"/>
-        </w:rPr>
-        <w:t>Serial.print</w:t>
-      </w:r>
-      <w:proofErr w:type="spellEnd"/>
-      <w:r>
-        <w:rPr>
-          <w:sz w:val="26"/>
-          <w:szCs w:val="26"/>
-          <w:lang w:val="es-ES"/>
-        </w:rPr>
-        <w:t>("Ingrese los datos de la bandera");</w:t>
-      </w:r>
-    </w:p>
-    <w:p>
-      <w:pPr>
-        <w:rPr>
-          <w:sz w:val="26"/>
-          <w:szCs w:val="26"/>
-          <w:lang w:val="es-ES"/>
-        </w:rPr>
-      </w:pPr>
-      <w:r>
-        <w:rPr>
-          <w:sz w:val="26"/>
-          <w:szCs w:val="26"/>
-          <w:lang w:val="es-ES"/>
-        </w:rPr>
-        <w:t xml:space="preserve">    //Falta determinar </w:t>
-      </w:r>
-      <w:proofErr w:type="spellStart"/>
-      <w:r>
-        <w:rPr>
-          <w:sz w:val="26"/>
-          <w:szCs w:val="26"/>
-          <w:lang w:val="es-ES"/>
-        </w:rPr>
-        <w:t>como</w:t>
-      </w:r>
-      <w:proofErr w:type="spellEnd"/>
-      <w:r>
-        <w:rPr>
-          <w:sz w:val="26"/>
-          <w:szCs w:val="26"/>
-          <w:lang w:val="es-ES"/>
-        </w:rPr>
-        <w:t xml:space="preserve"> se </w:t>
-      </w:r>
-      <w:proofErr w:type="spellStart"/>
-      <w:r>
-        <w:rPr>
-          <w:sz w:val="26"/>
-          <w:szCs w:val="26"/>
-          <w:lang w:val="es-ES"/>
-        </w:rPr>
-        <w:t>orgnizará</w:t>
-      </w:r>
-      <w:proofErr w:type="spellEnd"/>
-      <w:r>
-        <w:rPr>
-          <w:sz w:val="26"/>
-          <w:szCs w:val="26"/>
-          <w:lang w:val="es-ES"/>
-        </w:rPr>
-        <w:t xml:space="preserve"> esta información</w:t>
+        <w:t xml:space="preserve">//Se Establece el menu para el usuario </w:t>
+      </w:r>
+    </w:p>
+    <w:p>
+      <w:pPr>
+        <w:rPr>
+          <w:sz w:val="26"/>
+          <w:szCs w:val="26"/>
+          <w:lang w:val="es-ES"/>
+        </w:rPr>
+      </w:pPr>
+      <w:r>
+        <w:rPr>
+          <w:sz w:val="26"/>
+          <w:szCs w:val="26"/>
+          <w:lang w:val="es-ES"/>
+        </w:rPr>
+        <w:t xml:space="preserve">  Serial.print("BIENVENIDO");</w:t>
+      </w:r>
+    </w:p>
+    <w:p>
+      <w:pPr>
+        <w:rPr>
+          <w:sz w:val="26"/>
+          <w:szCs w:val="26"/>
+          <w:lang w:val="es-ES"/>
+        </w:rPr>
+      </w:pPr>
+      <w:r>
+        <w:rPr>
+          <w:sz w:val="26"/>
+          <w:szCs w:val="26"/>
+          <w:lang w:val="es-ES"/>
+        </w:rPr>
+        <w:t xml:space="preserve">  Serial.print("Ingrese los datos de la bandera");</w:t>
+      </w:r>
+    </w:p>
+    <w:p>
+      <w:pPr>
+        <w:rPr>
+          <w:sz w:val="26"/>
+          <w:szCs w:val="26"/>
+          <w:lang w:val="es-ES"/>
+        </w:rPr>
+      </w:pPr>
+      <w:r>
+        <w:rPr>
+          <w:sz w:val="26"/>
+          <w:szCs w:val="26"/>
+          <w:lang w:val="es-ES"/>
+        </w:rPr>
+        <w:t xml:space="preserve">    //Falta determinar como se orgnizará esta información</w:t>
       </w:r>
     </w:p>
     <w:p>
@@ -3002,6 +2462,270 @@
           <w:lang w:val="es-ES"/>
         </w:rPr>
         <w:t xml:space="preserve">  }</w:t>
+      </w:r>
+    </w:p>
+    <w:p>
+      <w:pPr>
+        <w:rPr>
+          <w:sz w:val="26"/>
+          <w:szCs w:val="26"/>
+          <w:lang w:val="es-ES"/>
+        </w:rPr>
+      </w:pPr>
+    </w:p>
+    <w:p>
+      <w:pPr>
+        <w:rPr>
+          <w:sz w:val="26"/>
+          <w:szCs w:val="26"/>
+          <w:lang w:val="es-ES"/>
+        </w:rPr>
+      </w:pPr>
+    </w:p>
+    <w:p>
+      <w:pPr>
+        <w:rPr>
+          <w:sz w:val="26"/>
+          <w:szCs w:val="26"/>
+          <w:lang w:val="es-ES"/>
+        </w:rPr>
+      </w:pPr>
+    </w:p>
+    <w:p>
+      <w:pPr>
+        <w:rPr>
+          <w:sz w:val="26"/>
+          <w:szCs w:val="26"/>
+          <w:lang w:val="es-ES"/>
+        </w:rPr>
+      </w:pPr>
+    </w:p>
+    <w:p>
+      <w:pPr>
+        <w:rPr>
+          <w:sz w:val="26"/>
+          <w:szCs w:val="26"/>
+          <w:lang w:val="es-ES"/>
+        </w:rPr>
+      </w:pPr>
+    </w:p>
+    <w:p>
+      <w:pPr>
+        <w:rPr>
+          <w:sz w:val="26"/>
+          <w:szCs w:val="26"/>
+          <w:lang w:val="es-ES"/>
+        </w:rPr>
+      </w:pPr>
+    </w:p>
+    <w:p>
+      <w:pPr>
+        <w:rPr>
+          <w:sz w:val="26"/>
+          <w:szCs w:val="26"/>
+          <w:lang w:val="es-ES"/>
+        </w:rPr>
+      </w:pPr>
+    </w:p>
+    <w:p>
+      <w:pPr>
+        <w:rPr>
+          <w:sz w:val="26"/>
+          <w:szCs w:val="26"/>
+          <w:lang w:val="es-ES"/>
+        </w:rPr>
+      </w:pPr>
+    </w:p>
+    <w:p>
+      <w:pPr>
+        <w:rPr>
+          <w:sz w:val="26"/>
+          <w:szCs w:val="26"/>
+          <w:lang w:val="es-ES"/>
+        </w:rPr>
+      </w:pPr>
+    </w:p>
+    <w:p>
+      <w:pPr>
+        <w:rPr>
+          <w:sz w:val="26"/>
+          <w:szCs w:val="26"/>
+          <w:lang w:val="es-ES"/>
+        </w:rPr>
+      </w:pPr>
+    </w:p>
+    <w:p>
+      <w:pPr>
+        <w:rPr>
+          <w:sz w:val="26"/>
+          <w:szCs w:val="26"/>
+          <w:lang w:val="es-ES"/>
+        </w:rPr>
+      </w:pPr>
+    </w:p>
+    <w:p>
+      <w:pPr>
+        <w:rPr>
+          <w:sz w:val="26"/>
+          <w:szCs w:val="26"/>
+          <w:lang w:val="es-ES"/>
+        </w:rPr>
+      </w:pPr>
+    </w:p>
+    <w:p>
+      <w:pPr>
+        <w:rPr>
+          <w:sz w:val="26"/>
+          <w:szCs w:val="26"/>
+          <w:lang w:val="es-ES"/>
+        </w:rPr>
+      </w:pPr>
+    </w:p>
+    <w:p>
+      <w:pPr>
+        <w:rPr>
+          <w:sz w:val="26"/>
+          <w:szCs w:val="26"/>
+          <w:lang w:val="es-ES"/>
+        </w:rPr>
+      </w:pPr>
+    </w:p>
+    <w:p>
+      <w:pPr>
+        <w:rPr>
+          <w:sz w:val="26"/>
+          <w:szCs w:val="26"/>
+          <w:lang w:val="es-ES"/>
+        </w:rPr>
+      </w:pPr>
+    </w:p>
+    <w:p>
+      <w:pPr>
+        <w:rPr>
+          <w:b/>
+          <w:bCs/>
+          <w:sz w:val="26"/>
+          <w:szCs w:val="26"/>
+          <w:lang w:val="es-ES"/>
+        </w:rPr>
+      </w:pPr>
+      <w:r>
+        <w:rPr>
+          <w:b/>
+          <w:bCs/>
+          <w:sz w:val="26"/>
+          <w:szCs w:val="26"/>
+          <w:lang w:val="es-ES"/>
+        </w:rPr>
+        <w:lastRenderedPageBreak/>
+        <w:t>22/09/2021</w:t>
+      </w:r>
+    </w:p>
+    <w:p>
+      <w:pPr>
+        <w:rPr>
+          <w:b/>
+          <w:bCs/>
+          <w:sz w:val="26"/>
+          <w:szCs w:val="26"/>
+          <w:lang w:val="es-ES"/>
+        </w:rPr>
+      </w:pPr>
+    </w:p>
+    <w:p>
+      <w:pPr>
+        <w:rPr>
+          <w:sz w:val="26"/>
+          <w:szCs w:val="26"/>
+          <w:lang w:val="es-ES"/>
+        </w:rPr>
+      </w:pPr>
+      <w:r>
+        <w:rPr>
+          <w:sz w:val="26"/>
+          <w:szCs w:val="26"/>
+          <w:lang w:val="es-ES"/>
+        </w:rPr>
+        <w:t>Actualización y ampliación de la matriz</w:t>
+      </w:r>
+    </w:p>
+    <w:p>
+      <w:pPr>
+        <w:rPr>
+          <w:b/>
+          <w:bCs/>
+          <w:sz w:val="26"/>
+          <w:szCs w:val="26"/>
+          <w:lang w:val="es-ES"/>
+        </w:rPr>
+      </w:pPr>
+    </w:p>
+    <w:p>
+      <w:pPr>
+        <w:rPr>
+          <w:sz w:val="26"/>
+          <w:szCs w:val="26"/>
+          <w:lang w:val="es-ES"/>
+        </w:rPr>
+      </w:pPr>
+      <w:r>
+        <w:rPr>
+          <w:noProof/>
+          <w:sz w:val="26"/>
+          <w:szCs w:val="26"/>
+          <w:lang w:val="es-ES"/>
+        </w:rPr>
+        <w:drawing>
+          <wp:inline distT="0" distB="0" distL="0" distR="0" wp14:anchorId="7053BB9E" wp14:editId="6714608B">
+            <wp:extent cx="6230737" cy="3146961"/>
+            <wp:effectExtent l="0" t="0" r="0" b="0"/>
+            <wp:docPr id="9" name="Imagen 9"/>
+            <wp:cNvGraphicFramePr>
+              <a:graphicFrameLocks xmlns:a="http://schemas.openxmlformats.org/drawingml/2006/main" noChangeAspect="1"/>
+            </wp:cNvGraphicFramePr>
+            <a:graphic xmlns:a="http://schemas.openxmlformats.org/drawingml/2006/main">
+              <a:graphicData uri="http://schemas.openxmlformats.org/drawingml/2006/picture">
+                <pic:pic xmlns:pic="http://schemas.openxmlformats.org/drawingml/2006/picture">
+                  <pic:nvPicPr>
+                    <pic:cNvPr id="0" name="Picture 2"/>
+                    <pic:cNvPicPr>
+                      <a:picLocks noChangeAspect="1" noChangeArrowheads="1"/>
+                    </pic:cNvPicPr>
+                  </pic:nvPicPr>
+                  <pic:blipFill rotWithShape="1">
+                    <a:blip r:embed="rId11">
+                      <a:extLst>
+                        <a:ext uri="{28A0092B-C50C-407E-A947-70E740481C1C}">
+                          <a14:useLocalDpi xmlns:a14="http://schemas.microsoft.com/office/drawing/2010/main" val="0"/>
+                        </a:ext>
+                      </a:extLst>
+                    </a:blip>
+                    <a:srcRect l="4180" t="24606" r="18459" b="5933"/>
+                    <a:stretch/>
+                  </pic:blipFill>
+                  <pic:spPr bwMode="auto">
+                    <a:xfrm>
+                      <a:off x="0" y="0"/>
+                      <a:ext cx="6234993" cy="3149110"/>
+                    </a:xfrm>
+                    <a:prstGeom prst="rect">
+                      <a:avLst/>
+                    </a:prstGeom>
+                    <a:noFill/>
+                    <a:ln>
+                      <a:noFill/>
+                    </a:ln>
+                    <a:extLst>
+                      <a:ext uri="{53640926-AAD7-44D8-BBD7-CCE9431645EC}">
+                        <a14:shadowObscured xmlns:a14="http://schemas.microsoft.com/office/drawing/2010/main"/>
+                      </a:ext>
+                    </a:extLst>
+                  </pic:spPr>
+                </pic:pic>
+              </a:graphicData>
+            </a:graphic>
+          </wp:inline>
+        </w:drawing>
       </w:r>
     </w:p>
     <w:sectPr>

</xml_diff>

<commit_message>
Actualización del codigo de prueba con la matriz de 16x16
</commit_message>
<xml_diff>
--- a/Informe de avances - Parcial 2.docx
+++ b/Informe de avances - Parcial 2.docx
@@ -258,7 +258,29 @@
           <w:szCs w:val="26"/>
           <w:lang w:val="es-CO"/>
         </w:rPr>
-        <w:t>#include &lt;Adafruit_NeoPixel.h&gt;</w:t>
+        <w:t>#include &lt;</w:t>
+      </w:r>
+      <w:proofErr w:type="spellStart"/>
+      <w:r>
+        <w:rPr>
+          <w:rFonts w:eastAsia="Times New Roman"/>
+          <w:color w:val="000000"/>
+          <w:sz w:val="26"/>
+          <w:szCs w:val="26"/>
+          <w:lang w:val="es-CO"/>
+        </w:rPr>
+        <w:t>Adafruit_NeoPixel.h</w:t>
+      </w:r>
+      <w:proofErr w:type="spellEnd"/>
+      <w:r>
+        <w:rPr>
+          <w:rFonts w:eastAsia="Times New Roman"/>
+          <w:color w:val="000000"/>
+          <w:sz w:val="26"/>
+          <w:szCs w:val="26"/>
+          <w:lang w:val="es-CO"/>
+        </w:rPr>
+        <w:t>&gt;</w:t>
       </w:r>
     </w:p>
     <w:p>
@@ -335,6 +357,7 @@
           <w:lang w:val="es-CO"/>
         </w:rPr>
       </w:pPr>
+      <w:proofErr w:type="spellStart"/>
       <w:r>
         <w:rPr>
           <w:rFonts w:eastAsia="Times New Roman"/>
@@ -343,7 +366,40 @@
           <w:szCs w:val="26"/>
           <w:lang w:val="es-CO"/>
         </w:rPr>
-        <w:t>void setup(){</w:t>
+        <w:t>void</w:t>
+      </w:r>
+      <w:proofErr w:type="spellEnd"/>
+      <w:r>
+        <w:rPr>
+          <w:rFonts w:eastAsia="Times New Roman"/>
+          <w:color w:val="000000"/>
+          <w:sz w:val="26"/>
+          <w:szCs w:val="26"/>
+          <w:lang w:val="es-CO"/>
+        </w:rPr>
+        <w:t xml:space="preserve"> </w:t>
+      </w:r>
+      <w:proofErr w:type="spellStart"/>
+      <w:r>
+        <w:rPr>
+          <w:rFonts w:eastAsia="Times New Roman"/>
+          <w:color w:val="000000"/>
+          <w:sz w:val="26"/>
+          <w:szCs w:val="26"/>
+          <w:lang w:val="es-CO"/>
+        </w:rPr>
+        <w:t>setup</w:t>
+      </w:r>
+      <w:proofErr w:type="spellEnd"/>
+      <w:r>
+        <w:rPr>
+          <w:rFonts w:eastAsia="Times New Roman"/>
+          <w:color w:val="000000"/>
+          <w:sz w:val="26"/>
+          <w:szCs w:val="26"/>
+          <w:lang w:val="es-CO"/>
+        </w:rPr>
+        <w:t>(){</w:t>
       </w:r>
     </w:p>
     <w:p>
@@ -406,7 +462,29 @@
           <w:szCs w:val="26"/>
           <w:lang w:val="es-CO"/>
         </w:rPr>
-        <w:t>  Serial.begin(9600);</w:t>
+        <w:t>  </w:t>
+      </w:r>
+      <w:proofErr w:type="spellStart"/>
+      <w:r>
+        <w:rPr>
+          <w:rFonts w:eastAsia="Times New Roman"/>
+          <w:color w:val="000000"/>
+          <w:sz w:val="26"/>
+          <w:szCs w:val="26"/>
+          <w:lang w:val="es-CO"/>
+        </w:rPr>
+        <w:t>Serial.begin</w:t>
+      </w:r>
+      <w:proofErr w:type="spellEnd"/>
+      <w:r>
+        <w:rPr>
+          <w:rFonts w:eastAsia="Times New Roman"/>
+          <w:color w:val="000000"/>
+          <w:sz w:val="26"/>
+          <w:szCs w:val="26"/>
+          <w:lang w:val="es-CO"/>
+        </w:rPr>
+        <w:t>(9600);</w:t>
       </w:r>
     </w:p>
     <w:p>
@@ -574,7 +652,29 @@
           <w:szCs w:val="26"/>
           <w:lang w:val="es-CO"/>
         </w:rPr>
-        <w:t>//Se Establece el menu para el usuario </w:t>
+        <w:t xml:space="preserve">//Se Establece el </w:t>
+      </w:r>
+      <w:proofErr w:type="spellStart"/>
+      <w:r>
+        <w:rPr>
+          <w:rFonts w:eastAsia="Times New Roman"/>
+          <w:color w:val="000000"/>
+          <w:sz w:val="26"/>
+          <w:szCs w:val="26"/>
+          <w:lang w:val="es-CO"/>
+        </w:rPr>
+        <w:t>menu</w:t>
+      </w:r>
+      <w:proofErr w:type="spellEnd"/>
+      <w:r>
+        <w:rPr>
+          <w:rFonts w:eastAsia="Times New Roman"/>
+          <w:color w:val="000000"/>
+          <w:sz w:val="26"/>
+          <w:szCs w:val="26"/>
+          <w:lang w:val="es-CO"/>
+        </w:rPr>
+        <w:t xml:space="preserve"> para el usuario </w:t>
       </w:r>
     </w:p>
     <w:p>
@@ -595,7 +695,29 @@
           <w:szCs w:val="26"/>
           <w:lang w:val="es-CO"/>
         </w:rPr>
-        <w:t>  Serial.print("BIENVENIDO");</w:t>
+        <w:t>  </w:t>
+      </w:r>
+      <w:proofErr w:type="spellStart"/>
+      <w:r>
+        <w:rPr>
+          <w:rFonts w:eastAsia="Times New Roman"/>
+          <w:color w:val="000000"/>
+          <w:sz w:val="26"/>
+          <w:szCs w:val="26"/>
+          <w:lang w:val="es-CO"/>
+        </w:rPr>
+        <w:t>Serial.print</w:t>
+      </w:r>
+      <w:proofErr w:type="spellEnd"/>
+      <w:r>
+        <w:rPr>
+          <w:rFonts w:eastAsia="Times New Roman"/>
+          <w:color w:val="000000"/>
+          <w:sz w:val="26"/>
+          <w:szCs w:val="26"/>
+          <w:lang w:val="es-CO"/>
+        </w:rPr>
+        <w:t>("BIENVENIDO");</w:t>
       </w:r>
     </w:p>
     <w:p>
@@ -616,7 +738,29 @@
           <w:szCs w:val="26"/>
           <w:lang w:val="es-CO"/>
         </w:rPr>
-        <w:t>  Serial.print("Ingrese los datos de la bandera");</w:t>
+        <w:t>  </w:t>
+      </w:r>
+      <w:proofErr w:type="spellStart"/>
+      <w:r>
+        <w:rPr>
+          <w:rFonts w:eastAsia="Times New Roman"/>
+          <w:color w:val="000000"/>
+          <w:sz w:val="26"/>
+          <w:szCs w:val="26"/>
+          <w:lang w:val="es-CO"/>
+        </w:rPr>
+        <w:t>Serial.print</w:t>
+      </w:r>
+      <w:proofErr w:type="spellEnd"/>
+      <w:r>
+        <w:rPr>
+          <w:rFonts w:eastAsia="Times New Roman"/>
+          <w:color w:val="000000"/>
+          <w:sz w:val="26"/>
+          <w:szCs w:val="26"/>
+          <w:lang w:val="es-CO"/>
+        </w:rPr>
+        <w:t>("Ingrese los datos de la bandera");</w:t>
       </w:r>
     </w:p>
     <w:p>
@@ -637,7 +781,51 @@
           <w:szCs w:val="26"/>
           <w:lang w:val="es-CO"/>
         </w:rPr>
-        <w:t>    //Falta determinar como se orgnizará esta información</w:t>
+        <w:t xml:space="preserve">    //Falta determinar </w:t>
+      </w:r>
+      <w:proofErr w:type="spellStart"/>
+      <w:r>
+        <w:rPr>
+          <w:rFonts w:eastAsia="Times New Roman"/>
+          <w:color w:val="000000"/>
+          <w:sz w:val="26"/>
+          <w:szCs w:val="26"/>
+          <w:lang w:val="es-CO"/>
+        </w:rPr>
+        <w:t>como</w:t>
+      </w:r>
+      <w:proofErr w:type="spellEnd"/>
+      <w:r>
+        <w:rPr>
+          <w:rFonts w:eastAsia="Times New Roman"/>
+          <w:color w:val="000000"/>
+          <w:sz w:val="26"/>
+          <w:szCs w:val="26"/>
+          <w:lang w:val="es-CO"/>
+        </w:rPr>
+        <w:t xml:space="preserve"> se </w:t>
+      </w:r>
+      <w:proofErr w:type="spellStart"/>
+      <w:r>
+        <w:rPr>
+          <w:rFonts w:eastAsia="Times New Roman"/>
+          <w:color w:val="000000"/>
+          <w:sz w:val="26"/>
+          <w:szCs w:val="26"/>
+          <w:lang w:val="es-CO"/>
+        </w:rPr>
+        <w:t>orgnizará</w:t>
+      </w:r>
+      <w:proofErr w:type="spellEnd"/>
+      <w:r>
+        <w:rPr>
+          <w:rFonts w:eastAsia="Times New Roman"/>
+          <w:color w:val="000000"/>
+          <w:sz w:val="26"/>
+          <w:szCs w:val="26"/>
+          <w:lang w:val="es-CO"/>
+        </w:rPr>
+        <w:t xml:space="preserve"> esta información</w:t>
       </w:r>
     </w:p>
     <w:p>
@@ -971,7 +1159,25 @@
           <w:szCs w:val="26"/>
           <w:lang w:val="es-ES"/>
         </w:rPr>
-        <w:t>Se hace la conexión de la parte trasera de la placa. Se le envía el voltaje y la GND a cada uno de los LEDs. El circuito se ve igual, pero con la segunda foto acercada se ven las conexiones.</w:t>
+        <w:t xml:space="preserve">Se hace la conexión de la parte trasera de la placa. Se le envía el voltaje y la GND a cada uno de los </w:t>
+      </w:r>
+      <w:proofErr w:type="spellStart"/>
+      <w:r>
+        <w:rPr>
+          <w:sz w:val="26"/>
+          <w:szCs w:val="26"/>
+          <w:lang w:val="es-ES"/>
+        </w:rPr>
+        <w:t>LEDs</w:t>
+      </w:r>
+      <w:proofErr w:type="spellEnd"/>
+      <w:r>
+        <w:rPr>
+          <w:sz w:val="26"/>
+          <w:szCs w:val="26"/>
+          <w:lang w:val="es-ES"/>
+        </w:rPr>
+        <w:t>. El circuito se ve igual, pero con la segunda foto acercada se ven las conexiones.</w:t>
       </w:r>
     </w:p>
     <w:p>
@@ -1256,7 +1462,25 @@
           <w:szCs w:val="26"/>
           <w:lang w:val="es-ES"/>
         </w:rPr>
-        <w:t xml:space="preserve">  Serial.begin(9600);</w:t>
+        <w:t xml:space="preserve">  </w:t>
+      </w:r>
+      <w:proofErr w:type="spellStart"/>
+      <w:r>
+        <w:rPr>
+          <w:sz w:val="26"/>
+          <w:szCs w:val="26"/>
+          <w:lang w:val="es-ES"/>
+        </w:rPr>
+        <w:t>Serial.begin</w:t>
+      </w:r>
+      <w:proofErr w:type="spellEnd"/>
+      <w:r>
+        <w:rPr>
+          <w:sz w:val="26"/>
+          <w:szCs w:val="26"/>
+          <w:lang w:val="es-ES"/>
+        </w:rPr>
+        <w:t>(9600);</w:t>
       </w:r>
     </w:p>
     <w:p>
@@ -1513,58 +1737,148 @@
           <w:szCs w:val="26"/>
           <w:lang w:val="es-ES"/>
         </w:rPr>
-        <w:t xml:space="preserve">//Se Establece el menu para el usuario </w:t>
-      </w:r>
-    </w:p>
-    <w:p>
-      <w:pPr>
-        <w:rPr>
-          <w:sz w:val="26"/>
-          <w:szCs w:val="26"/>
-          <w:lang w:val="es-ES"/>
-        </w:rPr>
-      </w:pPr>
-      <w:r>
-        <w:rPr>
-          <w:sz w:val="26"/>
-          <w:szCs w:val="26"/>
-          <w:lang w:val="es-ES"/>
-        </w:rPr>
-        <w:t xml:space="preserve">  Serial.print("BIENVENIDO");</w:t>
-      </w:r>
-    </w:p>
-    <w:p>
-      <w:pPr>
-        <w:rPr>
-          <w:sz w:val="26"/>
-          <w:szCs w:val="26"/>
-          <w:lang w:val="es-ES"/>
-        </w:rPr>
-      </w:pPr>
-      <w:r>
-        <w:rPr>
-          <w:sz w:val="26"/>
-          <w:szCs w:val="26"/>
-          <w:lang w:val="es-ES"/>
-        </w:rPr>
-        <w:t xml:space="preserve">  Serial.print("Ingrese los datos de la bandera");</w:t>
-      </w:r>
-    </w:p>
-    <w:p>
-      <w:pPr>
-        <w:rPr>
-          <w:sz w:val="26"/>
-          <w:szCs w:val="26"/>
-          <w:lang w:val="es-ES"/>
-        </w:rPr>
-      </w:pPr>
-      <w:r>
-        <w:rPr>
-          <w:sz w:val="26"/>
-          <w:szCs w:val="26"/>
-          <w:lang w:val="es-ES"/>
-        </w:rPr>
-        <w:t xml:space="preserve">    //Falta determinar como se orgnizará esta información</w:t>
+        <w:t xml:space="preserve">//Se Establece el </w:t>
+      </w:r>
+      <w:proofErr w:type="spellStart"/>
+      <w:r>
+        <w:rPr>
+          <w:sz w:val="26"/>
+          <w:szCs w:val="26"/>
+          <w:lang w:val="es-ES"/>
+        </w:rPr>
+        <w:t>menu</w:t>
+      </w:r>
+      <w:proofErr w:type="spellEnd"/>
+      <w:r>
+        <w:rPr>
+          <w:sz w:val="26"/>
+          <w:szCs w:val="26"/>
+          <w:lang w:val="es-ES"/>
+        </w:rPr>
+        <w:t xml:space="preserve"> para el usuario </w:t>
+      </w:r>
+    </w:p>
+    <w:p>
+      <w:pPr>
+        <w:rPr>
+          <w:sz w:val="26"/>
+          <w:szCs w:val="26"/>
+          <w:lang w:val="es-ES"/>
+        </w:rPr>
+      </w:pPr>
+      <w:r>
+        <w:rPr>
+          <w:sz w:val="26"/>
+          <w:szCs w:val="26"/>
+          <w:lang w:val="es-ES"/>
+        </w:rPr>
+        <w:t xml:space="preserve">  </w:t>
+      </w:r>
+      <w:proofErr w:type="spellStart"/>
+      <w:r>
+        <w:rPr>
+          <w:sz w:val="26"/>
+          <w:szCs w:val="26"/>
+          <w:lang w:val="es-ES"/>
+        </w:rPr>
+        <w:t>Serial.print</w:t>
+      </w:r>
+      <w:proofErr w:type="spellEnd"/>
+      <w:r>
+        <w:rPr>
+          <w:sz w:val="26"/>
+          <w:szCs w:val="26"/>
+          <w:lang w:val="es-ES"/>
+        </w:rPr>
+        <w:t>("BIENVENIDO");</w:t>
+      </w:r>
+    </w:p>
+    <w:p>
+      <w:pPr>
+        <w:rPr>
+          <w:sz w:val="26"/>
+          <w:szCs w:val="26"/>
+          <w:lang w:val="es-ES"/>
+        </w:rPr>
+      </w:pPr>
+      <w:r>
+        <w:rPr>
+          <w:sz w:val="26"/>
+          <w:szCs w:val="26"/>
+          <w:lang w:val="es-ES"/>
+        </w:rPr>
+        <w:t xml:space="preserve">  </w:t>
+      </w:r>
+      <w:proofErr w:type="spellStart"/>
+      <w:r>
+        <w:rPr>
+          <w:sz w:val="26"/>
+          <w:szCs w:val="26"/>
+          <w:lang w:val="es-ES"/>
+        </w:rPr>
+        <w:t>Serial.print</w:t>
+      </w:r>
+      <w:proofErr w:type="spellEnd"/>
+      <w:r>
+        <w:rPr>
+          <w:sz w:val="26"/>
+          <w:szCs w:val="26"/>
+          <w:lang w:val="es-ES"/>
+        </w:rPr>
+        <w:t>("Ingrese los datos de la bandera");</w:t>
+      </w:r>
+    </w:p>
+    <w:p>
+      <w:pPr>
+        <w:rPr>
+          <w:sz w:val="26"/>
+          <w:szCs w:val="26"/>
+          <w:lang w:val="es-ES"/>
+        </w:rPr>
+      </w:pPr>
+      <w:r>
+        <w:rPr>
+          <w:sz w:val="26"/>
+          <w:szCs w:val="26"/>
+          <w:lang w:val="es-ES"/>
+        </w:rPr>
+        <w:t xml:space="preserve">    //Falta determinar </w:t>
+      </w:r>
+      <w:proofErr w:type="spellStart"/>
+      <w:r>
+        <w:rPr>
+          <w:sz w:val="26"/>
+          <w:szCs w:val="26"/>
+          <w:lang w:val="es-ES"/>
+        </w:rPr>
+        <w:t>como</w:t>
+      </w:r>
+      <w:proofErr w:type="spellEnd"/>
+      <w:r>
+        <w:rPr>
+          <w:sz w:val="26"/>
+          <w:szCs w:val="26"/>
+          <w:lang w:val="es-ES"/>
+        </w:rPr>
+        <w:t xml:space="preserve"> se </w:t>
+      </w:r>
+      <w:proofErr w:type="spellStart"/>
+      <w:r>
+        <w:rPr>
+          <w:sz w:val="26"/>
+          <w:szCs w:val="26"/>
+          <w:lang w:val="es-ES"/>
+        </w:rPr>
+        <w:t>orgnizará</w:t>
+      </w:r>
+      <w:proofErr w:type="spellEnd"/>
+      <w:r>
+        <w:rPr>
+          <w:sz w:val="26"/>
+          <w:szCs w:val="26"/>
+          <w:lang w:val="es-ES"/>
+        </w:rPr>
+        <w:t xml:space="preserve"> esta información</w:t>
       </w:r>
     </w:p>
     <w:p>
@@ -1772,7 +2086,25 @@
           <w:szCs w:val="26"/>
           <w:lang w:val="es-ES"/>
         </w:rPr>
-        <w:t>Actualización de las conexiones del circuito. Se conectaron los voltajes y tierras en serie a los inputs de las tiras de LEDs. Además, se cambió la conexión de los DIN para que queden desde cada output de una tira hacia el input de la siguiente.</w:t>
+        <w:t xml:space="preserve">Actualización de las conexiones del circuito. Se conectaron los voltajes y tierras en serie a los inputs de las tiras de </w:t>
+      </w:r>
+      <w:proofErr w:type="spellStart"/>
+      <w:r>
+        <w:rPr>
+          <w:sz w:val="26"/>
+          <w:szCs w:val="26"/>
+          <w:lang w:val="es-ES"/>
+        </w:rPr>
+        <w:t>LEDs</w:t>
+      </w:r>
+      <w:proofErr w:type="spellEnd"/>
+      <w:r>
+        <w:rPr>
+          <w:sz w:val="26"/>
+          <w:szCs w:val="26"/>
+          <w:lang w:val="es-ES"/>
+        </w:rPr>
+        <w:t>. Además, se cambió la conexión de los DIN para que queden desde cada output de una tira hacia el input de la siguiente.</w:t>
       </w:r>
     </w:p>
     <w:p>
@@ -1847,7 +2179,25 @@
           <w:szCs w:val="26"/>
           <w:lang w:val="es-ES"/>
         </w:rPr>
-        <w:t>Actualización del código de prueba. Se intenta probar el encendido de los LEDs pero se tiene que la tira de la parte superior no funciona aún. Se intentó con un color elegido aleatoriamente.</w:t>
+        <w:t xml:space="preserve">Actualización del código de prueba. Se intenta probar el encendido de los </w:t>
+      </w:r>
+      <w:proofErr w:type="spellStart"/>
+      <w:r>
+        <w:rPr>
+          <w:sz w:val="26"/>
+          <w:szCs w:val="26"/>
+          <w:lang w:val="es-ES"/>
+        </w:rPr>
+        <w:t>LEDs</w:t>
+      </w:r>
+      <w:proofErr w:type="spellEnd"/>
+      <w:r>
+        <w:rPr>
+          <w:sz w:val="26"/>
+          <w:szCs w:val="26"/>
+          <w:lang w:val="es-ES"/>
+        </w:rPr>
+        <w:t xml:space="preserve"> pero se tiene que la tira de la parte superior no funciona aún. Se intentó con un color elegido aleatoriamente.</w:t>
       </w:r>
     </w:p>
     <w:p>
@@ -1948,33 +2298,69 @@
           <w:szCs w:val="26"/>
           <w:lang w:val="en-US"/>
         </w:rPr>
-        <w:t>#include &lt;Adafruit_NeoPixel.h&gt;</w:t>
-      </w:r>
-    </w:p>
-    <w:p>
-      <w:pPr>
-        <w:rPr>
-          <w:sz w:val="26"/>
-          <w:szCs w:val="26"/>
-          <w:lang w:val="en-US"/>
-        </w:rPr>
-      </w:pPr>
-    </w:p>
-    <w:p>
-      <w:pPr>
-        <w:rPr>
-          <w:sz w:val="26"/>
-          <w:szCs w:val="26"/>
-          <w:lang w:val="es-ES"/>
-        </w:rPr>
-      </w:pPr>
-      <w:r>
-        <w:rPr>
-          <w:sz w:val="26"/>
-          <w:szCs w:val="26"/>
-          <w:lang w:val="es-ES"/>
-        </w:rPr>
-        <w:t>//Icluimos el pin de control de la salida</w:t>
+        <w:t>#include &lt;</w:t>
+      </w:r>
+      <w:proofErr w:type="spellStart"/>
+      <w:r>
+        <w:rPr>
+          <w:sz w:val="26"/>
+          <w:szCs w:val="26"/>
+          <w:lang w:val="en-US"/>
+        </w:rPr>
+        <w:t>Adafruit_NeoPixel.h</w:t>
+      </w:r>
+      <w:proofErr w:type="spellEnd"/>
+      <w:r>
+        <w:rPr>
+          <w:sz w:val="26"/>
+          <w:szCs w:val="26"/>
+          <w:lang w:val="en-US"/>
+        </w:rPr>
+        <w:t>&gt;</w:t>
+      </w:r>
+    </w:p>
+    <w:p>
+      <w:pPr>
+        <w:rPr>
+          <w:sz w:val="26"/>
+          <w:szCs w:val="26"/>
+          <w:lang w:val="en-US"/>
+        </w:rPr>
+      </w:pPr>
+    </w:p>
+    <w:p>
+      <w:pPr>
+        <w:rPr>
+          <w:sz w:val="26"/>
+          <w:szCs w:val="26"/>
+          <w:lang w:val="es-ES"/>
+        </w:rPr>
+      </w:pPr>
+      <w:r>
+        <w:rPr>
+          <w:sz w:val="26"/>
+          <w:szCs w:val="26"/>
+          <w:lang w:val="es-ES"/>
+        </w:rPr>
+        <w:t>//</w:t>
+      </w:r>
+      <w:proofErr w:type="spellStart"/>
+      <w:r>
+        <w:rPr>
+          <w:sz w:val="26"/>
+          <w:szCs w:val="26"/>
+          <w:lang w:val="es-ES"/>
+        </w:rPr>
+        <w:t>Icluimos</w:t>
+      </w:r>
+      <w:proofErr w:type="spellEnd"/>
+      <w:r>
+        <w:rPr>
+          <w:sz w:val="26"/>
+          <w:szCs w:val="26"/>
+          <w:lang w:val="es-ES"/>
+        </w:rPr>
+        <w:t xml:space="preserve"> el pin de control de la salida</w:t>
       </w:r>
     </w:p>
     <w:p>
@@ -2017,7 +2403,25 @@
           <w:szCs w:val="26"/>
           <w:lang w:val="es-ES"/>
         </w:rPr>
-        <w:t>//Incluimos el numero de pixeles a controlar</w:t>
+        <w:t xml:space="preserve">//Incluimos el </w:t>
+      </w:r>
+      <w:proofErr w:type="spellStart"/>
+      <w:r>
+        <w:rPr>
+          <w:sz w:val="26"/>
+          <w:szCs w:val="26"/>
+          <w:lang w:val="es-ES"/>
+        </w:rPr>
+        <w:t>numero</w:t>
+      </w:r>
+      <w:proofErr w:type="spellEnd"/>
+      <w:r>
+        <w:rPr>
+          <w:sz w:val="26"/>
+          <w:szCs w:val="26"/>
+          <w:lang w:val="es-ES"/>
+        </w:rPr>
+        <w:t xml:space="preserve"> de pixeles a controlar</w:t>
       </w:r>
     </w:p>
     <w:p>
@@ -2081,13 +2485,41 @@
           <w:lang w:val="es-ES"/>
         </w:rPr>
       </w:pPr>
-      <w:r>
-        <w:rPr>
-          <w:sz w:val="26"/>
-          <w:szCs w:val="26"/>
-          <w:lang w:val="es-ES"/>
-        </w:rPr>
-        <w:t>void setup(){</w:t>
+      <w:proofErr w:type="spellStart"/>
+      <w:r>
+        <w:rPr>
+          <w:sz w:val="26"/>
+          <w:szCs w:val="26"/>
+          <w:lang w:val="es-ES"/>
+        </w:rPr>
+        <w:t>void</w:t>
+      </w:r>
+      <w:proofErr w:type="spellEnd"/>
+      <w:r>
+        <w:rPr>
+          <w:sz w:val="26"/>
+          <w:szCs w:val="26"/>
+          <w:lang w:val="es-ES"/>
+        </w:rPr>
+        <w:t xml:space="preserve"> </w:t>
+      </w:r>
+      <w:proofErr w:type="spellStart"/>
+      <w:r>
+        <w:rPr>
+          <w:sz w:val="26"/>
+          <w:szCs w:val="26"/>
+          <w:lang w:val="es-ES"/>
+        </w:rPr>
+        <w:t>setup</w:t>
+      </w:r>
+      <w:proofErr w:type="spellEnd"/>
+      <w:r>
+        <w:rPr>
+          <w:sz w:val="26"/>
+          <w:szCs w:val="26"/>
+          <w:lang w:val="es-ES"/>
+        </w:rPr>
+        <w:t>(){</w:t>
       </w:r>
     </w:p>
     <w:p>
@@ -2138,7 +2570,25 @@
           <w:szCs w:val="26"/>
           <w:lang w:val="es-ES"/>
         </w:rPr>
-        <w:t xml:space="preserve">  //Serial.begin(9600);</w:t>
+        <w:t xml:space="preserve">  //</w:t>
+      </w:r>
+      <w:proofErr w:type="spellStart"/>
+      <w:r>
+        <w:rPr>
+          <w:sz w:val="26"/>
+          <w:szCs w:val="26"/>
+          <w:lang w:val="es-ES"/>
+        </w:rPr>
+        <w:t>Serial.begin</w:t>
+      </w:r>
+      <w:proofErr w:type="spellEnd"/>
+      <w:r>
+        <w:rPr>
+          <w:sz w:val="26"/>
+          <w:szCs w:val="26"/>
+          <w:lang w:val="es-ES"/>
+        </w:rPr>
+        <w:t>(9600);</w:t>
       </w:r>
     </w:p>
     <w:p>
@@ -2376,58 +2826,148 @@
           <w:szCs w:val="26"/>
           <w:lang w:val="es-ES"/>
         </w:rPr>
-        <w:t xml:space="preserve">//Se Establece el menu para el usuario </w:t>
-      </w:r>
-    </w:p>
-    <w:p>
-      <w:pPr>
-        <w:rPr>
-          <w:sz w:val="26"/>
-          <w:szCs w:val="26"/>
-          <w:lang w:val="es-ES"/>
-        </w:rPr>
-      </w:pPr>
-      <w:r>
-        <w:rPr>
-          <w:sz w:val="26"/>
-          <w:szCs w:val="26"/>
-          <w:lang w:val="es-ES"/>
-        </w:rPr>
-        <w:t xml:space="preserve">  Serial.print("BIENVENIDO");</w:t>
-      </w:r>
-    </w:p>
-    <w:p>
-      <w:pPr>
-        <w:rPr>
-          <w:sz w:val="26"/>
-          <w:szCs w:val="26"/>
-          <w:lang w:val="es-ES"/>
-        </w:rPr>
-      </w:pPr>
-      <w:r>
-        <w:rPr>
-          <w:sz w:val="26"/>
-          <w:szCs w:val="26"/>
-          <w:lang w:val="es-ES"/>
-        </w:rPr>
-        <w:t xml:space="preserve">  Serial.print("Ingrese los datos de la bandera");</w:t>
-      </w:r>
-    </w:p>
-    <w:p>
-      <w:pPr>
-        <w:rPr>
-          <w:sz w:val="26"/>
-          <w:szCs w:val="26"/>
-          <w:lang w:val="es-ES"/>
-        </w:rPr>
-      </w:pPr>
-      <w:r>
-        <w:rPr>
-          <w:sz w:val="26"/>
-          <w:szCs w:val="26"/>
-          <w:lang w:val="es-ES"/>
-        </w:rPr>
-        <w:t xml:space="preserve">    //Falta determinar como se orgnizará esta información</w:t>
+        <w:t xml:space="preserve">//Se Establece el </w:t>
+      </w:r>
+      <w:proofErr w:type="spellStart"/>
+      <w:r>
+        <w:rPr>
+          <w:sz w:val="26"/>
+          <w:szCs w:val="26"/>
+          <w:lang w:val="es-ES"/>
+        </w:rPr>
+        <w:t>menu</w:t>
+      </w:r>
+      <w:proofErr w:type="spellEnd"/>
+      <w:r>
+        <w:rPr>
+          <w:sz w:val="26"/>
+          <w:szCs w:val="26"/>
+          <w:lang w:val="es-ES"/>
+        </w:rPr>
+        <w:t xml:space="preserve"> para el usuario </w:t>
+      </w:r>
+    </w:p>
+    <w:p>
+      <w:pPr>
+        <w:rPr>
+          <w:sz w:val="26"/>
+          <w:szCs w:val="26"/>
+          <w:lang w:val="es-ES"/>
+        </w:rPr>
+      </w:pPr>
+      <w:r>
+        <w:rPr>
+          <w:sz w:val="26"/>
+          <w:szCs w:val="26"/>
+          <w:lang w:val="es-ES"/>
+        </w:rPr>
+        <w:t xml:space="preserve">  </w:t>
+      </w:r>
+      <w:proofErr w:type="spellStart"/>
+      <w:r>
+        <w:rPr>
+          <w:sz w:val="26"/>
+          <w:szCs w:val="26"/>
+          <w:lang w:val="es-ES"/>
+        </w:rPr>
+        <w:t>Serial.print</w:t>
+      </w:r>
+      <w:proofErr w:type="spellEnd"/>
+      <w:r>
+        <w:rPr>
+          <w:sz w:val="26"/>
+          <w:szCs w:val="26"/>
+          <w:lang w:val="es-ES"/>
+        </w:rPr>
+        <w:t>("BIENVENIDO");</w:t>
+      </w:r>
+    </w:p>
+    <w:p>
+      <w:pPr>
+        <w:rPr>
+          <w:sz w:val="26"/>
+          <w:szCs w:val="26"/>
+          <w:lang w:val="es-ES"/>
+        </w:rPr>
+      </w:pPr>
+      <w:r>
+        <w:rPr>
+          <w:sz w:val="26"/>
+          <w:szCs w:val="26"/>
+          <w:lang w:val="es-ES"/>
+        </w:rPr>
+        <w:t xml:space="preserve">  </w:t>
+      </w:r>
+      <w:proofErr w:type="spellStart"/>
+      <w:r>
+        <w:rPr>
+          <w:sz w:val="26"/>
+          <w:szCs w:val="26"/>
+          <w:lang w:val="es-ES"/>
+        </w:rPr>
+        <w:t>Serial.print</w:t>
+      </w:r>
+      <w:proofErr w:type="spellEnd"/>
+      <w:r>
+        <w:rPr>
+          <w:sz w:val="26"/>
+          <w:szCs w:val="26"/>
+          <w:lang w:val="es-ES"/>
+        </w:rPr>
+        <w:t>("Ingrese los datos de la bandera");</w:t>
+      </w:r>
+    </w:p>
+    <w:p>
+      <w:pPr>
+        <w:rPr>
+          <w:sz w:val="26"/>
+          <w:szCs w:val="26"/>
+          <w:lang w:val="es-ES"/>
+        </w:rPr>
+      </w:pPr>
+      <w:r>
+        <w:rPr>
+          <w:sz w:val="26"/>
+          <w:szCs w:val="26"/>
+          <w:lang w:val="es-ES"/>
+        </w:rPr>
+        <w:t xml:space="preserve">    //Falta determinar </w:t>
+      </w:r>
+      <w:proofErr w:type="spellStart"/>
+      <w:r>
+        <w:rPr>
+          <w:sz w:val="26"/>
+          <w:szCs w:val="26"/>
+          <w:lang w:val="es-ES"/>
+        </w:rPr>
+        <w:t>como</w:t>
+      </w:r>
+      <w:proofErr w:type="spellEnd"/>
+      <w:r>
+        <w:rPr>
+          <w:sz w:val="26"/>
+          <w:szCs w:val="26"/>
+          <w:lang w:val="es-ES"/>
+        </w:rPr>
+        <w:t xml:space="preserve"> se </w:t>
+      </w:r>
+      <w:proofErr w:type="spellStart"/>
+      <w:r>
+        <w:rPr>
+          <w:sz w:val="26"/>
+          <w:szCs w:val="26"/>
+          <w:lang w:val="es-ES"/>
+        </w:rPr>
+        <w:t>orgnizará</w:t>
+      </w:r>
+      <w:proofErr w:type="spellEnd"/>
+      <w:r>
+        <w:rPr>
+          <w:sz w:val="26"/>
+          <w:szCs w:val="26"/>
+          <w:lang w:val="es-ES"/>
+        </w:rPr>
+        <w:t xml:space="preserve"> esta información</w:t>
       </w:r>
     </w:p>
     <w:p>
@@ -2726,6 +3266,743 @@
             </a:graphic>
           </wp:inline>
         </w:drawing>
+      </w:r>
+    </w:p>
+    <w:p>
+      <w:pPr>
+        <w:rPr>
+          <w:sz w:val="26"/>
+          <w:szCs w:val="26"/>
+          <w:lang w:val="es-ES"/>
+        </w:rPr>
+      </w:pPr>
+    </w:p>
+    <w:p>
+      <w:pPr>
+        <w:rPr>
+          <w:sz w:val="26"/>
+          <w:szCs w:val="26"/>
+          <w:lang w:val="es-ES"/>
+        </w:rPr>
+      </w:pPr>
+      <w:r>
+        <w:rPr>
+          <w:sz w:val="26"/>
+          <w:szCs w:val="26"/>
+          <w:lang w:val="es-ES"/>
+        </w:rPr>
+        <w:t>Actualización con la matriz de 16x16</w:t>
+      </w:r>
+    </w:p>
+    <w:p>
+      <w:pPr>
+        <w:rPr>
+          <w:sz w:val="26"/>
+          <w:szCs w:val="26"/>
+          <w:lang w:val="es-ES"/>
+        </w:rPr>
+      </w:pPr>
+    </w:p>
+    <w:p>
+      <w:pPr>
+        <w:rPr>
+          <w:sz w:val="26"/>
+          <w:szCs w:val="26"/>
+          <w:lang w:val="es-ES"/>
+        </w:rPr>
+      </w:pPr>
+      <w:r>
+        <w:rPr>
+          <w:sz w:val="26"/>
+          <w:szCs w:val="26"/>
+          <w:lang w:val="es-ES"/>
+        </w:rPr>
+        <w:t>#include &lt;</w:t>
+      </w:r>
+      <w:proofErr w:type="spellStart"/>
+      <w:r>
+        <w:rPr>
+          <w:sz w:val="26"/>
+          <w:szCs w:val="26"/>
+          <w:lang w:val="es-ES"/>
+        </w:rPr>
+        <w:t>Adafruit_NeoPixel.h</w:t>
+      </w:r>
+      <w:proofErr w:type="spellEnd"/>
+      <w:r>
+        <w:rPr>
+          <w:sz w:val="26"/>
+          <w:szCs w:val="26"/>
+          <w:lang w:val="es-ES"/>
+        </w:rPr>
+        <w:t>&gt;</w:t>
+      </w:r>
+    </w:p>
+    <w:p>
+      <w:pPr>
+        <w:rPr>
+          <w:sz w:val="26"/>
+          <w:szCs w:val="26"/>
+          <w:lang w:val="es-ES"/>
+        </w:rPr>
+      </w:pPr>
+    </w:p>
+    <w:p>
+      <w:pPr>
+        <w:rPr>
+          <w:sz w:val="26"/>
+          <w:szCs w:val="26"/>
+          <w:lang w:val="es-ES"/>
+        </w:rPr>
+      </w:pPr>
+      <w:r>
+        <w:rPr>
+          <w:sz w:val="26"/>
+          <w:szCs w:val="26"/>
+          <w:lang w:val="es-ES"/>
+        </w:rPr>
+        <w:t>//</w:t>
+      </w:r>
+      <w:proofErr w:type="spellStart"/>
+      <w:r>
+        <w:rPr>
+          <w:sz w:val="26"/>
+          <w:szCs w:val="26"/>
+          <w:lang w:val="es-ES"/>
+        </w:rPr>
+        <w:t>Icluimos</w:t>
+      </w:r>
+      <w:proofErr w:type="spellEnd"/>
+      <w:r>
+        <w:rPr>
+          <w:sz w:val="26"/>
+          <w:szCs w:val="26"/>
+          <w:lang w:val="es-ES"/>
+        </w:rPr>
+        <w:t xml:space="preserve"> el pin de control de la salida</w:t>
+      </w:r>
+    </w:p>
+    <w:p>
+      <w:pPr>
+        <w:rPr>
+          <w:sz w:val="26"/>
+          <w:szCs w:val="26"/>
+          <w:lang w:val="es-ES"/>
+        </w:rPr>
+      </w:pPr>
+      <w:r>
+        <w:rPr>
+          <w:sz w:val="26"/>
+          <w:szCs w:val="26"/>
+          <w:lang w:val="es-ES"/>
+        </w:rPr>
+        <w:t>#define LED_PIN 2</w:t>
+      </w:r>
+    </w:p>
+    <w:p>
+      <w:pPr>
+        <w:rPr>
+          <w:sz w:val="26"/>
+          <w:szCs w:val="26"/>
+          <w:lang w:val="es-ES"/>
+        </w:rPr>
+      </w:pPr>
+    </w:p>
+    <w:p>
+      <w:pPr>
+        <w:rPr>
+          <w:sz w:val="26"/>
+          <w:szCs w:val="26"/>
+          <w:lang w:val="es-ES"/>
+        </w:rPr>
+      </w:pPr>
+      <w:r>
+        <w:rPr>
+          <w:sz w:val="26"/>
+          <w:szCs w:val="26"/>
+          <w:lang w:val="es-ES"/>
+        </w:rPr>
+        <w:t xml:space="preserve">//Incluimos el </w:t>
+      </w:r>
+      <w:proofErr w:type="spellStart"/>
+      <w:r>
+        <w:rPr>
+          <w:sz w:val="26"/>
+          <w:szCs w:val="26"/>
+          <w:lang w:val="es-ES"/>
+        </w:rPr>
+        <w:t>numero</w:t>
+      </w:r>
+      <w:proofErr w:type="spellEnd"/>
+      <w:r>
+        <w:rPr>
+          <w:sz w:val="26"/>
+          <w:szCs w:val="26"/>
+          <w:lang w:val="es-ES"/>
+        </w:rPr>
+        <w:t xml:space="preserve"> de pixeles a controlar</w:t>
+      </w:r>
+    </w:p>
+    <w:p>
+      <w:pPr>
+        <w:rPr>
+          <w:sz w:val="26"/>
+          <w:szCs w:val="26"/>
+          <w:lang w:val="en-US"/>
+        </w:rPr>
+      </w:pPr>
+      <w:r>
+        <w:rPr>
+          <w:sz w:val="26"/>
+          <w:szCs w:val="26"/>
+          <w:lang w:val="en-US"/>
+        </w:rPr>
+        <w:t>#define LED_COUNT 256</w:t>
+      </w:r>
+    </w:p>
+    <w:p>
+      <w:pPr>
+        <w:rPr>
+          <w:sz w:val="26"/>
+          <w:szCs w:val="26"/>
+          <w:lang w:val="en-US"/>
+        </w:rPr>
+      </w:pPr>
+    </w:p>
+    <w:p>
+      <w:pPr>
+        <w:rPr>
+          <w:sz w:val="26"/>
+          <w:szCs w:val="26"/>
+          <w:lang w:val="en-US"/>
+        </w:rPr>
+      </w:pPr>
+      <w:r>
+        <w:rPr>
+          <w:sz w:val="26"/>
+          <w:szCs w:val="26"/>
+          <w:lang w:val="en-US"/>
+        </w:rPr>
+        <w:t>Adafruit_NeoPixel leds(LED_COUNT, LED_PIN, NEO_GRB + NEO_KHZ800);</w:t>
+      </w:r>
+    </w:p>
+    <w:p>
+      <w:pPr>
+        <w:rPr>
+          <w:sz w:val="26"/>
+          <w:szCs w:val="26"/>
+          <w:lang w:val="en-US"/>
+        </w:rPr>
+      </w:pPr>
+    </w:p>
+    <w:p>
+      <w:pPr>
+        <w:rPr>
+          <w:sz w:val="26"/>
+          <w:szCs w:val="26"/>
+          <w:lang w:val="es-ES"/>
+        </w:rPr>
+      </w:pPr>
+      <w:proofErr w:type="spellStart"/>
+      <w:r>
+        <w:rPr>
+          <w:sz w:val="26"/>
+          <w:szCs w:val="26"/>
+          <w:lang w:val="es-ES"/>
+        </w:rPr>
+        <w:t>void</w:t>
+      </w:r>
+      <w:proofErr w:type="spellEnd"/>
+      <w:r>
+        <w:rPr>
+          <w:sz w:val="26"/>
+          <w:szCs w:val="26"/>
+          <w:lang w:val="es-ES"/>
+        </w:rPr>
+        <w:t xml:space="preserve"> </w:t>
+      </w:r>
+      <w:proofErr w:type="spellStart"/>
+      <w:r>
+        <w:rPr>
+          <w:sz w:val="26"/>
+          <w:szCs w:val="26"/>
+          <w:lang w:val="es-ES"/>
+        </w:rPr>
+        <w:t>setup</w:t>
+      </w:r>
+      <w:proofErr w:type="spellEnd"/>
+      <w:r>
+        <w:rPr>
+          <w:sz w:val="26"/>
+          <w:szCs w:val="26"/>
+          <w:lang w:val="es-ES"/>
+        </w:rPr>
+        <w:t>(){</w:t>
+      </w:r>
+    </w:p>
+    <w:p>
+      <w:pPr>
+        <w:rPr>
+          <w:sz w:val="26"/>
+          <w:szCs w:val="26"/>
+          <w:lang w:val="es-ES"/>
+        </w:rPr>
+      </w:pPr>
+      <w:r>
+        <w:rPr>
+          <w:sz w:val="26"/>
+          <w:szCs w:val="26"/>
+          <w:lang w:val="es-ES"/>
+        </w:rPr>
+        <w:t xml:space="preserve">  //Ya tenemos el serial para recibir la información del imagen de</w:t>
+      </w:r>
+    </w:p>
+    <w:p>
+      <w:pPr>
+        <w:rPr>
+          <w:sz w:val="26"/>
+          <w:szCs w:val="26"/>
+          <w:lang w:val="es-ES"/>
+        </w:rPr>
+      </w:pPr>
+      <w:r>
+        <w:rPr>
+          <w:sz w:val="26"/>
+          <w:szCs w:val="26"/>
+          <w:lang w:val="es-ES"/>
+        </w:rPr>
+        <w:t xml:space="preserve">  //la bandera desde Qt</w:t>
+      </w:r>
+    </w:p>
+    <w:p>
+      <w:pPr>
+        <w:rPr>
+          <w:sz w:val="26"/>
+          <w:szCs w:val="26"/>
+          <w:lang w:val="es-ES"/>
+        </w:rPr>
+      </w:pPr>
+      <w:r>
+        <w:rPr>
+          <w:sz w:val="26"/>
+          <w:szCs w:val="26"/>
+          <w:lang w:val="es-ES"/>
+        </w:rPr>
+        <w:t xml:space="preserve">  //</w:t>
+      </w:r>
+      <w:proofErr w:type="spellStart"/>
+      <w:r>
+        <w:rPr>
+          <w:sz w:val="26"/>
+          <w:szCs w:val="26"/>
+          <w:lang w:val="es-ES"/>
+        </w:rPr>
+        <w:t>Serial.begin</w:t>
+      </w:r>
+      <w:proofErr w:type="spellEnd"/>
+      <w:r>
+        <w:rPr>
+          <w:sz w:val="26"/>
+          <w:szCs w:val="26"/>
+          <w:lang w:val="es-ES"/>
+        </w:rPr>
+        <w:t>(9600);</w:t>
+      </w:r>
+    </w:p>
+    <w:p>
+      <w:pPr>
+        <w:rPr>
+          <w:sz w:val="26"/>
+          <w:szCs w:val="26"/>
+          <w:lang w:val="en-US"/>
+        </w:rPr>
+      </w:pPr>
+      <w:r>
+        <w:rPr>
+          <w:sz w:val="26"/>
+          <w:szCs w:val="26"/>
+          <w:lang w:val="es-ES"/>
+        </w:rPr>
+        <w:t xml:space="preserve">  </w:t>
+      </w:r>
+      <w:r>
+        <w:rPr>
+          <w:sz w:val="26"/>
+          <w:szCs w:val="26"/>
+          <w:lang w:val="en-US"/>
+        </w:rPr>
+        <w:t>//pinMode(2,OUTPUT);</w:t>
+      </w:r>
+    </w:p>
+    <w:p>
+      <w:pPr>
+        <w:rPr>
+          <w:sz w:val="26"/>
+          <w:szCs w:val="26"/>
+          <w:lang w:val="en-US"/>
+        </w:rPr>
+      </w:pPr>
+      <w:r>
+        <w:rPr>
+          <w:sz w:val="26"/>
+          <w:szCs w:val="26"/>
+          <w:lang w:val="en-US"/>
+        </w:rPr>
+        <w:t xml:space="preserve">  leds.begin();</w:t>
+      </w:r>
+    </w:p>
+    <w:p>
+      <w:pPr>
+        <w:rPr>
+          <w:sz w:val="26"/>
+          <w:szCs w:val="26"/>
+          <w:lang w:val="en-US"/>
+        </w:rPr>
+      </w:pPr>
+      <w:r>
+        <w:rPr>
+          <w:sz w:val="26"/>
+          <w:szCs w:val="26"/>
+          <w:lang w:val="en-US"/>
+        </w:rPr>
+        <w:t xml:space="preserve">  for( int i = 0; i&lt;LED_COUNT; i++){</w:t>
+      </w:r>
+    </w:p>
+    <w:p>
+      <w:pPr>
+        <w:rPr>
+          <w:sz w:val="26"/>
+          <w:szCs w:val="26"/>
+          <w:lang w:val="en-US"/>
+        </w:rPr>
+      </w:pPr>
+      <w:r>
+        <w:rPr>
+          <w:sz w:val="26"/>
+          <w:szCs w:val="26"/>
+          <w:lang w:val="en-US"/>
+        </w:rPr>
+        <w:t xml:space="preserve">  </w:t>
+      </w:r>
+      <w:r>
+        <w:rPr>
+          <w:sz w:val="26"/>
+          <w:szCs w:val="26"/>
+          <w:lang w:val="en-US"/>
+        </w:rPr>
+        <w:tab/>
+        <w:t>leds.setPixelColor(i, 20, 241, 55);</w:t>
+      </w:r>
+    </w:p>
+    <w:p>
+      <w:pPr>
+        <w:rPr>
+          <w:sz w:val="26"/>
+          <w:szCs w:val="26"/>
+          <w:lang w:val="en-US"/>
+        </w:rPr>
+      </w:pPr>
+      <w:r>
+        <w:rPr>
+          <w:sz w:val="26"/>
+          <w:szCs w:val="26"/>
+          <w:lang w:val="en-US"/>
+        </w:rPr>
+        <w:lastRenderedPageBreak/>
+        <w:t xml:space="preserve">  };</w:t>
+      </w:r>
+    </w:p>
+    <w:p>
+      <w:pPr>
+        <w:rPr>
+          <w:sz w:val="26"/>
+          <w:szCs w:val="26"/>
+          <w:lang w:val="en-US"/>
+        </w:rPr>
+      </w:pPr>
+      <w:r>
+        <w:rPr>
+          <w:sz w:val="26"/>
+          <w:szCs w:val="26"/>
+          <w:lang w:val="en-US"/>
+        </w:rPr>
+        <w:t xml:space="preserve">  leds.show();</w:t>
+      </w:r>
+    </w:p>
+    <w:p>
+      <w:pPr>
+        <w:rPr>
+          <w:sz w:val="26"/>
+          <w:szCs w:val="26"/>
+          <w:lang w:val="en-US"/>
+        </w:rPr>
+      </w:pPr>
+      <w:r>
+        <w:rPr>
+          <w:sz w:val="26"/>
+          <w:szCs w:val="26"/>
+          <w:lang w:val="en-US"/>
+        </w:rPr>
+        <w:t>}</w:t>
+      </w:r>
+    </w:p>
+    <w:p>
+      <w:pPr>
+        <w:rPr>
+          <w:sz w:val="26"/>
+          <w:szCs w:val="26"/>
+          <w:lang w:val="en-US"/>
+        </w:rPr>
+      </w:pPr>
+    </w:p>
+    <w:p>
+      <w:pPr>
+        <w:rPr>
+          <w:sz w:val="26"/>
+          <w:szCs w:val="26"/>
+          <w:lang w:val="en-US"/>
+        </w:rPr>
+      </w:pPr>
+      <w:r>
+        <w:rPr>
+          <w:sz w:val="26"/>
+          <w:szCs w:val="26"/>
+          <w:lang w:val="en-US"/>
+        </w:rPr>
+        <w:t>void loop()</w:t>
+      </w:r>
+    </w:p>
+    <w:p>
+      <w:pPr>
+        <w:rPr>
+          <w:sz w:val="26"/>
+          <w:szCs w:val="26"/>
+          <w:lang w:val="en-US"/>
+        </w:rPr>
+      </w:pPr>
+      <w:r>
+        <w:rPr>
+          <w:sz w:val="26"/>
+          <w:szCs w:val="26"/>
+          <w:lang w:val="en-US"/>
+        </w:rPr>
+        <w:t>{</w:t>
+      </w:r>
+    </w:p>
+    <w:p>
+      <w:pPr>
+        <w:rPr>
+          <w:sz w:val="26"/>
+          <w:szCs w:val="26"/>
+          <w:lang w:val="en-US"/>
+        </w:rPr>
+      </w:pPr>
+      <w:r>
+        <w:rPr>
+          <w:sz w:val="26"/>
+          <w:szCs w:val="26"/>
+          <w:lang w:val="en-US"/>
+        </w:rPr>
+        <w:t xml:space="preserve">  /*</w:t>
+      </w:r>
+    </w:p>
+    <w:p>
+      <w:pPr>
+        <w:rPr>
+          <w:sz w:val="26"/>
+          <w:szCs w:val="26"/>
+          <w:lang w:val="en-US"/>
+        </w:rPr>
+      </w:pPr>
+      <w:r>
+        <w:rPr>
+          <w:sz w:val="26"/>
+          <w:szCs w:val="26"/>
+          <w:lang w:val="en-US"/>
+        </w:rPr>
+        <w:t xml:space="preserve">  if (Serial.available()&gt;0){</w:t>
+      </w:r>
+    </w:p>
+    <w:p>
+      <w:pPr>
+        <w:rPr>
+          <w:sz w:val="26"/>
+          <w:szCs w:val="26"/>
+          <w:lang w:val="es-ES"/>
+        </w:rPr>
+      </w:pPr>
+      <w:r>
+        <w:rPr>
+          <w:sz w:val="26"/>
+          <w:szCs w:val="26"/>
+          <w:lang w:val="en-US"/>
+        </w:rPr>
+        <w:t xml:space="preserve">  </w:t>
+      </w:r>
+      <w:r>
+        <w:rPr>
+          <w:sz w:val="26"/>
+          <w:szCs w:val="26"/>
+          <w:lang w:val="es-ES"/>
+        </w:rPr>
+        <w:t xml:space="preserve">//Se Establece el </w:t>
+      </w:r>
+      <w:proofErr w:type="spellStart"/>
+      <w:r>
+        <w:rPr>
+          <w:sz w:val="26"/>
+          <w:szCs w:val="26"/>
+          <w:lang w:val="es-ES"/>
+        </w:rPr>
+        <w:t>menu</w:t>
+      </w:r>
+      <w:proofErr w:type="spellEnd"/>
+      <w:r>
+        <w:rPr>
+          <w:sz w:val="26"/>
+          <w:szCs w:val="26"/>
+          <w:lang w:val="es-ES"/>
+        </w:rPr>
+        <w:t xml:space="preserve"> para el usuario </w:t>
+      </w:r>
+    </w:p>
+    <w:p>
+      <w:pPr>
+        <w:rPr>
+          <w:sz w:val="26"/>
+          <w:szCs w:val="26"/>
+          <w:lang w:val="es-ES"/>
+        </w:rPr>
+      </w:pPr>
+      <w:r>
+        <w:rPr>
+          <w:sz w:val="26"/>
+          <w:szCs w:val="26"/>
+          <w:lang w:val="es-ES"/>
+        </w:rPr>
+        <w:t xml:space="preserve">  </w:t>
+      </w:r>
+      <w:proofErr w:type="spellStart"/>
+      <w:r>
+        <w:rPr>
+          <w:sz w:val="26"/>
+          <w:szCs w:val="26"/>
+          <w:lang w:val="es-ES"/>
+        </w:rPr>
+        <w:t>Serial.print</w:t>
+      </w:r>
+      <w:proofErr w:type="spellEnd"/>
+      <w:r>
+        <w:rPr>
+          <w:sz w:val="26"/>
+          <w:szCs w:val="26"/>
+          <w:lang w:val="es-ES"/>
+        </w:rPr>
+        <w:t>("BIENVENIDO");</w:t>
+      </w:r>
+    </w:p>
+    <w:p>
+      <w:pPr>
+        <w:rPr>
+          <w:sz w:val="26"/>
+          <w:szCs w:val="26"/>
+          <w:lang w:val="es-ES"/>
+        </w:rPr>
+      </w:pPr>
+      <w:r>
+        <w:rPr>
+          <w:sz w:val="26"/>
+          <w:szCs w:val="26"/>
+          <w:lang w:val="es-ES"/>
+        </w:rPr>
+        <w:t xml:space="preserve">  </w:t>
+      </w:r>
+      <w:proofErr w:type="spellStart"/>
+      <w:r>
+        <w:rPr>
+          <w:sz w:val="26"/>
+          <w:szCs w:val="26"/>
+          <w:lang w:val="es-ES"/>
+        </w:rPr>
+        <w:t>Serial.print</w:t>
+      </w:r>
+      <w:proofErr w:type="spellEnd"/>
+      <w:r>
+        <w:rPr>
+          <w:sz w:val="26"/>
+          <w:szCs w:val="26"/>
+          <w:lang w:val="es-ES"/>
+        </w:rPr>
+        <w:t>("Ingrese los datos de la bandera");</w:t>
+      </w:r>
+    </w:p>
+    <w:p>
+      <w:pPr>
+        <w:rPr>
+          <w:sz w:val="26"/>
+          <w:szCs w:val="26"/>
+          <w:lang w:val="es-ES"/>
+        </w:rPr>
+      </w:pPr>
+      <w:r>
+        <w:rPr>
+          <w:sz w:val="26"/>
+          <w:szCs w:val="26"/>
+          <w:lang w:val="es-ES"/>
+        </w:rPr>
+        <w:t xml:space="preserve">    //Falta determinar </w:t>
+      </w:r>
+      <w:proofErr w:type="spellStart"/>
+      <w:r>
+        <w:rPr>
+          <w:sz w:val="26"/>
+          <w:szCs w:val="26"/>
+          <w:lang w:val="es-ES"/>
+        </w:rPr>
+        <w:t>como</w:t>
+      </w:r>
+      <w:proofErr w:type="spellEnd"/>
+      <w:r>
+        <w:rPr>
+          <w:sz w:val="26"/>
+          <w:szCs w:val="26"/>
+          <w:lang w:val="es-ES"/>
+        </w:rPr>
+        <w:t xml:space="preserve"> se organizará esta información</w:t>
+      </w:r>
+    </w:p>
+    <w:p>
+      <w:pPr>
+        <w:rPr>
+          <w:sz w:val="26"/>
+          <w:szCs w:val="26"/>
+          <w:lang w:val="es-ES"/>
+        </w:rPr>
+      </w:pPr>
+      <w:r>
+        <w:rPr>
+          <w:sz w:val="26"/>
+          <w:szCs w:val="26"/>
+          <w:lang w:val="es-ES"/>
+        </w:rPr>
+        <w:t xml:space="preserve">    */</w:t>
+      </w:r>
+    </w:p>
+    <w:p>
+      <w:pPr>
+        <w:rPr>
+          <w:sz w:val="26"/>
+          <w:szCs w:val="26"/>
+          <w:lang w:val="es-ES"/>
+        </w:rPr>
+      </w:pPr>
+      <w:r>
+        <w:rPr>
+          <w:sz w:val="26"/>
+          <w:szCs w:val="26"/>
+          <w:lang w:val="es-ES"/>
+        </w:rPr>
+        <w:t xml:space="preserve">  }</w:t>
       </w:r>
     </w:p>
     <w:sectPr>

</xml_diff>

<commit_message>
COmienzo del codigo organizando datos en Arduino
</commit_message>
<xml_diff>
--- a/Informe de avances - Parcial 2.docx
+++ b/Informe de avances - Parcial 2.docx
@@ -3477,6 +3477,1017 @@
           <w:lang w:val="en-US"/>
         </w:rPr>
       </w:pPr>
+      <w:proofErr w:type="spellStart"/>
+      <w:r>
+        <w:rPr>
+          <w:sz w:val="26"/>
+          <w:szCs w:val="26"/>
+          <w:lang w:val="en-US"/>
+        </w:rPr>
+        <w:t>Adafruit_NeoPixel</w:t>
+      </w:r>
+      <w:proofErr w:type="spellEnd"/>
+      <w:r>
+        <w:rPr>
+          <w:sz w:val="26"/>
+          <w:szCs w:val="26"/>
+          <w:lang w:val="en-US"/>
+        </w:rPr>
+        <w:t xml:space="preserve"> </w:t>
+      </w:r>
+      <w:proofErr w:type="spellStart"/>
+      <w:r>
+        <w:rPr>
+          <w:sz w:val="26"/>
+          <w:szCs w:val="26"/>
+          <w:lang w:val="en-US"/>
+        </w:rPr>
+        <w:t>leds</w:t>
+      </w:r>
+      <w:proofErr w:type="spellEnd"/>
+      <w:r>
+        <w:rPr>
+          <w:sz w:val="26"/>
+          <w:szCs w:val="26"/>
+          <w:lang w:val="en-US"/>
+        </w:rPr>
+        <w:t>(LED_COUNT, LED_PIN, NEO_GRB + NEO_KHZ800);</w:t>
+      </w:r>
+    </w:p>
+    <w:p>
+      <w:pPr>
+        <w:rPr>
+          <w:sz w:val="26"/>
+          <w:szCs w:val="26"/>
+          <w:lang w:val="en-US"/>
+        </w:rPr>
+      </w:pPr>
+    </w:p>
+    <w:p>
+      <w:pPr>
+        <w:rPr>
+          <w:sz w:val="26"/>
+          <w:szCs w:val="26"/>
+          <w:lang w:val="es-ES"/>
+        </w:rPr>
+      </w:pPr>
+      <w:proofErr w:type="spellStart"/>
+      <w:r>
+        <w:rPr>
+          <w:sz w:val="26"/>
+          <w:szCs w:val="26"/>
+          <w:lang w:val="es-ES"/>
+        </w:rPr>
+        <w:t>void</w:t>
+      </w:r>
+      <w:proofErr w:type="spellEnd"/>
+      <w:r>
+        <w:rPr>
+          <w:sz w:val="26"/>
+          <w:szCs w:val="26"/>
+          <w:lang w:val="es-ES"/>
+        </w:rPr>
+        <w:t xml:space="preserve"> </w:t>
+      </w:r>
+      <w:proofErr w:type="spellStart"/>
+      <w:r>
+        <w:rPr>
+          <w:sz w:val="26"/>
+          <w:szCs w:val="26"/>
+          <w:lang w:val="es-ES"/>
+        </w:rPr>
+        <w:t>setup</w:t>
+      </w:r>
+      <w:proofErr w:type="spellEnd"/>
+      <w:r>
+        <w:rPr>
+          <w:sz w:val="26"/>
+          <w:szCs w:val="26"/>
+          <w:lang w:val="es-ES"/>
+        </w:rPr>
+        <w:t>(){</w:t>
+      </w:r>
+    </w:p>
+    <w:p>
+      <w:pPr>
+        <w:rPr>
+          <w:sz w:val="26"/>
+          <w:szCs w:val="26"/>
+          <w:lang w:val="es-ES"/>
+        </w:rPr>
+      </w:pPr>
+      <w:r>
+        <w:rPr>
+          <w:sz w:val="26"/>
+          <w:szCs w:val="26"/>
+          <w:lang w:val="es-ES"/>
+        </w:rPr>
+        <w:t xml:space="preserve">  //Ya tenemos el serial para recibir la información del imagen de</w:t>
+      </w:r>
+    </w:p>
+    <w:p>
+      <w:pPr>
+        <w:rPr>
+          <w:sz w:val="26"/>
+          <w:szCs w:val="26"/>
+          <w:lang w:val="es-ES"/>
+        </w:rPr>
+      </w:pPr>
+      <w:r>
+        <w:rPr>
+          <w:sz w:val="26"/>
+          <w:szCs w:val="26"/>
+          <w:lang w:val="es-ES"/>
+        </w:rPr>
+        <w:t xml:space="preserve">  //la bandera desde Qt</w:t>
+      </w:r>
+    </w:p>
+    <w:p>
+      <w:pPr>
+        <w:rPr>
+          <w:sz w:val="26"/>
+          <w:szCs w:val="26"/>
+          <w:lang w:val="es-ES"/>
+        </w:rPr>
+      </w:pPr>
+      <w:r>
+        <w:rPr>
+          <w:sz w:val="26"/>
+          <w:szCs w:val="26"/>
+          <w:lang w:val="es-ES"/>
+        </w:rPr>
+        <w:t xml:space="preserve">  //</w:t>
+      </w:r>
+      <w:proofErr w:type="spellStart"/>
+      <w:r>
+        <w:rPr>
+          <w:sz w:val="26"/>
+          <w:szCs w:val="26"/>
+          <w:lang w:val="es-ES"/>
+        </w:rPr>
+        <w:t>Serial.begin</w:t>
+      </w:r>
+      <w:proofErr w:type="spellEnd"/>
+      <w:r>
+        <w:rPr>
+          <w:sz w:val="26"/>
+          <w:szCs w:val="26"/>
+          <w:lang w:val="es-ES"/>
+        </w:rPr>
+        <w:t>(9600);</w:t>
+      </w:r>
+    </w:p>
+    <w:p>
+      <w:pPr>
+        <w:rPr>
+          <w:sz w:val="26"/>
+          <w:szCs w:val="26"/>
+          <w:lang w:val="en-US"/>
+        </w:rPr>
+      </w:pPr>
+      <w:r>
+        <w:rPr>
+          <w:sz w:val="26"/>
+          <w:szCs w:val="26"/>
+          <w:lang w:val="es-ES"/>
+        </w:rPr>
+        <w:t xml:space="preserve">  </w:t>
+      </w:r>
+      <w:r>
+        <w:rPr>
+          <w:sz w:val="26"/>
+          <w:szCs w:val="26"/>
+          <w:lang w:val="en-US"/>
+        </w:rPr>
+        <w:t>//</w:t>
+      </w:r>
+      <w:proofErr w:type="spellStart"/>
+      <w:r>
+        <w:rPr>
+          <w:sz w:val="26"/>
+          <w:szCs w:val="26"/>
+          <w:lang w:val="en-US"/>
+        </w:rPr>
+        <w:t>pinMode</w:t>
+      </w:r>
+      <w:proofErr w:type="spellEnd"/>
+      <w:r>
+        <w:rPr>
+          <w:sz w:val="26"/>
+          <w:szCs w:val="26"/>
+          <w:lang w:val="en-US"/>
+        </w:rPr>
+        <w:t>(2,OUTPUT);</w:t>
+      </w:r>
+    </w:p>
+    <w:p>
+      <w:pPr>
+        <w:rPr>
+          <w:sz w:val="26"/>
+          <w:szCs w:val="26"/>
+          <w:lang w:val="en-US"/>
+        </w:rPr>
+      </w:pPr>
+      <w:r>
+        <w:rPr>
+          <w:sz w:val="26"/>
+          <w:szCs w:val="26"/>
+          <w:lang w:val="en-US"/>
+        </w:rPr>
+        <w:t xml:space="preserve">  </w:t>
+      </w:r>
+      <w:proofErr w:type="spellStart"/>
+      <w:r>
+        <w:rPr>
+          <w:sz w:val="26"/>
+          <w:szCs w:val="26"/>
+          <w:lang w:val="en-US"/>
+        </w:rPr>
+        <w:t>leds.begin</w:t>
+      </w:r>
+      <w:proofErr w:type="spellEnd"/>
+      <w:r>
+        <w:rPr>
+          <w:sz w:val="26"/>
+          <w:szCs w:val="26"/>
+          <w:lang w:val="en-US"/>
+        </w:rPr>
+        <w:t>();</w:t>
+      </w:r>
+    </w:p>
+    <w:p>
+      <w:pPr>
+        <w:rPr>
+          <w:sz w:val="26"/>
+          <w:szCs w:val="26"/>
+          <w:lang w:val="en-US"/>
+        </w:rPr>
+      </w:pPr>
+      <w:r>
+        <w:rPr>
+          <w:sz w:val="26"/>
+          <w:szCs w:val="26"/>
+          <w:lang w:val="en-US"/>
+        </w:rPr>
+        <w:t xml:space="preserve">  for( int </w:t>
+      </w:r>
+      <w:proofErr w:type="spellStart"/>
+      <w:r>
+        <w:rPr>
+          <w:sz w:val="26"/>
+          <w:szCs w:val="26"/>
+          <w:lang w:val="en-US"/>
+        </w:rPr>
+        <w:t>i</w:t>
+      </w:r>
+      <w:proofErr w:type="spellEnd"/>
+      <w:r>
+        <w:rPr>
+          <w:sz w:val="26"/>
+          <w:szCs w:val="26"/>
+          <w:lang w:val="en-US"/>
+        </w:rPr>
+        <w:t xml:space="preserve"> = 0; </w:t>
+      </w:r>
+      <w:proofErr w:type="spellStart"/>
+      <w:r>
+        <w:rPr>
+          <w:sz w:val="26"/>
+          <w:szCs w:val="26"/>
+          <w:lang w:val="en-US"/>
+        </w:rPr>
+        <w:t>i</w:t>
+      </w:r>
+      <w:proofErr w:type="spellEnd"/>
+      <w:r>
+        <w:rPr>
+          <w:sz w:val="26"/>
+          <w:szCs w:val="26"/>
+          <w:lang w:val="en-US"/>
+        </w:rPr>
+        <w:t xml:space="preserve">&lt;LED_COUNT; </w:t>
+      </w:r>
+      <w:proofErr w:type="spellStart"/>
+      <w:r>
+        <w:rPr>
+          <w:sz w:val="26"/>
+          <w:szCs w:val="26"/>
+          <w:lang w:val="en-US"/>
+        </w:rPr>
+        <w:t>i</w:t>
+      </w:r>
+      <w:proofErr w:type="spellEnd"/>
+      <w:r>
+        <w:rPr>
+          <w:sz w:val="26"/>
+          <w:szCs w:val="26"/>
+          <w:lang w:val="en-US"/>
+        </w:rPr>
+        <w:t>++){</w:t>
+      </w:r>
+    </w:p>
+    <w:p>
+      <w:pPr>
+        <w:rPr>
+          <w:sz w:val="26"/>
+          <w:szCs w:val="26"/>
+          <w:lang w:val="en-US"/>
+        </w:rPr>
+      </w:pPr>
+      <w:r>
+        <w:rPr>
+          <w:sz w:val="26"/>
+          <w:szCs w:val="26"/>
+          <w:lang w:val="en-US"/>
+        </w:rPr>
+        <w:t xml:space="preserve">  </w:t>
+      </w:r>
+      <w:r>
+        <w:rPr>
+          <w:sz w:val="26"/>
+          <w:szCs w:val="26"/>
+          <w:lang w:val="en-US"/>
+        </w:rPr>
+        <w:tab/>
+      </w:r>
+      <w:proofErr w:type="spellStart"/>
+      <w:r>
+        <w:rPr>
+          <w:sz w:val="26"/>
+          <w:szCs w:val="26"/>
+          <w:lang w:val="en-US"/>
+        </w:rPr>
+        <w:t>leds.setPixelColor</w:t>
+      </w:r>
+      <w:proofErr w:type="spellEnd"/>
+      <w:r>
+        <w:rPr>
+          <w:sz w:val="26"/>
+          <w:szCs w:val="26"/>
+          <w:lang w:val="en-US"/>
+        </w:rPr>
+        <w:t>(</w:t>
+      </w:r>
+      <w:proofErr w:type="spellStart"/>
+      <w:r>
+        <w:rPr>
+          <w:sz w:val="26"/>
+          <w:szCs w:val="26"/>
+          <w:lang w:val="en-US"/>
+        </w:rPr>
+        <w:t>i</w:t>
+      </w:r>
+      <w:proofErr w:type="spellEnd"/>
+      <w:r>
+        <w:rPr>
+          <w:sz w:val="26"/>
+          <w:szCs w:val="26"/>
+          <w:lang w:val="en-US"/>
+        </w:rPr>
+        <w:t>, 20, 241, 55);</w:t>
+      </w:r>
+    </w:p>
+    <w:p>
+      <w:pPr>
+        <w:rPr>
+          <w:sz w:val="26"/>
+          <w:szCs w:val="26"/>
+          <w:lang w:val="en-US"/>
+        </w:rPr>
+      </w:pPr>
+      <w:r>
+        <w:rPr>
+          <w:sz w:val="26"/>
+          <w:szCs w:val="26"/>
+          <w:lang w:val="en-US"/>
+        </w:rPr>
+        <w:lastRenderedPageBreak/>
+        <w:t xml:space="preserve">  };</w:t>
+      </w:r>
+    </w:p>
+    <w:p>
+      <w:pPr>
+        <w:rPr>
+          <w:sz w:val="26"/>
+          <w:szCs w:val="26"/>
+          <w:lang w:val="en-US"/>
+        </w:rPr>
+      </w:pPr>
+      <w:r>
+        <w:rPr>
+          <w:sz w:val="26"/>
+          <w:szCs w:val="26"/>
+          <w:lang w:val="en-US"/>
+        </w:rPr>
+        <w:t xml:space="preserve">  </w:t>
+      </w:r>
+      <w:proofErr w:type="spellStart"/>
+      <w:r>
+        <w:rPr>
+          <w:sz w:val="26"/>
+          <w:szCs w:val="26"/>
+          <w:lang w:val="en-US"/>
+        </w:rPr>
+        <w:t>leds.show</w:t>
+      </w:r>
+      <w:proofErr w:type="spellEnd"/>
+      <w:r>
+        <w:rPr>
+          <w:sz w:val="26"/>
+          <w:szCs w:val="26"/>
+          <w:lang w:val="en-US"/>
+        </w:rPr>
+        <w:t>();</w:t>
+      </w:r>
+    </w:p>
+    <w:p>
+      <w:pPr>
+        <w:rPr>
+          <w:sz w:val="26"/>
+          <w:szCs w:val="26"/>
+          <w:lang w:val="en-US"/>
+        </w:rPr>
+      </w:pPr>
+      <w:r>
+        <w:rPr>
+          <w:sz w:val="26"/>
+          <w:szCs w:val="26"/>
+          <w:lang w:val="en-US"/>
+        </w:rPr>
+        <w:t>}</w:t>
+      </w:r>
+    </w:p>
+    <w:p>
+      <w:pPr>
+        <w:rPr>
+          <w:sz w:val="26"/>
+          <w:szCs w:val="26"/>
+          <w:lang w:val="en-US"/>
+        </w:rPr>
+      </w:pPr>
+    </w:p>
+    <w:p>
+      <w:pPr>
+        <w:rPr>
+          <w:sz w:val="26"/>
+          <w:szCs w:val="26"/>
+          <w:lang w:val="en-US"/>
+        </w:rPr>
+      </w:pPr>
+      <w:r>
+        <w:rPr>
+          <w:sz w:val="26"/>
+          <w:szCs w:val="26"/>
+          <w:lang w:val="en-US"/>
+        </w:rPr>
+        <w:t>void loop()</w:t>
+      </w:r>
+    </w:p>
+    <w:p>
+      <w:pPr>
+        <w:rPr>
+          <w:sz w:val="26"/>
+          <w:szCs w:val="26"/>
+          <w:lang w:val="en-US"/>
+        </w:rPr>
+      </w:pPr>
+      <w:r>
+        <w:rPr>
+          <w:sz w:val="26"/>
+          <w:szCs w:val="26"/>
+          <w:lang w:val="en-US"/>
+        </w:rPr>
+        <w:t>{</w:t>
+      </w:r>
+    </w:p>
+    <w:p>
+      <w:pPr>
+        <w:rPr>
+          <w:sz w:val="26"/>
+          <w:szCs w:val="26"/>
+          <w:lang w:val="en-US"/>
+        </w:rPr>
+      </w:pPr>
+      <w:r>
+        <w:rPr>
+          <w:sz w:val="26"/>
+          <w:szCs w:val="26"/>
+          <w:lang w:val="en-US"/>
+        </w:rPr>
+        <w:t xml:space="preserve">  /*</w:t>
+      </w:r>
+    </w:p>
+    <w:p>
+      <w:pPr>
+        <w:rPr>
+          <w:sz w:val="26"/>
+          <w:szCs w:val="26"/>
+          <w:lang w:val="en-US"/>
+        </w:rPr>
+      </w:pPr>
+      <w:r>
+        <w:rPr>
+          <w:sz w:val="26"/>
+          <w:szCs w:val="26"/>
+          <w:lang w:val="en-US"/>
+        </w:rPr>
+        <w:t xml:space="preserve">  if (</w:t>
+      </w:r>
+      <w:proofErr w:type="spellStart"/>
+      <w:r>
+        <w:rPr>
+          <w:sz w:val="26"/>
+          <w:szCs w:val="26"/>
+          <w:lang w:val="en-US"/>
+        </w:rPr>
+        <w:t>Serial.available</w:t>
+      </w:r>
+      <w:proofErr w:type="spellEnd"/>
+      <w:r>
+        <w:rPr>
+          <w:sz w:val="26"/>
+          <w:szCs w:val="26"/>
+          <w:lang w:val="en-US"/>
+        </w:rPr>
+        <w:t>()&gt;0){</w:t>
+      </w:r>
+    </w:p>
+    <w:p>
+      <w:pPr>
+        <w:rPr>
+          <w:sz w:val="26"/>
+          <w:szCs w:val="26"/>
+          <w:lang w:val="es-ES"/>
+        </w:rPr>
+      </w:pPr>
+      <w:r>
+        <w:rPr>
+          <w:sz w:val="26"/>
+          <w:szCs w:val="26"/>
+          <w:lang w:val="en-US"/>
+        </w:rPr>
+        <w:t xml:space="preserve">  </w:t>
+      </w:r>
+      <w:r>
+        <w:rPr>
+          <w:sz w:val="26"/>
+          <w:szCs w:val="26"/>
+          <w:lang w:val="es-ES"/>
+        </w:rPr>
+        <w:t xml:space="preserve">//Se Establece el </w:t>
+      </w:r>
+      <w:proofErr w:type="spellStart"/>
+      <w:r>
+        <w:rPr>
+          <w:sz w:val="26"/>
+          <w:szCs w:val="26"/>
+          <w:lang w:val="es-ES"/>
+        </w:rPr>
+        <w:t>menu</w:t>
+      </w:r>
+      <w:proofErr w:type="spellEnd"/>
+      <w:r>
+        <w:rPr>
+          <w:sz w:val="26"/>
+          <w:szCs w:val="26"/>
+          <w:lang w:val="es-ES"/>
+        </w:rPr>
+        <w:t xml:space="preserve"> para el usuario </w:t>
+      </w:r>
+    </w:p>
+    <w:p>
+      <w:pPr>
+        <w:rPr>
+          <w:sz w:val="26"/>
+          <w:szCs w:val="26"/>
+          <w:lang w:val="es-ES"/>
+        </w:rPr>
+      </w:pPr>
+      <w:r>
+        <w:rPr>
+          <w:sz w:val="26"/>
+          <w:szCs w:val="26"/>
+          <w:lang w:val="es-ES"/>
+        </w:rPr>
+        <w:t xml:space="preserve">  </w:t>
+      </w:r>
+      <w:proofErr w:type="spellStart"/>
+      <w:r>
+        <w:rPr>
+          <w:sz w:val="26"/>
+          <w:szCs w:val="26"/>
+          <w:lang w:val="es-ES"/>
+        </w:rPr>
+        <w:t>Serial.print</w:t>
+      </w:r>
+      <w:proofErr w:type="spellEnd"/>
+      <w:r>
+        <w:rPr>
+          <w:sz w:val="26"/>
+          <w:szCs w:val="26"/>
+          <w:lang w:val="es-ES"/>
+        </w:rPr>
+        <w:t>("BIENVENIDO");</w:t>
+      </w:r>
+    </w:p>
+    <w:p>
+      <w:pPr>
+        <w:rPr>
+          <w:sz w:val="26"/>
+          <w:szCs w:val="26"/>
+          <w:lang w:val="es-ES"/>
+        </w:rPr>
+      </w:pPr>
+      <w:r>
+        <w:rPr>
+          <w:sz w:val="26"/>
+          <w:szCs w:val="26"/>
+          <w:lang w:val="es-ES"/>
+        </w:rPr>
+        <w:t xml:space="preserve">  </w:t>
+      </w:r>
+      <w:proofErr w:type="spellStart"/>
+      <w:r>
+        <w:rPr>
+          <w:sz w:val="26"/>
+          <w:szCs w:val="26"/>
+          <w:lang w:val="es-ES"/>
+        </w:rPr>
+        <w:t>Serial.print</w:t>
+      </w:r>
+      <w:proofErr w:type="spellEnd"/>
+      <w:r>
+        <w:rPr>
+          <w:sz w:val="26"/>
+          <w:szCs w:val="26"/>
+          <w:lang w:val="es-ES"/>
+        </w:rPr>
+        <w:t>("Ingrese los datos de la bandera");</w:t>
+      </w:r>
+    </w:p>
+    <w:p>
+      <w:pPr>
+        <w:rPr>
+          <w:sz w:val="26"/>
+          <w:szCs w:val="26"/>
+          <w:lang w:val="es-ES"/>
+        </w:rPr>
+      </w:pPr>
+      <w:r>
+        <w:rPr>
+          <w:sz w:val="26"/>
+          <w:szCs w:val="26"/>
+          <w:lang w:val="es-ES"/>
+        </w:rPr>
+        <w:t xml:space="preserve">    //Falta determinar </w:t>
+      </w:r>
+      <w:proofErr w:type="spellStart"/>
+      <w:r>
+        <w:rPr>
+          <w:sz w:val="26"/>
+          <w:szCs w:val="26"/>
+          <w:lang w:val="es-ES"/>
+        </w:rPr>
+        <w:t>como</w:t>
+      </w:r>
+      <w:proofErr w:type="spellEnd"/>
+      <w:r>
+        <w:rPr>
+          <w:sz w:val="26"/>
+          <w:szCs w:val="26"/>
+          <w:lang w:val="es-ES"/>
+        </w:rPr>
+        <w:t xml:space="preserve"> se organizará esta información</w:t>
+      </w:r>
+    </w:p>
+    <w:p>
+      <w:pPr>
+        <w:rPr>
+          <w:sz w:val="26"/>
+          <w:szCs w:val="26"/>
+          <w:lang w:val="es-ES"/>
+        </w:rPr>
+      </w:pPr>
+      <w:r>
+        <w:rPr>
+          <w:sz w:val="26"/>
+          <w:szCs w:val="26"/>
+          <w:lang w:val="es-ES"/>
+        </w:rPr>
+        <w:t xml:space="preserve">    */</w:t>
+      </w:r>
+    </w:p>
+    <w:p>
+      <w:pPr>
+        <w:rPr>
+          <w:sz w:val="26"/>
+          <w:szCs w:val="26"/>
+          <w:lang w:val="es-ES"/>
+        </w:rPr>
+      </w:pPr>
+      <w:r>
+        <w:rPr>
+          <w:sz w:val="26"/>
+          <w:szCs w:val="26"/>
+          <w:lang w:val="es-ES"/>
+        </w:rPr>
+        <w:t xml:space="preserve">  }</w:t>
+      </w:r>
+    </w:p>
+    <w:p>
+      <w:pPr>
+        <w:rPr>
+          <w:sz w:val="26"/>
+          <w:szCs w:val="26"/>
+          <w:lang w:val="es-ES"/>
+        </w:rPr>
+      </w:pPr>
+    </w:p>
+    <w:p>
+      <w:pPr>
+        <w:rPr>
+          <w:sz w:val="26"/>
+          <w:szCs w:val="26"/>
+          <w:lang w:val="es-ES"/>
+        </w:rPr>
+      </w:pPr>
+    </w:p>
+    <w:p>
+      <w:pPr>
+        <w:rPr>
+          <w:sz w:val="26"/>
+          <w:szCs w:val="26"/>
+          <w:lang w:val="es-ES"/>
+        </w:rPr>
+      </w:pPr>
+    </w:p>
+    <w:p>
+      <w:pPr>
+        <w:rPr>
+          <w:sz w:val="26"/>
+          <w:szCs w:val="26"/>
+          <w:lang w:val="es-ES"/>
+        </w:rPr>
+      </w:pPr>
+    </w:p>
+    <w:p>
+      <w:pPr>
+        <w:rPr>
+          <w:sz w:val="26"/>
+          <w:szCs w:val="26"/>
+          <w:lang w:val="es-ES"/>
+        </w:rPr>
+      </w:pPr>
+    </w:p>
+    <w:p>
+      <w:pPr>
+        <w:rPr>
+          <w:b/>
+          <w:bCs/>
+          <w:sz w:val="26"/>
+          <w:szCs w:val="26"/>
+          <w:lang w:val="es-ES"/>
+        </w:rPr>
+      </w:pPr>
+      <w:r>
+        <w:rPr>
+          <w:b/>
+          <w:bCs/>
+          <w:sz w:val="26"/>
+          <w:szCs w:val="26"/>
+          <w:lang w:val="es-ES"/>
+        </w:rPr>
+        <w:t>23/09/2021</w:t>
+      </w:r>
+    </w:p>
+    <w:p>
+      <w:pPr>
+        <w:rPr>
+          <w:b/>
+          <w:bCs/>
+          <w:sz w:val="26"/>
+          <w:szCs w:val="26"/>
+          <w:lang w:val="es-ES"/>
+        </w:rPr>
+      </w:pPr>
+    </w:p>
+    <w:p>
+      <w:pPr>
+        <w:rPr>
+          <w:sz w:val="26"/>
+          <w:szCs w:val="26"/>
+          <w:lang w:val="es-ES"/>
+        </w:rPr>
+      </w:pPr>
+      <w:r>
+        <w:rPr>
+          <w:sz w:val="26"/>
+          <w:szCs w:val="26"/>
+          <w:lang w:val="es-ES"/>
+        </w:rPr>
+        <w:t>Se comienza con la organización de la información para Arduino.</w:t>
+      </w:r>
+    </w:p>
+    <w:p>
+      <w:pPr>
+        <w:rPr>
+          <w:sz w:val="26"/>
+          <w:szCs w:val="26"/>
+          <w:lang w:val="es-ES"/>
+        </w:rPr>
+      </w:pPr>
+    </w:p>
+    <w:p>
+      <w:pPr>
+        <w:rPr>
+          <w:sz w:val="26"/>
+          <w:szCs w:val="26"/>
+          <w:lang w:val="es-ES"/>
+        </w:rPr>
+      </w:pPr>
+      <w:r>
+        <w:rPr>
+          <w:sz w:val="26"/>
+          <w:szCs w:val="26"/>
+          <w:lang w:val="es-ES"/>
+        </w:rPr>
+        <w:t>#include &lt;</w:t>
+      </w:r>
+      <w:proofErr w:type="spellStart"/>
+      <w:r>
+        <w:rPr>
+          <w:sz w:val="26"/>
+          <w:szCs w:val="26"/>
+          <w:lang w:val="es-ES"/>
+        </w:rPr>
+        <w:t>Adafruit_NeoPixel.h</w:t>
+      </w:r>
+      <w:proofErr w:type="spellEnd"/>
+      <w:r>
+        <w:rPr>
+          <w:sz w:val="26"/>
+          <w:szCs w:val="26"/>
+          <w:lang w:val="es-ES"/>
+        </w:rPr>
+        <w:t>&gt;</w:t>
+      </w:r>
+    </w:p>
+    <w:p>
+      <w:pPr>
+        <w:rPr>
+          <w:sz w:val="26"/>
+          <w:szCs w:val="26"/>
+          <w:lang w:val="es-ES"/>
+        </w:rPr>
+      </w:pPr>
+    </w:p>
+    <w:p>
+      <w:pPr>
+        <w:rPr>
+          <w:sz w:val="26"/>
+          <w:szCs w:val="26"/>
+          <w:lang w:val="es-ES"/>
+        </w:rPr>
+      </w:pPr>
+      <w:r>
+        <w:rPr>
+          <w:sz w:val="26"/>
+          <w:szCs w:val="26"/>
+          <w:lang w:val="es-ES"/>
+        </w:rPr>
+        <w:t>//</w:t>
+      </w:r>
+      <w:proofErr w:type="spellStart"/>
+      <w:r>
+        <w:rPr>
+          <w:sz w:val="26"/>
+          <w:szCs w:val="26"/>
+          <w:lang w:val="es-ES"/>
+        </w:rPr>
+        <w:t>Icluimos</w:t>
+      </w:r>
+      <w:proofErr w:type="spellEnd"/>
+      <w:r>
+        <w:rPr>
+          <w:sz w:val="26"/>
+          <w:szCs w:val="26"/>
+          <w:lang w:val="es-ES"/>
+        </w:rPr>
+        <w:t xml:space="preserve"> el pin de control de la salida</w:t>
+      </w:r>
+    </w:p>
+    <w:p>
+      <w:pPr>
+        <w:rPr>
+          <w:sz w:val="26"/>
+          <w:szCs w:val="26"/>
+          <w:lang w:val="es-ES"/>
+        </w:rPr>
+      </w:pPr>
+      <w:r>
+        <w:rPr>
+          <w:sz w:val="26"/>
+          <w:szCs w:val="26"/>
+          <w:lang w:val="es-ES"/>
+        </w:rPr>
+        <w:t>#define LED_PIN 2</w:t>
+      </w:r>
+    </w:p>
+    <w:p>
+      <w:pPr>
+        <w:rPr>
+          <w:sz w:val="26"/>
+          <w:szCs w:val="26"/>
+          <w:lang w:val="es-ES"/>
+        </w:rPr>
+      </w:pPr>
+    </w:p>
+    <w:p>
+      <w:pPr>
+        <w:rPr>
+          <w:sz w:val="26"/>
+          <w:szCs w:val="26"/>
+          <w:lang w:val="es-ES"/>
+        </w:rPr>
+      </w:pPr>
+      <w:r>
+        <w:rPr>
+          <w:sz w:val="26"/>
+          <w:szCs w:val="26"/>
+          <w:lang w:val="es-ES"/>
+        </w:rPr>
+        <w:t xml:space="preserve">//Incluimos el </w:t>
+      </w:r>
+      <w:proofErr w:type="spellStart"/>
+      <w:r>
+        <w:rPr>
+          <w:sz w:val="26"/>
+          <w:szCs w:val="26"/>
+          <w:lang w:val="es-ES"/>
+        </w:rPr>
+        <w:t>numero</w:t>
+      </w:r>
+      <w:proofErr w:type="spellEnd"/>
+      <w:r>
+        <w:rPr>
+          <w:sz w:val="26"/>
+          <w:szCs w:val="26"/>
+          <w:lang w:val="es-ES"/>
+        </w:rPr>
+        <w:t xml:space="preserve"> de pixeles a controlar</w:t>
+      </w:r>
+    </w:p>
+    <w:p>
+      <w:pPr>
+        <w:rPr>
+          <w:sz w:val="26"/>
+          <w:szCs w:val="26"/>
+          <w:lang w:val="en-US"/>
+        </w:rPr>
+      </w:pPr>
+      <w:r>
+        <w:rPr>
+          <w:sz w:val="26"/>
+          <w:szCs w:val="26"/>
+          <w:lang w:val="en-US"/>
+        </w:rPr>
+        <w:t>#define LED_COUNT 256</w:t>
+      </w:r>
+    </w:p>
+    <w:p>
+      <w:pPr>
+        <w:rPr>
+          <w:sz w:val="26"/>
+          <w:szCs w:val="26"/>
+          <w:lang w:val="en-US"/>
+        </w:rPr>
+      </w:pPr>
+    </w:p>
+    <w:p>
+      <w:pPr>
+        <w:rPr>
+          <w:sz w:val="26"/>
+          <w:szCs w:val="26"/>
+          <w:lang w:val="en-US"/>
+        </w:rPr>
+      </w:pPr>
+      <w:r>
+        <w:rPr>
+          <w:sz w:val="26"/>
+          <w:szCs w:val="26"/>
+          <w:lang w:val="en-US"/>
+        </w:rPr>
+        <w:t>//Definimos el LED NeoPixel</w:t>
+      </w:r>
+    </w:p>
+    <w:p>
+      <w:pPr>
+        <w:rPr>
+          <w:sz w:val="26"/>
+          <w:szCs w:val="26"/>
+          <w:lang w:val="en-US"/>
+        </w:rPr>
+      </w:pPr>
       <w:r>
         <w:rPr>
           <w:sz w:val="26"/>
@@ -3648,6 +4659,7 @@
           <w:szCs w:val="26"/>
           <w:lang w:val="en-US"/>
         </w:rPr>
+        <w:lastRenderedPageBreak/>
         <w:t xml:space="preserve">  leds.begin();</w:t>
       </w:r>
     </w:p>
@@ -3708,301 +4720,712 @@
           <w:szCs w:val="26"/>
           <w:lang w:val="en-US"/>
         </w:rPr>
+        <w:t xml:space="preserve">  };</w:t>
+      </w:r>
+    </w:p>
+    <w:p>
+      <w:pPr>
+        <w:rPr>
+          <w:sz w:val="26"/>
+          <w:szCs w:val="26"/>
+          <w:lang w:val="en-US"/>
+        </w:rPr>
+      </w:pPr>
+      <w:r>
+        <w:rPr>
+          <w:sz w:val="26"/>
+          <w:szCs w:val="26"/>
+          <w:lang w:val="en-US"/>
+        </w:rPr>
+        <w:t xml:space="preserve">  leds.show();</w:t>
+      </w:r>
+    </w:p>
+    <w:p>
+      <w:pPr>
+        <w:rPr>
+          <w:sz w:val="26"/>
+          <w:szCs w:val="26"/>
+          <w:lang w:val="en-US"/>
+        </w:rPr>
+      </w:pPr>
+      <w:r>
+        <w:rPr>
+          <w:sz w:val="26"/>
+          <w:szCs w:val="26"/>
+          <w:lang w:val="en-US"/>
+        </w:rPr>
+        <w:t>}</w:t>
+      </w:r>
+    </w:p>
+    <w:p>
+      <w:pPr>
+        <w:rPr>
+          <w:sz w:val="26"/>
+          <w:szCs w:val="26"/>
+          <w:lang w:val="en-US"/>
+        </w:rPr>
+      </w:pPr>
+    </w:p>
+    <w:p>
+      <w:pPr>
+        <w:rPr>
+          <w:sz w:val="26"/>
+          <w:szCs w:val="26"/>
+          <w:lang w:val="en-US"/>
+        </w:rPr>
+      </w:pPr>
+      <w:r>
+        <w:rPr>
+          <w:sz w:val="26"/>
+          <w:szCs w:val="26"/>
+          <w:lang w:val="en-US"/>
+        </w:rPr>
+        <w:t>void loop()</w:t>
+      </w:r>
+    </w:p>
+    <w:p>
+      <w:pPr>
+        <w:rPr>
+          <w:sz w:val="26"/>
+          <w:szCs w:val="26"/>
+          <w:lang w:val="en-US"/>
+        </w:rPr>
+      </w:pPr>
+      <w:r>
+        <w:rPr>
+          <w:sz w:val="26"/>
+          <w:szCs w:val="26"/>
+          <w:lang w:val="en-US"/>
+        </w:rPr>
+        <w:t>{</w:t>
+      </w:r>
+    </w:p>
+    <w:p>
+      <w:pPr>
+        <w:rPr>
+          <w:sz w:val="26"/>
+          <w:szCs w:val="26"/>
+          <w:lang w:val="en-US"/>
+        </w:rPr>
+      </w:pPr>
+      <w:r>
+        <w:rPr>
+          <w:sz w:val="26"/>
+          <w:szCs w:val="26"/>
+          <w:lang w:val="en-US"/>
+        </w:rPr>
+        <w:t xml:space="preserve">  /*</w:t>
+      </w:r>
+    </w:p>
+    <w:p>
+      <w:pPr>
+        <w:rPr>
+          <w:sz w:val="26"/>
+          <w:szCs w:val="26"/>
+          <w:lang w:val="en-US"/>
+        </w:rPr>
+      </w:pPr>
+      <w:r>
+        <w:rPr>
+          <w:sz w:val="26"/>
+          <w:szCs w:val="26"/>
+          <w:lang w:val="en-US"/>
+        </w:rPr>
+        <w:t xml:space="preserve">  if (Serial.available()&gt;0){</w:t>
+      </w:r>
+    </w:p>
+    <w:p>
+      <w:pPr>
+        <w:rPr>
+          <w:sz w:val="26"/>
+          <w:szCs w:val="26"/>
+          <w:lang w:val="es-ES"/>
+        </w:rPr>
+      </w:pPr>
+      <w:r>
+        <w:rPr>
+          <w:sz w:val="26"/>
+          <w:szCs w:val="26"/>
+          <w:lang w:val="en-US"/>
+        </w:rPr>
+        <w:t xml:space="preserve">  </w:t>
+      </w:r>
+      <w:r>
+        <w:rPr>
+          <w:sz w:val="26"/>
+          <w:szCs w:val="26"/>
+          <w:lang w:val="es-ES"/>
+        </w:rPr>
+        <w:t xml:space="preserve">//Se Establece el </w:t>
+      </w:r>
+      <w:proofErr w:type="spellStart"/>
+      <w:r>
+        <w:rPr>
+          <w:sz w:val="26"/>
+          <w:szCs w:val="26"/>
+          <w:lang w:val="es-ES"/>
+        </w:rPr>
+        <w:t>menu</w:t>
+      </w:r>
+      <w:proofErr w:type="spellEnd"/>
+      <w:r>
+        <w:rPr>
+          <w:sz w:val="26"/>
+          <w:szCs w:val="26"/>
+          <w:lang w:val="es-ES"/>
+        </w:rPr>
+        <w:t xml:space="preserve"> para el usuario </w:t>
+      </w:r>
+    </w:p>
+    <w:p>
+      <w:pPr>
+        <w:rPr>
+          <w:sz w:val="26"/>
+          <w:szCs w:val="26"/>
+          <w:lang w:val="es-ES"/>
+        </w:rPr>
+      </w:pPr>
+      <w:r>
+        <w:rPr>
+          <w:sz w:val="26"/>
+          <w:szCs w:val="26"/>
+          <w:lang w:val="es-ES"/>
+        </w:rPr>
+        <w:t xml:space="preserve">  </w:t>
+      </w:r>
+      <w:proofErr w:type="spellStart"/>
+      <w:r>
+        <w:rPr>
+          <w:sz w:val="26"/>
+          <w:szCs w:val="26"/>
+          <w:lang w:val="es-ES"/>
+        </w:rPr>
+        <w:t>Serial.print</w:t>
+      </w:r>
+      <w:proofErr w:type="spellEnd"/>
+      <w:r>
+        <w:rPr>
+          <w:sz w:val="26"/>
+          <w:szCs w:val="26"/>
+          <w:lang w:val="es-ES"/>
+        </w:rPr>
+        <w:t>("BIENVENIDO");</w:t>
+      </w:r>
+    </w:p>
+    <w:p>
+      <w:pPr>
+        <w:rPr>
+          <w:sz w:val="26"/>
+          <w:szCs w:val="26"/>
+          <w:lang w:val="es-ES"/>
+        </w:rPr>
+      </w:pPr>
+      <w:r>
+        <w:rPr>
+          <w:sz w:val="26"/>
+          <w:szCs w:val="26"/>
+          <w:lang w:val="es-ES"/>
+        </w:rPr>
+        <w:t xml:space="preserve">  </w:t>
+      </w:r>
+      <w:proofErr w:type="spellStart"/>
+      <w:r>
+        <w:rPr>
+          <w:sz w:val="26"/>
+          <w:szCs w:val="26"/>
+          <w:lang w:val="es-ES"/>
+        </w:rPr>
+        <w:t>Serial.print</w:t>
+      </w:r>
+      <w:proofErr w:type="spellEnd"/>
+      <w:r>
+        <w:rPr>
+          <w:sz w:val="26"/>
+          <w:szCs w:val="26"/>
+          <w:lang w:val="es-ES"/>
+        </w:rPr>
+        <w:t>("Ingrese los datos de la bandera");</w:t>
+      </w:r>
+    </w:p>
+    <w:p>
+      <w:pPr>
+        <w:rPr>
+          <w:sz w:val="26"/>
+          <w:szCs w:val="26"/>
+          <w:lang w:val="es-ES"/>
+        </w:rPr>
+      </w:pPr>
+      <w:r>
+        <w:rPr>
+          <w:sz w:val="26"/>
+          <w:szCs w:val="26"/>
+          <w:lang w:val="es-ES"/>
+        </w:rPr>
+        <w:t xml:space="preserve">    //Falta determinar </w:t>
+      </w:r>
+      <w:proofErr w:type="spellStart"/>
+      <w:r>
+        <w:rPr>
+          <w:sz w:val="26"/>
+          <w:szCs w:val="26"/>
+          <w:lang w:val="es-ES"/>
+        </w:rPr>
+        <w:t>como</w:t>
+      </w:r>
+      <w:proofErr w:type="spellEnd"/>
+      <w:r>
+        <w:rPr>
+          <w:sz w:val="26"/>
+          <w:szCs w:val="26"/>
+          <w:lang w:val="es-ES"/>
+        </w:rPr>
+        <w:t xml:space="preserve"> se organizará esta información</w:t>
+      </w:r>
+    </w:p>
+    <w:p>
+      <w:pPr>
+        <w:rPr>
+          <w:sz w:val="26"/>
+          <w:szCs w:val="26"/>
+          <w:lang w:val="en-US"/>
+        </w:rPr>
+      </w:pPr>
+      <w:r>
+        <w:rPr>
+          <w:sz w:val="26"/>
+          <w:szCs w:val="26"/>
+          <w:lang w:val="es-ES"/>
+        </w:rPr>
+        <w:t xml:space="preserve">    </w:t>
+      </w:r>
+      <w:r>
+        <w:rPr>
+          <w:sz w:val="26"/>
+          <w:szCs w:val="26"/>
+          <w:lang w:val="en-US"/>
+        </w:rPr>
+        <w:t>*/</w:t>
+      </w:r>
+    </w:p>
+    <w:p>
+      <w:pPr>
+        <w:rPr>
+          <w:sz w:val="26"/>
+          <w:szCs w:val="26"/>
+          <w:lang w:val="en-US"/>
+        </w:rPr>
+      </w:pPr>
+      <w:r>
+        <w:rPr>
+          <w:sz w:val="26"/>
+          <w:szCs w:val="26"/>
+          <w:lang w:val="en-US"/>
+        </w:rPr>
+        <w:t xml:space="preserve">  }</w:t>
+      </w:r>
+    </w:p>
+    <w:p>
+      <w:pPr>
+        <w:rPr>
+          <w:sz w:val="26"/>
+          <w:szCs w:val="26"/>
+          <w:lang w:val="en-US"/>
+        </w:rPr>
+      </w:pPr>
+    </w:p>
+    <w:p>
+      <w:pPr>
+        <w:rPr>
+          <w:sz w:val="26"/>
+          <w:szCs w:val="26"/>
+          <w:lang w:val="en-US"/>
+        </w:rPr>
+      </w:pPr>
+    </w:p>
+    <w:p>
+      <w:pPr>
+        <w:rPr>
+          <w:sz w:val="26"/>
+          <w:szCs w:val="26"/>
+          <w:lang w:val="en-US"/>
+        </w:rPr>
+      </w:pPr>
+      <w:r>
+        <w:rPr>
+          <w:sz w:val="26"/>
+          <w:szCs w:val="26"/>
+          <w:lang w:val="en-US"/>
+        </w:rPr>
+        <w:t>void salida(***int arreglo){</w:t>
+      </w:r>
+    </w:p>
+    <w:p>
+      <w:pPr>
+        <w:rPr>
+          <w:sz w:val="26"/>
+          <w:szCs w:val="26"/>
+          <w:lang w:val="en-US"/>
+        </w:rPr>
+      </w:pPr>
+      <w:r>
+        <w:rPr>
+          <w:sz w:val="26"/>
+          <w:szCs w:val="26"/>
+          <w:lang w:val="en-US"/>
+        </w:rPr>
+        <w:t xml:space="preserve">  </w:t>
+      </w:r>
+    </w:p>
+    <w:p>
+      <w:pPr>
+        <w:rPr>
+          <w:sz w:val="26"/>
+          <w:szCs w:val="26"/>
+          <w:lang w:val="en-US"/>
+        </w:rPr>
+      </w:pPr>
+      <w:r>
+        <w:rPr>
+          <w:sz w:val="26"/>
+          <w:szCs w:val="26"/>
+          <w:lang w:val="en-US"/>
+        </w:rPr>
+        <w:t xml:space="preserve">  int NumLed = 255;</w:t>
+      </w:r>
+    </w:p>
+    <w:p>
+      <w:pPr>
+        <w:rPr>
+          <w:sz w:val="26"/>
+          <w:szCs w:val="26"/>
+          <w:lang w:val="en-US"/>
+        </w:rPr>
+      </w:pPr>
+      <w:r>
+        <w:rPr>
+          <w:sz w:val="26"/>
+          <w:szCs w:val="26"/>
+          <w:lang w:val="en-US"/>
+        </w:rPr>
+        <w:t xml:space="preserve">  int red =0;</w:t>
+      </w:r>
+    </w:p>
+    <w:p>
+      <w:pPr>
+        <w:rPr>
+          <w:sz w:val="26"/>
+          <w:szCs w:val="26"/>
+          <w:lang w:val="en-US"/>
+        </w:rPr>
+      </w:pPr>
+      <w:r>
+        <w:rPr>
+          <w:sz w:val="26"/>
+          <w:szCs w:val="26"/>
+          <w:lang w:val="en-US"/>
+        </w:rPr>
+        <w:t xml:space="preserve">  int green =0;</w:t>
+      </w:r>
+    </w:p>
+    <w:p>
+      <w:pPr>
+        <w:rPr>
+          <w:sz w:val="26"/>
+          <w:szCs w:val="26"/>
+          <w:lang w:val="en-US"/>
+        </w:rPr>
+      </w:pPr>
+      <w:r>
+        <w:rPr>
+          <w:sz w:val="26"/>
+          <w:szCs w:val="26"/>
+          <w:lang w:val="en-US"/>
+        </w:rPr>
+        <w:t xml:space="preserve">  int blue =0;</w:t>
+      </w:r>
+    </w:p>
+    <w:p>
+      <w:pPr>
+        <w:rPr>
+          <w:sz w:val="26"/>
+          <w:szCs w:val="26"/>
+          <w:lang w:val="en-US"/>
+        </w:rPr>
+      </w:pPr>
+      <w:r>
+        <w:rPr>
+          <w:sz w:val="26"/>
+          <w:szCs w:val="26"/>
+          <w:lang w:val="en-US"/>
+        </w:rPr>
+        <w:t xml:space="preserve">  </w:t>
+      </w:r>
+    </w:p>
+    <w:p>
+      <w:pPr>
+        <w:rPr>
+          <w:sz w:val="26"/>
+          <w:szCs w:val="26"/>
+          <w:lang w:val="en-US"/>
+        </w:rPr>
+      </w:pPr>
+      <w:r>
+        <w:rPr>
+          <w:sz w:val="26"/>
+          <w:szCs w:val="26"/>
+          <w:lang w:val="en-US"/>
+        </w:rPr>
+        <w:t xml:space="preserve">  for(int a=0;a&lt;16;a++){</w:t>
+      </w:r>
+    </w:p>
+    <w:p>
+      <w:pPr>
+        <w:rPr>
+          <w:sz w:val="26"/>
+          <w:szCs w:val="26"/>
+          <w:lang w:val="en-US"/>
+        </w:rPr>
+      </w:pPr>
+      <w:r>
+        <w:rPr>
+          <w:sz w:val="26"/>
+          <w:szCs w:val="26"/>
+          <w:lang w:val="en-US"/>
+        </w:rPr>
+        <w:t xml:space="preserve">    for(int b=0;b&lt;16;b++){</w:t>
+      </w:r>
+    </w:p>
+    <w:p>
+      <w:pPr>
+        <w:rPr>
+          <w:sz w:val="26"/>
+          <w:szCs w:val="26"/>
+          <w:lang w:val="en-US"/>
+        </w:rPr>
+      </w:pPr>
+      <w:r>
+        <w:rPr>
+          <w:sz w:val="26"/>
+          <w:szCs w:val="26"/>
+          <w:lang w:val="en-US"/>
+        </w:rPr>
+        <w:t xml:space="preserve">      for(int c=0;c&lt;3;c++){</w:t>
+      </w:r>
+    </w:p>
+    <w:p>
+      <w:pPr>
+        <w:rPr>
+          <w:sz w:val="26"/>
+          <w:szCs w:val="26"/>
+          <w:lang w:val="en-US"/>
+        </w:rPr>
+      </w:pPr>
+      <w:r>
+        <w:rPr>
+          <w:sz w:val="26"/>
+          <w:szCs w:val="26"/>
+          <w:lang w:val="en-US"/>
+        </w:rPr>
+        <w:t xml:space="preserve">      </w:t>
+      </w:r>
+      <w:r>
+        <w:rPr>
+          <w:sz w:val="26"/>
+          <w:szCs w:val="26"/>
+          <w:lang w:val="en-US"/>
+        </w:rPr>
+        <w:tab/>
+        <w:t>red = *(*(*(arreglo+a)+b)+0);</w:t>
+      </w:r>
+    </w:p>
+    <w:p>
+      <w:pPr>
+        <w:rPr>
+          <w:sz w:val="26"/>
+          <w:szCs w:val="26"/>
+          <w:lang w:val="en-US"/>
+        </w:rPr>
+      </w:pPr>
+      <w:r>
+        <w:rPr>
+          <w:sz w:val="26"/>
+          <w:szCs w:val="26"/>
+          <w:lang w:val="en-US"/>
+        </w:rPr>
+        <w:t xml:space="preserve">        green = *(*(*(arreglo+a)+b)+1);</w:t>
+      </w:r>
+    </w:p>
+    <w:p>
+      <w:pPr>
+        <w:rPr>
+          <w:sz w:val="26"/>
+          <w:szCs w:val="26"/>
+          <w:lang w:val="en-US"/>
+        </w:rPr>
+      </w:pPr>
+      <w:r>
+        <w:rPr>
+          <w:sz w:val="26"/>
+          <w:szCs w:val="26"/>
+          <w:lang w:val="en-US"/>
+        </w:rPr>
+        <w:t xml:space="preserve">        blue = *(*(*(arreglo+a)+b)+2);</w:t>
+      </w:r>
+    </w:p>
+    <w:p>
+      <w:pPr>
+        <w:rPr>
+          <w:sz w:val="26"/>
+          <w:szCs w:val="26"/>
+          <w:lang w:val="en-US"/>
+        </w:rPr>
+      </w:pPr>
+      <w:r>
+        <w:rPr>
+          <w:sz w:val="26"/>
+          <w:szCs w:val="26"/>
+          <w:lang w:val="en-US"/>
+        </w:rPr>
+        <w:t xml:space="preserve">        leds.setPixelColor(NumLed, red, green, blue);</w:t>
+      </w:r>
+    </w:p>
+    <w:p>
+      <w:pPr>
+        <w:rPr>
+          <w:sz w:val="26"/>
+          <w:szCs w:val="26"/>
+          <w:lang w:val="es-ES"/>
+        </w:rPr>
+      </w:pPr>
+      <w:r>
+        <w:rPr>
+          <w:sz w:val="26"/>
+          <w:szCs w:val="26"/>
+          <w:lang w:val="en-US"/>
+        </w:rPr>
+        <w:t xml:space="preserve">      </w:t>
+      </w:r>
+      <w:r>
+        <w:rPr>
+          <w:sz w:val="26"/>
+          <w:szCs w:val="26"/>
+          <w:lang w:val="es-ES"/>
+        </w:rPr>
+        <w:t>}</w:t>
+      </w:r>
+    </w:p>
+    <w:p>
+      <w:pPr>
+        <w:rPr>
+          <w:sz w:val="26"/>
+          <w:szCs w:val="26"/>
+          <w:lang w:val="es-ES"/>
+        </w:rPr>
+      </w:pPr>
+      <w:r>
+        <w:rPr>
+          <w:sz w:val="26"/>
+          <w:szCs w:val="26"/>
+          <w:lang w:val="es-ES"/>
+        </w:rPr>
+        <w:t xml:space="preserve">      </w:t>
+      </w:r>
+      <w:proofErr w:type="spellStart"/>
+      <w:r>
+        <w:rPr>
+          <w:sz w:val="26"/>
+          <w:szCs w:val="26"/>
+          <w:lang w:val="es-ES"/>
+        </w:rPr>
+        <w:t>NumLed</w:t>
+      </w:r>
+      <w:proofErr w:type="spellEnd"/>
+      <w:r>
+        <w:rPr>
+          <w:sz w:val="26"/>
+          <w:szCs w:val="26"/>
+          <w:lang w:val="es-ES"/>
+        </w:rPr>
+        <w:t>--;</w:t>
+      </w:r>
+    </w:p>
+    <w:p>
+      <w:pPr>
+        <w:rPr>
+          <w:sz w:val="26"/>
+          <w:szCs w:val="26"/>
+          <w:lang w:val="es-ES"/>
+        </w:rPr>
+      </w:pPr>
+      <w:r>
+        <w:rPr>
+          <w:sz w:val="26"/>
+          <w:szCs w:val="26"/>
+          <w:lang w:val="es-ES"/>
+        </w:rPr>
+        <w:t xml:space="preserve">    }</w:t>
+      </w:r>
+    </w:p>
+    <w:p>
+      <w:pPr>
+        <w:rPr>
+          <w:sz w:val="26"/>
+          <w:szCs w:val="26"/>
+          <w:lang w:val="es-ES"/>
+        </w:rPr>
+      </w:pPr>
+      <w:r>
+        <w:rPr>
+          <w:sz w:val="26"/>
+          <w:szCs w:val="26"/>
+          <w:lang w:val="es-ES"/>
+        </w:rPr>
+        <w:t xml:space="preserve">  }</w:t>
+      </w:r>
+    </w:p>
+    <w:p>
+      <w:pPr>
+        <w:rPr>
+          <w:sz w:val="26"/>
+          <w:szCs w:val="26"/>
+          <w:lang w:val="es-ES"/>
+        </w:rPr>
+      </w:pPr>
+    </w:p>
+    <w:p>
+      <w:pPr>
+        <w:rPr>
+          <w:sz w:val="26"/>
+          <w:szCs w:val="26"/>
+          <w:lang w:val="es-ES"/>
+        </w:rPr>
+      </w:pPr>
+    </w:p>
+    <w:p>
+      <w:pPr>
+        <w:rPr>
+          <w:sz w:val="26"/>
+          <w:szCs w:val="26"/>
+          <w:lang w:val="es-ES"/>
+        </w:rPr>
+      </w:pPr>
+    </w:p>
+    <w:p>
+      <w:pPr>
+        <w:rPr>
+          <w:sz w:val="26"/>
+          <w:szCs w:val="26"/>
+          <w:lang w:val="es-ES"/>
+        </w:rPr>
+      </w:pPr>
+      <w:r>
+        <w:rPr>
+          <w:sz w:val="26"/>
+          <w:szCs w:val="26"/>
+          <w:lang w:val="es-ES"/>
+        </w:rPr>
         <w:lastRenderedPageBreak/>
-        <w:t xml:space="preserve">  };</w:t>
-      </w:r>
-    </w:p>
-    <w:p>
-      <w:pPr>
-        <w:rPr>
-          <w:sz w:val="26"/>
-          <w:szCs w:val="26"/>
-          <w:lang w:val="en-US"/>
-        </w:rPr>
-      </w:pPr>
-      <w:r>
-        <w:rPr>
-          <w:sz w:val="26"/>
-          <w:szCs w:val="26"/>
-          <w:lang w:val="en-US"/>
-        </w:rPr>
-        <w:t xml:space="preserve">  leds.show();</w:t>
-      </w:r>
-    </w:p>
-    <w:p>
-      <w:pPr>
-        <w:rPr>
-          <w:sz w:val="26"/>
-          <w:szCs w:val="26"/>
-          <w:lang w:val="en-US"/>
-        </w:rPr>
-      </w:pPr>
-      <w:r>
-        <w:rPr>
-          <w:sz w:val="26"/>
-          <w:szCs w:val="26"/>
-          <w:lang w:val="en-US"/>
-        </w:rPr>
         <w:t>}</w:t>
-      </w:r>
-    </w:p>
-    <w:p>
-      <w:pPr>
-        <w:rPr>
-          <w:sz w:val="26"/>
-          <w:szCs w:val="26"/>
-          <w:lang w:val="en-US"/>
-        </w:rPr>
-      </w:pPr>
-    </w:p>
-    <w:p>
-      <w:pPr>
-        <w:rPr>
-          <w:sz w:val="26"/>
-          <w:szCs w:val="26"/>
-          <w:lang w:val="en-US"/>
-        </w:rPr>
-      </w:pPr>
-      <w:r>
-        <w:rPr>
-          <w:sz w:val="26"/>
-          <w:szCs w:val="26"/>
-          <w:lang w:val="en-US"/>
-        </w:rPr>
-        <w:t>void loop()</w:t>
-      </w:r>
-    </w:p>
-    <w:p>
-      <w:pPr>
-        <w:rPr>
-          <w:sz w:val="26"/>
-          <w:szCs w:val="26"/>
-          <w:lang w:val="en-US"/>
-        </w:rPr>
-      </w:pPr>
-      <w:r>
-        <w:rPr>
-          <w:sz w:val="26"/>
-          <w:szCs w:val="26"/>
-          <w:lang w:val="en-US"/>
-        </w:rPr>
-        <w:t>{</w:t>
-      </w:r>
-    </w:p>
-    <w:p>
-      <w:pPr>
-        <w:rPr>
-          <w:sz w:val="26"/>
-          <w:szCs w:val="26"/>
-          <w:lang w:val="en-US"/>
-        </w:rPr>
-      </w:pPr>
-      <w:r>
-        <w:rPr>
-          <w:sz w:val="26"/>
-          <w:szCs w:val="26"/>
-          <w:lang w:val="en-US"/>
-        </w:rPr>
-        <w:t xml:space="preserve">  /*</w:t>
-      </w:r>
-    </w:p>
-    <w:p>
-      <w:pPr>
-        <w:rPr>
-          <w:sz w:val="26"/>
-          <w:szCs w:val="26"/>
-          <w:lang w:val="en-US"/>
-        </w:rPr>
-      </w:pPr>
-      <w:r>
-        <w:rPr>
-          <w:sz w:val="26"/>
-          <w:szCs w:val="26"/>
-          <w:lang w:val="en-US"/>
-        </w:rPr>
-        <w:t xml:space="preserve">  if (Serial.available()&gt;0){</w:t>
-      </w:r>
-    </w:p>
-    <w:p>
-      <w:pPr>
-        <w:rPr>
-          <w:sz w:val="26"/>
-          <w:szCs w:val="26"/>
-          <w:lang w:val="es-ES"/>
-        </w:rPr>
-      </w:pPr>
-      <w:r>
-        <w:rPr>
-          <w:sz w:val="26"/>
-          <w:szCs w:val="26"/>
-          <w:lang w:val="en-US"/>
-        </w:rPr>
-        <w:t xml:space="preserve">  </w:t>
-      </w:r>
-      <w:r>
-        <w:rPr>
-          <w:sz w:val="26"/>
-          <w:szCs w:val="26"/>
-          <w:lang w:val="es-ES"/>
-        </w:rPr>
-        <w:t xml:space="preserve">//Se Establece el </w:t>
-      </w:r>
-      <w:proofErr w:type="spellStart"/>
-      <w:r>
-        <w:rPr>
-          <w:sz w:val="26"/>
-          <w:szCs w:val="26"/>
-          <w:lang w:val="es-ES"/>
-        </w:rPr>
-        <w:t>menu</w:t>
-      </w:r>
-      <w:proofErr w:type="spellEnd"/>
-      <w:r>
-        <w:rPr>
-          <w:sz w:val="26"/>
-          <w:szCs w:val="26"/>
-          <w:lang w:val="es-ES"/>
-        </w:rPr>
-        <w:t xml:space="preserve"> para el usuario </w:t>
-      </w:r>
-    </w:p>
-    <w:p>
-      <w:pPr>
-        <w:rPr>
-          <w:sz w:val="26"/>
-          <w:szCs w:val="26"/>
-          <w:lang w:val="es-ES"/>
-        </w:rPr>
-      </w:pPr>
-      <w:r>
-        <w:rPr>
-          <w:sz w:val="26"/>
-          <w:szCs w:val="26"/>
-          <w:lang w:val="es-ES"/>
-        </w:rPr>
-        <w:t xml:space="preserve">  </w:t>
-      </w:r>
-      <w:proofErr w:type="spellStart"/>
-      <w:r>
-        <w:rPr>
-          <w:sz w:val="26"/>
-          <w:szCs w:val="26"/>
-          <w:lang w:val="es-ES"/>
-        </w:rPr>
-        <w:t>Serial.print</w:t>
-      </w:r>
-      <w:proofErr w:type="spellEnd"/>
-      <w:r>
-        <w:rPr>
-          <w:sz w:val="26"/>
-          <w:szCs w:val="26"/>
-          <w:lang w:val="es-ES"/>
-        </w:rPr>
-        <w:t>("BIENVENIDO");</w:t>
-      </w:r>
-    </w:p>
-    <w:p>
-      <w:pPr>
-        <w:rPr>
-          <w:sz w:val="26"/>
-          <w:szCs w:val="26"/>
-          <w:lang w:val="es-ES"/>
-        </w:rPr>
-      </w:pPr>
-      <w:r>
-        <w:rPr>
-          <w:sz w:val="26"/>
-          <w:szCs w:val="26"/>
-          <w:lang w:val="es-ES"/>
-        </w:rPr>
-        <w:t xml:space="preserve">  </w:t>
-      </w:r>
-      <w:proofErr w:type="spellStart"/>
-      <w:r>
-        <w:rPr>
-          <w:sz w:val="26"/>
-          <w:szCs w:val="26"/>
-          <w:lang w:val="es-ES"/>
-        </w:rPr>
-        <w:t>Serial.print</w:t>
-      </w:r>
-      <w:proofErr w:type="spellEnd"/>
-      <w:r>
-        <w:rPr>
-          <w:sz w:val="26"/>
-          <w:szCs w:val="26"/>
-          <w:lang w:val="es-ES"/>
-        </w:rPr>
-        <w:t>("Ingrese los datos de la bandera");</w:t>
-      </w:r>
-    </w:p>
-    <w:p>
-      <w:pPr>
-        <w:rPr>
-          <w:sz w:val="26"/>
-          <w:szCs w:val="26"/>
-          <w:lang w:val="es-ES"/>
-        </w:rPr>
-      </w:pPr>
-      <w:r>
-        <w:rPr>
-          <w:sz w:val="26"/>
-          <w:szCs w:val="26"/>
-          <w:lang w:val="es-ES"/>
-        </w:rPr>
-        <w:t xml:space="preserve">    //Falta determinar </w:t>
-      </w:r>
-      <w:proofErr w:type="spellStart"/>
-      <w:r>
-        <w:rPr>
-          <w:sz w:val="26"/>
-          <w:szCs w:val="26"/>
-          <w:lang w:val="es-ES"/>
-        </w:rPr>
-        <w:t>como</w:t>
-      </w:r>
-      <w:proofErr w:type="spellEnd"/>
-      <w:r>
-        <w:rPr>
-          <w:sz w:val="26"/>
-          <w:szCs w:val="26"/>
-          <w:lang w:val="es-ES"/>
-        </w:rPr>
-        <w:t xml:space="preserve"> se organizará esta información</w:t>
-      </w:r>
-    </w:p>
-    <w:p>
-      <w:pPr>
-        <w:rPr>
-          <w:sz w:val="26"/>
-          <w:szCs w:val="26"/>
-          <w:lang w:val="es-ES"/>
-        </w:rPr>
-      </w:pPr>
-      <w:r>
-        <w:rPr>
-          <w:sz w:val="26"/>
-          <w:szCs w:val="26"/>
-          <w:lang w:val="es-ES"/>
-        </w:rPr>
-        <w:t xml:space="preserve">    */</w:t>
-      </w:r>
-    </w:p>
-    <w:p>
-      <w:pPr>
-        <w:rPr>
-          <w:sz w:val="26"/>
-          <w:szCs w:val="26"/>
-          <w:lang w:val="es-ES"/>
-        </w:rPr>
-      </w:pPr>
-      <w:r>
-        <w:rPr>
-          <w:sz w:val="26"/>
-          <w:szCs w:val="26"/>
-          <w:lang w:val="es-ES"/>
-        </w:rPr>
-        <w:t xml:space="preserve">  }</w:t>
       </w:r>
     </w:p>
     <w:sectPr>

</xml_diff>

<commit_message>
Comienzo de pruebas con arreglos aleatorios
</commit_message>
<xml_diff>
--- a/Informe de avances - Parcial 2.docx
+++ b/Informe de avances - Parcial 2.docx
@@ -312,8 +312,20 @@
           <w:szCs w:val="26"/>
           <w:lang w:val="en-US"/>
         </w:rPr>
-        <w:t>const int pinDatos=2;</w:t>
-      </w:r>
+        <w:t>const int pinDatos=</w:t>
+      </w:r>
+      <w:proofErr w:type="gramStart"/>
+      <w:r>
+        <w:rPr>
+          <w:rFonts w:eastAsia="Times New Roman"/>
+          <w:color w:val="000000"/>
+          <w:sz w:val="26"/>
+          <w:szCs w:val="26"/>
+          <w:lang w:val="en-US"/>
+        </w:rPr>
+        <w:t>2;</w:t>
+      </w:r>
+      <w:proofErr w:type="gramEnd"/>
     </w:p>
     <w:p>
       <w:pPr>
@@ -333,8 +345,20 @@
           <w:szCs w:val="26"/>
           <w:lang w:val="en-US"/>
         </w:rPr>
-        <w:t>const int numPixeles=8*8;</w:t>
-      </w:r>
+        <w:t>const int numPixeles=8*</w:t>
+      </w:r>
+      <w:proofErr w:type="gramStart"/>
+      <w:r>
+        <w:rPr>
+          <w:rFonts w:eastAsia="Times New Roman"/>
+          <w:color w:val="000000"/>
+          <w:sz w:val="26"/>
+          <w:szCs w:val="26"/>
+          <w:lang w:val="en-US"/>
+        </w:rPr>
+        <w:t>8;</w:t>
+      </w:r>
+      <w:proofErr w:type="gramEnd"/>
     </w:p>
     <w:p>
       <w:pPr>
@@ -380,6 +404,7 @@
         <w:t xml:space="preserve"> </w:t>
       </w:r>
       <w:proofErr w:type="spellStart"/>
+      <w:proofErr w:type="gramStart"/>
       <w:r>
         <w:rPr>
           <w:rFonts w:eastAsia="Times New Roman"/>
@@ -399,7 +424,18 @@
           <w:szCs w:val="26"/>
           <w:lang w:val="es-CO"/>
         </w:rPr>
-        <w:t>(){</w:t>
+        <w:t>(</w:t>
+      </w:r>
+      <w:proofErr w:type="gramEnd"/>
+      <w:r>
+        <w:rPr>
+          <w:rFonts w:eastAsia="Times New Roman"/>
+          <w:color w:val="000000"/>
+          <w:sz w:val="26"/>
+          <w:szCs w:val="26"/>
+          <w:lang w:val="es-CO"/>
+        </w:rPr>
+        <w:t>){</w:t>
       </w:r>
     </w:p>
     <w:p>
@@ -420,7 +456,29 @@
           <w:szCs w:val="26"/>
           <w:lang w:val="es-CO"/>
         </w:rPr>
-        <w:t>  //Ya tenemos el serial para recibir la información del imagen de</w:t>
+        <w:t xml:space="preserve">  //Ya tenemos el serial para recibir la información </w:t>
+      </w:r>
+      <w:proofErr w:type="gramStart"/>
+      <w:r>
+        <w:rPr>
+          <w:rFonts w:eastAsia="Times New Roman"/>
+          <w:color w:val="000000"/>
+          <w:sz w:val="26"/>
+          <w:szCs w:val="26"/>
+          <w:lang w:val="es-CO"/>
+        </w:rPr>
+        <w:t>del imagen</w:t>
+      </w:r>
+      <w:proofErr w:type="gramEnd"/>
+      <w:r>
+        <w:rPr>
+          <w:rFonts w:eastAsia="Times New Roman"/>
+          <w:color w:val="000000"/>
+          <w:sz w:val="26"/>
+          <w:szCs w:val="26"/>
+          <w:lang w:val="es-CO"/>
+        </w:rPr>
+        <w:t xml:space="preserve"> de</w:t>
       </w:r>
     </w:p>
     <w:p>
@@ -515,7 +573,29 @@
           <w:szCs w:val="26"/>
           <w:lang w:val="en-US"/>
         </w:rPr>
-        <w:t>pinMode(2,OUTPUT);</w:t>
+        <w:t>pinMode(</w:t>
+      </w:r>
+      <w:proofErr w:type="gramStart"/>
+      <w:r>
+        <w:rPr>
+          <w:rFonts w:eastAsia="Times New Roman"/>
+          <w:color w:val="000000"/>
+          <w:sz w:val="26"/>
+          <w:szCs w:val="26"/>
+          <w:lang w:val="en-US"/>
+        </w:rPr>
+        <w:t>2,OUTPUT</w:t>
+      </w:r>
+      <w:proofErr w:type="gramEnd"/>
+      <w:r>
+        <w:rPr>
+          <w:rFonts w:eastAsia="Times New Roman"/>
+          <w:color w:val="000000"/>
+          <w:sz w:val="26"/>
+          <w:szCs w:val="26"/>
+          <w:lang w:val="en-US"/>
+        </w:rPr>
+        <w:t>);</w:t>
       </w:r>
     </w:p>
     <w:p>
@@ -579,7 +659,29 @@
           <w:szCs w:val="26"/>
           <w:lang w:val="en-US"/>
         </w:rPr>
-        <w:t>void loop()</w:t>
+        <w:t xml:space="preserve">void </w:t>
+      </w:r>
+      <w:proofErr w:type="gramStart"/>
+      <w:r>
+        <w:rPr>
+          <w:rFonts w:eastAsia="Times New Roman"/>
+          <w:color w:val="000000"/>
+          <w:sz w:val="26"/>
+          <w:szCs w:val="26"/>
+          <w:lang w:val="en-US"/>
+        </w:rPr>
+        <w:t>loop(</w:t>
+      </w:r>
+      <w:proofErr w:type="gramEnd"/>
+      <w:r>
+        <w:rPr>
+          <w:rFonts w:eastAsia="Times New Roman"/>
+          <w:color w:val="000000"/>
+          <w:sz w:val="26"/>
+          <w:szCs w:val="26"/>
+          <w:lang w:val="en-US"/>
+        </w:rPr>
+        <w:t>)</w:t>
       </w:r>
     </w:p>
     <w:p>
@@ -621,8 +723,20 @@
           <w:szCs w:val="26"/>
           <w:lang w:val="en-US"/>
         </w:rPr>
-        <w:t>  if (Serial.available()&gt;0){</w:t>
-      </w:r>
+        <w:t>  if (Serial.available()&gt;</w:t>
+      </w:r>
+      <w:proofErr w:type="gramStart"/>
+      <w:r>
+        <w:rPr>
+          <w:rFonts w:eastAsia="Times New Roman"/>
+          <w:color w:val="000000"/>
+          <w:sz w:val="26"/>
+          <w:szCs w:val="26"/>
+          <w:lang w:val="en-US"/>
+        </w:rPr>
+        <w:t>0){</w:t>
+      </w:r>
+      <w:proofErr w:type="gramEnd"/>
     </w:p>
     <w:p>
       <w:pPr>
@@ -1359,25 +1473,45 @@
           <w:szCs w:val="26"/>
           <w:lang w:val="en-US"/>
         </w:rPr>
-        <w:t>const int pinDatos=2;</w:t>
-      </w:r>
-    </w:p>
-    <w:p>
-      <w:pPr>
-        <w:rPr>
-          <w:sz w:val="26"/>
-          <w:szCs w:val="26"/>
-          <w:lang w:val="en-US"/>
-        </w:rPr>
-      </w:pPr>
-      <w:r>
-        <w:rPr>
-          <w:sz w:val="26"/>
-          <w:szCs w:val="26"/>
-          <w:lang w:val="en-US"/>
-        </w:rPr>
-        <w:t>const int numPixeles=8*8;</w:t>
-      </w:r>
+        <w:t>const int pinDatos=</w:t>
+      </w:r>
+      <w:proofErr w:type="gramStart"/>
+      <w:r>
+        <w:rPr>
+          <w:sz w:val="26"/>
+          <w:szCs w:val="26"/>
+          <w:lang w:val="en-US"/>
+        </w:rPr>
+        <w:t>2;</w:t>
+      </w:r>
+      <w:proofErr w:type="gramEnd"/>
+    </w:p>
+    <w:p>
+      <w:pPr>
+        <w:rPr>
+          <w:sz w:val="26"/>
+          <w:szCs w:val="26"/>
+          <w:lang w:val="en-US"/>
+        </w:rPr>
+      </w:pPr>
+      <w:r>
+        <w:rPr>
+          <w:sz w:val="26"/>
+          <w:szCs w:val="26"/>
+          <w:lang w:val="en-US"/>
+        </w:rPr>
+        <w:t>const int numPixeles=8*</w:t>
+      </w:r>
+      <w:proofErr w:type="gramStart"/>
+      <w:r>
+        <w:rPr>
+          <w:sz w:val="26"/>
+          <w:szCs w:val="26"/>
+          <w:lang w:val="en-US"/>
+        </w:rPr>
+        <w:t>8;</w:t>
+      </w:r>
+      <w:proofErr w:type="gramEnd"/>
     </w:p>
     <w:p>
       <w:pPr>
@@ -1403,7 +1537,25 @@
           <w:lang w:val="en-US"/>
         </w:rPr>
         <w:lastRenderedPageBreak/>
-        <w:t>void setup(){</w:t>
+        <w:t xml:space="preserve">void </w:t>
+      </w:r>
+      <w:proofErr w:type="gramStart"/>
+      <w:r>
+        <w:rPr>
+          <w:sz w:val="26"/>
+          <w:szCs w:val="26"/>
+          <w:lang w:val="en-US"/>
+        </w:rPr>
+        <w:t>setup(</w:t>
+      </w:r>
+      <w:proofErr w:type="gramEnd"/>
+      <w:r>
+        <w:rPr>
+          <w:sz w:val="26"/>
+          <w:szCs w:val="26"/>
+          <w:lang w:val="en-US"/>
+        </w:rPr>
+        <w:t>){</w:t>
       </w:r>
     </w:p>
     <w:p>
@@ -1428,7 +1580,25 @@
           <w:szCs w:val="26"/>
           <w:lang w:val="es-ES"/>
         </w:rPr>
-        <w:t>//Ya tenemos el serial para recibir la información del imagen de</w:t>
+        <w:t xml:space="preserve">//Ya tenemos el serial para recibir la información </w:t>
+      </w:r>
+      <w:proofErr w:type="gramStart"/>
+      <w:r>
+        <w:rPr>
+          <w:sz w:val="26"/>
+          <w:szCs w:val="26"/>
+          <w:lang w:val="es-ES"/>
+        </w:rPr>
+        <w:t>del imagen</w:t>
+      </w:r>
+      <w:proofErr w:type="gramEnd"/>
+      <w:r>
+        <w:rPr>
+          <w:sz w:val="26"/>
+          <w:szCs w:val="26"/>
+          <w:lang w:val="es-ES"/>
+        </w:rPr>
+        <w:t xml:space="preserve"> de</w:t>
       </w:r>
     </w:p>
     <w:p>
@@ -1505,7 +1675,25 @@
           <w:szCs w:val="26"/>
           <w:lang w:val="en-US"/>
         </w:rPr>
-        <w:t>pinMode(2,OUTPUT);</w:t>
+        <w:t>pinMode(</w:t>
+      </w:r>
+      <w:proofErr w:type="gramStart"/>
+      <w:r>
+        <w:rPr>
+          <w:sz w:val="26"/>
+          <w:szCs w:val="26"/>
+          <w:lang w:val="en-US"/>
+        </w:rPr>
+        <w:t>2,OUTPUT</w:t>
+      </w:r>
+      <w:proofErr w:type="gramEnd"/>
+      <w:r>
+        <w:rPr>
+          <w:sz w:val="26"/>
+          <w:szCs w:val="26"/>
+          <w:lang w:val="en-US"/>
+        </w:rPr>
+        <w:t>);</w:t>
       </w:r>
     </w:p>
     <w:p>
@@ -1557,7 +1745,25 @@
           <w:szCs w:val="26"/>
           <w:lang w:val="en-US"/>
         </w:rPr>
-        <w:t>int main(){</w:t>
+        <w:t xml:space="preserve">int </w:t>
+      </w:r>
+      <w:proofErr w:type="gramStart"/>
+      <w:r>
+        <w:rPr>
+          <w:sz w:val="26"/>
+          <w:szCs w:val="26"/>
+          <w:lang w:val="en-US"/>
+        </w:rPr>
+        <w:t>main(</w:t>
+      </w:r>
+      <w:proofErr w:type="gramEnd"/>
+      <w:r>
+        <w:rPr>
+          <w:sz w:val="26"/>
+          <w:szCs w:val="26"/>
+          <w:lang w:val="en-US"/>
+        </w:rPr>
+        <w:t>){</w:t>
       </w:r>
     </w:p>
     <w:p>
@@ -1591,7 +1797,25 @@
           <w:szCs w:val="26"/>
           <w:lang w:val="en-US"/>
         </w:rPr>
-        <w:t xml:space="preserve">  for(int i =0; i&lt;64; i++){</w:t>
+        <w:t xml:space="preserve">  </w:t>
+      </w:r>
+      <w:proofErr w:type="gramStart"/>
+      <w:r>
+        <w:rPr>
+          <w:sz w:val="26"/>
+          <w:szCs w:val="26"/>
+          <w:lang w:val="en-US"/>
+        </w:rPr>
+        <w:t>for(</w:t>
+      </w:r>
+      <w:proofErr w:type="gramEnd"/>
+      <w:r>
+        <w:rPr>
+          <w:sz w:val="26"/>
+          <w:szCs w:val="26"/>
+          <w:lang w:val="en-US"/>
+        </w:rPr>
+        <w:t>int i =0; i&lt;64; i++){</w:t>
       </w:r>
     </w:p>
     <w:p>
@@ -1609,7 +1833,24 @@
           <w:lang w:val="en-US"/>
         </w:rPr>
         <w:tab/>
-        <w:t>digitalWrite(2,1);</w:t>
+      </w:r>
+      <w:proofErr w:type="gramStart"/>
+      <w:r>
+        <w:rPr>
+          <w:sz w:val="26"/>
+          <w:szCs w:val="26"/>
+          <w:lang w:val="en-US"/>
+        </w:rPr>
+        <w:t>digitalWrite(</w:t>
+      </w:r>
+      <w:proofErr w:type="gramEnd"/>
+      <w:r>
+        <w:rPr>
+          <w:sz w:val="26"/>
+          <w:szCs w:val="26"/>
+          <w:lang w:val="en-US"/>
+        </w:rPr>
+        <w:t>2,1);</w:t>
       </w:r>
     </w:p>
     <w:p>
@@ -1678,7 +1919,25 @@
           <w:szCs w:val="26"/>
           <w:lang w:val="en-US"/>
         </w:rPr>
-        <w:t>void loop()</w:t>
+        <w:t xml:space="preserve">void </w:t>
+      </w:r>
+      <w:proofErr w:type="gramStart"/>
+      <w:r>
+        <w:rPr>
+          <w:sz w:val="26"/>
+          <w:szCs w:val="26"/>
+          <w:lang w:val="en-US"/>
+        </w:rPr>
+        <w:t>loop(</w:t>
+      </w:r>
+      <w:proofErr w:type="gramEnd"/>
+      <w:r>
+        <w:rPr>
+          <w:sz w:val="26"/>
+          <w:szCs w:val="26"/>
+          <w:lang w:val="en-US"/>
+        </w:rPr>
+        <w:t>)</w:t>
       </w:r>
     </w:p>
     <w:p>
@@ -1712,8 +1971,18 @@
           <w:szCs w:val="26"/>
           <w:lang w:val="en-US"/>
         </w:rPr>
-        <w:t xml:space="preserve">  if (Serial.available()&gt;0){</w:t>
-      </w:r>
+        <w:t xml:space="preserve">  if (Serial.available()&gt;</w:t>
+      </w:r>
+      <w:proofErr w:type="gramStart"/>
+      <w:r>
+        <w:rPr>
+          <w:sz w:val="26"/>
+          <w:szCs w:val="26"/>
+          <w:lang w:val="en-US"/>
+        </w:rPr>
+        <w:t>0){</w:t>
+      </w:r>
+      <w:proofErr w:type="gramEnd"/>
     </w:p>
     <w:p>
       <w:pPr>
@@ -2182,6 +2451,7 @@
         <w:t xml:space="preserve">Actualización del código de prueba. Se intenta probar el encendido de los </w:t>
       </w:r>
       <w:proofErr w:type="spellStart"/>
+      <w:proofErr w:type="gramStart"/>
       <w:r>
         <w:rPr>
           <w:sz w:val="26"/>
@@ -2191,6 +2461,7 @@
         <w:t>LEDs</w:t>
       </w:r>
       <w:proofErr w:type="spellEnd"/>
+      <w:proofErr w:type="gramEnd"/>
       <w:r>
         <w:rPr>
           <w:sz w:val="26"/>
@@ -2438,7 +2709,25 @@
           <w:szCs w:val="26"/>
           <w:lang w:val="en-US"/>
         </w:rPr>
-        <w:t>#define LED_COUNT 64</w:t>
+        <w:t>#</w:t>
+      </w:r>
+      <w:proofErr w:type="gramStart"/>
+      <w:r>
+        <w:rPr>
+          <w:sz w:val="26"/>
+          <w:szCs w:val="26"/>
+          <w:lang w:val="en-US"/>
+        </w:rPr>
+        <w:t>define</w:t>
+      </w:r>
+      <w:proofErr w:type="gramEnd"/>
+      <w:r>
+        <w:rPr>
+          <w:sz w:val="26"/>
+          <w:szCs w:val="26"/>
+          <w:lang w:val="en-US"/>
+        </w:rPr>
+        <w:t xml:space="preserve"> LED_COUNT 64</w:t>
       </w:r>
     </w:p>
     <w:p>
@@ -2465,7 +2754,25 @@
           <w:lang w:val="en-US"/>
         </w:rPr>
         <w:lastRenderedPageBreak/>
-        <w:t>Adafruit_NeoPixel leds(LED_COUNT, LED_PIN, NEO_GRB + NEO_KHZ800);</w:t>
+        <w:t xml:space="preserve">Adafruit_NeoPixel </w:t>
+      </w:r>
+      <w:proofErr w:type="gramStart"/>
+      <w:r>
+        <w:rPr>
+          <w:sz w:val="26"/>
+          <w:szCs w:val="26"/>
+          <w:lang w:val="en-US"/>
+        </w:rPr>
+        <w:t>leds(</w:t>
+      </w:r>
+      <w:proofErr w:type="gramEnd"/>
+      <w:r>
+        <w:rPr>
+          <w:sz w:val="26"/>
+          <w:szCs w:val="26"/>
+          <w:lang w:val="en-US"/>
+        </w:rPr>
+        <w:t>LED_COUNT, LED_PIN, NEO_GRB + NEO_KHZ800);</w:t>
       </w:r>
     </w:p>
     <w:p>
@@ -2504,6 +2811,7 @@
         <w:t xml:space="preserve"> </w:t>
       </w:r>
       <w:proofErr w:type="spellStart"/>
+      <w:proofErr w:type="gramStart"/>
       <w:r>
         <w:rPr>
           <w:sz w:val="26"/>
@@ -2519,24 +2827,51 @@
           <w:szCs w:val="26"/>
           <w:lang w:val="es-ES"/>
         </w:rPr>
-        <w:t>(){</w:t>
-      </w:r>
-    </w:p>
-    <w:p>
-      <w:pPr>
-        <w:rPr>
-          <w:sz w:val="26"/>
-          <w:szCs w:val="26"/>
-          <w:lang w:val="es-ES"/>
-        </w:rPr>
-      </w:pPr>
-      <w:r>
-        <w:rPr>
-          <w:sz w:val="26"/>
-          <w:szCs w:val="26"/>
-          <w:lang w:val="es-ES"/>
-        </w:rPr>
-        <w:t xml:space="preserve">  //Ya tenemos el serial para recibir la información del imagen de</w:t>
+        <w:t>(</w:t>
+      </w:r>
+      <w:proofErr w:type="gramEnd"/>
+      <w:r>
+        <w:rPr>
+          <w:sz w:val="26"/>
+          <w:szCs w:val="26"/>
+          <w:lang w:val="es-ES"/>
+        </w:rPr>
+        <w:t>){</w:t>
+      </w:r>
+    </w:p>
+    <w:p>
+      <w:pPr>
+        <w:rPr>
+          <w:sz w:val="26"/>
+          <w:szCs w:val="26"/>
+          <w:lang w:val="es-ES"/>
+        </w:rPr>
+      </w:pPr>
+      <w:r>
+        <w:rPr>
+          <w:sz w:val="26"/>
+          <w:szCs w:val="26"/>
+          <w:lang w:val="es-ES"/>
+        </w:rPr>
+        <w:t xml:space="preserve">  //Ya tenemos el serial para recibir la información </w:t>
+      </w:r>
+      <w:proofErr w:type="gramStart"/>
+      <w:r>
+        <w:rPr>
+          <w:sz w:val="26"/>
+          <w:szCs w:val="26"/>
+          <w:lang w:val="es-ES"/>
+        </w:rPr>
+        <w:t>del imagen</w:t>
+      </w:r>
+      <w:proofErr w:type="gramEnd"/>
+      <w:r>
+        <w:rPr>
+          <w:sz w:val="26"/>
+          <w:szCs w:val="26"/>
+          <w:lang w:val="es-ES"/>
+        </w:rPr>
+        <w:t xml:space="preserve"> de</w:t>
       </w:r>
     </w:p>
     <w:p>
@@ -2613,41 +2948,25 @@
           <w:szCs w:val="26"/>
           <w:lang w:val="en-US"/>
         </w:rPr>
-        <w:t>//pinMode(2,OUTPUT);</w:t>
-      </w:r>
-    </w:p>
-    <w:p>
-      <w:pPr>
-        <w:rPr>
-          <w:sz w:val="26"/>
-          <w:szCs w:val="26"/>
-          <w:lang w:val="en-US"/>
-        </w:rPr>
-      </w:pPr>
-      <w:r>
-        <w:rPr>
-          <w:sz w:val="26"/>
-          <w:szCs w:val="26"/>
-          <w:lang w:val="en-US"/>
-        </w:rPr>
-        <w:t xml:space="preserve">  leds.begin();</w:t>
-      </w:r>
-    </w:p>
-    <w:p>
-      <w:pPr>
-        <w:rPr>
-          <w:sz w:val="26"/>
-          <w:szCs w:val="26"/>
-          <w:lang w:val="en-US"/>
-        </w:rPr>
-      </w:pPr>
-      <w:r>
-        <w:rPr>
-          <w:sz w:val="26"/>
-          <w:szCs w:val="26"/>
-          <w:lang w:val="en-US"/>
-        </w:rPr>
-        <w:t xml:space="preserve">  for( int i = 0; i&lt;LED_COUNT; i++){</w:t>
+        <w:t>//pinMode(</w:t>
+      </w:r>
+      <w:proofErr w:type="gramStart"/>
+      <w:r>
+        <w:rPr>
+          <w:sz w:val="26"/>
+          <w:szCs w:val="26"/>
+          <w:lang w:val="en-US"/>
+        </w:rPr>
+        <w:t>2,OUTPUT</w:t>
+      </w:r>
+      <w:proofErr w:type="gramEnd"/>
+      <w:r>
+        <w:rPr>
+          <w:sz w:val="26"/>
+          <w:szCs w:val="26"/>
+          <w:lang w:val="en-US"/>
+        </w:rPr>
+        <w:t>);</w:t>
       </w:r>
     </w:p>
     <w:p>
@@ -2666,6 +2985,76 @@
         </w:rPr>
         <w:t xml:space="preserve">  </w:t>
       </w:r>
+      <w:proofErr w:type="gramStart"/>
+      <w:r>
+        <w:rPr>
+          <w:sz w:val="26"/>
+          <w:szCs w:val="26"/>
+          <w:lang w:val="en-US"/>
+        </w:rPr>
+        <w:t>leds.begin</w:t>
+      </w:r>
+      <w:proofErr w:type="gramEnd"/>
+      <w:r>
+        <w:rPr>
+          <w:sz w:val="26"/>
+          <w:szCs w:val="26"/>
+          <w:lang w:val="en-US"/>
+        </w:rPr>
+        <w:t>();</w:t>
+      </w:r>
+    </w:p>
+    <w:p>
+      <w:pPr>
+        <w:rPr>
+          <w:sz w:val="26"/>
+          <w:szCs w:val="26"/>
+          <w:lang w:val="en-US"/>
+        </w:rPr>
+      </w:pPr>
+      <w:r>
+        <w:rPr>
+          <w:sz w:val="26"/>
+          <w:szCs w:val="26"/>
+          <w:lang w:val="en-US"/>
+        </w:rPr>
+        <w:t xml:space="preserve">  </w:t>
+      </w:r>
+      <w:proofErr w:type="gramStart"/>
+      <w:r>
+        <w:rPr>
+          <w:sz w:val="26"/>
+          <w:szCs w:val="26"/>
+          <w:lang w:val="en-US"/>
+        </w:rPr>
+        <w:t>for( int</w:t>
+      </w:r>
+      <w:proofErr w:type="gramEnd"/>
+      <w:r>
+        <w:rPr>
+          <w:sz w:val="26"/>
+          <w:szCs w:val="26"/>
+          <w:lang w:val="en-US"/>
+        </w:rPr>
+        <w:t xml:space="preserve"> i = 0; i&lt;LED_COUNT; i++){</w:t>
+      </w:r>
+    </w:p>
+    <w:p>
+      <w:pPr>
+        <w:rPr>
+          <w:sz w:val="26"/>
+          <w:szCs w:val="26"/>
+          <w:lang w:val="en-US"/>
+        </w:rPr>
+      </w:pPr>
+      <w:r>
+        <w:rPr>
+          <w:sz w:val="26"/>
+          <w:szCs w:val="26"/>
+          <w:lang w:val="en-US"/>
+        </w:rPr>
+        <w:t xml:space="preserve">  </w:t>
+      </w:r>
       <w:r>
         <w:rPr>
           <w:sz w:val="26"/>
@@ -2673,7 +3062,24 @@
           <w:lang w:val="en-US"/>
         </w:rPr>
         <w:tab/>
-        <w:t>leds.setPixelColor(i, 20, 241, 55);</w:t>
+      </w:r>
+      <w:proofErr w:type="gramStart"/>
+      <w:r>
+        <w:rPr>
+          <w:sz w:val="26"/>
+          <w:szCs w:val="26"/>
+          <w:lang w:val="en-US"/>
+        </w:rPr>
+        <w:t>leds.setPixelColor</w:t>
+      </w:r>
+      <w:proofErr w:type="gramEnd"/>
+      <w:r>
+        <w:rPr>
+          <w:sz w:val="26"/>
+          <w:szCs w:val="26"/>
+          <w:lang w:val="en-US"/>
+        </w:rPr>
+        <w:t>(i, 20, 241, 55);</w:t>
       </w:r>
     </w:p>
     <w:p>
@@ -2707,7 +3113,25 @@
           <w:szCs w:val="26"/>
           <w:lang w:val="en-US"/>
         </w:rPr>
-        <w:t xml:space="preserve">  leds.show();</w:t>
+        <w:t xml:space="preserve">  </w:t>
+      </w:r>
+      <w:proofErr w:type="gramStart"/>
+      <w:r>
+        <w:rPr>
+          <w:sz w:val="26"/>
+          <w:szCs w:val="26"/>
+          <w:lang w:val="en-US"/>
+        </w:rPr>
+        <w:t>leds.show</w:t>
+      </w:r>
+      <w:proofErr w:type="gramEnd"/>
+      <w:r>
+        <w:rPr>
+          <w:sz w:val="26"/>
+          <w:szCs w:val="26"/>
+          <w:lang w:val="en-US"/>
+        </w:rPr>
+        <w:t>();</w:t>
       </w:r>
     </w:p>
     <w:p>
@@ -2750,7 +3174,25 @@
           <w:szCs w:val="26"/>
           <w:lang w:val="en-US"/>
         </w:rPr>
-        <w:t>void loop()</w:t>
+        <w:t xml:space="preserve">void </w:t>
+      </w:r>
+      <w:proofErr w:type="gramStart"/>
+      <w:r>
+        <w:rPr>
+          <w:sz w:val="26"/>
+          <w:szCs w:val="26"/>
+          <w:lang w:val="en-US"/>
+        </w:rPr>
+        <w:t>loop(</w:t>
+      </w:r>
+      <w:proofErr w:type="gramEnd"/>
+      <w:r>
+        <w:rPr>
+          <w:sz w:val="26"/>
+          <w:szCs w:val="26"/>
+          <w:lang w:val="en-US"/>
+        </w:rPr>
+        <w:t>)</w:t>
       </w:r>
     </w:p>
     <w:p>
@@ -2801,8 +3243,18 @@
           <w:szCs w:val="26"/>
           <w:lang w:val="en-US"/>
         </w:rPr>
-        <w:t xml:space="preserve">  if (Serial.available()&gt;0){</w:t>
-      </w:r>
+        <w:t xml:space="preserve">  if (Serial.available()&gt;</w:t>
+      </w:r>
+      <w:proofErr w:type="gramStart"/>
+      <w:r>
+        <w:rPr>
+          <w:sz w:val="26"/>
+          <w:szCs w:val="26"/>
+          <w:lang w:val="en-US"/>
+        </w:rPr>
+        <w:t>0){</w:t>
+      </w:r>
+      <w:proofErr w:type="gramEnd"/>
     </w:p>
     <w:p>
       <w:pPr>
@@ -3457,7 +3909,25 @@
           <w:szCs w:val="26"/>
           <w:lang w:val="en-US"/>
         </w:rPr>
-        <w:t>#define LED_COUNT 256</w:t>
+        <w:t>#</w:t>
+      </w:r>
+      <w:proofErr w:type="gramStart"/>
+      <w:r>
+        <w:rPr>
+          <w:sz w:val="26"/>
+          <w:szCs w:val="26"/>
+          <w:lang w:val="en-US"/>
+        </w:rPr>
+        <w:t>define</w:t>
+      </w:r>
+      <w:proofErr w:type="gramEnd"/>
+      <w:r>
+        <w:rPr>
+          <w:sz w:val="26"/>
+          <w:szCs w:val="26"/>
+          <w:lang w:val="en-US"/>
+        </w:rPr>
+        <w:t xml:space="preserve"> LED_COUNT 256</w:t>
       </w:r>
     </w:p>
     <w:p>
@@ -3496,6 +3966,7 @@
         <w:t xml:space="preserve"> </w:t>
       </w:r>
       <w:proofErr w:type="spellStart"/>
+      <w:proofErr w:type="gramStart"/>
       <w:r>
         <w:rPr>
           <w:sz w:val="26"/>
@@ -3511,7 +3982,16 @@
           <w:szCs w:val="26"/>
           <w:lang w:val="en-US"/>
         </w:rPr>
-        <w:t>(LED_COUNT, LED_PIN, NEO_GRB + NEO_KHZ800);</w:t>
+        <w:t>(</w:t>
+      </w:r>
+      <w:proofErr w:type="gramEnd"/>
+      <w:r>
+        <w:rPr>
+          <w:sz w:val="26"/>
+          <w:szCs w:val="26"/>
+          <w:lang w:val="en-US"/>
+        </w:rPr>
+        <w:t>LED_COUNT, LED_PIN, NEO_GRB + NEO_KHZ800);</w:t>
       </w:r>
     </w:p>
     <w:p>
@@ -3550,6 +4030,7 @@
         <w:t xml:space="preserve"> </w:t>
       </w:r>
       <w:proofErr w:type="spellStart"/>
+      <w:proofErr w:type="gramStart"/>
       <w:r>
         <w:rPr>
           <w:sz w:val="26"/>
@@ -3565,24 +4046,51 @@
           <w:szCs w:val="26"/>
           <w:lang w:val="es-ES"/>
         </w:rPr>
-        <w:t>(){</w:t>
-      </w:r>
-    </w:p>
-    <w:p>
-      <w:pPr>
-        <w:rPr>
-          <w:sz w:val="26"/>
-          <w:szCs w:val="26"/>
-          <w:lang w:val="es-ES"/>
-        </w:rPr>
-      </w:pPr>
-      <w:r>
-        <w:rPr>
-          <w:sz w:val="26"/>
-          <w:szCs w:val="26"/>
-          <w:lang w:val="es-ES"/>
-        </w:rPr>
-        <w:t xml:space="preserve">  //Ya tenemos el serial para recibir la información del imagen de</w:t>
+        <w:t>(</w:t>
+      </w:r>
+      <w:proofErr w:type="gramEnd"/>
+      <w:r>
+        <w:rPr>
+          <w:sz w:val="26"/>
+          <w:szCs w:val="26"/>
+          <w:lang w:val="es-ES"/>
+        </w:rPr>
+        <w:t>){</w:t>
+      </w:r>
+    </w:p>
+    <w:p>
+      <w:pPr>
+        <w:rPr>
+          <w:sz w:val="26"/>
+          <w:szCs w:val="26"/>
+          <w:lang w:val="es-ES"/>
+        </w:rPr>
+      </w:pPr>
+      <w:r>
+        <w:rPr>
+          <w:sz w:val="26"/>
+          <w:szCs w:val="26"/>
+          <w:lang w:val="es-ES"/>
+        </w:rPr>
+        <w:t xml:space="preserve">  //Ya tenemos el serial para recibir la información </w:t>
+      </w:r>
+      <w:proofErr w:type="gramStart"/>
+      <w:r>
+        <w:rPr>
+          <w:sz w:val="26"/>
+          <w:szCs w:val="26"/>
+          <w:lang w:val="es-ES"/>
+        </w:rPr>
+        <w:t>del imagen</w:t>
+      </w:r>
+      <w:proofErr w:type="gramEnd"/>
+      <w:r>
+        <w:rPr>
+          <w:sz w:val="26"/>
+          <w:szCs w:val="26"/>
+          <w:lang w:val="es-ES"/>
+        </w:rPr>
+        <w:t xml:space="preserve"> de</w:t>
       </w:r>
     </w:p>
     <w:p>
@@ -3677,7 +4185,25 @@
           <w:szCs w:val="26"/>
           <w:lang w:val="en-US"/>
         </w:rPr>
-        <w:t>(2,OUTPUT);</w:t>
+        <w:t>(</w:t>
+      </w:r>
+      <w:proofErr w:type="gramStart"/>
+      <w:r>
+        <w:rPr>
+          <w:sz w:val="26"/>
+          <w:szCs w:val="26"/>
+          <w:lang w:val="en-US"/>
+        </w:rPr>
+        <w:t>2,OUTPUT</w:t>
+      </w:r>
+      <w:proofErr w:type="gramEnd"/>
+      <w:r>
+        <w:rPr>
+          <w:sz w:val="26"/>
+          <w:szCs w:val="26"/>
+          <w:lang w:val="en-US"/>
+        </w:rPr>
+        <w:t>);</w:t>
       </w:r>
     </w:p>
     <w:p>
@@ -3697,6 +4223,7 @@
         <w:t xml:space="preserve">  </w:t>
       </w:r>
       <w:proofErr w:type="spellStart"/>
+      <w:proofErr w:type="gramStart"/>
       <w:r>
         <w:rPr>
           <w:sz w:val="26"/>
@@ -3706,6 +4233,7 @@
         <w:t>leds.begin</w:t>
       </w:r>
       <w:proofErr w:type="spellEnd"/>
+      <w:proofErr w:type="gramEnd"/>
       <w:r>
         <w:rPr>
           <w:sz w:val="26"/>
@@ -3729,7 +4257,25 @@
           <w:szCs w:val="26"/>
           <w:lang w:val="en-US"/>
         </w:rPr>
-        <w:t xml:space="preserve">  for( int </w:t>
+        <w:t xml:space="preserve">  </w:t>
+      </w:r>
+      <w:proofErr w:type="gramStart"/>
+      <w:r>
+        <w:rPr>
+          <w:sz w:val="26"/>
+          <w:szCs w:val="26"/>
+          <w:lang w:val="en-US"/>
+        </w:rPr>
+        <w:t>for( int</w:t>
+      </w:r>
+      <w:proofErr w:type="gramEnd"/>
+      <w:r>
+        <w:rPr>
+          <w:sz w:val="26"/>
+          <w:szCs w:val="26"/>
+          <w:lang w:val="en-US"/>
+        </w:rPr>
+        <w:t xml:space="preserve"> </w:t>
       </w:r>
       <w:proofErr w:type="spellStart"/>
       <w:r>
@@ -3811,6 +4357,7 @@
         <w:tab/>
       </w:r>
       <w:proofErr w:type="spellStart"/>
+      <w:proofErr w:type="gramStart"/>
       <w:r>
         <w:rPr>
           <w:sz w:val="26"/>
@@ -3820,6 +4367,7 @@
         <w:t>leds.setPixelColor</w:t>
       </w:r>
       <w:proofErr w:type="spellEnd"/>
+      <w:proofErr w:type="gramEnd"/>
       <w:r>
         <w:rPr>
           <w:sz w:val="26"/>
@@ -3882,6 +4430,7 @@
         <w:t xml:space="preserve">  </w:t>
       </w:r>
       <w:proofErr w:type="spellStart"/>
+      <w:proofErr w:type="gramStart"/>
       <w:r>
         <w:rPr>
           <w:sz w:val="26"/>
@@ -3891,6 +4440,7 @@
         <w:t>leds.show</w:t>
       </w:r>
       <w:proofErr w:type="spellEnd"/>
+      <w:proofErr w:type="gramEnd"/>
       <w:r>
         <w:rPr>
           <w:sz w:val="26"/>
@@ -3940,7 +4490,25 @@
           <w:szCs w:val="26"/>
           <w:lang w:val="en-US"/>
         </w:rPr>
-        <w:t>void loop()</w:t>
+        <w:t xml:space="preserve">void </w:t>
+      </w:r>
+      <w:proofErr w:type="gramStart"/>
+      <w:r>
+        <w:rPr>
+          <w:sz w:val="26"/>
+          <w:szCs w:val="26"/>
+          <w:lang w:val="en-US"/>
+        </w:rPr>
+        <w:t>loop(</w:t>
+      </w:r>
+      <w:proofErr w:type="gramEnd"/>
+      <w:r>
+        <w:rPr>
+          <w:sz w:val="26"/>
+          <w:szCs w:val="26"/>
+          <w:lang w:val="en-US"/>
+        </w:rPr>
+        <w:t>)</w:t>
       </w:r>
     </w:p>
     <w:p>
@@ -4009,8 +4577,18 @@
           <w:szCs w:val="26"/>
           <w:lang w:val="en-US"/>
         </w:rPr>
-        <w:t>()&gt;0){</w:t>
-      </w:r>
+        <w:t>()&gt;</w:t>
+      </w:r>
+      <w:proofErr w:type="gramStart"/>
+      <w:r>
+        <w:rPr>
+          <w:sz w:val="26"/>
+          <w:szCs w:val="26"/>
+          <w:lang w:val="en-US"/>
+        </w:rPr>
+        <w:t>0){</w:t>
+      </w:r>
+      <w:proofErr w:type="gramEnd"/>
     </w:p>
     <w:p>
       <w:pPr>
@@ -4451,50 +5029,152 @@
           <w:szCs w:val="26"/>
           <w:lang w:val="en-US"/>
         </w:rPr>
-        <w:t>#define LED_COUNT 256</w:t>
-      </w:r>
-    </w:p>
-    <w:p>
-      <w:pPr>
-        <w:rPr>
-          <w:sz w:val="26"/>
-          <w:szCs w:val="26"/>
-          <w:lang w:val="en-US"/>
-        </w:rPr>
-      </w:pPr>
-    </w:p>
-    <w:p>
-      <w:pPr>
-        <w:rPr>
-          <w:sz w:val="26"/>
-          <w:szCs w:val="26"/>
-          <w:lang w:val="en-US"/>
-        </w:rPr>
-      </w:pPr>
-      <w:r>
-        <w:rPr>
-          <w:sz w:val="26"/>
-          <w:szCs w:val="26"/>
-          <w:lang w:val="en-US"/>
-        </w:rPr>
-        <w:t>//Definimos el LED NeoPixel</w:t>
-      </w:r>
-    </w:p>
-    <w:p>
-      <w:pPr>
-        <w:rPr>
-          <w:sz w:val="26"/>
-          <w:szCs w:val="26"/>
-          <w:lang w:val="en-US"/>
-        </w:rPr>
-      </w:pPr>
-      <w:r>
-        <w:rPr>
-          <w:sz w:val="26"/>
-          <w:szCs w:val="26"/>
-          <w:lang w:val="en-US"/>
-        </w:rPr>
-        <w:t>Adafruit_NeoPixel leds(LED_COUNT, LED_PIN, NEO_GRB + NEO_KHZ800);</w:t>
+        <w:t>#</w:t>
+      </w:r>
+      <w:proofErr w:type="gramStart"/>
+      <w:r>
+        <w:rPr>
+          <w:sz w:val="26"/>
+          <w:szCs w:val="26"/>
+          <w:lang w:val="en-US"/>
+        </w:rPr>
+        <w:t>define</w:t>
+      </w:r>
+      <w:proofErr w:type="gramEnd"/>
+      <w:r>
+        <w:rPr>
+          <w:sz w:val="26"/>
+          <w:szCs w:val="26"/>
+          <w:lang w:val="en-US"/>
+        </w:rPr>
+        <w:t xml:space="preserve"> LED_COUNT 256</w:t>
+      </w:r>
+    </w:p>
+    <w:p>
+      <w:pPr>
+        <w:rPr>
+          <w:sz w:val="26"/>
+          <w:szCs w:val="26"/>
+          <w:lang w:val="en-US"/>
+        </w:rPr>
+      </w:pPr>
+    </w:p>
+    <w:p>
+      <w:pPr>
+        <w:rPr>
+          <w:sz w:val="26"/>
+          <w:szCs w:val="26"/>
+          <w:lang w:val="en-US"/>
+        </w:rPr>
+      </w:pPr>
+      <w:r>
+        <w:rPr>
+          <w:sz w:val="26"/>
+          <w:szCs w:val="26"/>
+          <w:lang w:val="en-US"/>
+        </w:rPr>
+        <w:t>//</w:t>
+      </w:r>
+      <w:proofErr w:type="spellStart"/>
+      <w:r>
+        <w:rPr>
+          <w:sz w:val="26"/>
+          <w:szCs w:val="26"/>
+          <w:lang w:val="en-US"/>
+        </w:rPr>
+        <w:t>Definimos</w:t>
+      </w:r>
+      <w:proofErr w:type="spellEnd"/>
+      <w:r>
+        <w:rPr>
+          <w:sz w:val="26"/>
+          <w:szCs w:val="26"/>
+          <w:lang w:val="en-US"/>
+        </w:rPr>
+        <w:t xml:space="preserve"> </w:t>
+      </w:r>
+      <w:proofErr w:type="spellStart"/>
+      <w:r>
+        <w:rPr>
+          <w:sz w:val="26"/>
+          <w:szCs w:val="26"/>
+          <w:lang w:val="en-US"/>
+        </w:rPr>
+        <w:t>el</w:t>
+      </w:r>
+      <w:proofErr w:type="spellEnd"/>
+      <w:r>
+        <w:rPr>
+          <w:sz w:val="26"/>
+          <w:szCs w:val="26"/>
+          <w:lang w:val="en-US"/>
+        </w:rPr>
+        <w:t xml:space="preserve"> LED </w:t>
+      </w:r>
+      <w:proofErr w:type="spellStart"/>
+      <w:r>
+        <w:rPr>
+          <w:sz w:val="26"/>
+          <w:szCs w:val="26"/>
+          <w:lang w:val="en-US"/>
+        </w:rPr>
+        <w:t>NeoPixel</w:t>
+      </w:r>
+      <w:proofErr w:type="spellEnd"/>
+    </w:p>
+    <w:p>
+      <w:pPr>
+        <w:rPr>
+          <w:sz w:val="26"/>
+          <w:szCs w:val="26"/>
+          <w:lang w:val="en-US"/>
+        </w:rPr>
+      </w:pPr>
+      <w:proofErr w:type="spellStart"/>
+      <w:r>
+        <w:rPr>
+          <w:sz w:val="26"/>
+          <w:szCs w:val="26"/>
+          <w:lang w:val="en-US"/>
+        </w:rPr>
+        <w:t>Adafruit_NeoPixel</w:t>
+      </w:r>
+      <w:proofErr w:type="spellEnd"/>
+      <w:r>
+        <w:rPr>
+          <w:sz w:val="26"/>
+          <w:szCs w:val="26"/>
+          <w:lang w:val="en-US"/>
+        </w:rPr>
+        <w:t xml:space="preserve"> </w:t>
+      </w:r>
+      <w:proofErr w:type="spellStart"/>
+      <w:proofErr w:type="gramStart"/>
+      <w:r>
+        <w:rPr>
+          <w:sz w:val="26"/>
+          <w:szCs w:val="26"/>
+          <w:lang w:val="en-US"/>
+        </w:rPr>
+        <w:t>leds</w:t>
+      </w:r>
+      <w:proofErr w:type="spellEnd"/>
+      <w:r>
+        <w:rPr>
+          <w:sz w:val="26"/>
+          <w:szCs w:val="26"/>
+          <w:lang w:val="en-US"/>
+        </w:rPr>
+        <w:t>(</w:t>
+      </w:r>
+      <w:proofErr w:type="gramEnd"/>
+      <w:r>
+        <w:rPr>
+          <w:sz w:val="26"/>
+          <w:szCs w:val="26"/>
+          <w:lang w:val="en-US"/>
+        </w:rPr>
+        <w:t>LED_COUNT, LED_PIN, NEO_GRB + NEO_KHZ800);</w:t>
       </w:r>
     </w:p>
     <w:p>
@@ -4533,6 +5213,7 @@
         <w:t xml:space="preserve"> </w:t>
       </w:r>
       <w:proofErr w:type="spellStart"/>
+      <w:proofErr w:type="gramStart"/>
       <w:r>
         <w:rPr>
           <w:sz w:val="26"/>
@@ -4548,24 +5229,51 @@
           <w:szCs w:val="26"/>
           <w:lang w:val="es-ES"/>
         </w:rPr>
-        <w:t>(){</w:t>
-      </w:r>
-    </w:p>
-    <w:p>
-      <w:pPr>
-        <w:rPr>
-          <w:sz w:val="26"/>
-          <w:szCs w:val="26"/>
-          <w:lang w:val="es-ES"/>
-        </w:rPr>
-      </w:pPr>
-      <w:r>
-        <w:rPr>
-          <w:sz w:val="26"/>
-          <w:szCs w:val="26"/>
-          <w:lang w:val="es-ES"/>
-        </w:rPr>
-        <w:t xml:space="preserve">  //Ya tenemos el serial para recibir la información del imagen de</w:t>
+        <w:t>(</w:t>
+      </w:r>
+      <w:proofErr w:type="gramEnd"/>
+      <w:r>
+        <w:rPr>
+          <w:sz w:val="26"/>
+          <w:szCs w:val="26"/>
+          <w:lang w:val="es-ES"/>
+        </w:rPr>
+        <w:t>){</w:t>
+      </w:r>
+    </w:p>
+    <w:p>
+      <w:pPr>
+        <w:rPr>
+          <w:sz w:val="26"/>
+          <w:szCs w:val="26"/>
+          <w:lang w:val="es-ES"/>
+        </w:rPr>
+      </w:pPr>
+      <w:r>
+        <w:rPr>
+          <w:sz w:val="26"/>
+          <w:szCs w:val="26"/>
+          <w:lang w:val="es-ES"/>
+        </w:rPr>
+        <w:t xml:space="preserve">  //Ya tenemos el serial para recibir la información </w:t>
+      </w:r>
+      <w:proofErr w:type="gramStart"/>
+      <w:r>
+        <w:rPr>
+          <w:sz w:val="26"/>
+          <w:szCs w:val="26"/>
+          <w:lang w:val="es-ES"/>
+        </w:rPr>
+        <w:t>del imagen</w:t>
+      </w:r>
+      <w:proofErr w:type="gramEnd"/>
+      <w:r>
+        <w:rPr>
+          <w:sz w:val="26"/>
+          <w:szCs w:val="26"/>
+          <w:lang w:val="es-ES"/>
+        </w:rPr>
+        <w:t xml:space="preserve"> de</w:t>
       </w:r>
     </w:p>
     <w:p>
@@ -4642,7 +5350,43 @@
           <w:szCs w:val="26"/>
           <w:lang w:val="en-US"/>
         </w:rPr>
-        <w:t>//pinMode(2,OUTPUT);</w:t>
+        <w:t>//</w:t>
+      </w:r>
+      <w:proofErr w:type="spellStart"/>
+      <w:r>
+        <w:rPr>
+          <w:sz w:val="26"/>
+          <w:szCs w:val="26"/>
+          <w:lang w:val="en-US"/>
+        </w:rPr>
+        <w:t>pinMode</w:t>
+      </w:r>
+      <w:proofErr w:type="spellEnd"/>
+      <w:r>
+        <w:rPr>
+          <w:sz w:val="26"/>
+          <w:szCs w:val="26"/>
+          <w:lang w:val="en-US"/>
+        </w:rPr>
+        <w:t>(</w:t>
+      </w:r>
+      <w:proofErr w:type="gramStart"/>
+      <w:r>
+        <w:rPr>
+          <w:sz w:val="26"/>
+          <w:szCs w:val="26"/>
+          <w:lang w:val="en-US"/>
+        </w:rPr>
+        <w:t>2,OUTPUT</w:t>
+      </w:r>
+      <w:proofErr w:type="gramEnd"/>
+      <w:r>
+        <w:rPr>
+          <w:sz w:val="26"/>
+          <w:szCs w:val="26"/>
+          <w:lang w:val="en-US"/>
+        </w:rPr>
+        <w:t>);</w:t>
       </w:r>
     </w:p>
     <w:p>
@@ -4660,42 +5404,134 @@
           <w:lang w:val="en-US"/>
         </w:rPr>
         <w:lastRenderedPageBreak/>
-        <w:t xml:space="preserve">  leds.begin();</w:t>
-      </w:r>
-    </w:p>
-    <w:p>
-      <w:pPr>
-        <w:rPr>
-          <w:sz w:val="26"/>
-          <w:szCs w:val="26"/>
-          <w:lang w:val="en-US"/>
-        </w:rPr>
-      </w:pPr>
-      <w:r>
-        <w:rPr>
-          <w:sz w:val="26"/>
-          <w:szCs w:val="26"/>
-          <w:lang w:val="en-US"/>
-        </w:rPr>
-        <w:t xml:space="preserve">  for( int i = 0; i&lt;LED_COUNT; i++){</w:t>
-      </w:r>
-    </w:p>
-    <w:p>
-      <w:pPr>
-        <w:rPr>
-          <w:sz w:val="26"/>
-          <w:szCs w:val="26"/>
-          <w:lang w:val="en-US"/>
-        </w:rPr>
-      </w:pPr>
-      <w:r>
-        <w:rPr>
-          <w:sz w:val="26"/>
-          <w:szCs w:val="26"/>
-          <w:lang w:val="en-US"/>
-        </w:rPr>
         <w:t xml:space="preserve">  </w:t>
       </w:r>
+      <w:proofErr w:type="spellStart"/>
+      <w:proofErr w:type="gramStart"/>
+      <w:r>
+        <w:rPr>
+          <w:sz w:val="26"/>
+          <w:szCs w:val="26"/>
+          <w:lang w:val="en-US"/>
+        </w:rPr>
+        <w:t>leds.begin</w:t>
+      </w:r>
+      <w:proofErr w:type="spellEnd"/>
+      <w:proofErr w:type="gramEnd"/>
+      <w:r>
+        <w:rPr>
+          <w:sz w:val="26"/>
+          <w:szCs w:val="26"/>
+          <w:lang w:val="en-US"/>
+        </w:rPr>
+        <w:t>();</w:t>
+      </w:r>
+    </w:p>
+    <w:p>
+      <w:pPr>
+        <w:rPr>
+          <w:sz w:val="26"/>
+          <w:szCs w:val="26"/>
+          <w:lang w:val="en-US"/>
+        </w:rPr>
+      </w:pPr>
+      <w:r>
+        <w:rPr>
+          <w:sz w:val="26"/>
+          <w:szCs w:val="26"/>
+          <w:lang w:val="en-US"/>
+        </w:rPr>
+        <w:t xml:space="preserve">  </w:t>
+      </w:r>
+      <w:proofErr w:type="gramStart"/>
+      <w:r>
+        <w:rPr>
+          <w:sz w:val="26"/>
+          <w:szCs w:val="26"/>
+          <w:lang w:val="en-US"/>
+        </w:rPr>
+        <w:t>for( int</w:t>
+      </w:r>
+      <w:proofErr w:type="gramEnd"/>
+      <w:r>
+        <w:rPr>
+          <w:sz w:val="26"/>
+          <w:szCs w:val="26"/>
+          <w:lang w:val="en-US"/>
+        </w:rPr>
+        <w:t xml:space="preserve"> </w:t>
+      </w:r>
+      <w:proofErr w:type="spellStart"/>
+      <w:r>
+        <w:rPr>
+          <w:sz w:val="26"/>
+          <w:szCs w:val="26"/>
+          <w:lang w:val="en-US"/>
+        </w:rPr>
+        <w:t>i</w:t>
+      </w:r>
+      <w:proofErr w:type="spellEnd"/>
+      <w:r>
+        <w:rPr>
+          <w:sz w:val="26"/>
+          <w:szCs w:val="26"/>
+          <w:lang w:val="en-US"/>
+        </w:rPr>
+        <w:t xml:space="preserve"> = 0; </w:t>
+      </w:r>
+      <w:proofErr w:type="spellStart"/>
+      <w:r>
+        <w:rPr>
+          <w:sz w:val="26"/>
+          <w:szCs w:val="26"/>
+          <w:lang w:val="en-US"/>
+        </w:rPr>
+        <w:t>i</w:t>
+      </w:r>
+      <w:proofErr w:type="spellEnd"/>
+      <w:r>
+        <w:rPr>
+          <w:sz w:val="26"/>
+          <w:szCs w:val="26"/>
+          <w:lang w:val="en-US"/>
+        </w:rPr>
+        <w:t xml:space="preserve">&lt;LED_COUNT; </w:t>
+      </w:r>
+      <w:proofErr w:type="spellStart"/>
+      <w:r>
+        <w:rPr>
+          <w:sz w:val="26"/>
+          <w:szCs w:val="26"/>
+          <w:lang w:val="en-US"/>
+        </w:rPr>
+        <w:t>i</w:t>
+      </w:r>
+      <w:proofErr w:type="spellEnd"/>
+      <w:r>
+        <w:rPr>
+          <w:sz w:val="26"/>
+          <w:szCs w:val="26"/>
+          <w:lang w:val="en-US"/>
+        </w:rPr>
+        <w:t>++){</w:t>
+      </w:r>
+    </w:p>
+    <w:p>
+      <w:pPr>
+        <w:rPr>
+          <w:sz w:val="26"/>
+          <w:szCs w:val="26"/>
+          <w:lang w:val="en-US"/>
+        </w:rPr>
+      </w:pPr>
+      <w:r>
+        <w:rPr>
+          <w:sz w:val="26"/>
+          <w:szCs w:val="26"/>
+          <w:lang w:val="en-US"/>
+        </w:rPr>
+        <w:t xml:space="preserve">  </w:t>
+      </w:r>
       <w:r>
         <w:rPr>
           <w:sz w:val="26"/>
@@ -4703,7 +5539,44 @@
           <w:lang w:val="en-US"/>
         </w:rPr>
         <w:tab/>
-        <w:t>leds.setPixelColor(i, 20, 241, 55);</w:t>
+      </w:r>
+      <w:proofErr w:type="spellStart"/>
+      <w:proofErr w:type="gramStart"/>
+      <w:r>
+        <w:rPr>
+          <w:sz w:val="26"/>
+          <w:szCs w:val="26"/>
+          <w:lang w:val="en-US"/>
+        </w:rPr>
+        <w:t>leds.setPixelColor</w:t>
+      </w:r>
+      <w:proofErr w:type="spellEnd"/>
+      <w:proofErr w:type="gramEnd"/>
+      <w:r>
+        <w:rPr>
+          <w:sz w:val="26"/>
+          <w:szCs w:val="26"/>
+          <w:lang w:val="en-US"/>
+        </w:rPr>
+        <w:t>(</w:t>
+      </w:r>
+      <w:proofErr w:type="spellStart"/>
+      <w:r>
+        <w:rPr>
+          <w:sz w:val="26"/>
+          <w:szCs w:val="26"/>
+          <w:lang w:val="en-US"/>
+        </w:rPr>
+        <w:t>i</w:t>
+      </w:r>
+      <w:proofErr w:type="spellEnd"/>
+      <w:r>
+        <w:rPr>
+          <w:sz w:val="26"/>
+          <w:szCs w:val="26"/>
+          <w:lang w:val="en-US"/>
+        </w:rPr>
+        <w:t>, 20, 241, 55);</w:t>
       </w:r>
     </w:p>
     <w:p>
@@ -4737,7 +5610,27 @@
           <w:szCs w:val="26"/>
           <w:lang w:val="en-US"/>
         </w:rPr>
-        <w:t xml:space="preserve">  leds.show();</w:t>
+        <w:t xml:space="preserve">  </w:t>
+      </w:r>
+      <w:proofErr w:type="spellStart"/>
+      <w:proofErr w:type="gramStart"/>
+      <w:r>
+        <w:rPr>
+          <w:sz w:val="26"/>
+          <w:szCs w:val="26"/>
+          <w:lang w:val="en-US"/>
+        </w:rPr>
+        <w:t>leds.show</w:t>
+      </w:r>
+      <w:proofErr w:type="spellEnd"/>
+      <w:proofErr w:type="gramEnd"/>
+      <w:r>
+        <w:rPr>
+          <w:sz w:val="26"/>
+          <w:szCs w:val="26"/>
+          <w:lang w:val="en-US"/>
+        </w:rPr>
+        <w:t>();</w:t>
       </w:r>
     </w:p>
     <w:p>
@@ -4780,7 +5673,25 @@
           <w:szCs w:val="26"/>
           <w:lang w:val="en-US"/>
         </w:rPr>
-        <w:t>void loop()</w:t>
+        <w:t xml:space="preserve">void </w:t>
+      </w:r>
+      <w:proofErr w:type="gramStart"/>
+      <w:r>
+        <w:rPr>
+          <w:sz w:val="26"/>
+          <w:szCs w:val="26"/>
+          <w:lang w:val="en-US"/>
+        </w:rPr>
+        <w:t>loop(</w:t>
+      </w:r>
+      <w:proofErr w:type="gramEnd"/>
+      <w:r>
+        <w:rPr>
+          <w:sz w:val="26"/>
+          <w:szCs w:val="26"/>
+          <w:lang w:val="en-US"/>
+        </w:rPr>
+        <w:t>)</w:t>
       </w:r>
     </w:p>
     <w:p>
@@ -4831,8 +5742,36 @@
           <w:szCs w:val="26"/>
           <w:lang w:val="en-US"/>
         </w:rPr>
-        <w:t xml:space="preserve">  if (Serial.available()&gt;0){</w:t>
-      </w:r>
+        <w:t xml:space="preserve">  if (</w:t>
+      </w:r>
+      <w:proofErr w:type="spellStart"/>
+      <w:r>
+        <w:rPr>
+          <w:sz w:val="26"/>
+          <w:szCs w:val="26"/>
+          <w:lang w:val="en-US"/>
+        </w:rPr>
+        <w:t>Serial.available</w:t>
+      </w:r>
+      <w:proofErr w:type="spellEnd"/>
+      <w:r>
+        <w:rPr>
+          <w:sz w:val="26"/>
+          <w:szCs w:val="26"/>
+          <w:lang w:val="en-US"/>
+        </w:rPr>
+        <w:t>()&gt;</w:t>
+      </w:r>
+      <w:proofErr w:type="gramStart"/>
+      <w:r>
+        <w:rPr>
+          <w:sz w:val="26"/>
+          <w:szCs w:val="26"/>
+          <w:lang w:val="en-US"/>
+        </w:rPr>
+        <w:t>0){</w:t>
+      </w:r>
+      <w:proofErr w:type="gramEnd"/>
     </w:p>
     <w:p>
       <w:pPr>
@@ -5056,7 +5995,53 @@
           <w:szCs w:val="26"/>
           <w:lang w:val="en-US"/>
         </w:rPr>
-        <w:t>void salida(***int arreglo){</w:t>
+        <w:t xml:space="preserve">void </w:t>
+      </w:r>
+      <w:proofErr w:type="spellStart"/>
+      <w:proofErr w:type="gramStart"/>
+      <w:r>
+        <w:rPr>
+          <w:sz w:val="26"/>
+          <w:szCs w:val="26"/>
+          <w:lang w:val="en-US"/>
+        </w:rPr>
+        <w:t>salida</w:t>
+      </w:r>
+      <w:proofErr w:type="spellEnd"/>
+      <w:r>
+        <w:rPr>
+          <w:sz w:val="26"/>
+          <w:szCs w:val="26"/>
+          <w:lang w:val="en-US"/>
+        </w:rPr>
+        <w:t>(</w:t>
+      </w:r>
+      <w:proofErr w:type="gramEnd"/>
+      <w:r>
+        <w:rPr>
+          <w:sz w:val="26"/>
+          <w:szCs w:val="26"/>
+          <w:lang w:val="en-US"/>
+        </w:rPr>
+        <w:t xml:space="preserve">***int </w:t>
+      </w:r>
+      <w:proofErr w:type="spellStart"/>
+      <w:r>
+        <w:rPr>
+          <w:sz w:val="26"/>
+          <w:szCs w:val="26"/>
+          <w:lang w:val="en-US"/>
+        </w:rPr>
+        <w:t>arreglo</w:t>
+      </w:r>
+      <w:proofErr w:type="spellEnd"/>
+      <w:r>
+        <w:rPr>
+          <w:sz w:val="26"/>
+          <w:szCs w:val="26"/>
+          <w:lang w:val="en-US"/>
+        </w:rPr>
+        <w:t>){</w:t>
       </w:r>
     </w:p>
     <w:p>
@@ -5090,59 +6075,117 @@
           <w:szCs w:val="26"/>
           <w:lang w:val="en-US"/>
         </w:rPr>
-        <w:t xml:space="preserve">  int NumLed = 255;</w:t>
-      </w:r>
-    </w:p>
-    <w:p>
-      <w:pPr>
-        <w:rPr>
-          <w:sz w:val="26"/>
-          <w:szCs w:val="26"/>
-          <w:lang w:val="en-US"/>
-        </w:rPr>
-      </w:pPr>
-      <w:r>
-        <w:rPr>
-          <w:sz w:val="26"/>
-          <w:szCs w:val="26"/>
-          <w:lang w:val="en-US"/>
-        </w:rPr>
-        <w:t xml:space="preserve">  int red =0;</w:t>
-      </w:r>
-    </w:p>
-    <w:p>
-      <w:pPr>
-        <w:rPr>
-          <w:sz w:val="26"/>
-          <w:szCs w:val="26"/>
-          <w:lang w:val="en-US"/>
-        </w:rPr>
-      </w:pPr>
-      <w:r>
-        <w:rPr>
-          <w:sz w:val="26"/>
-          <w:szCs w:val="26"/>
-          <w:lang w:val="en-US"/>
-        </w:rPr>
-        <w:t xml:space="preserve">  int green =0;</w:t>
-      </w:r>
-    </w:p>
-    <w:p>
-      <w:pPr>
-        <w:rPr>
-          <w:sz w:val="26"/>
-          <w:szCs w:val="26"/>
-          <w:lang w:val="en-US"/>
-        </w:rPr>
-      </w:pPr>
-      <w:r>
-        <w:rPr>
-          <w:sz w:val="26"/>
-          <w:szCs w:val="26"/>
-          <w:lang w:val="en-US"/>
-        </w:rPr>
-        <w:t xml:space="preserve">  int blue =0;</w:t>
-      </w:r>
+        <w:t xml:space="preserve">  int </w:t>
+      </w:r>
+      <w:proofErr w:type="spellStart"/>
+      <w:r>
+        <w:rPr>
+          <w:sz w:val="26"/>
+          <w:szCs w:val="26"/>
+          <w:lang w:val="en-US"/>
+        </w:rPr>
+        <w:t>NumLed</w:t>
+      </w:r>
+      <w:proofErr w:type="spellEnd"/>
+      <w:r>
+        <w:rPr>
+          <w:sz w:val="26"/>
+          <w:szCs w:val="26"/>
+          <w:lang w:val="en-US"/>
+        </w:rPr>
+        <w:t xml:space="preserve"> = </w:t>
+      </w:r>
+      <w:proofErr w:type="gramStart"/>
+      <w:r>
+        <w:rPr>
+          <w:sz w:val="26"/>
+          <w:szCs w:val="26"/>
+          <w:lang w:val="en-US"/>
+        </w:rPr>
+        <w:t>255;</w:t>
+      </w:r>
+      <w:proofErr w:type="gramEnd"/>
+    </w:p>
+    <w:p>
+      <w:pPr>
+        <w:rPr>
+          <w:sz w:val="26"/>
+          <w:szCs w:val="26"/>
+          <w:lang w:val="en-US"/>
+        </w:rPr>
+      </w:pPr>
+      <w:r>
+        <w:rPr>
+          <w:sz w:val="26"/>
+          <w:szCs w:val="26"/>
+          <w:lang w:val="en-US"/>
+        </w:rPr>
+        <w:t xml:space="preserve">  int red =</w:t>
+      </w:r>
+      <w:proofErr w:type="gramStart"/>
+      <w:r>
+        <w:rPr>
+          <w:sz w:val="26"/>
+          <w:szCs w:val="26"/>
+          <w:lang w:val="en-US"/>
+        </w:rPr>
+        <w:t>0;</w:t>
+      </w:r>
+      <w:proofErr w:type="gramEnd"/>
+    </w:p>
+    <w:p>
+      <w:pPr>
+        <w:rPr>
+          <w:sz w:val="26"/>
+          <w:szCs w:val="26"/>
+          <w:lang w:val="en-US"/>
+        </w:rPr>
+      </w:pPr>
+      <w:r>
+        <w:rPr>
+          <w:sz w:val="26"/>
+          <w:szCs w:val="26"/>
+          <w:lang w:val="en-US"/>
+        </w:rPr>
+        <w:t xml:space="preserve">  int green =</w:t>
+      </w:r>
+      <w:proofErr w:type="gramStart"/>
+      <w:r>
+        <w:rPr>
+          <w:sz w:val="26"/>
+          <w:szCs w:val="26"/>
+          <w:lang w:val="en-US"/>
+        </w:rPr>
+        <w:t>0;</w:t>
+      </w:r>
+      <w:proofErr w:type="gramEnd"/>
+    </w:p>
+    <w:p>
+      <w:pPr>
+        <w:rPr>
+          <w:sz w:val="26"/>
+          <w:szCs w:val="26"/>
+          <w:lang w:val="en-US"/>
+        </w:rPr>
+      </w:pPr>
+      <w:r>
+        <w:rPr>
+          <w:sz w:val="26"/>
+          <w:szCs w:val="26"/>
+          <w:lang w:val="en-US"/>
+        </w:rPr>
+        <w:t xml:space="preserve">  int blue =</w:t>
+      </w:r>
+      <w:proofErr w:type="gramStart"/>
+      <w:r>
+        <w:rPr>
+          <w:sz w:val="26"/>
+          <w:szCs w:val="26"/>
+          <w:lang w:val="en-US"/>
+        </w:rPr>
+        <w:t>0;</w:t>
+      </w:r>
+      <w:proofErr w:type="gramEnd"/>
     </w:p>
     <w:p>
       <w:pPr>
@@ -5175,41 +6218,60 @@
           <w:szCs w:val="26"/>
           <w:lang w:val="en-US"/>
         </w:rPr>
-        <w:t xml:space="preserve">  for(int a=0;a&lt;16;a++){</w:t>
-      </w:r>
-    </w:p>
-    <w:p>
-      <w:pPr>
-        <w:rPr>
-          <w:sz w:val="26"/>
-          <w:szCs w:val="26"/>
-          <w:lang w:val="en-US"/>
-        </w:rPr>
-      </w:pPr>
-      <w:r>
-        <w:rPr>
-          <w:sz w:val="26"/>
-          <w:szCs w:val="26"/>
-          <w:lang w:val="en-US"/>
-        </w:rPr>
-        <w:t xml:space="preserve">    for(int b=0;b&lt;16;b++){</w:t>
-      </w:r>
-    </w:p>
-    <w:p>
-      <w:pPr>
-        <w:rPr>
-          <w:sz w:val="26"/>
-          <w:szCs w:val="26"/>
-          <w:lang w:val="en-US"/>
-        </w:rPr>
-      </w:pPr>
-      <w:r>
-        <w:rPr>
-          <w:sz w:val="26"/>
-          <w:szCs w:val="26"/>
-          <w:lang w:val="en-US"/>
-        </w:rPr>
-        <w:t xml:space="preserve">      for(int c=0;c&lt;3;c++){</w:t>
+        <w:t xml:space="preserve">  </w:t>
+      </w:r>
+      <w:proofErr w:type="gramStart"/>
+      <w:r>
+        <w:rPr>
+          <w:sz w:val="26"/>
+          <w:szCs w:val="26"/>
+          <w:lang w:val="en-US"/>
+        </w:rPr>
+        <w:t>for(</w:t>
+      </w:r>
+      <w:proofErr w:type="gramEnd"/>
+      <w:r>
+        <w:rPr>
+          <w:sz w:val="26"/>
+          <w:szCs w:val="26"/>
+          <w:lang w:val="en-US"/>
+        </w:rPr>
+        <w:t>int a=0;a&lt;16;a++){</w:t>
+      </w:r>
+    </w:p>
+    <w:p>
+      <w:pPr>
+        <w:rPr>
+          <w:sz w:val="26"/>
+          <w:szCs w:val="26"/>
+          <w:lang w:val="en-US"/>
+        </w:rPr>
+      </w:pPr>
+      <w:r>
+        <w:rPr>
+          <w:sz w:val="26"/>
+          <w:szCs w:val="26"/>
+          <w:lang w:val="en-US"/>
+        </w:rPr>
+        <w:t xml:space="preserve">    </w:t>
+      </w:r>
+      <w:proofErr w:type="gramStart"/>
+      <w:r>
+        <w:rPr>
+          <w:sz w:val="26"/>
+          <w:szCs w:val="26"/>
+          <w:lang w:val="en-US"/>
+        </w:rPr>
+        <w:t>for(</w:t>
+      </w:r>
+      <w:proofErr w:type="gramEnd"/>
+      <w:r>
+        <w:rPr>
+          <w:sz w:val="26"/>
+          <w:szCs w:val="26"/>
+          <w:lang w:val="en-US"/>
+        </w:rPr>
+        <w:t>int b=0;b&lt;16;b++){</w:t>
       </w:r>
     </w:p>
     <w:p>
@@ -5228,6 +6290,41 @@
         </w:rPr>
         <w:t xml:space="preserve">      </w:t>
       </w:r>
+      <w:proofErr w:type="gramStart"/>
+      <w:r>
+        <w:rPr>
+          <w:sz w:val="26"/>
+          <w:szCs w:val="26"/>
+          <w:lang w:val="en-US"/>
+        </w:rPr>
+        <w:t>for(</w:t>
+      </w:r>
+      <w:proofErr w:type="gramEnd"/>
+      <w:r>
+        <w:rPr>
+          <w:sz w:val="26"/>
+          <w:szCs w:val="26"/>
+          <w:lang w:val="en-US"/>
+        </w:rPr>
+        <w:t>int c=0;c&lt;3;c++){</w:t>
+      </w:r>
+    </w:p>
+    <w:p>
+      <w:pPr>
+        <w:rPr>
+          <w:sz w:val="26"/>
+          <w:szCs w:val="26"/>
+          <w:lang w:val="en-US"/>
+        </w:rPr>
+      </w:pPr>
+      <w:r>
+        <w:rPr>
+          <w:sz w:val="26"/>
+          <w:szCs w:val="26"/>
+          <w:lang w:val="en-US"/>
+        </w:rPr>
+        <w:t xml:space="preserve">      </w:t>
+      </w:r>
       <w:r>
         <w:rPr>
           <w:sz w:val="26"/>
@@ -5235,58 +6332,204 @@
           <w:lang w:val="en-US"/>
         </w:rPr>
         <w:tab/>
-        <w:t>red = *(*(*(arreglo+a)+b)+0);</w:t>
-      </w:r>
-    </w:p>
-    <w:p>
-      <w:pPr>
-        <w:rPr>
-          <w:sz w:val="26"/>
-          <w:szCs w:val="26"/>
-          <w:lang w:val="en-US"/>
-        </w:rPr>
-      </w:pPr>
-      <w:r>
-        <w:rPr>
-          <w:sz w:val="26"/>
-          <w:szCs w:val="26"/>
-          <w:lang w:val="en-US"/>
-        </w:rPr>
-        <w:t xml:space="preserve">        green = *(*(*(arreglo+a)+b)+1);</w:t>
-      </w:r>
-    </w:p>
-    <w:p>
-      <w:pPr>
-        <w:rPr>
-          <w:sz w:val="26"/>
-          <w:szCs w:val="26"/>
-          <w:lang w:val="en-US"/>
-        </w:rPr>
-      </w:pPr>
-      <w:r>
-        <w:rPr>
-          <w:sz w:val="26"/>
-          <w:szCs w:val="26"/>
-          <w:lang w:val="en-US"/>
-        </w:rPr>
-        <w:t xml:space="preserve">        blue = *(*(*(arreglo+a)+b)+2);</w:t>
-      </w:r>
-    </w:p>
-    <w:p>
-      <w:pPr>
-        <w:rPr>
-          <w:sz w:val="26"/>
-          <w:szCs w:val="26"/>
-          <w:lang w:val="en-US"/>
-        </w:rPr>
-      </w:pPr>
-      <w:r>
-        <w:rPr>
-          <w:sz w:val="26"/>
-          <w:szCs w:val="26"/>
-          <w:lang w:val="en-US"/>
-        </w:rPr>
-        <w:t xml:space="preserve">        leds.setPixelColor(NumLed, red, green, blue);</w:t>
+        <w:t>red = *(*(*(</w:t>
+      </w:r>
+      <w:proofErr w:type="spellStart"/>
+      <w:r>
+        <w:rPr>
+          <w:sz w:val="26"/>
+          <w:szCs w:val="26"/>
+          <w:lang w:val="en-US"/>
+        </w:rPr>
+        <w:t>arreglo+</w:t>
+      </w:r>
+      <w:proofErr w:type="gramStart"/>
+      <w:r>
+        <w:rPr>
+          <w:sz w:val="26"/>
+          <w:szCs w:val="26"/>
+          <w:lang w:val="en-US"/>
+        </w:rPr>
+        <w:t>a</w:t>
+      </w:r>
+      <w:proofErr w:type="spellEnd"/>
+      <w:r>
+        <w:rPr>
+          <w:sz w:val="26"/>
+          <w:szCs w:val="26"/>
+          <w:lang w:val="en-US"/>
+        </w:rPr>
+        <w:t>)+</w:t>
+      </w:r>
+      <w:proofErr w:type="gramEnd"/>
+      <w:r>
+        <w:rPr>
+          <w:sz w:val="26"/>
+          <w:szCs w:val="26"/>
+          <w:lang w:val="en-US"/>
+        </w:rPr>
+        <w:t>b)+0);</w:t>
+      </w:r>
+    </w:p>
+    <w:p>
+      <w:pPr>
+        <w:rPr>
+          <w:sz w:val="26"/>
+          <w:szCs w:val="26"/>
+          <w:lang w:val="en-US"/>
+        </w:rPr>
+      </w:pPr>
+      <w:r>
+        <w:rPr>
+          <w:sz w:val="26"/>
+          <w:szCs w:val="26"/>
+          <w:lang w:val="en-US"/>
+        </w:rPr>
+        <w:t xml:space="preserve">        green = *(*(*(</w:t>
+      </w:r>
+      <w:proofErr w:type="spellStart"/>
+      <w:r>
+        <w:rPr>
+          <w:sz w:val="26"/>
+          <w:szCs w:val="26"/>
+          <w:lang w:val="en-US"/>
+        </w:rPr>
+        <w:t>arreglo+</w:t>
+      </w:r>
+      <w:proofErr w:type="gramStart"/>
+      <w:r>
+        <w:rPr>
+          <w:sz w:val="26"/>
+          <w:szCs w:val="26"/>
+          <w:lang w:val="en-US"/>
+        </w:rPr>
+        <w:t>a</w:t>
+      </w:r>
+      <w:proofErr w:type="spellEnd"/>
+      <w:r>
+        <w:rPr>
+          <w:sz w:val="26"/>
+          <w:szCs w:val="26"/>
+          <w:lang w:val="en-US"/>
+        </w:rPr>
+        <w:t>)+</w:t>
+      </w:r>
+      <w:proofErr w:type="gramEnd"/>
+      <w:r>
+        <w:rPr>
+          <w:sz w:val="26"/>
+          <w:szCs w:val="26"/>
+          <w:lang w:val="en-US"/>
+        </w:rPr>
+        <w:t>b)+1);</w:t>
+      </w:r>
+    </w:p>
+    <w:p>
+      <w:pPr>
+        <w:rPr>
+          <w:sz w:val="26"/>
+          <w:szCs w:val="26"/>
+          <w:lang w:val="en-US"/>
+        </w:rPr>
+      </w:pPr>
+      <w:r>
+        <w:rPr>
+          <w:sz w:val="26"/>
+          <w:szCs w:val="26"/>
+          <w:lang w:val="en-US"/>
+        </w:rPr>
+        <w:t xml:space="preserve">        blue = *(*(*(</w:t>
+      </w:r>
+      <w:proofErr w:type="spellStart"/>
+      <w:r>
+        <w:rPr>
+          <w:sz w:val="26"/>
+          <w:szCs w:val="26"/>
+          <w:lang w:val="en-US"/>
+        </w:rPr>
+        <w:t>arreglo+</w:t>
+      </w:r>
+      <w:proofErr w:type="gramStart"/>
+      <w:r>
+        <w:rPr>
+          <w:sz w:val="26"/>
+          <w:szCs w:val="26"/>
+          <w:lang w:val="en-US"/>
+        </w:rPr>
+        <w:t>a</w:t>
+      </w:r>
+      <w:proofErr w:type="spellEnd"/>
+      <w:r>
+        <w:rPr>
+          <w:sz w:val="26"/>
+          <w:szCs w:val="26"/>
+          <w:lang w:val="en-US"/>
+        </w:rPr>
+        <w:t>)+</w:t>
+      </w:r>
+      <w:proofErr w:type="gramEnd"/>
+      <w:r>
+        <w:rPr>
+          <w:sz w:val="26"/>
+          <w:szCs w:val="26"/>
+          <w:lang w:val="en-US"/>
+        </w:rPr>
+        <w:t>b)+2);</w:t>
+      </w:r>
+    </w:p>
+    <w:p>
+      <w:pPr>
+        <w:rPr>
+          <w:sz w:val="26"/>
+          <w:szCs w:val="26"/>
+          <w:lang w:val="en-US"/>
+        </w:rPr>
+      </w:pPr>
+      <w:r>
+        <w:rPr>
+          <w:sz w:val="26"/>
+          <w:szCs w:val="26"/>
+          <w:lang w:val="en-US"/>
+        </w:rPr>
+        <w:t xml:space="preserve">        </w:t>
+      </w:r>
+      <w:proofErr w:type="spellStart"/>
+      <w:proofErr w:type="gramStart"/>
+      <w:r>
+        <w:rPr>
+          <w:sz w:val="26"/>
+          <w:szCs w:val="26"/>
+          <w:lang w:val="en-US"/>
+        </w:rPr>
+        <w:t>leds.setPixelColor</w:t>
+      </w:r>
+      <w:proofErr w:type="spellEnd"/>
+      <w:proofErr w:type="gramEnd"/>
+      <w:r>
+        <w:rPr>
+          <w:sz w:val="26"/>
+          <w:szCs w:val="26"/>
+          <w:lang w:val="en-US"/>
+        </w:rPr>
+        <w:t>(</w:t>
+      </w:r>
+      <w:proofErr w:type="spellStart"/>
+      <w:r>
+        <w:rPr>
+          <w:sz w:val="26"/>
+          <w:szCs w:val="26"/>
+          <w:lang w:val="en-US"/>
+        </w:rPr>
+        <w:t>NumLed</w:t>
+      </w:r>
+      <w:proofErr w:type="spellEnd"/>
+      <w:r>
+        <w:rPr>
+          <w:sz w:val="26"/>
+          <w:szCs w:val="26"/>
+          <w:lang w:val="en-US"/>
+        </w:rPr>
+        <w:t>, red, green, blue);</w:t>
       </w:r>
     </w:p>
     <w:p>
@@ -5427,6 +6670,2029 @@
         <w:lastRenderedPageBreak/>
         <w:t>}</w:t>
       </w:r>
+    </w:p>
+    <w:p>
+      <w:pPr>
+        <w:rPr>
+          <w:sz w:val="26"/>
+          <w:szCs w:val="26"/>
+          <w:lang w:val="es-ES"/>
+        </w:rPr>
+      </w:pPr>
+    </w:p>
+    <w:p>
+      <w:pPr>
+        <w:rPr>
+          <w:sz w:val="26"/>
+          <w:szCs w:val="26"/>
+          <w:lang w:val="es-ES"/>
+        </w:rPr>
+      </w:pPr>
+    </w:p>
+    <w:p>
+      <w:pPr>
+        <w:rPr>
+          <w:sz w:val="26"/>
+          <w:szCs w:val="26"/>
+          <w:lang w:val="es-ES"/>
+        </w:rPr>
+      </w:pPr>
+      <w:r>
+        <w:rPr>
+          <w:sz w:val="26"/>
+          <w:szCs w:val="26"/>
+          <w:lang w:val="es-ES"/>
+        </w:rPr>
+        <w:t>COMIENZO DE PRUEBAS CON ARREGLOS ALEATORIOS</w:t>
+      </w:r>
+    </w:p>
+    <w:p>
+      <w:pPr>
+        <w:rPr>
+          <w:sz w:val="26"/>
+          <w:szCs w:val="26"/>
+          <w:lang w:val="es-ES"/>
+        </w:rPr>
+      </w:pPr>
+    </w:p>
+    <w:p>
+      <w:pPr>
+        <w:rPr>
+          <w:sz w:val="26"/>
+          <w:szCs w:val="26"/>
+          <w:lang w:val="es-ES"/>
+        </w:rPr>
+      </w:pPr>
+      <w:r>
+        <w:rPr>
+          <w:sz w:val="26"/>
+          <w:szCs w:val="26"/>
+          <w:lang w:val="es-ES"/>
+        </w:rPr>
+        <w:t>#include &lt;</w:t>
+      </w:r>
+      <w:proofErr w:type="spellStart"/>
+      <w:r>
+        <w:rPr>
+          <w:sz w:val="26"/>
+          <w:szCs w:val="26"/>
+          <w:lang w:val="es-ES"/>
+        </w:rPr>
+        <w:t>Adafruit_NeoPixel.h</w:t>
+      </w:r>
+      <w:proofErr w:type="spellEnd"/>
+      <w:r>
+        <w:rPr>
+          <w:sz w:val="26"/>
+          <w:szCs w:val="26"/>
+          <w:lang w:val="es-ES"/>
+        </w:rPr>
+        <w:t>&gt;</w:t>
+      </w:r>
+    </w:p>
+    <w:p>
+      <w:pPr>
+        <w:rPr>
+          <w:sz w:val="26"/>
+          <w:szCs w:val="26"/>
+          <w:lang w:val="es-ES"/>
+        </w:rPr>
+      </w:pPr>
+    </w:p>
+    <w:p>
+      <w:pPr>
+        <w:rPr>
+          <w:sz w:val="26"/>
+          <w:szCs w:val="26"/>
+          <w:lang w:val="es-ES"/>
+        </w:rPr>
+      </w:pPr>
+      <w:r>
+        <w:rPr>
+          <w:sz w:val="26"/>
+          <w:szCs w:val="26"/>
+          <w:lang w:val="es-ES"/>
+        </w:rPr>
+        <w:t>//</w:t>
+      </w:r>
+      <w:proofErr w:type="spellStart"/>
+      <w:r>
+        <w:rPr>
+          <w:sz w:val="26"/>
+          <w:szCs w:val="26"/>
+          <w:lang w:val="es-ES"/>
+        </w:rPr>
+        <w:t>Icluimos</w:t>
+      </w:r>
+      <w:proofErr w:type="spellEnd"/>
+      <w:r>
+        <w:rPr>
+          <w:sz w:val="26"/>
+          <w:szCs w:val="26"/>
+          <w:lang w:val="es-ES"/>
+        </w:rPr>
+        <w:t xml:space="preserve"> el pin de control de la salida</w:t>
+      </w:r>
+    </w:p>
+    <w:p>
+      <w:pPr>
+        <w:rPr>
+          <w:sz w:val="26"/>
+          <w:szCs w:val="26"/>
+          <w:lang w:val="es-ES"/>
+        </w:rPr>
+      </w:pPr>
+      <w:r>
+        <w:rPr>
+          <w:sz w:val="26"/>
+          <w:szCs w:val="26"/>
+          <w:lang w:val="es-ES"/>
+        </w:rPr>
+        <w:t>#define LED_PIN 2</w:t>
+      </w:r>
+    </w:p>
+    <w:p>
+      <w:pPr>
+        <w:rPr>
+          <w:sz w:val="26"/>
+          <w:szCs w:val="26"/>
+          <w:lang w:val="es-ES"/>
+        </w:rPr>
+      </w:pPr>
+    </w:p>
+    <w:p>
+      <w:pPr>
+        <w:rPr>
+          <w:sz w:val="26"/>
+          <w:szCs w:val="26"/>
+          <w:lang w:val="es-ES"/>
+        </w:rPr>
+      </w:pPr>
+      <w:r>
+        <w:rPr>
+          <w:sz w:val="26"/>
+          <w:szCs w:val="26"/>
+          <w:lang w:val="es-ES"/>
+        </w:rPr>
+        <w:t xml:space="preserve">//Incluimos el </w:t>
+      </w:r>
+      <w:proofErr w:type="spellStart"/>
+      <w:r>
+        <w:rPr>
+          <w:sz w:val="26"/>
+          <w:szCs w:val="26"/>
+          <w:lang w:val="es-ES"/>
+        </w:rPr>
+        <w:t>numero</w:t>
+      </w:r>
+      <w:proofErr w:type="spellEnd"/>
+      <w:r>
+        <w:rPr>
+          <w:sz w:val="26"/>
+          <w:szCs w:val="26"/>
+          <w:lang w:val="es-ES"/>
+        </w:rPr>
+        <w:t xml:space="preserve"> de pixeles a controlar</w:t>
+      </w:r>
+    </w:p>
+    <w:p>
+      <w:pPr>
+        <w:rPr>
+          <w:sz w:val="26"/>
+          <w:szCs w:val="26"/>
+          <w:lang w:val="en-US"/>
+        </w:rPr>
+      </w:pPr>
+      <w:r>
+        <w:rPr>
+          <w:sz w:val="26"/>
+          <w:szCs w:val="26"/>
+          <w:lang w:val="en-US"/>
+        </w:rPr>
+        <w:t>#define LED_COUNT 256</w:t>
+      </w:r>
+    </w:p>
+    <w:p>
+      <w:pPr>
+        <w:rPr>
+          <w:sz w:val="26"/>
+          <w:szCs w:val="26"/>
+          <w:lang w:val="en-US"/>
+        </w:rPr>
+      </w:pPr>
+    </w:p>
+    <w:p>
+      <w:pPr>
+        <w:rPr>
+          <w:sz w:val="26"/>
+          <w:szCs w:val="26"/>
+          <w:lang w:val="en-US"/>
+        </w:rPr>
+      </w:pPr>
+      <w:r>
+        <w:rPr>
+          <w:sz w:val="26"/>
+          <w:szCs w:val="26"/>
+          <w:lang w:val="en-US"/>
+        </w:rPr>
+        <w:t>//Definimos el LED NeoPixel</w:t>
+      </w:r>
+    </w:p>
+    <w:p>
+      <w:pPr>
+        <w:rPr>
+          <w:sz w:val="26"/>
+          <w:szCs w:val="26"/>
+          <w:lang w:val="en-US"/>
+        </w:rPr>
+      </w:pPr>
+      <w:r>
+        <w:rPr>
+          <w:sz w:val="26"/>
+          <w:szCs w:val="26"/>
+          <w:lang w:val="en-US"/>
+        </w:rPr>
+        <w:t>Adafruit_NeoPixel leds(LED_COUNT, LED_PIN, NEO_GRB + NEO_KHZ800);</w:t>
+      </w:r>
+    </w:p>
+    <w:p>
+      <w:pPr>
+        <w:rPr>
+          <w:sz w:val="26"/>
+          <w:szCs w:val="26"/>
+          <w:lang w:val="en-US"/>
+        </w:rPr>
+      </w:pPr>
+    </w:p>
+    <w:p>
+      <w:pPr>
+        <w:rPr>
+          <w:sz w:val="26"/>
+          <w:szCs w:val="26"/>
+          <w:lang w:val="es-ES"/>
+        </w:rPr>
+      </w:pPr>
+      <w:r>
+        <w:rPr>
+          <w:sz w:val="26"/>
+          <w:szCs w:val="26"/>
+          <w:lang w:val="es-ES"/>
+        </w:rPr>
+        <w:t>//Definimos el arreglo que se pega de Qt</w:t>
+      </w:r>
+    </w:p>
+    <w:p>
+      <w:pPr>
+        <w:rPr>
+          <w:sz w:val="26"/>
+          <w:szCs w:val="26"/>
+          <w:lang w:val="es-ES"/>
+        </w:rPr>
+      </w:pPr>
+      <w:proofErr w:type="spellStart"/>
+      <w:r>
+        <w:rPr>
+          <w:sz w:val="26"/>
+          <w:szCs w:val="26"/>
+          <w:lang w:val="es-ES"/>
+        </w:rPr>
+        <w:t>int</w:t>
+      </w:r>
+      <w:proofErr w:type="spellEnd"/>
+      <w:r>
+        <w:rPr>
+          <w:sz w:val="26"/>
+          <w:szCs w:val="26"/>
+          <w:lang w:val="es-ES"/>
+        </w:rPr>
+        <w:t xml:space="preserve"> </w:t>
+      </w:r>
+      <w:proofErr w:type="spellStart"/>
+      <w:proofErr w:type="gramStart"/>
+      <w:r>
+        <w:rPr>
+          <w:sz w:val="26"/>
+          <w:szCs w:val="26"/>
+          <w:lang w:val="es-ES"/>
+        </w:rPr>
+        <w:t>arr</w:t>
+      </w:r>
+      <w:proofErr w:type="spellEnd"/>
+      <w:r>
+        <w:rPr>
+          <w:sz w:val="26"/>
+          <w:szCs w:val="26"/>
+          <w:lang w:val="es-ES"/>
+        </w:rPr>
+        <w:t>[</w:t>
+      </w:r>
+      <w:proofErr w:type="gramEnd"/>
+      <w:r>
+        <w:rPr>
+          <w:sz w:val="26"/>
+          <w:szCs w:val="26"/>
+          <w:lang w:val="es-ES"/>
+        </w:rPr>
+        <w:t>16][16][3]=</w:t>
+      </w:r>
+    </w:p>
+    <w:p>
+      <w:pPr>
+        <w:rPr>
+          <w:sz w:val="26"/>
+          <w:szCs w:val="26"/>
+          <w:lang w:val="es-ES"/>
+        </w:rPr>
+      </w:pPr>
+      <w:r>
+        <w:rPr>
+          <w:sz w:val="26"/>
+          <w:szCs w:val="26"/>
+          <w:lang w:val="es-ES"/>
+        </w:rPr>
+        <w:t>{</w:t>
+      </w:r>
+    </w:p>
+    <w:p>
+      <w:pPr>
+        <w:rPr>
+          <w:sz w:val="26"/>
+          <w:szCs w:val="26"/>
+          <w:lang w:val="es-ES"/>
+        </w:rPr>
+      </w:pPr>
+      <w:r>
+        <w:rPr>
+          <w:sz w:val="26"/>
+          <w:szCs w:val="26"/>
+          <w:lang w:val="es-ES"/>
+        </w:rPr>
+        <w:t xml:space="preserve">  {{20,47,200</w:t>
+      </w:r>
+      <w:proofErr w:type="gramStart"/>
+      <w:r>
+        <w:rPr>
+          <w:sz w:val="26"/>
+          <w:szCs w:val="26"/>
+          <w:lang w:val="es-ES"/>
+        </w:rPr>
+        <w:t>},{</w:t>
+      </w:r>
+      <w:proofErr w:type="gramEnd"/>
+      <w:r>
+        <w:rPr>
+          <w:sz w:val="26"/>
+          <w:szCs w:val="26"/>
+          <w:lang w:val="es-ES"/>
+        </w:rPr>
+        <w:t>20,47,200},{20,47,200},{20,47,200},{20,47,200},{20,47,200},{20,47,200},{20,47,200},{20,47,200},{20,47,200},{20,47,200},{20,47,200},{20,47,200},{20,47,200},{20,47,200},{20,47,200}},</w:t>
+      </w:r>
+    </w:p>
+    <w:p>
+      <w:pPr>
+        <w:rPr>
+          <w:sz w:val="26"/>
+          <w:szCs w:val="26"/>
+          <w:lang w:val="es-ES"/>
+        </w:rPr>
+      </w:pPr>
+      <w:r>
+        <w:rPr>
+          <w:sz w:val="26"/>
+          <w:szCs w:val="26"/>
+          <w:lang w:val="es-ES"/>
+        </w:rPr>
+        <w:t xml:space="preserve">  {{20,47,200</w:t>
+      </w:r>
+      <w:proofErr w:type="gramStart"/>
+      <w:r>
+        <w:rPr>
+          <w:sz w:val="26"/>
+          <w:szCs w:val="26"/>
+          <w:lang w:val="es-ES"/>
+        </w:rPr>
+        <w:t>},{</w:t>
+      </w:r>
+      <w:proofErr w:type="gramEnd"/>
+      <w:r>
+        <w:rPr>
+          <w:sz w:val="26"/>
+          <w:szCs w:val="26"/>
+          <w:lang w:val="es-ES"/>
+        </w:rPr>
+        <w:t>20,47,200},{20,47,200},{20,47,200},{20,47,200},{20,47,200},{20,47,200},{20,47,200},{20,47,200},{20,47,200},{20,47,200},{20,47,200},{20,47,200},{20,47,200},{20,47,200},{20,47,200}},</w:t>
+      </w:r>
+    </w:p>
+    <w:p>
+      <w:pPr>
+        <w:rPr>
+          <w:sz w:val="26"/>
+          <w:szCs w:val="26"/>
+          <w:lang w:val="es-ES"/>
+        </w:rPr>
+      </w:pPr>
+      <w:r>
+        <w:rPr>
+          <w:sz w:val="26"/>
+          <w:szCs w:val="26"/>
+          <w:lang w:val="es-ES"/>
+        </w:rPr>
+        <w:t xml:space="preserve">  {{20,47,200</w:t>
+      </w:r>
+      <w:proofErr w:type="gramStart"/>
+      <w:r>
+        <w:rPr>
+          <w:sz w:val="26"/>
+          <w:szCs w:val="26"/>
+          <w:lang w:val="es-ES"/>
+        </w:rPr>
+        <w:t>},{</w:t>
+      </w:r>
+      <w:proofErr w:type="gramEnd"/>
+      <w:r>
+        <w:rPr>
+          <w:sz w:val="26"/>
+          <w:szCs w:val="26"/>
+          <w:lang w:val="es-ES"/>
+        </w:rPr>
+        <w:t>20,47,200},{20,47,200},{20,47,200},{20,47,200},{20,47,200},{20,47,200},{20,47,200},{20,47,200},{20,47,200},{20,47,200},{20,47,200},{20,47,200},{20,47,200},{20,47,200},{20,47,200}},</w:t>
+      </w:r>
+    </w:p>
+    <w:p>
+      <w:pPr>
+        <w:rPr>
+          <w:sz w:val="26"/>
+          <w:szCs w:val="26"/>
+          <w:lang w:val="es-ES"/>
+        </w:rPr>
+      </w:pPr>
+      <w:r>
+        <w:rPr>
+          <w:sz w:val="26"/>
+          <w:szCs w:val="26"/>
+          <w:lang w:val="es-ES"/>
+        </w:rPr>
+        <w:t xml:space="preserve">  {{20,47,200</w:t>
+      </w:r>
+      <w:proofErr w:type="gramStart"/>
+      <w:r>
+        <w:rPr>
+          <w:sz w:val="26"/>
+          <w:szCs w:val="26"/>
+          <w:lang w:val="es-ES"/>
+        </w:rPr>
+        <w:t>},{</w:t>
+      </w:r>
+      <w:proofErr w:type="gramEnd"/>
+      <w:r>
+        <w:rPr>
+          <w:sz w:val="26"/>
+          <w:szCs w:val="26"/>
+          <w:lang w:val="es-ES"/>
+        </w:rPr>
+        <w:t>20,47,200},{20,47,200},{20,47,200},{20,47,200},{20,47,200},{20,47,200},{20,47,200},{20,47,200},{20,47,200},{20,47,200},{20,47,200},{20,47,200},{20,47,200},{20,47,200},{20,47,200}},</w:t>
+      </w:r>
+    </w:p>
+    <w:p>
+      <w:pPr>
+        <w:rPr>
+          <w:sz w:val="26"/>
+          <w:szCs w:val="26"/>
+          <w:lang w:val="es-ES"/>
+        </w:rPr>
+      </w:pPr>
+      <w:r>
+        <w:rPr>
+          <w:sz w:val="26"/>
+          <w:szCs w:val="26"/>
+          <w:lang w:val="es-ES"/>
+        </w:rPr>
+        <w:t xml:space="preserve">  {{20,47,200</w:t>
+      </w:r>
+      <w:proofErr w:type="gramStart"/>
+      <w:r>
+        <w:rPr>
+          <w:sz w:val="26"/>
+          <w:szCs w:val="26"/>
+          <w:lang w:val="es-ES"/>
+        </w:rPr>
+        <w:t>},{</w:t>
+      </w:r>
+      <w:proofErr w:type="gramEnd"/>
+      <w:r>
+        <w:rPr>
+          <w:sz w:val="26"/>
+          <w:szCs w:val="26"/>
+          <w:lang w:val="es-ES"/>
+        </w:rPr>
+        <w:t>20,47,200},{20,47,200},{20,47,200},{20,47,200},{20,47,200},{20,47,200},{20,47,200},{20,47,200},{20,47,200},{20,47,200},{20,47,200},{20,47,200},{20,47,200},{20,47,200},{20,47,200}},</w:t>
+      </w:r>
+    </w:p>
+    <w:p>
+      <w:pPr>
+        <w:rPr>
+          <w:sz w:val="26"/>
+          <w:szCs w:val="26"/>
+          <w:lang w:val="es-ES"/>
+        </w:rPr>
+      </w:pPr>
+      <w:r>
+        <w:rPr>
+          <w:sz w:val="26"/>
+          <w:szCs w:val="26"/>
+          <w:lang w:val="es-ES"/>
+        </w:rPr>
+        <w:lastRenderedPageBreak/>
+        <w:t xml:space="preserve">  {{20,47,200</w:t>
+      </w:r>
+      <w:proofErr w:type="gramStart"/>
+      <w:r>
+        <w:rPr>
+          <w:sz w:val="26"/>
+          <w:szCs w:val="26"/>
+          <w:lang w:val="es-ES"/>
+        </w:rPr>
+        <w:t>},{</w:t>
+      </w:r>
+      <w:proofErr w:type="gramEnd"/>
+      <w:r>
+        <w:rPr>
+          <w:sz w:val="26"/>
+          <w:szCs w:val="26"/>
+          <w:lang w:val="es-ES"/>
+        </w:rPr>
+        <w:t>20,47,200},{20,47,200},{20,47,200},{20,47,200},{20,47,200},{20,47,200},{20,47,200},{20,47,200},{20,47,200},{20,47,200},{20,47,200},{20,47,200},{20,47,200},{20,47,200},{20,47,200}},</w:t>
+      </w:r>
+    </w:p>
+    <w:p>
+      <w:pPr>
+        <w:rPr>
+          <w:sz w:val="26"/>
+          <w:szCs w:val="26"/>
+          <w:lang w:val="es-ES"/>
+        </w:rPr>
+      </w:pPr>
+      <w:r>
+        <w:rPr>
+          <w:sz w:val="26"/>
+          <w:szCs w:val="26"/>
+          <w:lang w:val="es-ES"/>
+        </w:rPr>
+        <w:t xml:space="preserve">  {{20,47,200</w:t>
+      </w:r>
+      <w:proofErr w:type="gramStart"/>
+      <w:r>
+        <w:rPr>
+          <w:sz w:val="26"/>
+          <w:szCs w:val="26"/>
+          <w:lang w:val="es-ES"/>
+        </w:rPr>
+        <w:t>},{</w:t>
+      </w:r>
+      <w:proofErr w:type="gramEnd"/>
+      <w:r>
+        <w:rPr>
+          <w:sz w:val="26"/>
+          <w:szCs w:val="26"/>
+          <w:lang w:val="es-ES"/>
+        </w:rPr>
+        <w:t>20,47,200},{20,47,200},{20,47,200},{20,47,200},{20,47,200},{20,47,200},{20,47,200},{20,47,200},{20,47,200},{20,47,200},{20,47,200},{20,47,200},{20,47,200},{20,47,200},{20,47,200}},</w:t>
+      </w:r>
+    </w:p>
+    <w:p>
+      <w:pPr>
+        <w:rPr>
+          <w:sz w:val="26"/>
+          <w:szCs w:val="26"/>
+          <w:lang w:val="es-ES"/>
+        </w:rPr>
+      </w:pPr>
+      <w:r>
+        <w:rPr>
+          <w:sz w:val="26"/>
+          <w:szCs w:val="26"/>
+          <w:lang w:val="es-ES"/>
+        </w:rPr>
+        <w:t xml:space="preserve">  {{20,47,200</w:t>
+      </w:r>
+      <w:proofErr w:type="gramStart"/>
+      <w:r>
+        <w:rPr>
+          <w:sz w:val="26"/>
+          <w:szCs w:val="26"/>
+          <w:lang w:val="es-ES"/>
+        </w:rPr>
+        <w:t>},{</w:t>
+      </w:r>
+      <w:proofErr w:type="gramEnd"/>
+      <w:r>
+        <w:rPr>
+          <w:sz w:val="26"/>
+          <w:szCs w:val="26"/>
+          <w:lang w:val="es-ES"/>
+        </w:rPr>
+        <w:t>20,47,200},{20,47,200},{20,47,200},{20,47,200},{20,47,200},{20,47,200},{20,47,200},{20,47,200},{20,47,200},{20,47,200},{20,47,200},{20,47,200},{20,47,200},{20,47,200},{20,47,200}},</w:t>
+      </w:r>
+    </w:p>
+    <w:p>
+      <w:pPr>
+        <w:rPr>
+          <w:sz w:val="26"/>
+          <w:szCs w:val="26"/>
+          <w:lang w:val="es-ES"/>
+        </w:rPr>
+      </w:pPr>
+      <w:r>
+        <w:rPr>
+          <w:sz w:val="26"/>
+          <w:szCs w:val="26"/>
+          <w:lang w:val="es-ES"/>
+        </w:rPr>
+        <w:t xml:space="preserve">  {{20,47,200</w:t>
+      </w:r>
+      <w:proofErr w:type="gramStart"/>
+      <w:r>
+        <w:rPr>
+          <w:sz w:val="26"/>
+          <w:szCs w:val="26"/>
+          <w:lang w:val="es-ES"/>
+        </w:rPr>
+        <w:t>},{</w:t>
+      </w:r>
+      <w:proofErr w:type="gramEnd"/>
+      <w:r>
+        <w:rPr>
+          <w:sz w:val="26"/>
+          <w:szCs w:val="26"/>
+          <w:lang w:val="es-ES"/>
+        </w:rPr>
+        <w:t>20,47,200},{20,47,200},{20,47,200},{20,47,200},{20,47,200},{20,47,200},{20,47,200},{20,47,200},{20,47,200},{20,47,200},{20,47,200},{20,47,200},{20,47,200},{20,47,200},{20,47,200}},</w:t>
+      </w:r>
+    </w:p>
+    <w:p>
+      <w:pPr>
+        <w:rPr>
+          <w:sz w:val="26"/>
+          <w:szCs w:val="26"/>
+          <w:lang w:val="es-ES"/>
+        </w:rPr>
+      </w:pPr>
+      <w:r>
+        <w:rPr>
+          <w:sz w:val="26"/>
+          <w:szCs w:val="26"/>
+          <w:lang w:val="es-ES"/>
+        </w:rPr>
+        <w:t xml:space="preserve">  {{20,47,200</w:t>
+      </w:r>
+      <w:proofErr w:type="gramStart"/>
+      <w:r>
+        <w:rPr>
+          <w:sz w:val="26"/>
+          <w:szCs w:val="26"/>
+          <w:lang w:val="es-ES"/>
+        </w:rPr>
+        <w:t>},{</w:t>
+      </w:r>
+      <w:proofErr w:type="gramEnd"/>
+      <w:r>
+        <w:rPr>
+          <w:sz w:val="26"/>
+          <w:szCs w:val="26"/>
+          <w:lang w:val="es-ES"/>
+        </w:rPr>
+        <w:t>20,47,200},{20,47,200},{20,47,200},{20,47,200},{20,47,200},{20,47,200},{20,47,200},{20,47,200},{20,47,200},{20,47,200},{20,47,200},{20,47,200},{20,47,200},{20,47,200},{20,47,200}},</w:t>
+      </w:r>
+    </w:p>
+    <w:p>
+      <w:pPr>
+        <w:rPr>
+          <w:sz w:val="26"/>
+          <w:szCs w:val="26"/>
+          <w:lang w:val="es-ES"/>
+        </w:rPr>
+      </w:pPr>
+      <w:r>
+        <w:rPr>
+          <w:sz w:val="26"/>
+          <w:szCs w:val="26"/>
+          <w:lang w:val="es-ES"/>
+        </w:rPr>
+        <w:t xml:space="preserve">  {{20,47,200</w:t>
+      </w:r>
+      <w:proofErr w:type="gramStart"/>
+      <w:r>
+        <w:rPr>
+          <w:sz w:val="26"/>
+          <w:szCs w:val="26"/>
+          <w:lang w:val="es-ES"/>
+        </w:rPr>
+        <w:t>},{</w:t>
+      </w:r>
+      <w:proofErr w:type="gramEnd"/>
+      <w:r>
+        <w:rPr>
+          <w:sz w:val="26"/>
+          <w:szCs w:val="26"/>
+          <w:lang w:val="es-ES"/>
+        </w:rPr>
+        <w:t>20,47,200},{20,47,200},{20,47,200},{20,47,200},{20,47,200},{20,47,200},{20,47,200},{20,47,200},{20,47,200},{20,47,200},{20,47,200},{20,47,200},{20,47,200},{20,47,200},{20,47,200}},</w:t>
+      </w:r>
+    </w:p>
+    <w:p>
+      <w:pPr>
+        <w:rPr>
+          <w:sz w:val="26"/>
+          <w:szCs w:val="26"/>
+          <w:lang w:val="es-ES"/>
+        </w:rPr>
+      </w:pPr>
+      <w:r>
+        <w:rPr>
+          <w:sz w:val="26"/>
+          <w:szCs w:val="26"/>
+          <w:lang w:val="es-ES"/>
+        </w:rPr>
+        <w:t xml:space="preserve">  {{20,47,200</w:t>
+      </w:r>
+      <w:proofErr w:type="gramStart"/>
+      <w:r>
+        <w:rPr>
+          <w:sz w:val="26"/>
+          <w:szCs w:val="26"/>
+          <w:lang w:val="es-ES"/>
+        </w:rPr>
+        <w:t>},{</w:t>
+      </w:r>
+      <w:proofErr w:type="gramEnd"/>
+      <w:r>
+        <w:rPr>
+          <w:sz w:val="26"/>
+          <w:szCs w:val="26"/>
+          <w:lang w:val="es-ES"/>
+        </w:rPr>
+        <w:t>20,47,200},{20,47,200},{20,47,200},{20,47,200},{20,47,200},{20,47,200},{20,47,200},{20,47,200},{20,47,200},{20,47,200},{20,47,200},{20,47,200},{20,47,200},{20,47,200},{20,47,200}},</w:t>
+      </w:r>
+    </w:p>
+    <w:p>
+      <w:pPr>
+        <w:rPr>
+          <w:sz w:val="26"/>
+          <w:szCs w:val="26"/>
+          <w:lang w:val="es-ES"/>
+        </w:rPr>
+      </w:pPr>
+      <w:r>
+        <w:rPr>
+          <w:sz w:val="26"/>
+          <w:szCs w:val="26"/>
+          <w:lang w:val="es-ES"/>
+        </w:rPr>
+        <w:t xml:space="preserve">  {{20,47,200</w:t>
+      </w:r>
+      <w:proofErr w:type="gramStart"/>
+      <w:r>
+        <w:rPr>
+          <w:sz w:val="26"/>
+          <w:szCs w:val="26"/>
+          <w:lang w:val="es-ES"/>
+        </w:rPr>
+        <w:t>},{</w:t>
+      </w:r>
+      <w:proofErr w:type="gramEnd"/>
+      <w:r>
+        <w:rPr>
+          <w:sz w:val="26"/>
+          <w:szCs w:val="26"/>
+          <w:lang w:val="es-ES"/>
+        </w:rPr>
+        <w:t>20,47,200},{20,47,200},{20,47,200},{20,47,200},{20,47,200},{20,47,200},{20,47,200},{20,47,200},{20,47,200},{20,47,200},{20,47,200},{20,47,200},{20,47,200},{20,47,200},{20,47,200}},</w:t>
+      </w:r>
+    </w:p>
+    <w:p>
+      <w:pPr>
+        <w:rPr>
+          <w:sz w:val="26"/>
+          <w:szCs w:val="26"/>
+          <w:lang w:val="es-ES"/>
+        </w:rPr>
+      </w:pPr>
+      <w:r>
+        <w:rPr>
+          <w:sz w:val="26"/>
+          <w:szCs w:val="26"/>
+          <w:lang w:val="es-ES"/>
+        </w:rPr>
+        <w:t xml:space="preserve">  {{20,47,200</w:t>
+      </w:r>
+      <w:proofErr w:type="gramStart"/>
+      <w:r>
+        <w:rPr>
+          <w:sz w:val="26"/>
+          <w:szCs w:val="26"/>
+          <w:lang w:val="es-ES"/>
+        </w:rPr>
+        <w:t>},{</w:t>
+      </w:r>
+      <w:proofErr w:type="gramEnd"/>
+      <w:r>
+        <w:rPr>
+          <w:sz w:val="26"/>
+          <w:szCs w:val="26"/>
+          <w:lang w:val="es-ES"/>
+        </w:rPr>
+        <w:t>20,47,200},{20,47,200},{20,47,200},{20,47,200},{20,47,200},{20,47,200},{20,47,200},{20,47,200},{20,47,200},{20,47,200},{20,47,200},{20,47,200},{20,47,200},{20,47,200},{20,47,200}},</w:t>
+      </w:r>
+    </w:p>
+    <w:p>
+      <w:pPr>
+        <w:rPr>
+          <w:sz w:val="26"/>
+          <w:szCs w:val="26"/>
+          <w:lang w:val="es-ES"/>
+        </w:rPr>
+      </w:pPr>
+      <w:r>
+        <w:rPr>
+          <w:sz w:val="26"/>
+          <w:szCs w:val="26"/>
+          <w:lang w:val="es-ES"/>
+        </w:rPr>
+        <w:t xml:space="preserve">  {{20,47,200</w:t>
+      </w:r>
+      <w:proofErr w:type="gramStart"/>
+      <w:r>
+        <w:rPr>
+          <w:sz w:val="26"/>
+          <w:szCs w:val="26"/>
+          <w:lang w:val="es-ES"/>
+        </w:rPr>
+        <w:t>},{</w:t>
+      </w:r>
+      <w:proofErr w:type="gramEnd"/>
+      <w:r>
+        <w:rPr>
+          <w:sz w:val="26"/>
+          <w:szCs w:val="26"/>
+          <w:lang w:val="es-ES"/>
+        </w:rPr>
+        <w:t>20,47,200},{20,47,200},{20,47,200},{20,47,200},{20,47,200},{20,47,200},{20,47,200},{20,47,200},{20,47,200},{20,47,200},{20,47,200},{20,47,200},{20,47,200},{20,47,200},{20,47,200}},</w:t>
+      </w:r>
+    </w:p>
+    <w:p>
+      <w:pPr>
+        <w:rPr>
+          <w:sz w:val="26"/>
+          <w:szCs w:val="26"/>
+          <w:lang w:val="es-ES"/>
+        </w:rPr>
+      </w:pPr>
+      <w:r>
+        <w:rPr>
+          <w:sz w:val="26"/>
+          <w:szCs w:val="26"/>
+          <w:lang w:val="es-ES"/>
+        </w:rPr>
+        <w:lastRenderedPageBreak/>
+        <w:t xml:space="preserve">  {{20,47,200</w:t>
+      </w:r>
+      <w:proofErr w:type="gramStart"/>
+      <w:r>
+        <w:rPr>
+          <w:sz w:val="26"/>
+          <w:szCs w:val="26"/>
+          <w:lang w:val="es-ES"/>
+        </w:rPr>
+        <w:t>},{</w:t>
+      </w:r>
+      <w:proofErr w:type="gramEnd"/>
+      <w:r>
+        <w:rPr>
+          <w:sz w:val="26"/>
+          <w:szCs w:val="26"/>
+          <w:lang w:val="es-ES"/>
+        </w:rPr>
+        <w:t>20,47,200},{20,47,200},{20,47,200},{20,47,200},{20,47,200},{20,47,200},{20,47,200},{20,47,200},{20,47,200},{20,47,200},{20,47,200},{20,47,200},{20,47,200},{20,47,200},{20,47,200}},</w:t>
+      </w:r>
+    </w:p>
+    <w:p>
+      <w:pPr>
+        <w:rPr>
+          <w:sz w:val="26"/>
+          <w:szCs w:val="26"/>
+          <w:lang w:val="es-ES"/>
+        </w:rPr>
+      </w:pPr>
+      <w:r>
+        <w:rPr>
+          <w:sz w:val="26"/>
+          <w:szCs w:val="26"/>
+          <w:lang w:val="es-ES"/>
+        </w:rPr>
+        <w:t>};</w:t>
+      </w:r>
+    </w:p>
+    <w:p>
+      <w:pPr>
+        <w:rPr>
+          <w:sz w:val="26"/>
+          <w:szCs w:val="26"/>
+          <w:lang w:val="es-ES"/>
+        </w:rPr>
+      </w:pPr>
+    </w:p>
+    <w:p>
+      <w:pPr>
+        <w:rPr>
+          <w:sz w:val="26"/>
+          <w:szCs w:val="26"/>
+          <w:lang w:val="es-ES"/>
+        </w:rPr>
+      </w:pPr>
+      <w:proofErr w:type="spellStart"/>
+      <w:r>
+        <w:rPr>
+          <w:sz w:val="26"/>
+          <w:szCs w:val="26"/>
+          <w:lang w:val="es-ES"/>
+        </w:rPr>
+        <w:t>int</w:t>
+      </w:r>
+      <w:proofErr w:type="spellEnd"/>
+      <w:r>
+        <w:rPr>
+          <w:sz w:val="26"/>
+          <w:szCs w:val="26"/>
+          <w:lang w:val="es-ES"/>
+        </w:rPr>
+        <w:t xml:space="preserve">*** arreglo = </w:t>
+      </w:r>
+      <w:proofErr w:type="spellStart"/>
+      <w:r>
+        <w:rPr>
+          <w:sz w:val="26"/>
+          <w:szCs w:val="26"/>
+          <w:lang w:val="es-ES"/>
+        </w:rPr>
+        <w:t>arr</w:t>
+      </w:r>
+      <w:proofErr w:type="spellEnd"/>
+      <w:r>
+        <w:rPr>
+          <w:sz w:val="26"/>
+          <w:szCs w:val="26"/>
+          <w:lang w:val="es-ES"/>
+        </w:rPr>
+        <w:t>;</w:t>
+      </w:r>
+    </w:p>
+    <w:p>
+      <w:pPr>
+        <w:rPr>
+          <w:sz w:val="26"/>
+          <w:szCs w:val="26"/>
+          <w:lang w:val="es-ES"/>
+        </w:rPr>
+      </w:pPr>
+    </w:p>
+    <w:p>
+      <w:pPr>
+        <w:rPr>
+          <w:sz w:val="26"/>
+          <w:szCs w:val="26"/>
+          <w:lang w:val="es-ES"/>
+        </w:rPr>
+      </w:pPr>
+    </w:p>
+    <w:p>
+      <w:pPr>
+        <w:rPr>
+          <w:sz w:val="26"/>
+          <w:szCs w:val="26"/>
+          <w:lang w:val="es-ES"/>
+        </w:rPr>
+      </w:pPr>
+      <w:proofErr w:type="spellStart"/>
+      <w:r>
+        <w:rPr>
+          <w:sz w:val="26"/>
+          <w:szCs w:val="26"/>
+          <w:lang w:val="es-ES"/>
+        </w:rPr>
+        <w:t>void</w:t>
+      </w:r>
+      <w:proofErr w:type="spellEnd"/>
+      <w:r>
+        <w:rPr>
+          <w:sz w:val="26"/>
+          <w:szCs w:val="26"/>
+          <w:lang w:val="es-ES"/>
+        </w:rPr>
+        <w:t xml:space="preserve"> </w:t>
+      </w:r>
+      <w:proofErr w:type="gramStart"/>
+      <w:r>
+        <w:rPr>
+          <w:sz w:val="26"/>
+          <w:szCs w:val="26"/>
+          <w:lang w:val="es-ES"/>
+        </w:rPr>
+        <w:t>salida(</w:t>
+      </w:r>
+      <w:proofErr w:type="gramEnd"/>
+      <w:r>
+        <w:rPr>
+          <w:sz w:val="26"/>
+          <w:szCs w:val="26"/>
+          <w:lang w:val="es-ES"/>
+        </w:rPr>
+        <w:t>***</w:t>
+      </w:r>
+      <w:proofErr w:type="spellStart"/>
+      <w:r>
+        <w:rPr>
+          <w:sz w:val="26"/>
+          <w:szCs w:val="26"/>
+          <w:lang w:val="es-ES"/>
+        </w:rPr>
+        <w:t>int</w:t>
+      </w:r>
+      <w:proofErr w:type="spellEnd"/>
+      <w:r>
+        <w:rPr>
+          <w:sz w:val="26"/>
+          <w:szCs w:val="26"/>
+          <w:lang w:val="es-ES"/>
+        </w:rPr>
+        <w:t xml:space="preserve"> arreglo){</w:t>
+      </w:r>
+    </w:p>
+    <w:p>
+      <w:pPr>
+        <w:rPr>
+          <w:sz w:val="26"/>
+          <w:szCs w:val="26"/>
+          <w:lang w:val="es-ES"/>
+        </w:rPr>
+      </w:pPr>
+      <w:r>
+        <w:rPr>
+          <w:sz w:val="26"/>
+          <w:szCs w:val="26"/>
+          <w:lang w:val="es-ES"/>
+        </w:rPr>
+        <w:t xml:space="preserve">  </w:t>
+      </w:r>
+    </w:p>
+    <w:p>
+      <w:pPr>
+        <w:rPr>
+          <w:sz w:val="26"/>
+          <w:szCs w:val="26"/>
+          <w:lang w:val="en-US"/>
+        </w:rPr>
+      </w:pPr>
+      <w:r>
+        <w:rPr>
+          <w:sz w:val="26"/>
+          <w:szCs w:val="26"/>
+          <w:lang w:val="es-ES"/>
+        </w:rPr>
+        <w:t xml:space="preserve">  </w:t>
+      </w:r>
+      <w:r>
+        <w:rPr>
+          <w:sz w:val="26"/>
+          <w:szCs w:val="26"/>
+          <w:lang w:val="en-US"/>
+        </w:rPr>
+        <w:t>int NumLed = 0;</w:t>
+      </w:r>
+    </w:p>
+    <w:p>
+      <w:pPr>
+        <w:rPr>
+          <w:sz w:val="26"/>
+          <w:szCs w:val="26"/>
+          <w:lang w:val="en-US"/>
+        </w:rPr>
+      </w:pPr>
+      <w:r>
+        <w:rPr>
+          <w:sz w:val="26"/>
+          <w:szCs w:val="26"/>
+          <w:lang w:val="en-US"/>
+        </w:rPr>
+        <w:t xml:space="preserve">  int red =0;</w:t>
+      </w:r>
+    </w:p>
+    <w:p>
+      <w:pPr>
+        <w:rPr>
+          <w:sz w:val="26"/>
+          <w:szCs w:val="26"/>
+          <w:lang w:val="en-US"/>
+        </w:rPr>
+      </w:pPr>
+      <w:r>
+        <w:rPr>
+          <w:sz w:val="26"/>
+          <w:szCs w:val="26"/>
+          <w:lang w:val="en-US"/>
+        </w:rPr>
+        <w:t xml:space="preserve">  int green =0;</w:t>
+      </w:r>
+    </w:p>
+    <w:p>
+      <w:pPr>
+        <w:rPr>
+          <w:sz w:val="26"/>
+          <w:szCs w:val="26"/>
+          <w:lang w:val="en-US"/>
+        </w:rPr>
+      </w:pPr>
+      <w:r>
+        <w:rPr>
+          <w:sz w:val="26"/>
+          <w:szCs w:val="26"/>
+          <w:lang w:val="en-US"/>
+        </w:rPr>
+        <w:t xml:space="preserve">  int blue =0;</w:t>
+      </w:r>
+    </w:p>
+    <w:p>
+      <w:pPr>
+        <w:rPr>
+          <w:sz w:val="26"/>
+          <w:szCs w:val="26"/>
+          <w:lang w:val="en-US"/>
+        </w:rPr>
+      </w:pPr>
+      <w:r>
+        <w:rPr>
+          <w:sz w:val="26"/>
+          <w:szCs w:val="26"/>
+          <w:lang w:val="en-US"/>
+        </w:rPr>
+        <w:t xml:space="preserve">  </w:t>
+      </w:r>
+    </w:p>
+    <w:p>
+      <w:pPr>
+        <w:rPr>
+          <w:sz w:val="26"/>
+          <w:szCs w:val="26"/>
+          <w:lang w:val="en-US"/>
+        </w:rPr>
+      </w:pPr>
+      <w:r>
+        <w:rPr>
+          <w:sz w:val="26"/>
+          <w:szCs w:val="26"/>
+          <w:lang w:val="en-US"/>
+        </w:rPr>
+        <w:t xml:space="preserve">  for(int a=15;a=&gt;0;a--){</w:t>
+      </w:r>
+    </w:p>
+    <w:p>
+      <w:pPr>
+        <w:rPr>
+          <w:sz w:val="26"/>
+          <w:szCs w:val="26"/>
+          <w:lang w:val="en-US"/>
+        </w:rPr>
+      </w:pPr>
+      <w:r>
+        <w:rPr>
+          <w:sz w:val="26"/>
+          <w:szCs w:val="26"/>
+          <w:lang w:val="en-US"/>
+        </w:rPr>
+        <w:t xml:space="preserve">    for(int b=0;b&lt;16;b++){</w:t>
+      </w:r>
+    </w:p>
+    <w:p>
+      <w:pPr>
+        <w:rPr>
+          <w:sz w:val="26"/>
+          <w:szCs w:val="26"/>
+          <w:lang w:val="en-US"/>
+        </w:rPr>
+      </w:pPr>
+      <w:r>
+        <w:rPr>
+          <w:sz w:val="26"/>
+          <w:szCs w:val="26"/>
+          <w:lang w:val="en-US"/>
+        </w:rPr>
+        <w:t xml:space="preserve">      for(int c=0;c&lt;3;c++){</w:t>
+      </w:r>
+    </w:p>
+    <w:p>
+      <w:pPr>
+        <w:rPr>
+          <w:sz w:val="26"/>
+          <w:szCs w:val="26"/>
+          <w:lang w:val="es-ES"/>
+        </w:rPr>
+      </w:pPr>
+      <w:r>
+        <w:rPr>
+          <w:sz w:val="26"/>
+          <w:szCs w:val="26"/>
+          <w:lang w:val="en-US"/>
+        </w:rPr>
+        <w:t xml:space="preserve">      </w:t>
+      </w:r>
+      <w:r>
+        <w:rPr>
+          <w:sz w:val="26"/>
+          <w:szCs w:val="26"/>
+          <w:lang w:val="en-US"/>
+        </w:rPr>
+        <w:tab/>
+      </w:r>
+      <w:r>
+        <w:rPr>
+          <w:sz w:val="26"/>
+          <w:szCs w:val="26"/>
+          <w:lang w:val="es-ES"/>
+        </w:rPr>
+        <w:t>red = *(*(*(</w:t>
+      </w:r>
+      <w:proofErr w:type="spellStart"/>
+      <w:r>
+        <w:rPr>
+          <w:sz w:val="26"/>
+          <w:szCs w:val="26"/>
+          <w:lang w:val="es-ES"/>
+        </w:rPr>
+        <w:t>arreglo+</w:t>
+      </w:r>
+      <w:proofErr w:type="gramStart"/>
+      <w:r>
+        <w:rPr>
+          <w:sz w:val="26"/>
+          <w:szCs w:val="26"/>
+          <w:lang w:val="es-ES"/>
+        </w:rPr>
+        <w:t>a</w:t>
+      </w:r>
+      <w:proofErr w:type="spellEnd"/>
+      <w:r>
+        <w:rPr>
+          <w:sz w:val="26"/>
+          <w:szCs w:val="26"/>
+          <w:lang w:val="es-ES"/>
+        </w:rPr>
+        <w:t>)+</w:t>
+      </w:r>
+      <w:proofErr w:type="gramEnd"/>
+      <w:r>
+        <w:rPr>
+          <w:sz w:val="26"/>
+          <w:szCs w:val="26"/>
+          <w:lang w:val="es-ES"/>
+        </w:rPr>
+        <w:t>b)+0);</w:t>
+      </w:r>
+    </w:p>
+    <w:p>
+      <w:pPr>
+        <w:rPr>
+          <w:sz w:val="26"/>
+          <w:szCs w:val="26"/>
+          <w:lang w:val="es-ES"/>
+        </w:rPr>
+      </w:pPr>
+      <w:r>
+        <w:rPr>
+          <w:sz w:val="26"/>
+          <w:szCs w:val="26"/>
+          <w:lang w:val="es-ES"/>
+        </w:rPr>
+        <w:t xml:space="preserve">        </w:t>
+      </w:r>
+      <w:proofErr w:type="spellStart"/>
+      <w:r>
+        <w:rPr>
+          <w:sz w:val="26"/>
+          <w:szCs w:val="26"/>
+          <w:lang w:val="es-ES"/>
+        </w:rPr>
+        <w:t>green</w:t>
+      </w:r>
+      <w:proofErr w:type="spellEnd"/>
+      <w:r>
+        <w:rPr>
+          <w:sz w:val="26"/>
+          <w:szCs w:val="26"/>
+          <w:lang w:val="es-ES"/>
+        </w:rPr>
+        <w:t xml:space="preserve"> = *(*(*(</w:t>
+      </w:r>
+      <w:proofErr w:type="spellStart"/>
+      <w:r>
+        <w:rPr>
+          <w:sz w:val="26"/>
+          <w:szCs w:val="26"/>
+          <w:lang w:val="es-ES"/>
+        </w:rPr>
+        <w:t>arreglo+</w:t>
+      </w:r>
+      <w:proofErr w:type="gramStart"/>
+      <w:r>
+        <w:rPr>
+          <w:sz w:val="26"/>
+          <w:szCs w:val="26"/>
+          <w:lang w:val="es-ES"/>
+        </w:rPr>
+        <w:t>a</w:t>
+      </w:r>
+      <w:proofErr w:type="spellEnd"/>
+      <w:r>
+        <w:rPr>
+          <w:sz w:val="26"/>
+          <w:szCs w:val="26"/>
+          <w:lang w:val="es-ES"/>
+        </w:rPr>
+        <w:t>)+</w:t>
+      </w:r>
+      <w:proofErr w:type="gramEnd"/>
+      <w:r>
+        <w:rPr>
+          <w:sz w:val="26"/>
+          <w:szCs w:val="26"/>
+          <w:lang w:val="es-ES"/>
+        </w:rPr>
+        <w:t>b)+1);</w:t>
+      </w:r>
+    </w:p>
+    <w:p>
+      <w:pPr>
+        <w:rPr>
+          <w:sz w:val="26"/>
+          <w:szCs w:val="26"/>
+          <w:lang w:val="en-US"/>
+        </w:rPr>
+      </w:pPr>
+      <w:r>
+        <w:rPr>
+          <w:sz w:val="26"/>
+          <w:szCs w:val="26"/>
+          <w:lang w:val="es-ES"/>
+        </w:rPr>
+        <w:t xml:space="preserve">        </w:t>
+      </w:r>
+      <w:r>
+        <w:rPr>
+          <w:sz w:val="26"/>
+          <w:szCs w:val="26"/>
+          <w:lang w:val="en-US"/>
+        </w:rPr>
+        <w:t>blue = *(*(*(arreglo+a)+b)+2);</w:t>
+      </w:r>
+    </w:p>
+    <w:p>
+      <w:pPr>
+        <w:rPr>
+          <w:sz w:val="26"/>
+          <w:szCs w:val="26"/>
+          <w:lang w:val="en-US"/>
+        </w:rPr>
+      </w:pPr>
+      <w:r>
+        <w:rPr>
+          <w:sz w:val="26"/>
+          <w:szCs w:val="26"/>
+          <w:lang w:val="en-US"/>
+        </w:rPr>
+        <w:t xml:space="preserve">        leds.setPixelColor(NumLed, red, green, blue);</w:t>
+      </w:r>
+    </w:p>
+    <w:p>
+      <w:pPr>
+        <w:rPr>
+          <w:sz w:val="26"/>
+          <w:szCs w:val="26"/>
+          <w:lang w:val="es-ES"/>
+        </w:rPr>
+      </w:pPr>
+      <w:r>
+        <w:rPr>
+          <w:sz w:val="26"/>
+          <w:szCs w:val="26"/>
+          <w:lang w:val="en-US"/>
+        </w:rPr>
+        <w:t xml:space="preserve">      </w:t>
+      </w:r>
+      <w:r>
+        <w:rPr>
+          <w:sz w:val="26"/>
+          <w:szCs w:val="26"/>
+          <w:lang w:val="es-ES"/>
+        </w:rPr>
+        <w:t>}</w:t>
+      </w:r>
+    </w:p>
+    <w:p>
+      <w:pPr>
+        <w:rPr>
+          <w:sz w:val="26"/>
+          <w:szCs w:val="26"/>
+          <w:lang w:val="es-ES"/>
+        </w:rPr>
+      </w:pPr>
+      <w:r>
+        <w:rPr>
+          <w:sz w:val="26"/>
+          <w:szCs w:val="26"/>
+          <w:lang w:val="es-ES"/>
+        </w:rPr>
+        <w:t xml:space="preserve">      </w:t>
+      </w:r>
+      <w:proofErr w:type="spellStart"/>
+      <w:r>
+        <w:rPr>
+          <w:sz w:val="26"/>
+          <w:szCs w:val="26"/>
+          <w:lang w:val="es-ES"/>
+        </w:rPr>
+        <w:t>NumLed</w:t>
+      </w:r>
+      <w:proofErr w:type="spellEnd"/>
+      <w:r>
+        <w:rPr>
+          <w:sz w:val="26"/>
+          <w:szCs w:val="26"/>
+          <w:lang w:val="es-ES"/>
+        </w:rPr>
+        <w:t>++;</w:t>
+      </w:r>
+    </w:p>
+    <w:p>
+      <w:pPr>
+        <w:rPr>
+          <w:sz w:val="26"/>
+          <w:szCs w:val="26"/>
+          <w:lang w:val="es-ES"/>
+        </w:rPr>
+      </w:pPr>
+      <w:r>
+        <w:rPr>
+          <w:sz w:val="26"/>
+          <w:szCs w:val="26"/>
+          <w:lang w:val="es-ES"/>
+        </w:rPr>
+        <w:t xml:space="preserve">    }</w:t>
+      </w:r>
+    </w:p>
+    <w:p>
+      <w:pPr>
+        <w:rPr>
+          <w:sz w:val="26"/>
+          <w:szCs w:val="26"/>
+          <w:lang w:val="es-ES"/>
+        </w:rPr>
+      </w:pPr>
+      <w:r>
+        <w:rPr>
+          <w:sz w:val="26"/>
+          <w:szCs w:val="26"/>
+          <w:lang w:val="es-ES"/>
+        </w:rPr>
+        <w:t xml:space="preserve">  }</w:t>
+      </w:r>
+    </w:p>
+    <w:p>
+      <w:pPr>
+        <w:rPr>
+          <w:sz w:val="26"/>
+          <w:szCs w:val="26"/>
+          <w:lang w:val="es-ES"/>
+        </w:rPr>
+      </w:pPr>
+      <w:r>
+        <w:rPr>
+          <w:sz w:val="26"/>
+          <w:szCs w:val="26"/>
+          <w:lang w:val="es-ES"/>
+        </w:rPr>
+        <w:t>}</w:t>
+      </w:r>
+    </w:p>
+    <w:p>
+      <w:pPr>
+        <w:rPr>
+          <w:sz w:val="26"/>
+          <w:szCs w:val="26"/>
+          <w:lang w:val="es-ES"/>
+        </w:rPr>
+      </w:pPr>
+    </w:p>
+    <w:p>
+      <w:pPr>
+        <w:rPr>
+          <w:sz w:val="26"/>
+          <w:szCs w:val="26"/>
+          <w:lang w:val="es-ES"/>
+        </w:rPr>
+      </w:pPr>
+      <w:proofErr w:type="spellStart"/>
+      <w:r>
+        <w:rPr>
+          <w:sz w:val="26"/>
+          <w:szCs w:val="26"/>
+          <w:lang w:val="es-ES"/>
+        </w:rPr>
+        <w:t>void</w:t>
+      </w:r>
+      <w:proofErr w:type="spellEnd"/>
+      <w:r>
+        <w:rPr>
+          <w:sz w:val="26"/>
+          <w:szCs w:val="26"/>
+          <w:lang w:val="es-ES"/>
+        </w:rPr>
+        <w:t xml:space="preserve"> </w:t>
+      </w:r>
+      <w:proofErr w:type="spellStart"/>
+      <w:proofErr w:type="gramStart"/>
+      <w:r>
+        <w:rPr>
+          <w:sz w:val="26"/>
+          <w:szCs w:val="26"/>
+          <w:lang w:val="es-ES"/>
+        </w:rPr>
+        <w:t>setup</w:t>
+      </w:r>
+      <w:proofErr w:type="spellEnd"/>
+      <w:r>
+        <w:rPr>
+          <w:sz w:val="26"/>
+          <w:szCs w:val="26"/>
+          <w:lang w:val="es-ES"/>
+        </w:rPr>
+        <w:t>(</w:t>
+      </w:r>
+      <w:proofErr w:type="gramEnd"/>
+      <w:r>
+        <w:rPr>
+          <w:sz w:val="26"/>
+          <w:szCs w:val="26"/>
+          <w:lang w:val="es-ES"/>
+        </w:rPr>
+        <w:t>){</w:t>
+      </w:r>
+    </w:p>
+    <w:p>
+      <w:pPr>
+        <w:rPr>
+          <w:sz w:val="26"/>
+          <w:szCs w:val="26"/>
+          <w:lang w:val="es-ES"/>
+        </w:rPr>
+      </w:pPr>
+      <w:r>
+        <w:rPr>
+          <w:sz w:val="26"/>
+          <w:szCs w:val="26"/>
+          <w:lang w:val="es-ES"/>
+        </w:rPr>
+        <w:t xml:space="preserve">  //Ya tenemos el serial para recibir la información </w:t>
+      </w:r>
+      <w:proofErr w:type="gramStart"/>
+      <w:r>
+        <w:rPr>
+          <w:sz w:val="26"/>
+          <w:szCs w:val="26"/>
+          <w:lang w:val="es-ES"/>
+        </w:rPr>
+        <w:t>del imagen</w:t>
+      </w:r>
+      <w:proofErr w:type="gramEnd"/>
+      <w:r>
+        <w:rPr>
+          <w:sz w:val="26"/>
+          <w:szCs w:val="26"/>
+          <w:lang w:val="es-ES"/>
+        </w:rPr>
+        <w:t xml:space="preserve"> de</w:t>
+      </w:r>
+    </w:p>
+    <w:p>
+      <w:pPr>
+        <w:rPr>
+          <w:sz w:val="26"/>
+          <w:szCs w:val="26"/>
+          <w:lang w:val="es-ES"/>
+        </w:rPr>
+      </w:pPr>
+      <w:r>
+        <w:rPr>
+          <w:sz w:val="26"/>
+          <w:szCs w:val="26"/>
+          <w:lang w:val="es-ES"/>
+        </w:rPr>
+        <w:t xml:space="preserve">  //la bandera desde Qt</w:t>
+      </w:r>
+    </w:p>
+    <w:p>
+      <w:pPr>
+        <w:rPr>
+          <w:sz w:val="26"/>
+          <w:szCs w:val="26"/>
+          <w:lang w:val="es-ES"/>
+        </w:rPr>
+      </w:pPr>
+      <w:r>
+        <w:rPr>
+          <w:sz w:val="26"/>
+          <w:szCs w:val="26"/>
+          <w:lang w:val="es-ES"/>
+        </w:rPr>
+        <w:t xml:space="preserve">  //</w:t>
+      </w:r>
+      <w:proofErr w:type="spellStart"/>
+      <w:r>
+        <w:rPr>
+          <w:sz w:val="26"/>
+          <w:szCs w:val="26"/>
+          <w:lang w:val="es-ES"/>
+        </w:rPr>
+        <w:t>Serial.begin</w:t>
+      </w:r>
+      <w:proofErr w:type="spellEnd"/>
+      <w:r>
+        <w:rPr>
+          <w:sz w:val="26"/>
+          <w:szCs w:val="26"/>
+          <w:lang w:val="es-ES"/>
+        </w:rPr>
+        <w:t>(9600);</w:t>
+      </w:r>
+    </w:p>
+    <w:p>
+      <w:pPr>
+        <w:rPr>
+          <w:sz w:val="26"/>
+          <w:szCs w:val="26"/>
+          <w:lang w:val="en-US"/>
+        </w:rPr>
+      </w:pPr>
+      <w:r>
+        <w:rPr>
+          <w:sz w:val="26"/>
+          <w:szCs w:val="26"/>
+          <w:lang w:val="es-ES"/>
+        </w:rPr>
+        <w:t xml:space="preserve">  </w:t>
+      </w:r>
+      <w:r>
+        <w:rPr>
+          <w:sz w:val="26"/>
+          <w:szCs w:val="26"/>
+          <w:lang w:val="en-US"/>
+        </w:rPr>
+        <w:t>//pinMode(2,OUTPUT);</w:t>
+      </w:r>
+    </w:p>
+    <w:p>
+      <w:pPr>
+        <w:rPr>
+          <w:sz w:val="26"/>
+          <w:szCs w:val="26"/>
+          <w:lang w:val="en-US"/>
+        </w:rPr>
+      </w:pPr>
+      <w:r>
+        <w:rPr>
+          <w:sz w:val="26"/>
+          <w:szCs w:val="26"/>
+          <w:lang w:val="en-US"/>
+        </w:rPr>
+        <w:t xml:space="preserve">  leds.begin();</w:t>
+      </w:r>
+    </w:p>
+    <w:p>
+      <w:pPr>
+        <w:rPr>
+          <w:sz w:val="26"/>
+          <w:szCs w:val="26"/>
+          <w:lang w:val="en-US"/>
+        </w:rPr>
+      </w:pPr>
+      <w:r>
+        <w:rPr>
+          <w:sz w:val="26"/>
+          <w:szCs w:val="26"/>
+          <w:lang w:val="en-US"/>
+        </w:rPr>
+        <w:t xml:space="preserve">  salida(***arreglo);</w:t>
+      </w:r>
+    </w:p>
+    <w:p>
+      <w:pPr>
+        <w:rPr>
+          <w:sz w:val="26"/>
+          <w:szCs w:val="26"/>
+          <w:lang w:val="en-US"/>
+        </w:rPr>
+      </w:pPr>
+      <w:r>
+        <w:rPr>
+          <w:sz w:val="26"/>
+          <w:szCs w:val="26"/>
+          <w:lang w:val="en-US"/>
+        </w:rPr>
+        <w:t xml:space="preserve">  leds.show();</w:t>
+      </w:r>
+    </w:p>
+    <w:p>
+      <w:pPr>
+        <w:rPr>
+          <w:sz w:val="26"/>
+          <w:szCs w:val="26"/>
+          <w:lang w:val="en-US"/>
+        </w:rPr>
+      </w:pPr>
+      <w:r>
+        <w:rPr>
+          <w:sz w:val="26"/>
+          <w:szCs w:val="26"/>
+          <w:lang w:val="en-US"/>
+        </w:rPr>
+        <w:t>}</w:t>
+      </w:r>
+    </w:p>
+    <w:p>
+      <w:pPr>
+        <w:rPr>
+          <w:sz w:val="26"/>
+          <w:szCs w:val="26"/>
+          <w:lang w:val="en-US"/>
+        </w:rPr>
+      </w:pPr>
+    </w:p>
+    <w:p>
+      <w:pPr>
+        <w:rPr>
+          <w:sz w:val="26"/>
+          <w:szCs w:val="26"/>
+          <w:lang w:val="en-US"/>
+        </w:rPr>
+      </w:pPr>
+      <w:r>
+        <w:rPr>
+          <w:sz w:val="26"/>
+          <w:szCs w:val="26"/>
+          <w:lang w:val="en-US"/>
+        </w:rPr>
+        <w:t>void loop()</w:t>
+      </w:r>
+    </w:p>
+    <w:p>
+      <w:pPr>
+        <w:rPr>
+          <w:sz w:val="26"/>
+          <w:szCs w:val="26"/>
+          <w:lang w:val="en-US"/>
+        </w:rPr>
+      </w:pPr>
+      <w:r>
+        <w:rPr>
+          <w:sz w:val="26"/>
+          <w:szCs w:val="26"/>
+          <w:lang w:val="en-US"/>
+        </w:rPr>
+        <w:lastRenderedPageBreak/>
+        <w:t>{</w:t>
+      </w:r>
+    </w:p>
+    <w:p>
+      <w:pPr>
+        <w:rPr>
+          <w:sz w:val="26"/>
+          <w:szCs w:val="26"/>
+          <w:lang w:val="en-US"/>
+        </w:rPr>
+      </w:pPr>
+      <w:r>
+        <w:rPr>
+          <w:sz w:val="26"/>
+          <w:szCs w:val="26"/>
+          <w:lang w:val="en-US"/>
+        </w:rPr>
+        <w:t xml:space="preserve">  /*</w:t>
+      </w:r>
+    </w:p>
+    <w:p>
+      <w:pPr>
+        <w:rPr>
+          <w:sz w:val="26"/>
+          <w:szCs w:val="26"/>
+          <w:lang w:val="en-US"/>
+        </w:rPr>
+      </w:pPr>
+      <w:r>
+        <w:rPr>
+          <w:sz w:val="26"/>
+          <w:szCs w:val="26"/>
+          <w:lang w:val="en-US"/>
+        </w:rPr>
+        <w:t xml:space="preserve">  if (Serial.available()&gt;0){</w:t>
+      </w:r>
+    </w:p>
+    <w:p>
+      <w:pPr>
+        <w:rPr>
+          <w:sz w:val="26"/>
+          <w:szCs w:val="26"/>
+          <w:lang w:val="es-ES"/>
+        </w:rPr>
+      </w:pPr>
+      <w:r>
+        <w:rPr>
+          <w:sz w:val="26"/>
+          <w:szCs w:val="26"/>
+          <w:lang w:val="en-US"/>
+        </w:rPr>
+        <w:t xml:space="preserve">  </w:t>
+      </w:r>
+      <w:r>
+        <w:rPr>
+          <w:sz w:val="26"/>
+          <w:szCs w:val="26"/>
+          <w:lang w:val="es-ES"/>
+        </w:rPr>
+        <w:t xml:space="preserve">//Se Establece el </w:t>
+      </w:r>
+      <w:proofErr w:type="spellStart"/>
+      <w:r>
+        <w:rPr>
+          <w:sz w:val="26"/>
+          <w:szCs w:val="26"/>
+          <w:lang w:val="es-ES"/>
+        </w:rPr>
+        <w:t>menu</w:t>
+      </w:r>
+      <w:proofErr w:type="spellEnd"/>
+      <w:r>
+        <w:rPr>
+          <w:sz w:val="26"/>
+          <w:szCs w:val="26"/>
+          <w:lang w:val="es-ES"/>
+        </w:rPr>
+        <w:t xml:space="preserve"> para el usuario </w:t>
+      </w:r>
+    </w:p>
+    <w:p>
+      <w:pPr>
+        <w:rPr>
+          <w:sz w:val="26"/>
+          <w:szCs w:val="26"/>
+          <w:lang w:val="es-ES"/>
+        </w:rPr>
+      </w:pPr>
+      <w:r>
+        <w:rPr>
+          <w:sz w:val="26"/>
+          <w:szCs w:val="26"/>
+          <w:lang w:val="es-ES"/>
+        </w:rPr>
+        <w:t xml:space="preserve">  </w:t>
+      </w:r>
+      <w:proofErr w:type="spellStart"/>
+      <w:r>
+        <w:rPr>
+          <w:sz w:val="26"/>
+          <w:szCs w:val="26"/>
+          <w:lang w:val="es-ES"/>
+        </w:rPr>
+        <w:t>Serial.print</w:t>
+      </w:r>
+      <w:proofErr w:type="spellEnd"/>
+      <w:r>
+        <w:rPr>
+          <w:sz w:val="26"/>
+          <w:szCs w:val="26"/>
+          <w:lang w:val="es-ES"/>
+        </w:rPr>
+        <w:t>("BIENVENIDO");</w:t>
+      </w:r>
+    </w:p>
+    <w:p>
+      <w:pPr>
+        <w:rPr>
+          <w:sz w:val="26"/>
+          <w:szCs w:val="26"/>
+          <w:lang w:val="es-ES"/>
+        </w:rPr>
+      </w:pPr>
+      <w:r>
+        <w:rPr>
+          <w:sz w:val="26"/>
+          <w:szCs w:val="26"/>
+          <w:lang w:val="es-ES"/>
+        </w:rPr>
+        <w:t xml:space="preserve">  </w:t>
+      </w:r>
+      <w:proofErr w:type="spellStart"/>
+      <w:r>
+        <w:rPr>
+          <w:sz w:val="26"/>
+          <w:szCs w:val="26"/>
+          <w:lang w:val="es-ES"/>
+        </w:rPr>
+        <w:t>Serial.print</w:t>
+      </w:r>
+      <w:proofErr w:type="spellEnd"/>
+      <w:r>
+        <w:rPr>
+          <w:sz w:val="26"/>
+          <w:szCs w:val="26"/>
+          <w:lang w:val="es-ES"/>
+        </w:rPr>
+        <w:t>("Ingrese los datos de la bandera");</w:t>
+      </w:r>
+    </w:p>
+    <w:p>
+      <w:pPr>
+        <w:rPr>
+          <w:sz w:val="26"/>
+          <w:szCs w:val="26"/>
+          <w:lang w:val="es-ES"/>
+        </w:rPr>
+      </w:pPr>
+      <w:r>
+        <w:rPr>
+          <w:sz w:val="26"/>
+          <w:szCs w:val="26"/>
+          <w:lang w:val="es-ES"/>
+        </w:rPr>
+        <w:t xml:space="preserve">    //Falta determinar </w:t>
+      </w:r>
+      <w:proofErr w:type="spellStart"/>
+      <w:r>
+        <w:rPr>
+          <w:sz w:val="26"/>
+          <w:szCs w:val="26"/>
+          <w:lang w:val="es-ES"/>
+        </w:rPr>
+        <w:t>como</w:t>
+      </w:r>
+      <w:proofErr w:type="spellEnd"/>
+      <w:r>
+        <w:rPr>
+          <w:sz w:val="26"/>
+          <w:szCs w:val="26"/>
+          <w:lang w:val="es-ES"/>
+        </w:rPr>
+        <w:t xml:space="preserve"> se organizará esta información</w:t>
+      </w:r>
+    </w:p>
+    <w:p>
+      <w:pPr>
+        <w:rPr>
+          <w:sz w:val="26"/>
+          <w:szCs w:val="26"/>
+          <w:lang w:val="es-ES"/>
+        </w:rPr>
+      </w:pPr>
+      <w:r>
+        <w:rPr>
+          <w:sz w:val="26"/>
+          <w:szCs w:val="26"/>
+          <w:lang w:val="es-ES"/>
+        </w:rPr>
+        <w:t xml:space="preserve">    */</w:t>
+      </w:r>
+    </w:p>
+    <w:p>
+      <w:pPr>
+        <w:rPr>
+          <w:sz w:val="26"/>
+          <w:szCs w:val="26"/>
+          <w:lang w:val="es-ES"/>
+        </w:rPr>
+      </w:pPr>
+      <w:r>
+        <w:rPr>
+          <w:sz w:val="26"/>
+          <w:szCs w:val="26"/>
+          <w:lang w:val="es-ES"/>
+        </w:rPr>
+        <w:t xml:space="preserve">  }</w:t>
+      </w:r>
+    </w:p>
+    <w:p>
+      <w:pPr>
+        <w:rPr>
+          <w:sz w:val="26"/>
+          <w:szCs w:val="26"/>
+          <w:lang w:val="es-ES"/>
+        </w:rPr>
+      </w:pPr>
     </w:p>
     <w:sectPr>
       <w:pgSz w:w="11909" w:h="16834"/>

</xml_diff>

<commit_message>
Avance del codigo Arduino en Tinkercad
</commit_message>
<xml_diff>
--- a/Informe de avances - Parcial 2.docx
+++ b/Informe de avances - Parcial 2.docx
@@ -8302,6 +8302,2172 @@
           <w:lang w:val="es-ES"/>
         </w:rPr>
         <w:t xml:space="preserve"> ancho=12;</w:t>
+      </w:r>
+    </w:p>
+    <w:p>
+      <w:pPr>
+        <w:rPr>
+          <w:sz w:val="26"/>
+          <w:szCs w:val="26"/>
+          <w:lang w:val="es-ES"/>
+        </w:rPr>
+      </w:pPr>
+    </w:p>
+    <w:p>
+      <w:pPr>
+        <w:rPr>
+          <w:sz w:val="26"/>
+          <w:szCs w:val="26"/>
+          <w:lang w:val="es-ES"/>
+        </w:rPr>
+      </w:pPr>
+      <w:r>
+        <w:rPr>
+          <w:sz w:val="26"/>
+          <w:szCs w:val="26"/>
+          <w:lang w:val="es-ES"/>
+        </w:rPr>
+        <w:t>AVANCE CÓDIGO ARDUINO TINKERCAD</w:t>
+      </w:r>
+    </w:p>
+    <w:p>
+      <w:pPr>
+        <w:rPr>
+          <w:sz w:val="26"/>
+          <w:szCs w:val="26"/>
+          <w:lang w:val="es-ES"/>
+        </w:rPr>
+      </w:pPr>
+    </w:p>
+    <w:p>
+      <w:pPr>
+        <w:rPr>
+          <w:sz w:val="26"/>
+          <w:szCs w:val="26"/>
+          <w:lang w:val="es-ES"/>
+        </w:rPr>
+      </w:pPr>
+      <w:r>
+        <w:rPr>
+          <w:sz w:val="26"/>
+          <w:szCs w:val="26"/>
+          <w:lang w:val="es-ES"/>
+        </w:rPr>
+        <w:t>#include &lt;</w:t>
+      </w:r>
+      <w:proofErr w:type="spellStart"/>
+      <w:r>
+        <w:rPr>
+          <w:sz w:val="26"/>
+          <w:szCs w:val="26"/>
+          <w:lang w:val="es-ES"/>
+        </w:rPr>
+        <w:t>Adafruit_NeoPixel.h</w:t>
+      </w:r>
+      <w:proofErr w:type="spellEnd"/>
+      <w:r>
+        <w:rPr>
+          <w:sz w:val="26"/>
+          <w:szCs w:val="26"/>
+          <w:lang w:val="es-ES"/>
+        </w:rPr>
+        <w:t>&gt;</w:t>
+      </w:r>
+    </w:p>
+    <w:p>
+      <w:pPr>
+        <w:rPr>
+          <w:sz w:val="26"/>
+          <w:szCs w:val="26"/>
+          <w:lang w:val="es-ES"/>
+        </w:rPr>
+      </w:pPr>
+    </w:p>
+    <w:p>
+      <w:pPr>
+        <w:rPr>
+          <w:sz w:val="26"/>
+          <w:szCs w:val="26"/>
+          <w:lang w:val="es-ES"/>
+        </w:rPr>
+      </w:pPr>
+      <w:r>
+        <w:rPr>
+          <w:sz w:val="26"/>
+          <w:szCs w:val="26"/>
+          <w:lang w:val="es-ES"/>
+        </w:rPr>
+        <w:t>//</w:t>
+      </w:r>
+      <w:proofErr w:type="spellStart"/>
+      <w:r>
+        <w:rPr>
+          <w:sz w:val="26"/>
+          <w:szCs w:val="26"/>
+          <w:lang w:val="es-ES"/>
+        </w:rPr>
+        <w:t>Icluimos</w:t>
+      </w:r>
+      <w:proofErr w:type="spellEnd"/>
+      <w:r>
+        <w:rPr>
+          <w:sz w:val="26"/>
+          <w:szCs w:val="26"/>
+          <w:lang w:val="es-ES"/>
+        </w:rPr>
+        <w:t xml:space="preserve"> el pin de control de la salida</w:t>
+      </w:r>
+    </w:p>
+    <w:p>
+      <w:pPr>
+        <w:rPr>
+          <w:sz w:val="26"/>
+          <w:szCs w:val="26"/>
+          <w:lang w:val="es-ES"/>
+        </w:rPr>
+      </w:pPr>
+      <w:r>
+        <w:rPr>
+          <w:sz w:val="26"/>
+          <w:szCs w:val="26"/>
+          <w:lang w:val="es-ES"/>
+        </w:rPr>
+        <w:t>#define LED_PIN 2</w:t>
+      </w:r>
+    </w:p>
+    <w:p>
+      <w:pPr>
+        <w:rPr>
+          <w:sz w:val="26"/>
+          <w:szCs w:val="26"/>
+          <w:lang w:val="es-ES"/>
+        </w:rPr>
+      </w:pPr>
+    </w:p>
+    <w:p>
+      <w:pPr>
+        <w:rPr>
+          <w:sz w:val="26"/>
+          <w:szCs w:val="26"/>
+          <w:lang w:val="es-ES"/>
+        </w:rPr>
+      </w:pPr>
+      <w:r>
+        <w:rPr>
+          <w:sz w:val="26"/>
+          <w:szCs w:val="26"/>
+          <w:lang w:val="es-ES"/>
+        </w:rPr>
+        <w:t xml:space="preserve">//Incluimos el </w:t>
+      </w:r>
+      <w:proofErr w:type="spellStart"/>
+      <w:r>
+        <w:rPr>
+          <w:sz w:val="26"/>
+          <w:szCs w:val="26"/>
+          <w:lang w:val="es-ES"/>
+        </w:rPr>
+        <w:t>numero</w:t>
+      </w:r>
+      <w:proofErr w:type="spellEnd"/>
+      <w:r>
+        <w:rPr>
+          <w:sz w:val="26"/>
+          <w:szCs w:val="26"/>
+          <w:lang w:val="es-ES"/>
+        </w:rPr>
+        <w:t xml:space="preserve"> de pixeles a controlar</w:t>
+      </w:r>
+    </w:p>
+    <w:p>
+      <w:pPr>
+        <w:rPr>
+          <w:sz w:val="26"/>
+          <w:szCs w:val="26"/>
+          <w:lang w:val="en-US"/>
+        </w:rPr>
+      </w:pPr>
+      <w:r>
+        <w:rPr>
+          <w:sz w:val="26"/>
+          <w:szCs w:val="26"/>
+          <w:lang w:val="en-US"/>
+        </w:rPr>
+        <w:t>#define LED_COUNT 256</w:t>
+      </w:r>
+    </w:p>
+    <w:p>
+      <w:pPr>
+        <w:rPr>
+          <w:sz w:val="26"/>
+          <w:szCs w:val="26"/>
+          <w:lang w:val="en-US"/>
+        </w:rPr>
+      </w:pPr>
+    </w:p>
+    <w:p>
+      <w:pPr>
+        <w:rPr>
+          <w:sz w:val="26"/>
+          <w:szCs w:val="26"/>
+          <w:lang w:val="en-US"/>
+        </w:rPr>
+      </w:pPr>
+      <w:r>
+        <w:rPr>
+          <w:sz w:val="26"/>
+          <w:szCs w:val="26"/>
+          <w:lang w:val="en-US"/>
+        </w:rPr>
+        <w:t>//Definimos el LED NeoPixel</w:t>
+      </w:r>
+    </w:p>
+    <w:p>
+      <w:pPr>
+        <w:rPr>
+          <w:sz w:val="26"/>
+          <w:szCs w:val="26"/>
+          <w:lang w:val="en-US"/>
+        </w:rPr>
+      </w:pPr>
+      <w:r>
+        <w:rPr>
+          <w:sz w:val="26"/>
+          <w:szCs w:val="26"/>
+          <w:lang w:val="en-US"/>
+        </w:rPr>
+        <w:t>Adafruit_NeoPixel leds(LED_COUNT, LED_PIN, NEO_GRB + NEO_KHZ800);</w:t>
+      </w:r>
+    </w:p>
+    <w:p>
+      <w:pPr>
+        <w:rPr>
+          <w:sz w:val="26"/>
+          <w:szCs w:val="26"/>
+          <w:lang w:val="en-US"/>
+        </w:rPr>
+      </w:pPr>
+    </w:p>
+    <w:p>
+      <w:pPr>
+        <w:rPr>
+          <w:sz w:val="26"/>
+          <w:szCs w:val="26"/>
+          <w:lang w:val="es-ES"/>
+        </w:rPr>
+      </w:pPr>
+      <w:r>
+        <w:rPr>
+          <w:sz w:val="26"/>
+          <w:szCs w:val="26"/>
+          <w:lang w:val="es-ES"/>
+        </w:rPr>
+        <w:t>//Definimos el arreglo que se pega de Qt</w:t>
+      </w:r>
+    </w:p>
+    <w:p>
+      <w:pPr>
+        <w:rPr>
+          <w:sz w:val="26"/>
+          <w:szCs w:val="26"/>
+          <w:lang w:val="es-ES"/>
+        </w:rPr>
+      </w:pPr>
+      <w:proofErr w:type="spellStart"/>
+      <w:r>
+        <w:rPr>
+          <w:sz w:val="26"/>
+          <w:szCs w:val="26"/>
+          <w:lang w:val="es-ES"/>
+        </w:rPr>
+        <w:t>int</w:t>
+      </w:r>
+      <w:proofErr w:type="spellEnd"/>
+      <w:r>
+        <w:rPr>
+          <w:sz w:val="26"/>
+          <w:szCs w:val="26"/>
+          <w:lang w:val="es-ES"/>
+        </w:rPr>
+        <w:t xml:space="preserve"> </w:t>
+      </w:r>
+      <w:proofErr w:type="spellStart"/>
+      <w:r>
+        <w:rPr>
+          <w:sz w:val="26"/>
+          <w:szCs w:val="26"/>
+          <w:lang w:val="es-ES"/>
+        </w:rPr>
+        <w:t>arr</w:t>
+      </w:r>
+      <w:proofErr w:type="spellEnd"/>
+      <w:r>
+        <w:rPr>
+          <w:sz w:val="26"/>
+          <w:szCs w:val="26"/>
+          <w:lang w:val="es-ES"/>
+        </w:rPr>
+        <w:t>[16][16][3]=</w:t>
+      </w:r>
+    </w:p>
+    <w:p>
+      <w:pPr>
+        <w:rPr>
+          <w:sz w:val="26"/>
+          <w:szCs w:val="26"/>
+          <w:lang w:val="es-ES"/>
+        </w:rPr>
+      </w:pPr>
+      <w:r>
+        <w:rPr>
+          <w:sz w:val="26"/>
+          <w:szCs w:val="26"/>
+          <w:lang w:val="es-ES"/>
+        </w:rPr>
+        <w:t>{</w:t>
+      </w:r>
+    </w:p>
+    <w:p>
+      <w:pPr>
+        <w:rPr>
+          <w:sz w:val="26"/>
+          <w:szCs w:val="26"/>
+          <w:lang w:val="es-ES"/>
+        </w:rPr>
+      </w:pPr>
+      <w:r>
+        <w:rPr>
+          <w:sz w:val="26"/>
+          <w:szCs w:val="26"/>
+          <w:lang w:val="es-ES"/>
+        </w:rPr>
+        <w:t xml:space="preserve">  {{20,47,200},{20,47,200},{20,47,200},{20,47,200},{20,47,200},{20,47,200},{20,47,200},{20,47,200},{20,47,200},{20,47,200},{20,47,200},{20,47,200},{20,47,200},{20,47,200},{20,47,200},{20,47,200}},</w:t>
+      </w:r>
+    </w:p>
+    <w:p>
+      <w:pPr>
+        <w:rPr>
+          <w:sz w:val="26"/>
+          <w:szCs w:val="26"/>
+          <w:lang w:val="es-ES"/>
+        </w:rPr>
+      </w:pPr>
+      <w:r>
+        <w:rPr>
+          <w:sz w:val="26"/>
+          <w:szCs w:val="26"/>
+          <w:lang w:val="es-ES"/>
+        </w:rPr>
+        <w:t xml:space="preserve">  {{20,47,200},{20,47,200},{20,47,200},{20,47,200},{20,47,200},{20,47,200},{20,47,200},{20,47,200},{20,47,200},{20,47,200},{20,47,200},{20,47,200},{20,47,200},{20,47,200},{20,47,200},{20,47,200}},</w:t>
+      </w:r>
+    </w:p>
+    <w:p>
+      <w:pPr>
+        <w:rPr>
+          <w:sz w:val="26"/>
+          <w:szCs w:val="26"/>
+          <w:lang w:val="es-ES"/>
+        </w:rPr>
+      </w:pPr>
+      <w:r>
+        <w:rPr>
+          <w:sz w:val="26"/>
+          <w:szCs w:val="26"/>
+          <w:lang w:val="es-ES"/>
+        </w:rPr>
+        <w:t xml:space="preserve">  {{20,47,200},{20,47,200},{20,47,200},{20,47,200},{20,47,200},{20,47,200},{20,47,200},{20,47,200},{20,47,200},{20,47,200},{20,47,200},{20,47,200},{20,47,200},{20,47,200},{20,47,200},{20,47,200}},</w:t>
+      </w:r>
+    </w:p>
+    <w:p>
+      <w:pPr>
+        <w:rPr>
+          <w:sz w:val="26"/>
+          <w:szCs w:val="26"/>
+          <w:lang w:val="es-ES"/>
+        </w:rPr>
+      </w:pPr>
+      <w:r>
+        <w:rPr>
+          <w:sz w:val="26"/>
+          <w:szCs w:val="26"/>
+          <w:lang w:val="es-ES"/>
+        </w:rPr>
+        <w:t xml:space="preserve">  {{20,47,200},{20,47,200},{20,47,200},{20,47,200},{20,47,200},{20,47,200},{20,47,200},{20,47,200},{20,47,200},{20,47,200},{20,47,200},{20,47,200},{20,47,200},{20,47,200},{20,47,200},{20,47,200}},</w:t>
+      </w:r>
+    </w:p>
+    <w:p>
+      <w:pPr>
+        <w:rPr>
+          <w:sz w:val="26"/>
+          <w:szCs w:val="26"/>
+          <w:lang w:val="es-ES"/>
+        </w:rPr>
+      </w:pPr>
+      <w:r>
+        <w:rPr>
+          <w:sz w:val="26"/>
+          <w:szCs w:val="26"/>
+          <w:lang w:val="es-ES"/>
+        </w:rPr>
+        <w:t xml:space="preserve">  {{20,47,200},{20,47,200},{20,47,200},{20,47,200},{20,47,200},{20,47,200},{20,47,200},{20,47,200},{20,47,200},{20,47,200},{20,47,200},{20,47,200},{20,47,200},{20,47,200},{20,47,200},{20,47,200}},</w:t>
+      </w:r>
+    </w:p>
+    <w:p>
+      <w:pPr>
+        <w:rPr>
+          <w:sz w:val="26"/>
+          <w:szCs w:val="26"/>
+          <w:lang w:val="es-ES"/>
+        </w:rPr>
+      </w:pPr>
+      <w:r>
+        <w:rPr>
+          <w:sz w:val="26"/>
+          <w:szCs w:val="26"/>
+          <w:lang w:val="es-ES"/>
+        </w:rPr>
+        <w:t xml:space="preserve">  {{20,47,200},{20,47,200},{20,47,200},{20,47,200},{20,47,200},{20,47,200},{20,47,200},{20,47,200},{20,47,200},{20,47,200},{20,47,200},{20,47,200},{20,47,200},{20,47,200},{20,47,200},{20,47,200}},</w:t>
+      </w:r>
+    </w:p>
+    <w:p>
+      <w:pPr>
+        <w:rPr>
+          <w:sz w:val="26"/>
+          <w:szCs w:val="26"/>
+          <w:lang w:val="es-ES"/>
+        </w:rPr>
+      </w:pPr>
+      <w:r>
+        <w:rPr>
+          <w:sz w:val="26"/>
+          <w:szCs w:val="26"/>
+          <w:lang w:val="es-ES"/>
+        </w:rPr>
+        <w:t xml:space="preserve">  {{20,47,200},{20,47,200},{20,47,200},{20,47,200},{20,47,200},{20,47,200},{20,47,200},{20,47,200},{20,47,200},{20,47,200},{20,47,200},{20,47,200},{20,47,200},{20,47,200},{20,47,200},{20,47,200}},</w:t>
+      </w:r>
+    </w:p>
+    <w:p>
+      <w:pPr>
+        <w:rPr>
+          <w:sz w:val="26"/>
+          <w:szCs w:val="26"/>
+          <w:lang w:val="es-ES"/>
+        </w:rPr>
+      </w:pPr>
+      <w:r>
+        <w:rPr>
+          <w:sz w:val="26"/>
+          <w:szCs w:val="26"/>
+          <w:lang w:val="es-ES"/>
+        </w:rPr>
+        <w:t xml:space="preserve">  {{20,47,200},{20,47,200},{20,47,200},{20,47,200},{20,47,200},{20,47,200},{20,47,200},{20,47,200},{20,47,200},{20,47,200},{20,47,200},{20,47,200},{20,47,200},{20,47,200},{20,47,200},{20,47,200}},</w:t>
+      </w:r>
+    </w:p>
+    <w:p>
+      <w:pPr>
+        <w:rPr>
+          <w:sz w:val="26"/>
+          <w:szCs w:val="26"/>
+          <w:lang w:val="es-ES"/>
+        </w:rPr>
+      </w:pPr>
+      <w:r>
+        <w:rPr>
+          <w:sz w:val="26"/>
+          <w:szCs w:val="26"/>
+          <w:lang w:val="es-ES"/>
+        </w:rPr>
+        <w:t xml:space="preserve">  {{20,47,200},{20,47,200},{20,47,200},{20,47,200},{20,47,200},{20,47,200},{20,47,200},{20,47,200},{20,47,200},{20,47,200},{20,47,200},{20,47,200},{20,47,200},{20,47,200},{20,47,200},{20,47,200}},</w:t>
+      </w:r>
+    </w:p>
+    <w:p>
+      <w:pPr>
+        <w:rPr>
+          <w:sz w:val="26"/>
+          <w:szCs w:val="26"/>
+          <w:lang w:val="es-ES"/>
+        </w:rPr>
+      </w:pPr>
+      <w:r>
+        <w:rPr>
+          <w:sz w:val="26"/>
+          <w:szCs w:val="26"/>
+          <w:lang w:val="es-ES"/>
+        </w:rPr>
+        <w:lastRenderedPageBreak/>
+        <w:t xml:space="preserve">  {{20,47,200},{20,47,200},{20,47,200},{20,47,200},{20,47,200},{20,47,200},{20,47,200},{20,47,200},{20,47,200},{20,47,200},{20,47,200},{20,47,200},{20,47,200},{20,47,200},{20,47,200},{20,47,200}},</w:t>
+      </w:r>
+    </w:p>
+    <w:p>
+      <w:pPr>
+        <w:rPr>
+          <w:sz w:val="26"/>
+          <w:szCs w:val="26"/>
+          <w:lang w:val="es-ES"/>
+        </w:rPr>
+      </w:pPr>
+      <w:r>
+        <w:rPr>
+          <w:sz w:val="26"/>
+          <w:szCs w:val="26"/>
+          <w:lang w:val="es-ES"/>
+        </w:rPr>
+        <w:t xml:space="preserve">  {{20,47,200},{20,47,200},{20,47,200},{20,47,200},{20,47,200},{20,47,200},{20,47,200},{20,47,200},{20,47,200},{20,47,200},{20,47,200},{20,47,200},{20,47,200},{20,47,200},{20,47,200},{20,47,200}},</w:t>
+      </w:r>
+    </w:p>
+    <w:p>
+      <w:pPr>
+        <w:rPr>
+          <w:sz w:val="26"/>
+          <w:szCs w:val="26"/>
+          <w:lang w:val="es-ES"/>
+        </w:rPr>
+      </w:pPr>
+      <w:r>
+        <w:rPr>
+          <w:sz w:val="26"/>
+          <w:szCs w:val="26"/>
+          <w:lang w:val="es-ES"/>
+        </w:rPr>
+        <w:t xml:space="preserve">  {{20,47,200},{20,47,200},{20,47,200},{20,47,200},{20,47,200},{20,47,200},{20,47,200},{20,47,200},{20,47,200},{20,47,200},{20,47,200},{20,47,200},{20,47,200},{20,47,200},{20,47,200},{20,47,200}},</w:t>
+      </w:r>
+    </w:p>
+    <w:p>
+      <w:pPr>
+        <w:rPr>
+          <w:sz w:val="26"/>
+          <w:szCs w:val="26"/>
+          <w:lang w:val="es-ES"/>
+        </w:rPr>
+      </w:pPr>
+      <w:r>
+        <w:rPr>
+          <w:sz w:val="26"/>
+          <w:szCs w:val="26"/>
+          <w:lang w:val="es-ES"/>
+        </w:rPr>
+        <w:t xml:space="preserve">  {{20,47,200},{20,47,200},{20,47,200},{20,47,200},{20,47,200},{20,47,200},{20,47,200},{20,47,200},{20,47,200},{20,47,200},{20,47,200},{20,47,200},{20,47,200},{20,47,200},{20,47,200},{20,47,200}},</w:t>
+      </w:r>
+    </w:p>
+    <w:p>
+      <w:pPr>
+        <w:rPr>
+          <w:sz w:val="26"/>
+          <w:szCs w:val="26"/>
+          <w:lang w:val="es-ES"/>
+        </w:rPr>
+      </w:pPr>
+      <w:r>
+        <w:rPr>
+          <w:sz w:val="26"/>
+          <w:szCs w:val="26"/>
+          <w:lang w:val="es-ES"/>
+        </w:rPr>
+        <w:t xml:space="preserve">  {{20,47,200},{20,47,200},{20,47,200},{20,47,200},{20,47,200},{20,47,200},{20,47,200},{20,47,200},{20,47,200},{20,47,200},{20,47,200},{20,47,200},{20,47,200},{20,47,200},{20,47,200},{20,47,200}},</w:t>
+      </w:r>
+    </w:p>
+    <w:p>
+      <w:pPr>
+        <w:rPr>
+          <w:sz w:val="26"/>
+          <w:szCs w:val="26"/>
+          <w:lang w:val="es-ES"/>
+        </w:rPr>
+      </w:pPr>
+      <w:r>
+        <w:rPr>
+          <w:sz w:val="26"/>
+          <w:szCs w:val="26"/>
+          <w:lang w:val="es-ES"/>
+        </w:rPr>
+        <w:t xml:space="preserve">  {{20,47,200},{20,47,200},{20,47,200},{20,47,200},{20,47,200},{20,47,200},{20,47,200},{20,47,200},{20,47,200},{20,47,200},{20,47,200},{20,47,200},{20,47,200},{20,47,200},{20,47,200},{20,47,200}},</w:t>
+      </w:r>
+    </w:p>
+    <w:p>
+      <w:pPr>
+        <w:rPr>
+          <w:sz w:val="26"/>
+          <w:szCs w:val="26"/>
+          <w:lang w:val="es-ES"/>
+        </w:rPr>
+      </w:pPr>
+      <w:r>
+        <w:rPr>
+          <w:sz w:val="26"/>
+          <w:szCs w:val="26"/>
+          <w:lang w:val="es-ES"/>
+        </w:rPr>
+        <w:t xml:space="preserve">  {{20,47,200},{20,47,200},{20,47,200},{20,47,200},{20,47,200},{20,47,200},{20,47,200},{20,47,200},{20,47,200},{20,47,200},{20,47,200},{20,47,200},{20,47,200},{20,47,200},{20,47,200},{20,47,200}},</w:t>
+      </w:r>
+    </w:p>
+    <w:p>
+      <w:pPr>
+        <w:rPr>
+          <w:sz w:val="26"/>
+          <w:szCs w:val="26"/>
+          <w:lang w:val="es-ES"/>
+        </w:rPr>
+      </w:pPr>
+      <w:r>
+        <w:rPr>
+          <w:sz w:val="26"/>
+          <w:szCs w:val="26"/>
+          <w:lang w:val="es-ES"/>
+        </w:rPr>
+        <w:t>};</w:t>
+      </w:r>
+    </w:p>
+    <w:p>
+      <w:pPr>
+        <w:rPr>
+          <w:sz w:val="26"/>
+          <w:szCs w:val="26"/>
+          <w:lang w:val="es-ES"/>
+        </w:rPr>
+      </w:pPr>
+    </w:p>
+    <w:p>
+      <w:pPr>
+        <w:rPr>
+          <w:sz w:val="26"/>
+          <w:szCs w:val="26"/>
+          <w:lang w:val="es-ES"/>
+        </w:rPr>
+      </w:pPr>
+      <w:proofErr w:type="spellStart"/>
+      <w:r>
+        <w:rPr>
+          <w:sz w:val="26"/>
+          <w:szCs w:val="26"/>
+          <w:lang w:val="es-ES"/>
+        </w:rPr>
+        <w:t>int</w:t>
+      </w:r>
+      <w:proofErr w:type="spellEnd"/>
+      <w:r>
+        <w:rPr>
+          <w:sz w:val="26"/>
+          <w:szCs w:val="26"/>
+          <w:lang w:val="es-ES"/>
+        </w:rPr>
+        <w:t xml:space="preserve"> ***arreglo=</w:t>
+      </w:r>
+      <w:proofErr w:type="spellStart"/>
+      <w:r>
+        <w:rPr>
+          <w:sz w:val="26"/>
+          <w:szCs w:val="26"/>
+          <w:lang w:val="es-ES"/>
+        </w:rPr>
+        <w:t>arr</w:t>
+      </w:r>
+      <w:proofErr w:type="spellEnd"/>
+      <w:r>
+        <w:rPr>
+          <w:sz w:val="26"/>
+          <w:szCs w:val="26"/>
+          <w:lang w:val="es-ES"/>
+        </w:rPr>
+        <w:t>;</w:t>
+      </w:r>
+    </w:p>
+    <w:p>
+      <w:pPr>
+        <w:rPr>
+          <w:sz w:val="26"/>
+          <w:szCs w:val="26"/>
+          <w:lang w:val="es-ES"/>
+        </w:rPr>
+      </w:pPr>
+    </w:p>
+    <w:p>
+      <w:pPr>
+        <w:rPr>
+          <w:sz w:val="26"/>
+          <w:szCs w:val="26"/>
+          <w:lang w:val="es-ES"/>
+        </w:rPr>
+      </w:pPr>
+    </w:p>
+    <w:p>
+      <w:pPr>
+        <w:rPr>
+          <w:sz w:val="26"/>
+          <w:szCs w:val="26"/>
+          <w:lang w:val="es-ES"/>
+        </w:rPr>
+      </w:pPr>
+    </w:p>
+    <w:p>
+      <w:pPr>
+        <w:rPr>
+          <w:sz w:val="26"/>
+          <w:szCs w:val="26"/>
+          <w:lang w:val="es-ES"/>
+        </w:rPr>
+      </w:pPr>
+      <w:proofErr w:type="spellStart"/>
+      <w:r>
+        <w:rPr>
+          <w:sz w:val="26"/>
+          <w:szCs w:val="26"/>
+          <w:lang w:val="es-ES"/>
+        </w:rPr>
+        <w:t>void</w:t>
+      </w:r>
+      <w:proofErr w:type="spellEnd"/>
+      <w:r>
+        <w:rPr>
+          <w:sz w:val="26"/>
+          <w:szCs w:val="26"/>
+          <w:lang w:val="es-ES"/>
+        </w:rPr>
+        <w:t xml:space="preserve"> salida(***</w:t>
+      </w:r>
+      <w:proofErr w:type="spellStart"/>
+      <w:r>
+        <w:rPr>
+          <w:sz w:val="26"/>
+          <w:szCs w:val="26"/>
+          <w:lang w:val="es-ES"/>
+        </w:rPr>
+        <w:t>int</w:t>
+      </w:r>
+      <w:proofErr w:type="spellEnd"/>
+      <w:r>
+        <w:rPr>
+          <w:sz w:val="26"/>
+          <w:szCs w:val="26"/>
+          <w:lang w:val="es-ES"/>
+        </w:rPr>
+        <w:t xml:space="preserve"> arreglo, </w:t>
+      </w:r>
+      <w:proofErr w:type="spellStart"/>
+      <w:r>
+        <w:rPr>
+          <w:sz w:val="26"/>
+          <w:szCs w:val="26"/>
+          <w:lang w:val="es-ES"/>
+        </w:rPr>
+        <w:t>Adafruit_NeoPixel</w:t>
+      </w:r>
+      <w:proofErr w:type="spellEnd"/>
+      <w:r>
+        <w:rPr>
+          <w:sz w:val="26"/>
+          <w:szCs w:val="26"/>
+          <w:lang w:val="es-ES"/>
+        </w:rPr>
+        <w:t xml:space="preserve"> leds){</w:t>
+      </w:r>
+    </w:p>
+    <w:p>
+      <w:pPr>
+        <w:rPr>
+          <w:sz w:val="26"/>
+          <w:szCs w:val="26"/>
+          <w:lang w:val="es-ES"/>
+        </w:rPr>
+      </w:pPr>
+      <w:r>
+        <w:rPr>
+          <w:sz w:val="26"/>
+          <w:szCs w:val="26"/>
+          <w:lang w:val="es-ES"/>
+        </w:rPr>
+        <w:t xml:space="preserve">  </w:t>
+      </w:r>
+    </w:p>
+    <w:p>
+      <w:pPr>
+        <w:rPr>
+          <w:sz w:val="26"/>
+          <w:szCs w:val="26"/>
+          <w:lang w:val="es-ES"/>
+        </w:rPr>
+      </w:pPr>
+      <w:r>
+        <w:rPr>
+          <w:sz w:val="26"/>
+          <w:szCs w:val="26"/>
+          <w:lang w:val="es-ES"/>
+        </w:rPr>
+        <w:t xml:space="preserve">  </w:t>
+      </w:r>
+      <w:proofErr w:type="spellStart"/>
+      <w:r>
+        <w:rPr>
+          <w:sz w:val="26"/>
+          <w:szCs w:val="26"/>
+          <w:lang w:val="es-ES"/>
+        </w:rPr>
+        <w:t>int</w:t>
+      </w:r>
+      <w:proofErr w:type="spellEnd"/>
+      <w:r>
+        <w:rPr>
+          <w:sz w:val="26"/>
+          <w:szCs w:val="26"/>
+          <w:lang w:val="es-ES"/>
+        </w:rPr>
+        <w:t xml:space="preserve"> </w:t>
+      </w:r>
+      <w:proofErr w:type="spellStart"/>
+      <w:r>
+        <w:rPr>
+          <w:sz w:val="26"/>
+          <w:szCs w:val="26"/>
+          <w:lang w:val="es-ES"/>
+        </w:rPr>
+        <w:t>NumLed</w:t>
+      </w:r>
+      <w:proofErr w:type="spellEnd"/>
+      <w:r>
+        <w:rPr>
+          <w:sz w:val="26"/>
+          <w:szCs w:val="26"/>
+          <w:lang w:val="es-ES"/>
+        </w:rPr>
+        <w:t xml:space="preserve"> = 0;</w:t>
+      </w:r>
+    </w:p>
+    <w:p>
+      <w:pPr>
+        <w:rPr>
+          <w:sz w:val="26"/>
+          <w:szCs w:val="26"/>
+          <w:lang w:val="es-ES"/>
+        </w:rPr>
+      </w:pPr>
+      <w:r>
+        <w:rPr>
+          <w:sz w:val="26"/>
+          <w:szCs w:val="26"/>
+          <w:lang w:val="es-ES"/>
+        </w:rPr>
+        <w:t xml:space="preserve">  </w:t>
+      </w:r>
+      <w:proofErr w:type="spellStart"/>
+      <w:r>
+        <w:rPr>
+          <w:sz w:val="26"/>
+          <w:szCs w:val="26"/>
+          <w:lang w:val="es-ES"/>
+        </w:rPr>
+        <w:t>int</w:t>
+      </w:r>
+      <w:proofErr w:type="spellEnd"/>
+      <w:r>
+        <w:rPr>
+          <w:sz w:val="26"/>
+          <w:szCs w:val="26"/>
+          <w:lang w:val="es-ES"/>
+        </w:rPr>
+        <w:t xml:space="preserve"> red =0;</w:t>
+      </w:r>
+    </w:p>
+    <w:p>
+      <w:pPr>
+        <w:rPr>
+          <w:sz w:val="26"/>
+          <w:szCs w:val="26"/>
+          <w:lang w:val="es-ES"/>
+        </w:rPr>
+      </w:pPr>
+      <w:r>
+        <w:rPr>
+          <w:sz w:val="26"/>
+          <w:szCs w:val="26"/>
+          <w:lang w:val="es-ES"/>
+        </w:rPr>
+        <w:t xml:space="preserve">  </w:t>
+      </w:r>
+      <w:proofErr w:type="spellStart"/>
+      <w:r>
+        <w:rPr>
+          <w:sz w:val="26"/>
+          <w:szCs w:val="26"/>
+          <w:lang w:val="es-ES"/>
+        </w:rPr>
+        <w:t>int</w:t>
+      </w:r>
+      <w:proofErr w:type="spellEnd"/>
+      <w:r>
+        <w:rPr>
+          <w:sz w:val="26"/>
+          <w:szCs w:val="26"/>
+          <w:lang w:val="es-ES"/>
+        </w:rPr>
+        <w:t xml:space="preserve"> </w:t>
+      </w:r>
+      <w:proofErr w:type="spellStart"/>
+      <w:r>
+        <w:rPr>
+          <w:sz w:val="26"/>
+          <w:szCs w:val="26"/>
+          <w:lang w:val="es-ES"/>
+        </w:rPr>
+        <w:t>green</w:t>
+      </w:r>
+      <w:proofErr w:type="spellEnd"/>
+      <w:r>
+        <w:rPr>
+          <w:sz w:val="26"/>
+          <w:szCs w:val="26"/>
+          <w:lang w:val="es-ES"/>
+        </w:rPr>
+        <w:t xml:space="preserve"> =0;</w:t>
+      </w:r>
+    </w:p>
+    <w:p>
+      <w:pPr>
+        <w:rPr>
+          <w:sz w:val="26"/>
+          <w:szCs w:val="26"/>
+          <w:lang w:val="es-ES"/>
+        </w:rPr>
+      </w:pPr>
+      <w:r>
+        <w:rPr>
+          <w:sz w:val="26"/>
+          <w:szCs w:val="26"/>
+          <w:lang w:val="es-ES"/>
+        </w:rPr>
+        <w:t xml:space="preserve">  </w:t>
+      </w:r>
+      <w:proofErr w:type="spellStart"/>
+      <w:r>
+        <w:rPr>
+          <w:sz w:val="26"/>
+          <w:szCs w:val="26"/>
+          <w:lang w:val="es-ES"/>
+        </w:rPr>
+        <w:t>int</w:t>
+      </w:r>
+      <w:proofErr w:type="spellEnd"/>
+      <w:r>
+        <w:rPr>
+          <w:sz w:val="26"/>
+          <w:szCs w:val="26"/>
+          <w:lang w:val="es-ES"/>
+        </w:rPr>
+        <w:t xml:space="preserve"> blue =0;</w:t>
+      </w:r>
+    </w:p>
+    <w:p>
+      <w:pPr>
+        <w:rPr>
+          <w:sz w:val="26"/>
+          <w:szCs w:val="26"/>
+          <w:lang w:val="es-ES"/>
+        </w:rPr>
+      </w:pPr>
+      <w:r>
+        <w:rPr>
+          <w:sz w:val="26"/>
+          <w:szCs w:val="26"/>
+          <w:lang w:val="es-ES"/>
+        </w:rPr>
+        <w:lastRenderedPageBreak/>
+        <w:t xml:space="preserve">  </w:t>
+      </w:r>
+    </w:p>
+    <w:p>
+      <w:pPr>
+        <w:rPr>
+          <w:sz w:val="26"/>
+          <w:szCs w:val="26"/>
+          <w:lang w:val="es-ES"/>
+        </w:rPr>
+      </w:pPr>
+      <w:r>
+        <w:rPr>
+          <w:sz w:val="26"/>
+          <w:szCs w:val="26"/>
+          <w:lang w:val="es-ES"/>
+        </w:rPr>
+        <w:t xml:space="preserve">  </w:t>
+      </w:r>
+      <w:proofErr w:type="spellStart"/>
+      <w:r>
+        <w:rPr>
+          <w:sz w:val="26"/>
+          <w:szCs w:val="26"/>
+          <w:lang w:val="es-ES"/>
+        </w:rPr>
+        <w:t>for</w:t>
+      </w:r>
+      <w:proofErr w:type="spellEnd"/>
+      <w:r>
+        <w:rPr>
+          <w:sz w:val="26"/>
+          <w:szCs w:val="26"/>
+          <w:lang w:val="es-ES"/>
+        </w:rPr>
+        <w:t>(</w:t>
+      </w:r>
+      <w:proofErr w:type="spellStart"/>
+      <w:r>
+        <w:rPr>
+          <w:sz w:val="26"/>
+          <w:szCs w:val="26"/>
+          <w:lang w:val="es-ES"/>
+        </w:rPr>
+        <w:t>int</w:t>
+      </w:r>
+      <w:proofErr w:type="spellEnd"/>
+      <w:r>
+        <w:rPr>
+          <w:sz w:val="26"/>
+          <w:szCs w:val="26"/>
+          <w:lang w:val="es-ES"/>
+        </w:rPr>
+        <w:t xml:space="preserve"> a=15;a=&gt;0;a--){</w:t>
+      </w:r>
+    </w:p>
+    <w:p>
+      <w:pPr>
+        <w:rPr>
+          <w:sz w:val="26"/>
+          <w:szCs w:val="26"/>
+          <w:lang w:val="es-ES"/>
+        </w:rPr>
+      </w:pPr>
+      <w:r>
+        <w:rPr>
+          <w:sz w:val="26"/>
+          <w:szCs w:val="26"/>
+          <w:lang w:val="es-ES"/>
+        </w:rPr>
+        <w:t xml:space="preserve">    </w:t>
+      </w:r>
+      <w:proofErr w:type="spellStart"/>
+      <w:r>
+        <w:rPr>
+          <w:sz w:val="26"/>
+          <w:szCs w:val="26"/>
+          <w:lang w:val="es-ES"/>
+        </w:rPr>
+        <w:t>for</w:t>
+      </w:r>
+      <w:proofErr w:type="spellEnd"/>
+      <w:r>
+        <w:rPr>
+          <w:sz w:val="26"/>
+          <w:szCs w:val="26"/>
+          <w:lang w:val="es-ES"/>
+        </w:rPr>
+        <w:t>(</w:t>
+      </w:r>
+      <w:proofErr w:type="spellStart"/>
+      <w:r>
+        <w:rPr>
+          <w:sz w:val="26"/>
+          <w:szCs w:val="26"/>
+          <w:lang w:val="es-ES"/>
+        </w:rPr>
+        <w:t>int</w:t>
+      </w:r>
+      <w:proofErr w:type="spellEnd"/>
+      <w:r>
+        <w:rPr>
+          <w:sz w:val="26"/>
+          <w:szCs w:val="26"/>
+          <w:lang w:val="es-ES"/>
+        </w:rPr>
+        <w:t xml:space="preserve"> b=0;b&lt;16;b++){</w:t>
+      </w:r>
+    </w:p>
+    <w:p>
+      <w:pPr>
+        <w:rPr>
+          <w:sz w:val="26"/>
+          <w:szCs w:val="26"/>
+          <w:lang w:val="es-ES"/>
+        </w:rPr>
+      </w:pPr>
+      <w:r>
+        <w:rPr>
+          <w:sz w:val="26"/>
+          <w:szCs w:val="26"/>
+          <w:lang w:val="es-ES"/>
+        </w:rPr>
+        <w:t xml:space="preserve">      </w:t>
+      </w:r>
+      <w:proofErr w:type="spellStart"/>
+      <w:r>
+        <w:rPr>
+          <w:sz w:val="26"/>
+          <w:szCs w:val="26"/>
+          <w:lang w:val="es-ES"/>
+        </w:rPr>
+        <w:t>for</w:t>
+      </w:r>
+      <w:proofErr w:type="spellEnd"/>
+      <w:r>
+        <w:rPr>
+          <w:sz w:val="26"/>
+          <w:szCs w:val="26"/>
+          <w:lang w:val="es-ES"/>
+        </w:rPr>
+        <w:t>(</w:t>
+      </w:r>
+      <w:proofErr w:type="spellStart"/>
+      <w:r>
+        <w:rPr>
+          <w:sz w:val="26"/>
+          <w:szCs w:val="26"/>
+          <w:lang w:val="es-ES"/>
+        </w:rPr>
+        <w:t>int</w:t>
+      </w:r>
+      <w:proofErr w:type="spellEnd"/>
+      <w:r>
+        <w:rPr>
+          <w:sz w:val="26"/>
+          <w:szCs w:val="26"/>
+          <w:lang w:val="es-ES"/>
+        </w:rPr>
+        <w:t xml:space="preserve"> c=0;c&lt;3;c++){</w:t>
+      </w:r>
+    </w:p>
+    <w:p>
+      <w:pPr>
+        <w:rPr>
+          <w:sz w:val="26"/>
+          <w:szCs w:val="26"/>
+          <w:lang w:val="es-ES"/>
+        </w:rPr>
+      </w:pPr>
+      <w:r>
+        <w:rPr>
+          <w:sz w:val="26"/>
+          <w:szCs w:val="26"/>
+          <w:lang w:val="es-ES"/>
+        </w:rPr>
+        <w:t xml:space="preserve">      </w:t>
+      </w:r>
+      <w:r>
+        <w:rPr>
+          <w:sz w:val="26"/>
+          <w:szCs w:val="26"/>
+          <w:lang w:val="es-ES"/>
+        </w:rPr>
+        <w:tab/>
+        <w:t>red = *(*(*(</w:t>
+      </w:r>
+      <w:proofErr w:type="spellStart"/>
+      <w:r>
+        <w:rPr>
+          <w:sz w:val="26"/>
+          <w:szCs w:val="26"/>
+          <w:lang w:val="es-ES"/>
+        </w:rPr>
+        <w:t>arreglo+a</w:t>
+      </w:r>
+      <w:proofErr w:type="spellEnd"/>
+      <w:r>
+        <w:rPr>
+          <w:sz w:val="26"/>
+          <w:szCs w:val="26"/>
+          <w:lang w:val="es-ES"/>
+        </w:rPr>
+        <w:t>)+b)+0);</w:t>
+      </w:r>
+    </w:p>
+    <w:p>
+      <w:pPr>
+        <w:rPr>
+          <w:sz w:val="26"/>
+          <w:szCs w:val="26"/>
+          <w:lang w:val="es-ES"/>
+        </w:rPr>
+      </w:pPr>
+      <w:r>
+        <w:rPr>
+          <w:sz w:val="26"/>
+          <w:szCs w:val="26"/>
+          <w:lang w:val="es-ES"/>
+        </w:rPr>
+        <w:t xml:space="preserve">        </w:t>
+      </w:r>
+      <w:proofErr w:type="spellStart"/>
+      <w:r>
+        <w:rPr>
+          <w:sz w:val="26"/>
+          <w:szCs w:val="26"/>
+          <w:lang w:val="es-ES"/>
+        </w:rPr>
+        <w:t>green</w:t>
+      </w:r>
+      <w:proofErr w:type="spellEnd"/>
+      <w:r>
+        <w:rPr>
+          <w:sz w:val="26"/>
+          <w:szCs w:val="26"/>
+          <w:lang w:val="es-ES"/>
+        </w:rPr>
+        <w:t xml:space="preserve"> = *(*(*(</w:t>
+      </w:r>
+      <w:proofErr w:type="spellStart"/>
+      <w:r>
+        <w:rPr>
+          <w:sz w:val="26"/>
+          <w:szCs w:val="26"/>
+          <w:lang w:val="es-ES"/>
+        </w:rPr>
+        <w:t>arreglo+a</w:t>
+      </w:r>
+      <w:proofErr w:type="spellEnd"/>
+      <w:r>
+        <w:rPr>
+          <w:sz w:val="26"/>
+          <w:szCs w:val="26"/>
+          <w:lang w:val="es-ES"/>
+        </w:rPr>
+        <w:t>)+b)+1);</w:t>
+      </w:r>
+    </w:p>
+    <w:p>
+      <w:pPr>
+        <w:rPr>
+          <w:sz w:val="26"/>
+          <w:szCs w:val="26"/>
+          <w:lang w:val="es-ES"/>
+        </w:rPr>
+      </w:pPr>
+      <w:r>
+        <w:rPr>
+          <w:sz w:val="26"/>
+          <w:szCs w:val="26"/>
+          <w:lang w:val="es-ES"/>
+        </w:rPr>
+        <w:t xml:space="preserve">        blue = *(*(*(</w:t>
+      </w:r>
+      <w:proofErr w:type="spellStart"/>
+      <w:r>
+        <w:rPr>
+          <w:sz w:val="26"/>
+          <w:szCs w:val="26"/>
+          <w:lang w:val="es-ES"/>
+        </w:rPr>
+        <w:t>arreglo+a</w:t>
+      </w:r>
+      <w:proofErr w:type="spellEnd"/>
+      <w:r>
+        <w:rPr>
+          <w:sz w:val="26"/>
+          <w:szCs w:val="26"/>
+          <w:lang w:val="es-ES"/>
+        </w:rPr>
+        <w:t>)+b)+2);</w:t>
+      </w:r>
+    </w:p>
+    <w:p>
+      <w:pPr>
+        <w:rPr>
+          <w:sz w:val="26"/>
+          <w:szCs w:val="26"/>
+          <w:lang w:val="es-ES"/>
+        </w:rPr>
+      </w:pPr>
+      <w:r>
+        <w:rPr>
+          <w:sz w:val="26"/>
+          <w:szCs w:val="26"/>
+          <w:lang w:val="es-ES"/>
+        </w:rPr>
+        <w:t xml:space="preserve">        </w:t>
+      </w:r>
+      <w:proofErr w:type="spellStart"/>
+      <w:r>
+        <w:rPr>
+          <w:sz w:val="26"/>
+          <w:szCs w:val="26"/>
+          <w:lang w:val="es-ES"/>
+        </w:rPr>
+        <w:t>leds.setPixelColor</w:t>
+      </w:r>
+      <w:proofErr w:type="spellEnd"/>
+      <w:r>
+        <w:rPr>
+          <w:sz w:val="26"/>
+          <w:szCs w:val="26"/>
+          <w:lang w:val="es-ES"/>
+        </w:rPr>
+        <w:t>(</w:t>
+      </w:r>
+      <w:proofErr w:type="spellStart"/>
+      <w:r>
+        <w:rPr>
+          <w:sz w:val="26"/>
+          <w:szCs w:val="26"/>
+          <w:lang w:val="es-ES"/>
+        </w:rPr>
+        <w:t>NumLed</w:t>
+      </w:r>
+      <w:proofErr w:type="spellEnd"/>
+      <w:r>
+        <w:rPr>
+          <w:sz w:val="26"/>
+          <w:szCs w:val="26"/>
+          <w:lang w:val="es-ES"/>
+        </w:rPr>
+        <w:t xml:space="preserve">, red, </w:t>
+      </w:r>
+      <w:proofErr w:type="spellStart"/>
+      <w:r>
+        <w:rPr>
+          <w:sz w:val="26"/>
+          <w:szCs w:val="26"/>
+          <w:lang w:val="es-ES"/>
+        </w:rPr>
+        <w:t>green</w:t>
+      </w:r>
+      <w:proofErr w:type="spellEnd"/>
+      <w:r>
+        <w:rPr>
+          <w:sz w:val="26"/>
+          <w:szCs w:val="26"/>
+          <w:lang w:val="es-ES"/>
+        </w:rPr>
+        <w:t>, blue);</w:t>
+      </w:r>
+    </w:p>
+    <w:p>
+      <w:pPr>
+        <w:rPr>
+          <w:sz w:val="26"/>
+          <w:szCs w:val="26"/>
+          <w:lang w:val="es-ES"/>
+        </w:rPr>
+      </w:pPr>
+      <w:r>
+        <w:rPr>
+          <w:sz w:val="26"/>
+          <w:szCs w:val="26"/>
+          <w:lang w:val="es-ES"/>
+        </w:rPr>
+        <w:t xml:space="preserve">      }</w:t>
+      </w:r>
+    </w:p>
+    <w:p>
+      <w:pPr>
+        <w:rPr>
+          <w:sz w:val="26"/>
+          <w:szCs w:val="26"/>
+          <w:lang w:val="es-ES"/>
+        </w:rPr>
+      </w:pPr>
+      <w:r>
+        <w:rPr>
+          <w:sz w:val="26"/>
+          <w:szCs w:val="26"/>
+          <w:lang w:val="es-ES"/>
+        </w:rPr>
+        <w:t xml:space="preserve">      </w:t>
+      </w:r>
+      <w:proofErr w:type="spellStart"/>
+      <w:r>
+        <w:rPr>
+          <w:sz w:val="26"/>
+          <w:szCs w:val="26"/>
+          <w:lang w:val="es-ES"/>
+        </w:rPr>
+        <w:t>NumLed</w:t>
+      </w:r>
+      <w:proofErr w:type="spellEnd"/>
+      <w:r>
+        <w:rPr>
+          <w:sz w:val="26"/>
+          <w:szCs w:val="26"/>
+          <w:lang w:val="es-ES"/>
+        </w:rPr>
+        <w:t>++;</w:t>
+      </w:r>
+    </w:p>
+    <w:p>
+      <w:pPr>
+        <w:rPr>
+          <w:sz w:val="26"/>
+          <w:szCs w:val="26"/>
+          <w:lang w:val="es-ES"/>
+        </w:rPr>
+      </w:pPr>
+      <w:r>
+        <w:rPr>
+          <w:sz w:val="26"/>
+          <w:szCs w:val="26"/>
+          <w:lang w:val="es-ES"/>
+        </w:rPr>
+        <w:t xml:space="preserve">    }</w:t>
+      </w:r>
+    </w:p>
+    <w:p>
+      <w:pPr>
+        <w:rPr>
+          <w:sz w:val="26"/>
+          <w:szCs w:val="26"/>
+          <w:lang w:val="es-ES"/>
+        </w:rPr>
+      </w:pPr>
+      <w:r>
+        <w:rPr>
+          <w:sz w:val="26"/>
+          <w:szCs w:val="26"/>
+          <w:lang w:val="es-ES"/>
+        </w:rPr>
+        <w:t xml:space="preserve">  }</w:t>
+      </w:r>
+    </w:p>
+    <w:p>
+      <w:pPr>
+        <w:rPr>
+          <w:sz w:val="26"/>
+          <w:szCs w:val="26"/>
+          <w:lang w:val="es-ES"/>
+        </w:rPr>
+      </w:pPr>
+      <w:r>
+        <w:rPr>
+          <w:sz w:val="26"/>
+          <w:szCs w:val="26"/>
+          <w:lang w:val="es-ES"/>
+        </w:rPr>
+        <w:t>}</w:t>
+      </w:r>
+    </w:p>
+    <w:p>
+      <w:pPr>
+        <w:rPr>
+          <w:sz w:val="26"/>
+          <w:szCs w:val="26"/>
+          <w:lang w:val="es-ES"/>
+        </w:rPr>
+      </w:pPr>
+    </w:p>
+    <w:p>
+      <w:pPr>
+        <w:rPr>
+          <w:sz w:val="26"/>
+          <w:szCs w:val="26"/>
+          <w:lang w:val="es-ES"/>
+        </w:rPr>
+      </w:pPr>
+      <w:proofErr w:type="spellStart"/>
+      <w:r>
+        <w:rPr>
+          <w:sz w:val="26"/>
+          <w:szCs w:val="26"/>
+          <w:lang w:val="es-ES"/>
+        </w:rPr>
+        <w:t>void</w:t>
+      </w:r>
+      <w:proofErr w:type="spellEnd"/>
+      <w:r>
+        <w:rPr>
+          <w:sz w:val="26"/>
+          <w:szCs w:val="26"/>
+          <w:lang w:val="es-ES"/>
+        </w:rPr>
+        <w:t xml:space="preserve"> </w:t>
+      </w:r>
+      <w:proofErr w:type="spellStart"/>
+      <w:r>
+        <w:rPr>
+          <w:sz w:val="26"/>
+          <w:szCs w:val="26"/>
+          <w:lang w:val="es-ES"/>
+        </w:rPr>
+        <w:t>setup</w:t>
+      </w:r>
+      <w:proofErr w:type="spellEnd"/>
+      <w:r>
+        <w:rPr>
+          <w:sz w:val="26"/>
+          <w:szCs w:val="26"/>
+          <w:lang w:val="es-ES"/>
+        </w:rPr>
+        <w:t>(){</w:t>
+      </w:r>
+    </w:p>
+    <w:p>
+      <w:pPr>
+        <w:rPr>
+          <w:sz w:val="26"/>
+          <w:szCs w:val="26"/>
+          <w:lang w:val="es-ES"/>
+        </w:rPr>
+      </w:pPr>
+      <w:r>
+        <w:rPr>
+          <w:sz w:val="26"/>
+          <w:szCs w:val="26"/>
+          <w:lang w:val="es-ES"/>
+        </w:rPr>
+        <w:t xml:space="preserve">  //Ya tenemos el serial para recibir la información del imagen de</w:t>
+      </w:r>
+    </w:p>
+    <w:p>
+      <w:pPr>
+        <w:rPr>
+          <w:sz w:val="26"/>
+          <w:szCs w:val="26"/>
+          <w:lang w:val="es-ES"/>
+        </w:rPr>
+      </w:pPr>
+      <w:r>
+        <w:rPr>
+          <w:sz w:val="26"/>
+          <w:szCs w:val="26"/>
+          <w:lang w:val="es-ES"/>
+        </w:rPr>
+        <w:t xml:space="preserve">  //la bandera desde Qt</w:t>
+      </w:r>
+    </w:p>
+    <w:p>
+      <w:pPr>
+        <w:rPr>
+          <w:sz w:val="26"/>
+          <w:szCs w:val="26"/>
+          <w:lang w:val="es-ES"/>
+        </w:rPr>
+      </w:pPr>
+      <w:r>
+        <w:rPr>
+          <w:sz w:val="26"/>
+          <w:szCs w:val="26"/>
+          <w:lang w:val="es-ES"/>
+        </w:rPr>
+        <w:t xml:space="preserve">  </w:t>
+      </w:r>
+      <w:proofErr w:type="spellStart"/>
+      <w:r>
+        <w:rPr>
+          <w:sz w:val="26"/>
+          <w:szCs w:val="26"/>
+          <w:lang w:val="es-ES"/>
+        </w:rPr>
+        <w:t>Serial.begin</w:t>
+      </w:r>
+      <w:proofErr w:type="spellEnd"/>
+      <w:r>
+        <w:rPr>
+          <w:sz w:val="26"/>
+          <w:szCs w:val="26"/>
+          <w:lang w:val="es-ES"/>
+        </w:rPr>
+        <w:t>(9600);</w:t>
+      </w:r>
+    </w:p>
+    <w:p>
+      <w:pPr>
+        <w:rPr>
+          <w:sz w:val="26"/>
+          <w:szCs w:val="26"/>
+          <w:lang w:val="es-ES"/>
+        </w:rPr>
+      </w:pPr>
+      <w:r>
+        <w:rPr>
+          <w:sz w:val="26"/>
+          <w:szCs w:val="26"/>
+          <w:lang w:val="es-ES"/>
+        </w:rPr>
+        <w:t xml:space="preserve">  </w:t>
+      </w:r>
+      <w:proofErr w:type="spellStart"/>
+      <w:r>
+        <w:rPr>
+          <w:sz w:val="26"/>
+          <w:szCs w:val="26"/>
+          <w:lang w:val="es-ES"/>
+        </w:rPr>
+        <w:t>pinMode</w:t>
+      </w:r>
+      <w:proofErr w:type="spellEnd"/>
+      <w:r>
+        <w:rPr>
+          <w:sz w:val="26"/>
+          <w:szCs w:val="26"/>
+          <w:lang w:val="es-ES"/>
+        </w:rPr>
+        <w:t>(2,OUTPUT);</w:t>
+      </w:r>
+    </w:p>
+    <w:p>
+      <w:pPr>
+        <w:rPr>
+          <w:sz w:val="26"/>
+          <w:szCs w:val="26"/>
+          <w:lang w:val="es-ES"/>
+        </w:rPr>
+      </w:pPr>
+      <w:r>
+        <w:rPr>
+          <w:sz w:val="26"/>
+          <w:szCs w:val="26"/>
+          <w:lang w:val="es-ES"/>
+        </w:rPr>
+        <w:t xml:space="preserve"> </w:t>
+      </w:r>
+    </w:p>
+    <w:p>
+      <w:pPr>
+        <w:rPr>
+          <w:sz w:val="26"/>
+          <w:szCs w:val="26"/>
+          <w:lang w:val="es-ES"/>
+        </w:rPr>
+      </w:pPr>
+      <w:r>
+        <w:rPr>
+          <w:sz w:val="26"/>
+          <w:szCs w:val="26"/>
+          <w:lang w:val="es-ES"/>
+        </w:rPr>
+        <w:t>}</w:t>
+      </w:r>
+    </w:p>
+    <w:p>
+      <w:pPr>
+        <w:rPr>
+          <w:sz w:val="26"/>
+          <w:szCs w:val="26"/>
+          <w:lang w:val="es-ES"/>
+        </w:rPr>
+      </w:pPr>
+    </w:p>
+    <w:p>
+      <w:pPr>
+        <w:rPr>
+          <w:sz w:val="26"/>
+          <w:szCs w:val="26"/>
+          <w:lang w:val="es-ES"/>
+        </w:rPr>
+      </w:pPr>
+      <w:proofErr w:type="spellStart"/>
+      <w:r>
+        <w:rPr>
+          <w:sz w:val="26"/>
+          <w:szCs w:val="26"/>
+          <w:lang w:val="es-ES"/>
+        </w:rPr>
+        <w:t>void</w:t>
+      </w:r>
+      <w:proofErr w:type="spellEnd"/>
+      <w:r>
+        <w:rPr>
+          <w:sz w:val="26"/>
+          <w:szCs w:val="26"/>
+          <w:lang w:val="es-ES"/>
+        </w:rPr>
+        <w:t xml:space="preserve"> </w:t>
+      </w:r>
+      <w:proofErr w:type="spellStart"/>
+      <w:r>
+        <w:rPr>
+          <w:sz w:val="26"/>
+          <w:szCs w:val="26"/>
+          <w:lang w:val="es-ES"/>
+        </w:rPr>
+        <w:t>loop</w:t>
+      </w:r>
+      <w:proofErr w:type="spellEnd"/>
+      <w:r>
+        <w:rPr>
+          <w:sz w:val="26"/>
+          <w:szCs w:val="26"/>
+          <w:lang w:val="es-ES"/>
+        </w:rPr>
+        <w:t>()</w:t>
+      </w:r>
+    </w:p>
+    <w:p>
+      <w:pPr>
+        <w:rPr>
+          <w:sz w:val="26"/>
+          <w:szCs w:val="26"/>
+          <w:lang w:val="es-ES"/>
+        </w:rPr>
+      </w:pPr>
+      <w:r>
+        <w:rPr>
+          <w:sz w:val="26"/>
+          <w:szCs w:val="26"/>
+          <w:lang w:val="es-ES"/>
+        </w:rPr>
+        <w:t>{</w:t>
+      </w:r>
+    </w:p>
+    <w:p>
+      <w:pPr>
+        <w:rPr>
+          <w:sz w:val="26"/>
+          <w:szCs w:val="26"/>
+          <w:lang w:val="es-ES"/>
+        </w:rPr>
+      </w:pPr>
+      <w:r>
+        <w:rPr>
+          <w:sz w:val="26"/>
+          <w:szCs w:val="26"/>
+          <w:lang w:val="es-ES"/>
+        </w:rPr>
+        <w:t xml:space="preserve">  </w:t>
+      </w:r>
+    </w:p>
+    <w:p>
+      <w:pPr>
+        <w:rPr>
+          <w:sz w:val="26"/>
+          <w:szCs w:val="26"/>
+          <w:lang w:val="es-ES"/>
+        </w:rPr>
+      </w:pPr>
+      <w:r>
+        <w:rPr>
+          <w:sz w:val="26"/>
+          <w:szCs w:val="26"/>
+          <w:lang w:val="es-ES"/>
+        </w:rPr>
+        <w:t xml:space="preserve">  </w:t>
+      </w:r>
+      <w:proofErr w:type="spellStart"/>
+      <w:r>
+        <w:rPr>
+          <w:sz w:val="26"/>
+          <w:szCs w:val="26"/>
+          <w:lang w:val="es-ES"/>
+        </w:rPr>
+        <w:t>if</w:t>
+      </w:r>
+      <w:proofErr w:type="spellEnd"/>
+      <w:r>
+        <w:rPr>
+          <w:sz w:val="26"/>
+          <w:szCs w:val="26"/>
+          <w:lang w:val="es-ES"/>
+        </w:rPr>
+        <w:t xml:space="preserve"> (</w:t>
+      </w:r>
+      <w:proofErr w:type="spellStart"/>
+      <w:r>
+        <w:rPr>
+          <w:sz w:val="26"/>
+          <w:szCs w:val="26"/>
+          <w:lang w:val="es-ES"/>
+        </w:rPr>
+        <w:t>Serial.available</w:t>
+      </w:r>
+      <w:proofErr w:type="spellEnd"/>
+      <w:r>
+        <w:rPr>
+          <w:sz w:val="26"/>
+          <w:szCs w:val="26"/>
+          <w:lang w:val="es-ES"/>
+        </w:rPr>
+        <w:t>()&gt;0){</w:t>
+      </w:r>
+    </w:p>
+    <w:p>
+      <w:pPr>
+        <w:rPr>
+          <w:sz w:val="26"/>
+          <w:szCs w:val="26"/>
+          <w:lang w:val="es-ES"/>
+        </w:rPr>
+      </w:pPr>
+      <w:r>
+        <w:rPr>
+          <w:sz w:val="26"/>
+          <w:szCs w:val="26"/>
+          <w:lang w:val="es-ES"/>
+        </w:rPr>
+        <w:t xml:space="preserve">  //Se Establece el </w:t>
+      </w:r>
+      <w:proofErr w:type="spellStart"/>
+      <w:r>
+        <w:rPr>
+          <w:sz w:val="26"/>
+          <w:szCs w:val="26"/>
+          <w:lang w:val="es-ES"/>
+        </w:rPr>
+        <w:t>menu</w:t>
+      </w:r>
+      <w:proofErr w:type="spellEnd"/>
+      <w:r>
+        <w:rPr>
+          <w:sz w:val="26"/>
+          <w:szCs w:val="26"/>
+          <w:lang w:val="es-ES"/>
+        </w:rPr>
+        <w:t xml:space="preserve"> para el usuario </w:t>
+      </w:r>
+    </w:p>
+    <w:p>
+      <w:pPr>
+        <w:rPr>
+          <w:sz w:val="26"/>
+          <w:szCs w:val="26"/>
+          <w:lang w:val="es-ES"/>
+        </w:rPr>
+      </w:pPr>
+      <w:r>
+        <w:rPr>
+          <w:sz w:val="26"/>
+          <w:szCs w:val="26"/>
+          <w:lang w:val="es-ES"/>
+        </w:rPr>
+        <w:t xml:space="preserve">  </w:t>
+      </w:r>
+      <w:proofErr w:type="spellStart"/>
+      <w:r>
+        <w:rPr>
+          <w:sz w:val="26"/>
+          <w:szCs w:val="26"/>
+          <w:lang w:val="es-ES"/>
+        </w:rPr>
+        <w:t>Serial.print</w:t>
+      </w:r>
+      <w:proofErr w:type="spellEnd"/>
+      <w:r>
+        <w:rPr>
+          <w:sz w:val="26"/>
+          <w:szCs w:val="26"/>
+          <w:lang w:val="es-ES"/>
+        </w:rPr>
+        <w:t>("BIENVENIDO");</w:t>
+      </w:r>
+    </w:p>
+    <w:p>
+      <w:pPr>
+        <w:rPr>
+          <w:sz w:val="26"/>
+          <w:szCs w:val="26"/>
+          <w:lang w:val="es-ES"/>
+        </w:rPr>
+      </w:pPr>
+      <w:r>
+        <w:rPr>
+          <w:sz w:val="26"/>
+          <w:szCs w:val="26"/>
+          <w:lang w:val="es-ES"/>
+        </w:rPr>
+        <w:t xml:space="preserve">  </w:t>
+      </w:r>
+      <w:proofErr w:type="spellStart"/>
+      <w:r>
+        <w:rPr>
+          <w:sz w:val="26"/>
+          <w:szCs w:val="26"/>
+          <w:lang w:val="es-ES"/>
+        </w:rPr>
+        <w:t>Serial.print</w:t>
+      </w:r>
+      <w:proofErr w:type="spellEnd"/>
+      <w:r>
+        <w:rPr>
+          <w:sz w:val="26"/>
+          <w:szCs w:val="26"/>
+          <w:lang w:val="es-ES"/>
+        </w:rPr>
+        <w:t>("Presione uno para imprimir la información ingresada");</w:t>
+      </w:r>
+    </w:p>
+    <w:p>
+      <w:pPr>
+        <w:rPr>
+          <w:sz w:val="26"/>
+          <w:szCs w:val="26"/>
+          <w:lang w:val="es-ES"/>
+        </w:rPr>
+      </w:pPr>
+      <w:r>
+        <w:rPr>
+          <w:sz w:val="26"/>
+          <w:szCs w:val="26"/>
+          <w:lang w:val="es-ES"/>
+        </w:rPr>
+        <w:t xml:space="preserve">  </w:t>
+      </w:r>
+      <w:proofErr w:type="spellStart"/>
+      <w:r>
+        <w:rPr>
+          <w:sz w:val="26"/>
+          <w:szCs w:val="26"/>
+          <w:lang w:val="es-ES"/>
+        </w:rPr>
+        <w:t>Serial.flush</w:t>
+      </w:r>
+      <w:proofErr w:type="spellEnd"/>
+      <w:r>
+        <w:rPr>
+          <w:sz w:val="26"/>
+          <w:szCs w:val="26"/>
+          <w:lang w:val="es-ES"/>
+        </w:rPr>
+        <w:t>();</w:t>
+      </w:r>
+    </w:p>
+    <w:p>
+      <w:pPr>
+        <w:rPr>
+          <w:sz w:val="26"/>
+          <w:szCs w:val="26"/>
+          <w:lang w:val="es-ES"/>
+        </w:rPr>
+      </w:pPr>
+      <w:r>
+        <w:rPr>
+          <w:sz w:val="26"/>
+          <w:szCs w:val="26"/>
+          <w:lang w:val="es-ES"/>
+        </w:rPr>
+        <w:t xml:space="preserve">  </w:t>
+      </w:r>
+      <w:proofErr w:type="spellStart"/>
+      <w:r>
+        <w:rPr>
+          <w:sz w:val="26"/>
+          <w:szCs w:val="26"/>
+          <w:lang w:val="es-ES"/>
+        </w:rPr>
+        <w:t>int</w:t>
+      </w:r>
+      <w:proofErr w:type="spellEnd"/>
+      <w:r>
+        <w:rPr>
+          <w:sz w:val="26"/>
+          <w:szCs w:val="26"/>
+          <w:lang w:val="es-ES"/>
+        </w:rPr>
+        <w:t xml:space="preserve"> caso = </w:t>
+      </w:r>
+      <w:proofErr w:type="spellStart"/>
+      <w:r>
+        <w:rPr>
+          <w:sz w:val="26"/>
+          <w:szCs w:val="26"/>
+          <w:lang w:val="es-ES"/>
+        </w:rPr>
+        <w:t>Serial.parseInt</w:t>
+      </w:r>
+      <w:proofErr w:type="spellEnd"/>
+      <w:r>
+        <w:rPr>
+          <w:sz w:val="26"/>
+          <w:szCs w:val="26"/>
+          <w:lang w:val="es-ES"/>
+        </w:rPr>
+        <w:t xml:space="preserve">(); </w:t>
+      </w:r>
+    </w:p>
+    <w:p>
+      <w:pPr>
+        <w:rPr>
+          <w:sz w:val="26"/>
+          <w:szCs w:val="26"/>
+          <w:lang w:val="es-ES"/>
+        </w:rPr>
+      </w:pPr>
+      <w:r>
+        <w:rPr>
+          <w:sz w:val="26"/>
+          <w:szCs w:val="26"/>
+          <w:lang w:val="es-ES"/>
+        </w:rPr>
+        <w:t xml:space="preserve">    </w:t>
+      </w:r>
+    </w:p>
+    <w:p>
+      <w:pPr>
+        <w:rPr>
+          <w:sz w:val="26"/>
+          <w:szCs w:val="26"/>
+          <w:lang w:val="es-ES"/>
+        </w:rPr>
+      </w:pPr>
+      <w:r>
+        <w:rPr>
+          <w:sz w:val="26"/>
+          <w:szCs w:val="26"/>
+          <w:lang w:val="es-ES"/>
+        </w:rPr>
+        <w:t xml:space="preserve">    </w:t>
+      </w:r>
+      <w:proofErr w:type="spellStart"/>
+      <w:r>
+        <w:rPr>
+          <w:sz w:val="26"/>
+          <w:szCs w:val="26"/>
+          <w:lang w:val="es-ES"/>
+        </w:rPr>
+        <w:t>if</w:t>
+      </w:r>
+      <w:proofErr w:type="spellEnd"/>
+      <w:r>
+        <w:rPr>
+          <w:sz w:val="26"/>
+          <w:szCs w:val="26"/>
+          <w:lang w:val="es-ES"/>
+        </w:rPr>
+        <w:t>(caso==1){</w:t>
+      </w:r>
+    </w:p>
+    <w:p>
+      <w:pPr>
+        <w:rPr>
+          <w:sz w:val="26"/>
+          <w:szCs w:val="26"/>
+          <w:lang w:val="es-ES"/>
+        </w:rPr>
+      </w:pPr>
+      <w:r>
+        <w:rPr>
+          <w:sz w:val="26"/>
+          <w:szCs w:val="26"/>
+          <w:lang w:val="es-ES"/>
+        </w:rPr>
+        <w:t xml:space="preserve">    </w:t>
+      </w:r>
+      <w:proofErr w:type="spellStart"/>
+      <w:r>
+        <w:rPr>
+          <w:sz w:val="26"/>
+          <w:szCs w:val="26"/>
+          <w:lang w:val="es-ES"/>
+        </w:rPr>
+        <w:t>leds.begin</w:t>
+      </w:r>
+      <w:proofErr w:type="spellEnd"/>
+      <w:r>
+        <w:rPr>
+          <w:sz w:val="26"/>
+          <w:szCs w:val="26"/>
+          <w:lang w:val="es-ES"/>
+        </w:rPr>
+        <w:t>();</w:t>
+      </w:r>
+    </w:p>
+    <w:p>
+      <w:pPr>
+        <w:rPr>
+          <w:sz w:val="26"/>
+          <w:szCs w:val="26"/>
+          <w:lang w:val="es-ES"/>
+        </w:rPr>
+      </w:pPr>
+      <w:r>
+        <w:rPr>
+          <w:sz w:val="26"/>
+          <w:szCs w:val="26"/>
+          <w:lang w:val="es-ES"/>
+        </w:rPr>
+        <w:t xml:space="preserve">    salida(***arreglo);</w:t>
+      </w:r>
+    </w:p>
+    <w:p>
+      <w:pPr>
+        <w:rPr>
+          <w:sz w:val="26"/>
+          <w:szCs w:val="26"/>
+          <w:lang w:val="es-ES"/>
+        </w:rPr>
+      </w:pPr>
+      <w:r>
+        <w:rPr>
+          <w:sz w:val="26"/>
+          <w:szCs w:val="26"/>
+          <w:lang w:val="es-ES"/>
+        </w:rPr>
+        <w:t xml:space="preserve">    </w:t>
+      </w:r>
+      <w:proofErr w:type="spellStart"/>
+      <w:r>
+        <w:rPr>
+          <w:sz w:val="26"/>
+          <w:szCs w:val="26"/>
+          <w:lang w:val="es-ES"/>
+        </w:rPr>
+        <w:t>leds.show</w:t>
+      </w:r>
+      <w:proofErr w:type="spellEnd"/>
+      <w:r>
+        <w:rPr>
+          <w:sz w:val="26"/>
+          <w:szCs w:val="26"/>
+          <w:lang w:val="es-ES"/>
+        </w:rPr>
+        <w:t>();</w:t>
+      </w:r>
+    </w:p>
+    <w:p>
+      <w:pPr>
+        <w:rPr>
+          <w:sz w:val="26"/>
+          <w:szCs w:val="26"/>
+          <w:lang w:val="es-ES"/>
+        </w:rPr>
+      </w:pPr>
+      <w:r>
+        <w:rPr>
+          <w:sz w:val="26"/>
+          <w:szCs w:val="26"/>
+          <w:lang w:val="es-ES"/>
+        </w:rPr>
+        <w:t xml:space="preserve">    }</w:t>
+      </w:r>
+    </w:p>
+    <w:p>
+      <w:pPr>
+        <w:rPr>
+          <w:sz w:val="26"/>
+          <w:szCs w:val="26"/>
+          <w:lang w:val="es-ES"/>
+        </w:rPr>
+      </w:pPr>
+      <w:r>
+        <w:rPr>
+          <w:sz w:val="26"/>
+          <w:szCs w:val="26"/>
+          <w:lang w:val="es-ES"/>
+        </w:rPr>
+        <w:t xml:space="preserve">    </w:t>
+      </w:r>
+    </w:p>
+    <w:p>
+      <w:pPr>
+        <w:rPr>
+          <w:sz w:val="26"/>
+          <w:szCs w:val="26"/>
+          <w:lang w:val="es-ES"/>
+        </w:rPr>
+      </w:pPr>
+      <w:r>
+        <w:rPr>
+          <w:sz w:val="26"/>
+          <w:szCs w:val="26"/>
+          <w:lang w:val="es-ES"/>
+        </w:rPr>
+        <w:t xml:space="preserve">    </w:t>
+      </w:r>
+    </w:p>
+    <w:p>
+      <w:pPr>
+        <w:rPr>
+          <w:sz w:val="26"/>
+          <w:szCs w:val="26"/>
+          <w:lang w:val="es-ES"/>
+        </w:rPr>
+      </w:pPr>
+      <w:r>
+        <w:rPr>
+          <w:sz w:val="26"/>
+          <w:szCs w:val="26"/>
+          <w:lang w:val="es-ES"/>
+        </w:rPr>
+        <w:t>}</w:t>
       </w:r>
     </w:p>
     <w:sectPr>

</xml_diff>

<commit_message>
Nueva versión Arduino (solucion errores)
</commit_message>
<xml_diff>
--- a/Informe de avances - Parcial 2.docx
+++ b/Informe de avances - Parcial 2.docx
@@ -494,7 +494,7 @@
           <w:rFonts w:ascii="Times New Roman" w:eastAsia="Times New Roman" w:hAnsi="Times New Roman" w:cs="Times New Roman"/>
           <w:sz w:val="24"/>
           <w:szCs w:val="24"/>
-          <w:lang w:val="es-CO"/>
+          <w:lang w:val="en-US"/>
         </w:rPr>
       </w:pPr>
       <w:r>
@@ -514,7 +514,7 @@
           <w:color w:val="000000"/>
           <w:sz w:val="26"/>
           <w:szCs w:val="26"/>
-          <w:lang w:val="es-CO"/>
+          <w:lang w:val="en-US"/>
         </w:rPr>
         <w:t>pinMode</w:t>
       </w:r>
@@ -525,9 +525,137 @@
           <w:color w:val="000000"/>
           <w:sz w:val="26"/>
           <w:szCs w:val="26"/>
-          <w:lang w:val="es-CO"/>
+          <w:lang w:val="en-US"/>
         </w:rPr>
         <w:t>(2,OUTPUT);</w:t>
+      </w:r>
+    </w:p>
+    <w:p>
+      <w:pPr>
+        <w:spacing w:line="240" w:lineRule="auto"/>
+        <w:rPr>
+          <w:rFonts w:ascii="Times New Roman" w:eastAsia="Times New Roman" w:hAnsi="Times New Roman" w:cs="Times New Roman"/>
+          <w:sz w:val="24"/>
+          <w:szCs w:val="24"/>
+          <w:lang w:val="en-US"/>
+        </w:rPr>
+      </w:pPr>
+    </w:p>
+    <w:p>
+      <w:pPr>
+        <w:spacing w:line="240" w:lineRule="auto"/>
+        <w:rPr>
+          <w:rFonts w:ascii="Times New Roman" w:eastAsia="Times New Roman" w:hAnsi="Times New Roman" w:cs="Times New Roman"/>
+          <w:sz w:val="24"/>
+          <w:szCs w:val="24"/>
+          <w:lang w:val="en-US"/>
+        </w:rPr>
+      </w:pPr>
+      <w:r>
+        <w:rPr>
+          <w:rFonts w:eastAsia="Times New Roman"/>
+          <w:color w:val="000000"/>
+          <w:sz w:val="26"/>
+          <w:szCs w:val="26"/>
+          <w:lang w:val="en-US"/>
+        </w:rPr>
+        <w:t>}</w:t>
+      </w:r>
+    </w:p>
+    <w:p>
+      <w:pPr>
+        <w:spacing w:line="240" w:lineRule="auto"/>
+        <w:rPr>
+          <w:rFonts w:ascii="Times New Roman" w:eastAsia="Times New Roman" w:hAnsi="Times New Roman" w:cs="Times New Roman"/>
+          <w:sz w:val="24"/>
+          <w:szCs w:val="24"/>
+          <w:lang w:val="en-US"/>
+        </w:rPr>
+      </w:pPr>
+    </w:p>
+    <w:p>
+      <w:pPr>
+        <w:spacing w:line="240" w:lineRule="auto"/>
+        <w:rPr>
+          <w:rFonts w:ascii="Times New Roman" w:eastAsia="Times New Roman" w:hAnsi="Times New Roman" w:cs="Times New Roman"/>
+          <w:sz w:val="24"/>
+          <w:szCs w:val="24"/>
+          <w:lang w:val="en-US"/>
+        </w:rPr>
+      </w:pPr>
+      <w:r>
+        <w:rPr>
+          <w:rFonts w:eastAsia="Times New Roman"/>
+          <w:color w:val="000000"/>
+          <w:sz w:val="26"/>
+          <w:szCs w:val="26"/>
+          <w:lang w:val="en-US"/>
+        </w:rPr>
+        <w:t>void loop()</w:t>
+      </w:r>
+    </w:p>
+    <w:p>
+      <w:pPr>
+        <w:spacing w:line="240" w:lineRule="auto"/>
+        <w:rPr>
+          <w:rFonts w:ascii="Times New Roman" w:eastAsia="Times New Roman" w:hAnsi="Times New Roman" w:cs="Times New Roman"/>
+          <w:sz w:val="24"/>
+          <w:szCs w:val="24"/>
+          <w:lang w:val="en-US"/>
+        </w:rPr>
+      </w:pPr>
+      <w:r>
+        <w:rPr>
+          <w:rFonts w:eastAsia="Times New Roman"/>
+          <w:color w:val="000000"/>
+          <w:sz w:val="26"/>
+          <w:szCs w:val="26"/>
+          <w:lang w:val="en-US"/>
+        </w:rPr>
+        <w:t>{</w:t>
+      </w:r>
+    </w:p>
+    <w:p>
+      <w:pPr>
+        <w:spacing w:line="240" w:lineRule="auto"/>
+        <w:rPr>
+          <w:rFonts w:ascii="Times New Roman" w:eastAsia="Times New Roman" w:hAnsi="Times New Roman" w:cs="Times New Roman"/>
+          <w:sz w:val="24"/>
+          <w:szCs w:val="24"/>
+          <w:lang w:val="en-US"/>
+        </w:rPr>
+      </w:pPr>
+      <w:r>
+        <w:rPr>
+          <w:rFonts w:eastAsia="Times New Roman"/>
+          <w:color w:val="000000"/>
+          <w:sz w:val="26"/>
+          <w:szCs w:val="26"/>
+          <w:lang w:val="en-US"/>
+        </w:rPr>
+        <w:t>  if (</w:t>
+      </w:r>
+      <w:proofErr w:type="spellStart"/>
+      <w:r>
+        <w:rPr>
+          <w:rFonts w:eastAsia="Times New Roman"/>
+          <w:color w:val="000000"/>
+          <w:sz w:val="26"/>
+          <w:szCs w:val="26"/>
+          <w:lang w:val="en-US"/>
+        </w:rPr>
+        <w:t>Serial.available</w:t>
+      </w:r>
+      <w:proofErr w:type="spellEnd"/>
+      <w:r>
+        <w:rPr>
+          <w:rFonts w:eastAsia="Times New Roman"/>
+          <w:color w:val="000000"/>
+          <w:sz w:val="26"/>
+          <w:szCs w:val="26"/>
+          <w:lang w:val="en-US"/>
+        </w:rPr>
+        <w:t>()&gt;0){</w:t>
       </w:r>
     </w:p>
     <w:p>
@@ -540,197 +668,13 @@
           <w:lang w:val="es-CO"/>
         </w:rPr>
       </w:pPr>
-    </w:p>
-    <w:p>
-      <w:pPr>
-        <w:spacing w:line="240" w:lineRule="auto"/>
-        <w:rPr>
-          <w:rFonts w:ascii="Times New Roman" w:eastAsia="Times New Roman" w:hAnsi="Times New Roman" w:cs="Times New Roman"/>
-          <w:sz w:val="24"/>
-          <w:szCs w:val="24"/>
-          <w:lang w:val="es-CO"/>
-        </w:rPr>
-      </w:pPr>
       <w:r>
         <w:rPr>
           <w:rFonts w:eastAsia="Times New Roman"/>
           <w:color w:val="000000"/>
           <w:sz w:val="26"/>
           <w:szCs w:val="26"/>
-          <w:lang w:val="es-CO"/>
-        </w:rPr>
-        <w:t>}</w:t>
-      </w:r>
-    </w:p>
-    <w:p>
-      <w:pPr>
-        <w:spacing w:line="240" w:lineRule="auto"/>
-        <w:rPr>
-          <w:rFonts w:ascii="Times New Roman" w:eastAsia="Times New Roman" w:hAnsi="Times New Roman" w:cs="Times New Roman"/>
-          <w:sz w:val="24"/>
-          <w:szCs w:val="24"/>
-          <w:lang w:val="es-CO"/>
-        </w:rPr>
-      </w:pPr>
-    </w:p>
-    <w:p>
-      <w:pPr>
-        <w:spacing w:line="240" w:lineRule="auto"/>
-        <w:rPr>
-          <w:rFonts w:ascii="Times New Roman" w:eastAsia="Times New Roman" w:hAnsi="Times New Roman" w:cs="Times New Roman"/>
-          <w:sz w:val="24"/>
-          <w:szCs w:val="24"/>
-          <w:lang w:val="es-CO"/>
-        </w:rPr>
-      </w:pPr>
-      <w:proofErr w:type="spellStart"/>
-      <w:r>
-        <w:rPr>
-          <w:rFonts w:eastAsia="Times New Roman"/>
-          <w:color w:val="000000"/>
-          <w:sz w:val="26"/>
-          <w:szCs w:val="26"/>
-          <w:lang w:val="es-CO"/>
-        </w:rPr>
-        <w:t>void</w:t>
-      </w:r>
-      <w:proofErr w:type="spellEnd"/>
-      <w:r>
-        <w:rPr>
-          <w:rFonts w:eastAsia="Times New Roman"/>
-          <w:color w:val="000000"/>
-          <w:sz w:val="26"/>
-          <w:szCs w:val="26"/>
-          <w:lang w:val="es-CO"/>
-        </w:rPr>
-        <w:t xml:space="preserve"> </w:t>
-      </w:r>
-      <w:proofErr w:type="spellStart"/>
-      <w:r>
-        <w:rPr>
-          <w:rFonts w:eastAsia="Times New Roman"/>
-          <w:color w:val="000000"/>
-          <w:sz w:val="26"/>
-          <w:szCs w:val="26"/>
-          <w:lang w:val="es-CO"/>
-        </w:rPr>
-        <w:t>loop</w:t>
-      </w:r>
-      <w:proofErr w:type="spellEnd"/>
-      <w:r>
-        <w:rPr>
-          <w:rFonts w:eastAsia="Times New Roman"/>
-          <w:color w:val="000000"/>
-          <w:sz w:val="26"/>
-          <w:szCs w:val="26"/>
-          <w:lang w:val="es-CO"/>
-        </w:rPr>
-        <w:t>()</w:t>
-      </w:r>
-    </w:p>
-    <w:p>
-      <w:pPr>
-        <w:spacing w:line="240" w:lineRule="auto"/>
-        <w:rPr>
-          <w:rFonts w:ascii="Times New Roman" w:eastAsia="Times New Roman" w:hAnsi="Times New Roman" w:cs="Times New Roman"/>
-          <w:sz w:val="24"/>
-          <w:szCs w:val="24"/>
-          <w:lang w:val="es-CO"/>
-        </w:rPr>
-      </w:pPr>
-      <w:r>
-        <w:rPr>
-          <w:rFonts w:eastAsia="Times New Roman"/>
-          <w:color w:val="000000"/>
-          <w:sz w:val="26"/>
-          <w:szCs w:val="26"/>
-          <w:lang w:val="es-CO"/>
-        </w:rPr>
-        <w:t>{</w:t>
-      </w:r>
-    </w:p>
-    <w:p>
-      <w:pPr>
-        <w:spacing w:line="240" w:lineRule="auto"/>
-        <w:rPr>
-          <w:rFonts w:ascii="Times New Roman" w:eastAsia="Times New Roman" w:hAnsi="Times New Roman" w:cs="Times New Roman"/>
-          <w:sz w:val="24"/>
-          <w:szCs w:val="24"/>
-          <w:lang w:val="es-CO"/>
-        </w:rPr>
-      </w:pPr>
-      <w:r>
-        <w:rPr>
-          <w:rFonts w:eastAsia="Times New Roman"/>
-          <w:color w:val="000000"/>
-          <w:sz w:val="26"/>
-          <w:szCs w:val="26"/>
-          <w:lang w:val="es-CO"/>
-        </w:rPr>
-        <w:t>  </w:t>
-      </w:r>
-      <w:proofErr w:type="spellStart"/>
-      <w:r>
-        <w:rPr>
-          <w:rFonts w:eastAsia="Times New Roman"/>
-          <w:color w:val="000000"/>
-          <w:sz w:val="26"/>
-          <w:szCs w:val="26"/>
-          <w:lang w:val="es-CO"/>
-        </w:rPr>
-        <w:t>if</w:t>
-      </w:r>
-      <w:proofErr w:type="spellEnd"/>
-      <w:r>
-        <w:rPr>
-          <w:rFonts w:eastAsia="Times New Roman"/>
-          <w:color w:val="000000"/>
-          <w:sz w:val="26"/>
-          <w:szCs w:val="26"/>
-          <w:lang w:val="es-CO"/>
-        </w:rPr>
-        <w:t xml:space="preserve"> (</w:t>
-      </w:r>
-      <w:proofErr w:type="spellStart"/>
-      <w:r>
-        <w:rPr>
-          <w:rFonts w:eastAsia="Times New Roman"/>
-          <w:color w:val="000000"/>
-          <w:sz w:val="26"/>
-          <w:szCs w:val="26"/>
-          <w:lang w:val="es-CO"/>
-        </w:rPr>
-        <w:t>Serial.available</w:t>
-      </w:r>
-      <w:proofErr w:type="spellEnd"/>
-      <w:r>
-        <w:rPr>
-          <w:rFonts w:eastAsia="Times New Roman"/>
-          <w:color w:val="000000"/>
-          <w:sz w:val="26"/>
-          <w:szCs w:val="26"/>
-          <w:lang w:val="es-CO"/>
-        </w:rPr>
-        <w:t>()&gt;0){</w:t>
-      </w:r>
-    </w:p>
-    <w:p>
-      <w:pPr>
-        <w:spacing w:line="240" w:lineRule="auto"/>
-        <w:rPr>
-          <w:rFonts w:ascii="Times New Roman" w:eastAsia="Times New Roman" w:hAnsi="Times New Roman" w:cs="Times New Roman"/>
-          <w:sz w:val="24"/>
-          <w:szCs w:val="24"/>
-          <w:lang w:val="es-CO"/>
-        </w:rPr>
-      </w:pPr>
-      <w:r>
-        <w:rPr>
-          <w:rFonts w:eastAsia="Times New Roman"/>
-          <w:color w:val="000000"/>
-          <w:sz w:val="26"/>
-          <w:szCs w:val="26"/>
-          <w:lang w:val="es-CO"/>
+          <w:lang w:val="en-US"/>
         </w:rPr>
         <w:t>  </w:t>
       </w:r>
@@ -1483,60 +1427,32 @@
         <w:rPr>
           <w:sz w:val="26"/>
           <w:szCs w:val="26"/>
-          <w:lang w:val="es-CO"/>
-        </w:rPr>
-      </w:pPr>
-      <w:proofErr w:type="spellStart"/>
-      <w:r>
-        <w:rPr>
-          <w:sz w:val="26"/>
-          <w:szCs w:val="26"/>
-          <w:lang w:val="es-CO"/>
+          <w:lang w:val="en-US"/>
+        </w:rPr>
+      </w:pPr>
+      <w:r>
+        <w:rPr>
+          <w:sz w:val="26"/>
+          <w:szCs w:val="26"/>
+          <w:lang w:val="en-US"/>
         </w:rPr>
         <w:lastRenderedPageBreak/>
-        <w:t>void</w:t>
-      </w:r>
-      <w:proofErr w:type="spellEnd"/>
-      <w:r>
-        <w:rPr>
-          <w:sz w:val="26"/>
-          <w:szCs w:val="26"/>
-          <w:lang w:val="es-CO"/>
-        </w:rPr>
-        <w:t xml:space="preserve"> </w:t>
-      </w:r>
-      <w:proofErr w:type="spellStart"/>
-      <w:r>
-        <w:rPr>
-          <w:sz w:val="26"/>
-          <w:szCs w:val="26"/>
-          <w:lang w:val="es-CO"/>
-        </w:rPr>
-        <w:t>setup</w:t>
-      </w:r>
-      <w:proofErr w:type="spellEnd"/>
-      <w:r>
-        <w:rPr>
-          <w:sz w:val="26"/>
-          <w:szCs w:val="26"/>
-          <w:lang w:val="es-CO"/>
-        </w:rPr>
-        <w:t>(){</w:t>
-      </w:r>
-    </w:p>
-    <w:p>
-      <w:pPr>
-        <w:rPr>
-          <w:sz w:val="26"/>
-          <w:szCs w:val="26"/>
-          <w:lang w:val="es-ES"/>
-        </w:rPr>
-      </w:pPr>
-      <w:r>
-        <w:rPr>
-          <w:sz w:val="26"/>
-          <w:szCs w:val="26"/>
-          <w:lang w:val="es-CO"/>
+        <w:t>void setup(){</w:t>
+      </w:r>
+    </w:p>
+    <w:p>
+      <w:pPr>
+        <w:rPr>
+          <w:sz w:val="26"/>
+          <w:szCs w:val="26"/>
+          <w:lang w:val="es-ES"/>
+        </w:rPr>
+      </w:pPr>
+      <w:r>
+        <w:rPr>
+          <w:sz w:val="26"/>
+          <w:szCs w:val="26"/>
+          <w:lang w:val="en-US"/>
         </w:rPr>
         <w:t xml:space="preserve">  </w:t>
       </w:r>
@@ -1717,7 +1633,7 @@
         <w:rPr>
           <w:sz w:val="26"/>
           <w:szCs w:val="26"/>
-          <w:lang w:val="es-CO"/>
+          <w:lang w:val="en-US"/>
         </w:rPr>
       </w:pPr>
       <w:r>
@@ -1733,7 +1649,7 @@
         <w:rPr>
           <w:sz w:val="26"/>
           <w:szCs w:val="26"/>
-          <w:lang w:val="es-CO"/>
+          <w:lang w:val="en-US"/>
         </w:rPr>
         <w:t>digitalWrite</w:t>
       </w:r>
@@ -1742,7 +1658,7 @@
         <w:rPr>
           <w:sz w:val="26"/>
           <w:szCs w:val="26"/>
-          <w:lang w:val="es-CO"/>
+          <w:lang w:val="en-US"/>
         </w:rPr>
         <w:t>(2,1);</w:t>
       </w:r>
@@ -1752,14 +1668,14 @@
         <w:rPr>
           <w:sz w:val="26"/>
           <w:szCs w:val="26"/>
-          <w:lang w:val="es-CO"/>
-        </w:rPr>
-      </w:pPr>
-      <w:r>
-        <w:rPr>
-          <w:sz w:val="26"/>
-          <w:szCs w:val="26"/>
-          <w:lang w:val="es-CO"/>
+          <w:lang w:val="en-US"/>
+        </w:rPr>
+      </w:pPr>
+      <w:r>
+        <w:rPr>
+          <w:sz w:val="26"/>
+          <w:szCs w:val="26"/>
+          <w:lang w:val="en-US"/>
         </w:rPr>
         <w:t xml:space="preserve">  }</w:t>
       </w:r>
@@ -1769,23 +1685,23 @@
         <w:rPr>
           <w:sz w:val="26"/>
           <w:szCs w:val="26"/>
-          <w:lang w:val="es-CO"/>
-        </w:rPr>
-      </w:pPr>
-    </w:p>
-    <w:p>
-      <w:pPr>
-        <w:rPr>
-          <w:sz w:val="26"/>
-          <w:szCs w:val="26"/>
-          <w:lang w:val="es-CO"/>
-        </w:rPr>
-      </w:pPr>
-      <w:r>
-        <w:rPr>
-          <w:sz w:val="26"/>
-          <w:szCs w:val="26"/>
-          <w:lang w:val="es-CO"/>
+          <w:lang w:val="en-US"/>
+        </w:rPr>
+      </w:pPr>
+    </w:p>
+    <w:p>
+      <w:pPr>
+        <w:rPr>
+          <w:sz w:val="26"/>
+          <w:szCs w:val="26"/>
+          <w:lang w:val="en-US"/>
+        </w:rPr>
+      </w:pPr>
+      <w:r>
+        <w:rPr>
+          <w:sz w:val="26"/>
+          <w:szCs w:val="26"/>
+          <w:lang w:val="en-US"/>
         </w:rPr>
         <w:t>}</w:t>
       </w:r>
@@ -1795,68 +1711,40 @@
         <w:rPr>
           <w:sz w:val="26"/>
           <w:szCs w:val="26"/>
-          <w:lang w:val="es-CO"/>
-        </w:rPr>
-      </w:pPr>
-    </w:p>
-    <w:p>
-      <w:pPr>
-        <w:rPr>
-          <w:sz w:val="26"/>
-          <w:szCs w:val="26"/>
-          <w:lang w:val="es-CO"/>
-        </w:rPr>
-      </w:pPr>
-      <w:proofErr w:type="spellStart"/>
-      <w:r>
-        <w:rPr>
-          <w:sz w:val="26"/>
-          <w:szCs w:val="26"/>
-          <w:lang w:val="es-CO"/>
-        </w:rPr>
-        <w:t>void</w:t>
-      </w:r>
-      <w:proofErr w:type="spellEnd"/>
-      <w:r>
-        <w:rPr>
-          <w:sz w:val="26"/>
-          <w:szCs w:val="26"/>
-          <w:lang w:val="es-CO"/>
-        </w:rPr>
-        <w:t xml:space="preserve"> </w:t>
-      </w:r>
-      <w:proofErr w:type="spellStart"/>
-      <w:r>
-        <w:rPr>
-          <w:sz w:val="26"/>
-          <w:szCs w:val="26"/>
-          <w:lang w:val="es-CO"/>
-        </w:rPr>
-        <w:t>loop</w:t>
-      </w:r>
-      <w:proofErr w:type="spellEnd"/>
-      <w:r>
-        <w:rPr>
-          <w:sz w:val="26"/>
-          <w:szCs w:val="26"/>
-          <w:lang w:val="es-CO"/>
-        </w:rPr>
-        <w:t>()</w:t>
-      </w:r>
-    </w:p>
-    <w:p>
-      <w:pPr>
-        <w:rPr>
-          <w:sz w:val="26"/>
-          <w:szCs w:val="26"/>
-          <w:lang w:val="es-CO"/>
-        </w:rPr>
-      </w:pPr>
-      <w:r>
-        <w:rPr>
-          <w:sz w:val="26"/>
-          <w:szCs w:val="26"/>
-          <w:lang w:val="es-CO"/>
+          <w:lang w:val="en-US"/>
+        </w:rPr>
+      </w:pPr>
+    </w:p>
+    <w:p>
+      <w:pPr>
+        <w:rPr>
+          <w:sz w:val="26"/>
+          <w:szCs w:val="26"/>
+          <w:lang w:val="en-US"/>
+        </w:rPr>
+      </w:pPr>
+      <w:r>
+        <w:rPr>
+          <w:sz w:val="26"/>
+          <w:szCs w:val="26"/>
+          <w:lang w:val="en-US"/>
+        </w:rPr>
+        <w:t>void loop()</w:t>
+      </w:r>
+    </w:p>
+    <w:p>
+      <w:pPr>
+        <w:rPr>
+          <w:sz w:val="26"/>
+          <w:szCs w:val="26"/>
+          <w:lang w:val="en-US"/>
+        </w:rPr>
+      </w:pPr>
+      <w:r>
+        <w:rPr>
+          <w:sz w:val="26"/>
+          <w:szCs w:val="26"/>
+          <w:lang w:val="en-US"/>
         </w:rPr>
         <w:t>{</w:t>
       </w:r>
@@ -1866,41 +1754,23 @@
         <w:rPr>
           <w:sz w:val="26"/>
           <w:szCs w:val="26"/>
-          <w:lang w:val="es-CO"/>
-        </w:rPr>
-      </w:pPr>
-      <w:r>
-        <w:rPr>
-          <w:sz w:val="26"/>
-          <w:szCs w:val="26"/>
-          <w:lang w:val="es-CO"/>
-        </w:rPr>
-        <w:t xml:space="preserve">  </w:t>
-      </w:r>
-      <w:proofErr w:type="spellStart"/>
-      <w:r>
-        <w:rPr>
-          <w:sz w:val="26"/>
-          <w:szCs w:val="26"/>
-          <w:lang w:val="es-CO"/>
-        </w:rPr>
-        <w:t>if</w:t>
-      </w:r>
-      <w:proofErr w:type="spellEnd"/>
-      <w:r>
-        <w:rPr>
-          <w:sz w:val="26"/>
-          <w:szCs w:val="26"/>
-          <w:lang w:val="es-CO"/>
-        </w:rPr>
-        <w:t xml:space="preserve"> (</w:t>
-      </w:r>
-      <w:proofErr w:type="spellStart"/>
-      <w:r>
-        <w:rPr>
-          <w:sz w:val="26"/>
-          <w:szCs w:val="26"/>
-          <w:lang w:val="es-CO"/>
+          <w:lang w:val="en-US"/>
+        </w:rPr>
+      </w:pPr>
+      <w:r>
+        <w:rPr>
+          <w:sz w:val="26"/>
+          <w:szCs w:val="26"/>
+          <w:lang w:val="en-US"/>
+        </w:rPr>
+        <w:t xml:space="preserve">  if (</w:t>
+      </w:r>
+      <w:proofErr w:type="spellStart"/>
+      <w:r>
+        <w:rPr>
+          <w:sz w:val="26"/>
+          <w:szCs w:val="26"/>
+          <w:lang w:val="en-US"/>
         </w:rPr>
         <w:t>Serial.available</w:t>
       </w:r>
@@ -1909,7 +1779,7 @@
         <w:rPr>
           <w:sz w:val="26"/>
           <w:szCs w:val="26"/>
-          <w:lang w:val="es-CO"/>
+          <w:lang w:val="en-US"/>
         </w:rPr>
         <w:t>()&gt;0){</w:t>
       </w:r>
@@ -1926,7 +1796,7 @@
         <w:rPr>
           <w:sz w:val="26"/>
           <w:szCs w:val="26"/>
-          <w:lang w:val="es-CO"/>
+          <w:lang w:val="en-US"/>
         </w:rPr>
         <w:t xml:space="preserve">  </w:t>
       </w:r>
@@ -2940,59 +2810,31 @@
         <w:rPr>
           <w:sz w:val="26"/>
           <w:szCs w:val="26"/>
-          <w:lang w:val="es-CO"/>
-        </w:rPr>
-      </w:pPr>
-      <w:proofErr w:type="spellStart"/>
-      <w:r>
-        <w:rPr>
-          <w:sz w:val="26"/>
-          <w:szCs w:val="26"/>
-          <w:lang w:val="es-CO"/>
-        </w:rPr>
-        <w:t>void</w:t>
-      </w:r>
-      <w:proofErr w:type="spellEnd"/>
-      <w:r>
-        <w:rPr>
-          <w:sz w:val="26"/>
-          <w:szCs w:val="26"/>
-          <w:lang w:val="es-CO"/>
-        </w:rPr>
-        <w:t xml:space="preserve"> </w:t>
-      </w:r>
-      <w:proofErr w:type="spellStart"/>
-      <w:r>
-        <w:rPr>
-          <w:sz w:val="26"/>
-          <w:szCs w:val="26"/>
-          <w:lang w:val="es-CO"/>
-        </w:rPr>
-        <w:t>loop</w:t>
-      </w:r>
-      <w:proofErr w:type="spellEnd"/>
-      <w:r>
-        <w:rPr>
-          <w:sz w:val="26"/>
-          <w:szCs w:val="26"/>
-          <w:lang w:val="es-CO"/>
-        </w:rPr>
-        <w:t>()</w:t>
-      </w:r>
-    </w:p>
-    <w:p>
-      <w:pPr>
-        <w:rPr>
-          <w:sz w:val="26"/>
-          <w:szCs w:val="26"/>
-          <w:lang w:val="es-CO"/>
-        </w:rPr>
-      </w:pPr>
-      <w:r>
-        <w:rPr>
-          <w:sz w:val="26"/>
-          <w:szCs w:val="26"/>
-          <w:lang w:val="es-CO"/>
+          <w:lang w:val="en-US"/>
+        </w:rPr>
+      </w:pPr>
+      <w:r>
+        <w:rPr>
+          <w:sz w:val="26"/>
+          <w:szCs w:val="26"/>
+          <w:lang w:val="en-US"/>
+        </w:rPr>
+        <w:t>void loop()</w:t>
+      </w:r>
+    </w:p>
+    <w:p>
+      <w:pPr>
+        <w:rPr>
+          <w:sz w:val="26"/>
+          <w:szCs w:val="26"/>
+          <w:lang w:val="en-US"/>
+        </w:rPr>
+      </w:pPr>
+      <w:r>
+        <w:rPr>
+          <w:sz w:val="26"/>
+          <w:szCs w:val="26"/>
+          <w:lang w:val="en-US"/>
         </w:rPr>
         <w:t>{</w:t>
       </w:r>
@@ -3002,14 +2844,14 @@
         <w:rPr>
           <w:sz w:val="26"/>
           <w:szCs w:val="26"/>
-          <w:lang w:val="es-CO"/>
-        </w:rPr>
-      </w:pPr>
-      <w:r>
-        <w:rPr>
-          <w:sz w:val="26"/>
-          <w:szCs w:val="26"/>
-          <w:lang w:val="es-CO"/>
+          <w:lang w:val="en-US"/>
+        </w:rPr>
+      </w:pPr>
+      <w:r>
+        <w:rPr>
+          <w:sz w:val="26"/>
+          <w:szCs w:val="26"/>
+          <w:lang w:val="en-US"/>
         </w:rPr>
         <w:t xml:space="preserve">  /*</w:t>
       </w:r>
@@ -3019,41 +2861,23 @@
         <w:rPr>
           <w:sz w:val="26"/>
           <w:szCs w:val="26"/>
-          <w:lang w:val="es-CO"/>
-        </w:rPr>
-      </w:pPr>
-      <w:r>
-        <w:rPr>
-          <w:sz w:val="26"/>
-          <w:szCs w:val="26"/>
-          <w:lang w:val="es-CO"/>
-        </w:rPr>
-        <w:t xml:space="preserve">  </w:t>
-      </w:r>
-      <w:proofErr w:type="spellStart"/>
-      <w:r>
-        <w:rPr>
-          <w:sz w:val="26"/>
-          <w:szCs w:val="26"/>
-          <w:lang w:val="es-CO"/>
-        </w:rPr>
-        <w:t>if</w:t>
-      </w:r>
-      <w:proofErr w:type="spellEnd"/>
-      <w:r>
-        <w:rPr>
-          <w:sz w:val="26"/>
-          <w:szCs w:val="26"/>
-          <w:lang w:val="es-CO"/>
-        </w:rPr>
-        <w:t xml:space="preserve"> (</w:t>
-      </w:r>
-      <w:proofErr w:type="spellStart"/>
-      <w:r>
-        <w:rPr>
-          <w:sz w:val="26"/>
-          <w:szCs w:val="26"/>
-          <w:lang w:val="es-CO"/>
+          <w:lang w:val="en-US"/>
+        </w:rPr>
+      </w:pPr>
+      <w:r>
+        <w:rPr>
+          <w:sz w:val="26"/>
+          <w:szCs w:val="26"/>
+          <w:lang w:val="en-US"/>
+        </w:rPr>
+        <w:t xml:space="preserve">  if (</w:t>
+      </w:r>
+      <w:proofErr w:type="spellStart"/>
+      <w:r>
+        <w:rPr>
+          <w:sz w:val="26"/>
+          <w:szCs w:val="26"/>
+          <w:lang w:val="en-US"/>
         </w:rPr>
         <w:t>Serial.available</w:t>
       </w:r>
@@ -3062,7 +2886,7 @@
         <w:rPr>
           <w:sz w:val="26"/>
           <w:szCs w:val="26"/>
-          <w:lang w:val="es-CO"/>
+          <w:lang w:val="en-US"/>
         </w:rPr>
         <w:t>()&gt;0){</w:t>
       </w:r>
@@ -3079,7 +2903,7 @@
         <w:rPr>
           <w:sz w:val="26"/>
           <w:szCs w:val="26"/>
-          <w:lang w:val="es-CO"/>
+          <w:lang w:val="en-US"/>
         </w:rPr>
         <w:t xml:space="preserve">  </w:t>
       </w:r>
@@ -4194,59 +4018,31 @@
         <w:rPr>
           <w:sz w:val="26"/>
           <w:szCs w:val="26"/>
-          <w:lang w:val="es-CO"/>
-        </w:rPr>
-      </w:pPr>
-      <w:proofErr w:type="spellStart"/>
-      <w:r>
-        <w:rPr>
-          <w:sz w:val="26"/>
-          <w:szCs w:val="26"/>
-          <w:lang w:val="es-CO"/>
-        </w:rPr>
-        <w:t>void</w:t>
-      </w:r>
-      <w:proofErr w:type="spellEnd"/>
-      <w:r>
-        <w:rPr>
-          <w:sz w:val="26"/>
-          <w:szCs w:val="26"/>
-          <w:lang w:val="es-CO"/>
-        </w:rPr>
-        <w:t xml:space="preserve"> </w:t>
-      </w:r>
-      <w:proofErr w:type="spellStart"/>
-      <w:r>
-        <w:rPr>
-          <w:sz w:val="26"/>
-          <w:szCs w:val="26"/>
-          <w:lang w:val="es-CO"/>
-        </w:rPr>
-        <w:t>loop</w:t>
-      </w:r>
-      <w:proofErr w:type="spellEnd"/>
-      <w:r>
-        <w:rPr>
-          <w:sz w:val="26"/>
-          <w:szCs w:val="26"/>
-          <w:lang w:val="es-CO"/>
-        </w:rPr>
-        <w:t>()</w:t>
-      </w:r>
-    </w:p>
-    <w:p>
-      <w:pPr>
-        <w:rPr>
-          <w:sz w:val="26"/>
-          <w:szCs w:val="26"/>
-          <w:lang w:val="es-CO"/>
-        </w:rPr>
-      </w:pPr>
-      <w:r>
-        <w:rPr>
-          <w:sz w:val="26"/>
-          <w:szCs w:val="26"/>
-          <w:lang w:val="es-CO"/>
+          <w:lang w:val="en-US"/>
+        </w:rPr>
+      </w:pPr>
+      <w:r>
+        <w:rPr>
+          <w:sz w:val="26"/>
+          <w:szCs w:val="26"/>
+          <w:lang w:val="en-US"/>
+        </w:rPr>
+        <w:t>void loop()</w:t>
+      </w:r>
+    </w:p>
+    <w:p>
+      <w:pPr>
+        <w:rPr>
+          <w:sz w:val="26"/>
+          <w:szCs w:val="26"/>
+          <w:lang w:val="en-US"/>
+        </w:rPr>
+      </w:pPr>
+      <w:r>
+        <w:rPr>
+          <w:sz w:val="26"/>
+          <w:szCs w:val="26"/>
+          <w:lang w:val="en-US"/>
         </w:rPr>
         <w:t>{</w:t>
       </w:r>
@@ -4256,14 +4052,14 @@
         <w:rPr>
           <w:sz w:val="26"/>
           <w:szCs w:val="26"/>
-          <w:lang w:val="es-CO"/>
-        </w:rPr>
-      </w:pPr>
-      <w:r>
-        <w:rPr>
-          <w:sz w:val="26"/>
-          <w:szCs w:val="26"/>
-          <w:lang w:val="es-CO"/>
+          <w:lang w:val="en-US"/>
+        </w:rPr>
+      </w:pPr>
+      <w:r>
+        <w:rPr>
+          <w:sz w:val="26"/>
+          <w:szCs w:val="26"/>
+          <w:lang w:val="en-US"/>
         </w:rPr>
         <w:t xml:space="preserve">  /*</w:t>
       </w:r>
@@ -4273,41 +4069,23 @@
         <w:rPr>
           <w:sz w:val="26"/>
           <w:szCs w:val="26"/>
-          <w:lang w:val="es-CO"/>
-        </w:rPr>
-      </w:pPr>
-      <w:r>
-        <w:rPr>
-          <w:sz w:val="26"/>
-          <w:szCs w:val="26"/>
-          <w:lang w:val="es-CO"/>
-        </w:rPr>
-        <w:t xml:space="preserve">  </w:t>
-      </w:r>
-      <w:proofErr w:type="spellStart"/>
-      <w:r>
-        <w:rPr>
-          <w:sz w:val="26"/>
-          <w:szCs w:val="26"/>
-          <w:lang w:val="es-CO"/>
-        </w:rPr>
-        <w:t>if</w:t>
-      </w:r>
-      <w:proofErr w:type="spellEnd"/>
-      <w:r>
-        <w:rPr>
-          <w:sz w:val="26"/>
-          <w:szCs w:val="26"/>
-          <w:lang w:val="es-CO"/>
-        </w:rPr>
-        <w:t xml:space="preserve"> (</w:t>
-      </w:r>
-      <w:proofErr w:type="spellStart"/>
-      <w:r>
-        <w:rPr>
-          <w:sz w:val="26"/>
-          <w:szCs w:val="26"/>
-          <w:lang w:val="es-CO"/>
+          <w:lang w:val="en-US"/>
+        </w:rPr>
+      </w:pPr>
+      <w:r>
+        <w:rPr>
+          <w:sz w:val="26"/>
+          <w:szCs w:val="26"/>
+          <w:lang w:val="en-US"/>
+        </w:rPr>
+        <w:t xml:space="preserve">  if (</w:t>
+      </w:r>
+      <w:proofErr w:type="spellStart"/>
+      <w:r>
+        <w:rPr>
+          <w:sz w:val="26"/>
+          <w:szCs w:val="26"/>
+          <w:lang w:val="en-US"/>
         </w:rPr>
         <w:t>Serial.available</w:t>
       </w:r>
@@ -4316,7 +4094,7 @@
         <w:rPr>
           <w:sz w:val="26"/>
           <w:szCs w:val="26"/>
-          <w:lang w:val="es-CO"/>
+          <w:lang w:val="en-US"/>
         </w:rPr>
         <w:t>()&gt;0){</w:t>
       </w:r>
@@ -4333,7 +4111,7 @@
         <w:rPr>
           <w:sz w:val="26"/>
           <w:szCs w:val="26"/>
-          <w:lang w:val="es-CO"/>
+          <w:lang w:val="en-US"/>
         </w:rPr>
         <w:t xml:space="preserve">  </w:t>
       </w:r>
@@ -5297,59 +5075,31 @@
         <w:rPr>
           <w:sz w:val="26"/>
           <w:szCs w:val="26"/>
-          <w:lang w:val="es-CO"/>
-        </w:rPr>
-      </w:pPr>
-      <w:proofErr w:type="spellStart"/>
-      <w:r>
-        <w:rPr>
-          <w:sz w:val="26"/>
-          <w:szCs w:val="26"/>
-          <w:lang w:val="es-CO"/>
-        </w:rPr>
-        <w:t>void</w:t>
-      </w:r>
-      <w:proofErr w:type="spellEnd"/>
-      <w:r>
-        <w:rPr>
-          <w:sz w:val="26"/>
-          <w:szCs w:val="26"/>
-          <w:lang w:val="es-CO"/>
-        </w:rPr>
-        <w:t xml:space="preserve"> </w:t>
-      </w:r>
-      <w:proofErr w:type="spellStart"/>
-      <w:r>
-        <w:rPr>
-          <w:sz w:val="26"/>
-          <w:szCs w:val="26"/>
-          <w:lang w:val="es-CO"/>
-        </w:rPr>
-        <w:t>loop</w:t>
-      </w:r>
-      <w:proofErr w:type="spellEnd"/>
-      <w:r>
-        <w:rPr>
-          <w:sz w:val="26"/>
-          <w:szCs w:val="26"/>
-          <w:lang w:val="es-CO"/>
-        </w:rPr>
-        <w:t>()</w:t>
-      </w:r>
-    </w:p>
-    <w:p>
-      <w:pPr>
-        <w:rPr>
-          <w:sz w:val="26"/>
-          <w:szCs w:val="26"/>
-          <w:lang w:val="es-CO"/>
-        </w:rPr>
-      </w:pPr>
-      <w:r>
-        <w:rPr>
-          <w:sz w:val="26"/>
-          <w:szCs w:val="26"/>
-          <w:lang w:val="es-CO"/>
+          <w:lang w:val="en-US"/>
+        </w:rPr>
+      </w:pPr>
+      <w:r>
+        <w:rPr>
+          <w:sz w:val="26"/>
+          <w:szCs w:val="26"/>
+          <w:lang w:val="en-US"/>
+        </w:rPr>
+        <w:t>void loop()</w:t>
+      </w:r>
+    </w:p>
+    <w:p>
+      <w:pPr>
+        <w:rPr>
+          <w:sz w:val="26"/>
+          <w:szCs w:val="26"/>
+          <w:lang w:val="en-US"/>
+        </w:rPr>
+      </w:pPr>
+      <w:r>
+        <w:rPr>
+          <w:sz w:val="26"/>
+          <w:szCs w:val="26"/>
+          <w:lang w:val="en-US"/>
         </w:rPr>
         <w:t>{</w:t>
       </w:r>
@@ -5359,14 +5109,14 @@
         <w:rPr>
           <w:sz w:val="26"/>
           <w:szCs w:val="26"/>
-          <w:lang w:val="es-CO"/>
-        </w:rPr>
-      </w:pPr>
-      <w:r>
-        <w:rPr>
-          <w:sz w:val="26"/>
-          <w:szCs w:val="26"/>
-          <w:lang w:val="es-CO"/>
+          <w:lang w:val="en-US"/>
+        </w:rPr>
+      </w:pPr>
+      <w:r>
+        <w:rPr>
+          <w:sz w:val="26"/>
+          <w:szCs w:val="26"/>
+          <w:lang w:val="en-US"/>
         </w:rPr>
         <w:t xml:space="preserve">  /*</w:t>
       </w:r>
@@ -5376,41 +5126,23 @@
         <w:rPr>
           <w:sz w:val="26"/>
           <w:szCs w:val="26"/>
-          <w:lang w:val="es-CO"/>
-        </w:rPr>
-      </w:pPr>
-      <w:r>
-        <w:rPr>
-          <w:sz w:val="26"/>
-          <w:szCs w:val="26"/>
-          <w:lang w:val="es-CO"/>
-        </w:rPr>
-        <w:t xml:space="preserve">  </w:t>
-      </w:r>
-      <w:proofErr w:type="spellStart"/>
-      <w:r>
-        <w:rPr>
-          <w:sz w:val="26"/>
-          <w:szCs w:val="26"/>
-          <w:lang w:val="es-CO"/>
-        </w:rPr>
-        <w:t>if</w:t>
-      </w:r>
-      <w:proofErr w:type="spellEnd"/>
-      <w:r>
-        <w:rPr>
-          <w:sz w:val="26"/>
-          <w:szCs w:val="26"/>
-          <w:lang w:val="es-CO"/>
-        </w:rPr>
-        <w:t xml:space="preserve"> (</w:t>
-      </w:r>
-      <w:proofErr w:type="spellStart"/>
-      <w:r>
-        <w:rPr>
-          <w:sz w:val="26"/>
-          <w:szCs w:val="26"/>
-          <w:lang w:val="es-CO"/>
+          <w:lang w:val="en-US"/>
+        </w:rPr>
+      </w:pPr>
+      <w:r>
+        <w:rPr>
+          <w:sz w:val="26"/>
+          <w:szCs w:val="26"/>
+          <w:lang w:val="en-US"/>
+        </w:rPr>
+        <w:t xml:space="preserve">  if (</w:t>
+      </w:r>
+      <w:proofErr w:type="spellStart"/>
+      <w:r>
+        <w:rPr>
+          <w:sz w:val="26"/>
+          <w:szCs w:val="26"/>
+          <w:lang w:val="en-US"/>
         </w:rPr>
         <w:t>Serial.available</w:t>
       </w:r>
@@ -5419,7 +5151,7 @@
         <w:rPr>
           <w:sz w:val="26"/>
           <w:szCs w:val="26"/>
-          <w:lang w:val="es-CO"/>
+          <w:lang w:val="en-US"/>
         </w:rPr>
         <w:t>()&gt;0){</w:t>
       </w:r>
@@ -5436,7 +5168,7 @@
         <w:rPr>
           <w:sz w:val="26"/>
           <w:szCs w:val="26"/>
-          <w:lang w:val="es-CO"/>
+          <w:lang w:val="en-US"/>
         </w:rPr>
         <w:t xml:space="preserve">  </w:t>
       </w:r>
@@ -7094,7 +6826,7 @@
         <w:rPr>
           <w:sz w:val="26"/>
           <w:szCs w:val="26"/>
-          <w:lang w:val="es-ES"/>
+          <w:lang w:val="en-US"/>
         </w:rPr>
       </w:pPr>
       <w:r>
@@ -7117,7 +6849,7 @@
         <w:rPr>
           <w:sz w:val="26"/>
           <w:szCs w:val="26"/>
-          <w:lang w:val="es-ES"/>
+          <w:lang w:val="en-US"/>
         </w:rPr>
         <w:t>red = *(*(*(</w:t>
       </w:r>
@@ -7126,7 +6858,7 @@
         <w:rPr>
           <w:sz w:val="26"/>
           <w:szCs w:val="26"/>
-          <w:lang w:val="es-ES"/>
+          <w:lang w:val="en-US"/>
         </w:rPr>
         <w:t>arreglo+a</w:t>
       </w:r>
@@ -7135,7 +6867,7 @@
         <w:rPr>
           <w:sz w:val="26"/>
           <w:szCs w:val="26"/>
-          <w:lang w:val="es-ES"/>
+          <w:lang w:val="en-US"/>
         </w:rPr>
         <w:t>)+b)+0);</w:t>
       </w:r>
@@ -7145,41 +6877,66 @@
         <w:rPr>
           <w:sz w:val="26"/>
           <w:szCs w:val="26"/>
-          <w:lang w:val="es-ES"/>
-        </w:rPr>
-      </w:pPr>
-      <w:r>
-        <w:rPr>
-          <w:sz w:val="26"/>
-          <w:szCs w:val="26"/>
-          <w:lang w:val="es-ES"/>
+          <w:lang w:val="en-US"/>
+        </w:rPr>
+      </w:pPr>
+      <w:r>
+        <w:rPr>
+          <w:sz w:val="26"/>
+          <w:szCs w:val="26"/>
+          <w:lang w:val="en-US"/>
+        </w:rPr>
+        <w:t xml:space="preserve">        green = *(*(*(</w:t>
+      </w:r>
+      <w:proofErr w:type="spellStart"/>
+      <w:r>
+        <w:rPr>
+          <w:sz w:val="26"/>
+          <w:szCs w:val="26"/>
+          <w:lang w:val="en-US"/>
+        </w:rPr>
+        <w:t>arreglo+a</w:t>
+      </w:r>
+      <w:proofErr w:type="spellEnd"/>
+      <w:r>
+        <w:rPr>
+          <w:sz w:val="26"/>
+          <w:szCs w:val="26"/>
+          <w:lang w:val="en-US"/>
+        </w:rPr>
+        <w:t>)+b)+1);</w:t>
+      </w:r>
+    </w:p>
+    <w:p>
+      <w:pPr>
+        <w:rPr>
+          <w:sz w:val="26"/>
+          <w:szCs w:val="26"/>
+          <w:lang w:val="en-US"/>
+        </w:rPr>
+      </w:pPr>
+      <w:r>
+        <w:rPr>
+          <w:sz w:val="26"/>
+          <w:szCs w:val="26"/>
+          <w:lang w:val="en-US"/>
         </w:rPr>
         <w:t xml:space="preserve">        </w:t>
       </w:r>
-      <w:proofErr w:type="spellStart"/>
-      <w:r>
-        <w:rPr>
-          <w:sz w:val="26"/>
-          <w:szCs w:val="26"/>
-          <w:lang w:val="es-ES"/>
-        </w:rPr>
-        <w:t>green</w:t>
-      </w:r>
-      <w:proofErr w:type="spellEnd"/>
-      <w:r>
-        <w:rPr>
-          <w:sz w:val="26"/>
-          <w:szCs w:val="26"/>
-          <w:lang w:val="es-ES"/>
-        </w:rPr>
-        <w:t xml:space="preserve"> = *(*(*(</w:t>
-      </w:r>
-      <w:proofErr w:type="spellStart"/>
-      <w:r>
-        <w:rPr>
-          <w:sz w:val="26"/>
-          <w:szCs w:val="26"/>
-          <w:lang w:val="es-ES"/>
+      <w:r>
+        <w:rPr>
+          <w:sz w:val="26"/>
+          <w:szCs w:val="26"/>
+          <w:lang w:val="en-US"/>
+        </w:rPr>
+        <w:t>blue = *(*(*(</w:t>
+      </w:r>
+      <w:proofErr w:type="spellStart"/>
+      <w:r>
+        <w:rPr>
+          <w:sz w:val="26"/>
+          <w:szCs w:val="26"/>
+          <w:lang w:val="en-US"/>
         </w:rPr>
         <w:t>arreglo+a</w:t>
       </w:r>
@@ -7188,34 +6945,9 @@
         <w:rPr>
           <w:sz w:val="26"/>
           <w:szCs w:val="26"/>
-          <w:lang w:val="es-ES"/>
-        </w:rPr>
-        <w:t>)+b)+1);</w:t>
-      </w:r>
-    </w:p>
-    <w:p>
-      <w:pPr>
-        <w:rPr>
-          <w:sz w:val="26"/>
-          <w:szCs w:val="26"/>
-          <w:lang w:val="en-US"/>
-        </w:rPr>
-      </w:pPr>
-      <w:r>
-        <w:rPr>
-          <w:sz w:val="26"/>
-          <w:szCs w:val="26"/>
-          <w:lang w:val="es-ES"/>
-        </w:rPr>
-        <w:t xml:space="preserve">        </w:t>
-      </w:r>
-      <w:r>
-        <w:rPr>
-          <w:sz w:val="26"/>
-          <w:szCs w:val="26"/>
-          <w:lang w:val="en-US"/>
-        </w:rPr>
-        <w:t>blue = *(*(*(arreglo+a)+b)+2);</w:t>
+          <w:lang w:val="en-US"/>
+        </w:rPr>
+        <w:t>)+b)+2);</w:t>
       </w:r>
     </w:p>
     <w:p>
@@ -9003,51 +8735,59 @@
         <w:rPr>
           <w:sz w:val="26"/>
           <w:szCs w:val="26"/>
-          <w:lang w:val="es-ES"/>
-        </w:rPr>
-      </w:pPr>
-      <w:proofErr w:type="spellStart"/>
-      <w:r>
-        <w:rPr>
-          <w:sz w:val="26"/>
-          <w:szCs w:val="26"/>
-          <w:lang w:val="es-ES"/>
-        </w:rPr>
-        <w:t>void</w:t>
-      </w:r>
-      <w:proofErr w:type="spellEnd"/>
-      <w:r>
-        <w:rPr>
-          <w:sz w:val="26"/>
-          <w:szCs w:val="26"/>
-          <w:lang w:val="es-ES"/>
-        </w:rPr>
-        <w:t xml:space="preserve"> salida(***</w:t>
-      </w:r>
-      <w:proofErr w:type="spellStart"/>
-      <w:r>
-        <w:rPr>
-          <w:sz w:val="26"/>
-          <w:szCs w:val="26"/>
-          <w:lang w:val="es-ES"/>
-        </w:rPr>
-        <w:t>int</w:t>
-      </w:r>
-      <w:proofErr w:type="spellEnd"/>
-      <w:r>
-        <w:rPr>
-          <w:sz w:val="26"/>
-          <w:szCs w:val="26"/>
-          <w:lang w:val="es-ES"/>
-        </w:rPr>
-        <w:t xml:space="preserve"> arreglo, </w:t>
-      </w:r>
-      <w:proofErr w:type="spellStart"/>
-      <w:r>
-        <w:rPr>
-          <w:sz w:val="26"/>
-          <w:szCs w:val="26"/>
-          <w:lang w:val="es-ES"/>
+          <w:lang w:val="en-US"/>
+        </w:rPr>
+      </w:pPr>
+      <w:r>
+        <w:rPr>
+          <w:sz w:val="26"/>
+          <w:szCs w:val="26"/>
+          <w:lang w:val="en-US"/>
+        </w:rPr>
+        <w:t xml:space="preserve">void </w:t>
+      </w:r>
+      <w:proofErr w:type="spellStart"/>
+      <w:r>
+        <w:rPr>
+          <w:sz w:val="26"/>
+          <w:szCs w:val="26"/>
+          <w:lang w:val="en-US"/>
+        </w:rPr>
+        <w:t>salida</w:t>
+      </w:r>
+      <w:proofErr w:type="spellEnd"/>
+      <w:r>
+        <w:rPr>
+          <w:sz w:val="26"/>
+          <w:szCs w:val="26"/>
+          <w:lang w:val="en-US"/>
+        </w:rPr>
+        <w:t xml:space="preserve">(***int </w:t>
+      </w:r>
+      <w:proofErr w:type="spellStart"/>
+      <w:r>
+        <w:rPr>
+          <w:sz w:val="26"/>
+          <w:szCs w:val="26"/>
+          <w:lang w:val="en-US"/>
+        </w:rPr>
+        <w:t>arreglo</w:t>
+      </w:r>
+      <w:proofErr w:type="spellEnd"/>
+      <w:r>
+        <w:rPr>
+          <w:sz w:val="26"/>
+          <w:szCs w:val="26"/>
+          <w:lang w:val="en-US"/>
+        </w:rPr>
+        <w:t xml:space="preserve">, </w:t>
+      </w:r>
+      <w:proofErr w:type="spellStart"/>
+      <w:r>
+        <w:rPr>
+          <w:sz w:val="26"/>
+          <w:szCs w:val="26"/>
+          <w:lang w:val="en-US"/>
         </w:rPr>
         <w:t>Adafruit_NeoPixel</w:t>
       </w:r>
@@ -9056,24 +8796,42 @@
         <w:rPr>
           <w:sz w:val="26"/>
           <w:szCs w:val="26"/>
-          <w:lang w:val="es-ES"/>
-        </w:rPr>
-        <w:t xml:space="preserve"> leds){</w:t>
-      </w:r>
-    </w:p>
-    <w:p>
-      <w:pPr>
-        <w:rPr>
-          <w:sz w:val="26"/>
-          <w:szCs w:val="26"/>
-          <w:lang w:val="es-ES"/>
-        </w:rPr>
-      </w:pPr>
-      <w:r>
-        <w:rPr>
-          <w:sz w:val="26"/>
-          <w:szCs w:val="26"/>
-          <w:lang w:val="es-ES"/>
+          <w:lang w:val="en-US"/>
+        </w:rPr>
+        <w:t xml:space="preserve"> </w:t>
+      </w:r>
+      <w:proofErr w:type="spellStart"/>
+      <w:r>
+        <w:rPr>
+          <w:sz w:val="26"/>
+          <w:szCs w:val="26"/>
+          <w:lang w:val="en-US"/>
+        </w:rPr>
+        <w:t>leds</w:t>
+      </w:r>
+      <w:proofErr w:type="spellEnd"/>
+      <w:r>
+        <w:rPr>
+          <w:sz w:val="26"/>
+          <w:szCs w:val="26"/>
+          <w:lang w:val="en-US"/>
+        </w:rPr>
+        <w:t>){</w:t>
+      </w:r>
+    </w:p>
+    <w:p>
+      <w:pPr>
+        <w:rPr>
+          <w:sz w:val="26"/>
+          <w:szCs w:val="26"/>
+          <w:lang w:val="en-US"/>
+        </w:rPr>
+      </w:pPr>
+      <w:r>
+        <w:rPr>
+          <w:sz w:val="26"/>
+          <w:szCs w:val="26"/>
+          <w:lang w:val="en-US"/>
         </w:rPr>
         <w:t xml:space="preserve">  </w:t>
       </w:r>
@@ -9083,41 +8841,23 @@
         <w:rPr>
           <w:sz w:val="26"/>
           <w:szCs w:val="26"/>
-          <w:lang w:val="es-ES"/>
-        </w:rPr>
-      </w:pPr>
-      <w:r>
-        <w:rPr>
-          <w:sz w:val="26"/>
-          <w:szCs w:val="26"/>
-          <w:lang w:val="es-ES"/>
-        </w:rPr>
-        <w:t xml:space="preserve">  </w:t>
-      </w:r>
-      <w:proofErr w:type="spellStart"/>
-      <w:r>
-        <w:rPr>
-          <w:sz w:val="26"/>
-          <w:szCs w:val="26"/>
-          <w:lang w:val="es-ES"/>
-        </w:rPr>
-        <w:t>int</w:t>
-      </w:r>
-      <w:proofErr w:type="spellEnd"/>
-      <w:r>
-        <w:rPr>
-          <w:sz w:val="26"/>
-          <w:szCs w:val="26"/>
-          <w:lang w:val="es-ES"/>
-        </w:rPr>
-        <w:t xml:space="preserve"> </w:t>
-      </w:r>
-      <w:proofErr w:type="spellStart"/>
-      <w:r>
-        <w:rPr>
-          <w:sz w:val="26"/>
-          <w:szCs w:val="26"/>
-          <w:lang w:val="es-ES"/>
+          <w:lang w:val="en-US"/>
+        </w:rPr>
+      </w:pPr>
+      <w:r>
+        <w:rPr>
+          <w:sz w:val="26"/>
+          <w:szCs w:val="26"/>
+          <w:lang w:val="en-US"/>
+        </w:rPr>
+        <w:t xml:space="preserve">  int </w:t>
+      </w:r>
+      <w:proofErr w:type="spellStart"/>
+      <w:r>
+        <w:rPr>
+          <w:sz w:val="26"/>
+          <w:szCs w:val="26"/>
+          <w:lang w:val="en-US"/>
         </w:rPr>
         <w:t>NumLed</w:t>
       </w:r>
@@ -9126,7 +8866,7 @@
         <w:rPr>
           <w:sz w:val="26"/>
           <w:szCs w:val="26"/>
-          <w:lang w:val="es-ES"/>
+          <w:lang w:val="en-US"/>
         </w:rPr>
         <w:t xml:space="preserve"> = 0;</w:t>
       </w:r>
@@ -9136,137 +8876,65 @@
         <w:rPr>
           <w:sz w:val="26"/>
           <w:szCs w:val="26"/>
-          <w:lang w:val="es-ES"/>
-        </w:rPr>
-      </w:pPr>
-      <w:r>
-        <w:rPr>
-          <w:sz w:val="26"/>
-          <w:szCs w:val="26"/>
-          <w:lang w:val="es-ES"/>
-        </w:rPr>
-        <w:t xml:space="preserve">  </w:t>
-      </w:r>
-      <w:proofErr w:type="spellStart"/>
-      <w:r>
-        <w:rPr>
-          <w:sz w:val="26"/>
-          <w:szCs w:val="26"/>
-          <w:lang w:val="es-ES"/>
-        </w:rPr>
-        <w:t>int</w:t>
-      </w:r>
-      <w:proofErr w:type="spellEnd"/>
-      <w:r>
-        <w:rPr>
-          <w:sz w:val="26"/>
-          <w:szCs w:val="26"/>
-          <w:lang w:val="es-ES"/>
-        </w:rPr>
-        <w:t xml:space="preserve"> red =0;</w:t>
-      </w:r>
-    </w:p>
-    <w:p>
-      <w:pPr>
-        <w:rPr>
-          <w:sz w:val="26"/>
-          <w:szCs w:val="26"/>
-          <w:lang w:val="es-ES"/>
-        </w:rPr>
-      </w:pPr>
-      <w:r>
-        <w:rPr>
-          <w:sz w:val="26"/>
-          <w:szCs w:val="26"/>
-          <w:lang w:val="es-ES"/>
-        </w:rPr>
-        <w:t xml:space="preserve">  </w:t>
-      </w:r>
-      <w:proofErr w:type="spellStart"/>
-      <w:r>
-        <w:rPr>
-          <w:sz w:val="26"/>
-          <w:szCs w:val="26"/>
-          <w:lang w:val="es-ES"/>
-        </w:rPr>
-        <w:t>int</w:t>
-      </w:r>
-      <w:proofErr w:type="spellEnd"/>
-      <w:r>
-        <w:rPr>
-          <w:sz w:val="26"/>
-          <w:szCs w:val="26"/>
-          <w:lang w:val="es-ES"/>
-        </w:rPr>
-        <w:t xml:space="preserve"> </w:t>
-      </w:r>
-      <w:proofErr w:type="spellStart"/>
-      <w:r>
-        <w:rPr>
-          <w:sz w:val="26"/>
-          <w:szCs w:val="26"/>
-          <w:lang w:val="es-ES"/>
-        </w:rPr>
-        <w:t>green</w:t>
-      </w:r>
-      <w:proofErr w:type="spellEnd"/>
-      <w:r>
-        <w:rPr>
-          <w:sz w:val="26"/>
-          <w:szCs w:val="26"/>
-          <w:lang w:val="es-ES"/>
-        </w:rPr>
-        <w:t xml:space="preserve"> =0;</w:t>
-      </w:r>
-    </w:p>
-    <w:p>
-      <w:pPr>
-        <w:rPr>
-          <w:sz w:val="26"/>
-          <w:szCs w:val="26"/>
-          <w:lang w:val="es-ES"/>
-        </w:rPr>
-      </w:pPr>
-      <w:r>
-        <w:rPr>
-          <w:sz w:val="26"/>
-          <w:szCs w:val="26"/>
-          <w:lang w:val="es-ES"/>
-        </w:rPr>
-        <w:t xml:space="preserve">  </w:t>
-      </w:r>
-      <w:proofErr w:type="spellStart"/>
-      <w:r>
-        <w:rPr>
-          <w:sz w:val="26"/>
-          <w:szCs w:val="26"/>
-          <w:lang w:val="es-ES"/>
-        </w:rPr>
-        <w:t>int</w:t>
-      </w:r>
-      <w:proofErr w:type="spellEnd"/>
-      <w:r>
-        <w:rPr>
-          <w:sz w:val="26"/>
-          <w:szCs w:val="26"/>
-          <w:lang w:val="es-ES"/>
-        </w:rPr>
-        <w:t xml:space="preserve"> blue =0;</w:t>
-      </w:r>
-    </w:p>
-    <w:p>
-      <w:pPr>
-        <w:rPr>
-          <w:sz w:val="26"/>
-          <w:szCs w:val="26"/>
-          <w:lang w:val="es-ES"/>
-        </w:rPr>
-      </w:pPr>
-      <w:r>
-        <w:rPr>
-          <w:sz w:val="26"/>
-          <w:szCs w:val="26"/>
-          <w:lang w:val="es-ES"/>
+          <w:lang w:val="en-US"/>
+        </w:rPr>
+      </w:pPr>
+      <w:r>
+        <w:rPr>
+          <w:sz w:val="26"/>
+          <w:szCs w:val="26"/>
+          <w:lang w:val="en-US"/>
+        </w:rPr>
+        <w:t xml:space="preserve">  int red =0;</w:t>
+      </w:r>
+    </w:p>
+    <w:p>
+      <w:pPr>
+        <w:rPr>
+          <w:sz w:val="26"/>
+          <w:szCs w:val="26"/>
+          <w:lang w:val="en-US"/>
+        </w:rPr>
+      </w:pPr>
+      <w:r>
+        <w:rPr>
+          <w:sz w:val="26"/>
+          <w:szCs w:val="26"/>
+          <w:lang w:val="en-US"/>
+        </w:rPr>
+        <w:t xml:space="preserve">  int green =0;</w:t>
+      </w:r>
+    </w:p>
+    <w:p>
+      <w:pPr>
+        <w:rPr>
+          <w:sz w:val="26"/>
+          <w:szCs w:val="26"/>
+          <w:lang w:val="en-US"/>
+        </w:rPr>
+      </w:pPr>
+      <w:r>
+        <w:rPr>
+          <w:sz w:val="26"/>
+          <w:szCs w:val="26"/>
+          <w:lang w:val="en-US"/>
+        </w:rPr>
+        <w:t xml:space="preserve">  int blue =0;</w:t>
+      </w:r>
+    </w:p>
+    <w:p>
+      <w:pPr>
+        <w:rPr>
+          <w:sz w:val="26"/>
+          <w:szCs w:val="26"/>
+          <w:lang w:val="en-US"/>
+        </w:rPr>
+      </w:pPr>
+      <w:r>
+        <w:rPr>
+          <w:sz w:val="26"/>
+          <w:szCs w:val="26"/>
+          <w:lang w:val="en-US"/>
         </w:rPr>
         <w:lastRenderedPageBreak/>
         <w:t xml:space="preserve">  </w:t>
@@ -9277,181 +8945,73 @@
         <w:rPr>
           <w:sz w:val="26"/>
           <w:szCs w:val="26"/>
-          <w:lang w:val="es-ES"/>
-        </w:rPr>
-      </w:pPr>
-      <w:r>
-        <w:rPr>
-          <w:sz w:val="26"/>
-          <w:szCs w:val="26"/>
-          <w:lang w:val="es-ES"/>
-        </w:rPr>
-        <w:t xml:space="preserve">  </w:t>
-      </w:r>
-      <w:proofErr w:type="spellStart"/>
-      <w:r>
-        <w:rPr>
-          <w:sz w:val="26"/>
-          <w:szCs w:val="26"/>
-          <w:lang w:val="es-ES"/>
-        </w:rPr>
-        <w:t>for</w:t>
-      </w:r>
-      <w:proofErr w:type="spellEnd"/>
-      <w:r>
-        <w:rPr>
-          <w:sz w:val="26"/>
-          <w:szCs w:val="26"/>
-          <w:lang w:val="es-ES"/>
-        </w:rPr>
-        <w:t>(</w:t>
-      </w:r>
-      <w:proofErr w:type="spellStart"/>
-      <w:r>
-        <w:rPr>
-          <w:sz w:val="26"/>
-          <w:szCs w:val="26"/>
-          <w:lang w:val="es-ES"/>
-        </w:rPr>
-        <w:t>int</w:t>
-      </w:r>
-      <w:proofErr w:type="spellEnd"/>
-      <w:r>
-        <w:rPr>
-          <w:sz w:val="26"/>
-          <w:szCs w:val="26"/>
-          <w:lang w:val="es-ES"/>
-        </w:rPr>
-        <w:t xml:space="preserve"> a=15;a=&gt;0;a--){</w:t>
-      </w:r>
-    </w:p>
-    <w:p>
-      <w:pPr>
-        <w:rPr>
-          <w:sz w:val="26"/>
-          <w:szCs w:val="26"/>
-          <w:lang w:val="es-ES"/>
-        </w:rPr>
-      </w:pPr>
-      <w:r>
-        <w:rPr>
-          <w:sz w:val="26"/>
-          <w:szCs w:val="26"/>
-          <w:lang w:val="es-ES"/>
-        </w:rPr>
-        <w:t xml:space="preserve">    </w:t>
-      </w:r>
-      <w:proofErr w:type="spellStart"/>
-      <w:r>
-        <w:rPr>
-          <w:sz w:val="26"/>
-          <w:szCs w:val="26"/>
-          <w:lang w:val="es-ES"/>
-        </w:rPr>
-        <w:t>for</w:t>
-      </w:r>
-      <w:proofErr w:type="spellEnd"/>
-      <w:r>
-        <w:rPr>
-          <w:sz w:val="26"/>
-          <w:szCs w:val="26"/>
-          <w:lang w:val="es-ES"/>
-        </w:rPr>
-        <w:t>(</w:t>
-      </w:r>
-      <w:proofErr w:type="spellStart"/>
-      <w:r>
-        <w:rPr>
-          <w:sz w:val="26"/>
-          <w:szCs w:val="26"/>
-          <w:lang w:val="es-ES"/>
-        </w:rPr>
-        <w:t>int</w:t>
-      </w:r>
-      <w:proofErr w:type="spellEnd"/>
-      <w:r>
-        <w:rPr>
-          <w:sz w:val="26"/>
-          <w:szCs w:val="26"/>
-          <w:lang w:val="es-ES"/>
-        </w:rPr>
-        <w:t xml:space="preserve"> b=0;b&lt;16;b++){</w:t>
-      </w:r>
-    </w:p>
-    <w:p>
-      <w:pPr>
-        <w:rPr>
-          <w:sz w:val="26"/>
-          <w:szCs w:val="26"/>
-          <w:lang w:val="es-ES"/>
-        </w:rPr>
-      </w:pPr>
-      <w:r>
-        <w:rPr>
-          <w:sz w:val="26"/>
-          <w:szCs w:val="26"/>
-          <w:lang w:val="es-ES"/>
+          <w:lang w:val="en-US"/>
+        </w:rPr>
+      </w:pPr>
+      <w:r>
+        <w:rPr>
+          <w:sz w:val="26"/>
+          <w:szCs w:val="26"/>
+          <w:lang w:val="en-US"/>
+        </w:rPr>
+        <w:t xml:space="preserve">  for(int a=15;a=&gt;0;a--){</w:t>
+      </w:r>
+    </w:p>
+    <w:p>
+      <w:pPr>
+        <w:rPr>
+          <w:sz w:val="26"/>
+          <w:szCs w:val="26"/>
+          <w:lang w:val="en-US"/>
+        </w:rPr>
+      </w:pPr>
+      <w:r>
+        <w:rPr>
+          <w:sz w:val="26"/>
+          <w:szCs w:val="26"/>
+          <w:lang w:val="en-US"/>
+        </w:rPr>
+        <w:t xml:space="preserve">    for(int b=0;b&lt;16;b++){</w:t>
+      </w:r>
+    </w:p>
+    <w:p>
+      <w:pPr>
+        <w:rPr>
+          <w:sz w:val="26"/>
+          <w:szCs w:val="26"/>
+          <w:lang w:val="en-US"/>
+        </w:rPr>
+      </w:pPr>
+      <w:r>
+        <w:rPr>
+          <w:sz w:val="26"/>
+          <w:szCs w:val="26"/>
+          <w:lang w:val="en-US"/>
+        </w:rPr>
+        <w:t xml:space="preserve">      for(int c=0;c&lt;3;c++){</w:t>
+      </w:r>
+    </w:p>
+    <w:p>
+      <w:pPr>
+        <w:rPr>
+          <w:sz w:val="26"/>
+          <w:szCs w:val="26"/>
+          <w:lang w:val="en-US"/>
+        </w:rPr>
+      </w:pPr>
+      <w:r>
+        <w:rPr>
+          <w:sz w:val="26"/>
+          <w:szCs w:val="26"/>
+          <w:lang w:val="en-US"/>
         </w:rPr>
         <w:t xml:space="preserve">      </w:t>
       </w:r>
-      <w:proofErr w:type="spellStart"/>
-      <w:r>
-        <w:rPr>
-          <w:sz w:val="26"/>
-          <w:szCs w:val="26"/>
-          <w:lang w:val="es-ES"/>
-        </w:rPr>
-        <w:t>for</w:t>
-      </w:r>
-      <w:proofErr w:type="spellEnd"/>
-      <w:r>
-        <w:rPr>
-          <w:sz w:val="26"/>
-          <w:szCs w:val="26"/>
-          <w:lang w:val="es-ES"/>
-        </w:rPr>
-        <w:t>(</w:t>
-      </w:r>
-      <w:proofErr w:type="spellStart"/>
-      <w:r>
-        <w:rPr>
-          <w:sz w:val="26"/>
-          <w:szCs w:val="26"/>
-          <w:lang w:val="es-ES"/>
-        </w:rPr>
-        <w:t>int</w:t>
-      </w:r>
-      <w:proofErr w:type="spellEnd"/>
-      <w:r>
-        <w:rPr>
-          <w:sz w:val="26"/>
-          <w:szCs w:val="26"/>
-          <w:lang w:val="es-ES"/>
-        </w:rPr>
-        <w:t xml:space="preserve"> c=0;c&lt;3;c++){</w:t>
-      </w:r>
-    </w:p>
-    <w:p>
-      <w:pPr>
-        <w:rPr>
-          <w:sz w:val="26"/>
-          <w:szCs w:val="26"/>
-          <w:lang w:val="es-ES"/>
-        </w:rPr>
-      </w:pPr>
-      <w:r>
-        <w:rPr>
-          <w:sz w:val="26"/>
-          <w:szCs w:val="26"/>
-          <w:lang w:val="es-ES"/>
-        </w:rPr>
-        <w:t xml:space="preserve">      </w:t>
-      </w:r>
-      <w:r>
-        <w:rPr>
-          <w:sz w:val="26"/>
-          <w:szCs w:val="26"/>
-          <w:lang w:val="es-ES"/>
+      <w:r>
+        <w:rPr>
+          <w:sz w:val="26"/>
+          <w:szCs w:val="26"/>
+          <w:lang w:val="en-US"/>
         </w:rPr>
         <w:tab/>
         <w:t>red = *(*(*(</w:t>
@@ -9461,7 +9021,7 @@
         <w:rPr>
           <w:sz w:val="26"/>
           <w:szCs w:val="26"/>
-          <w:lang w:val="es-ES"/>
+          <w:lang w:val="en-US"/>
         </w:rPr>
         <w:t>arreglo+a</w:t>
       </w:r>
@@ -9470,7 +9030,7 @@
         <w:rPr>
           <w:sz w:val="26"/>
           <w:szCs w:val="26"/>
-          <w:lang w:val="es-ES"/>
+          <w:lang w:val="en-US"/>
         </w:rPr>
         <w:t>)+b)+0);</w:t>
       </w:r>
@@ -9480,14 +9040,84 @@
         <w:rPr>
           <w:sz w:val="26"/>
           <w:szCs w:val="26"/>
-          <w:lang w:val="es-ES"/>
-        </w:rPr>
-      </w:pPr>
-      <w:r>
-        <w:rPr>
-          <w:sz w:val="26"/>
-          <w:szCs w:val="26"/>
-          <w:lang w:val="es-ES"/>
+          <w:lang w:val="en-US"/>
+        </w:rPr>
+      </w:pPr>
+      <w:r>
+        <w:rPr>
+          <w:sz w:val="26"/>
+          <w:szCs w:val="26"/>
+          <w:lang w:val="en-US"/>
+        </w:rPr>
+        <w:t xml:space="preserve">        green = *(*(*(</w:t>
+      </w:r>
+      <w:proofErr w:type="spellStart"/>
+      <w:r>
+        <w:rPr>
+          <w:sz w:val="26"/>
+          <w:szCs w:val="26"/>
+          <w:lang w:val="en-US"/>
+        </w:rPr>
+        <w:t>arreglo+a</w:t>
+      </w:r>
+      <w:proofErr w:type="spellEnd"/>
+      <w:r>
+        <w:rPr>
+          <w:sz w:val="26"/>
+          <w:szCs w:val="26"/>
+          <w:lang w:val="en-US"/>
+        </w:rPr>
+        <w:t>)+b)+1);</w:t>
+      </w:r>
+    </w:p>
+    <w:p>
+      <w:pPr>
+        <w:rPr>
+          <w:sz w:val="26"/>
+          <w:szCs w:val="26"/>
+          <w:lang w:val="en-US"/>
+        </w:rPr>
+      </w:pPr>
+      <w:r>
+        <w:rPr>
+          <w:sz w:val="26"/>
+          <w:szCs w:val="26"/>
+          <w:lang w:val="en-US"/>
+        </w:rPr>
+        <w:t xml:space="preserve">        blue = *(*(*(</w:t>
+      </w:r>
+      <w:proofErr w:type="spellStart"/>
+      <w:r>
+        <w:rPr>
+          <w:sz w:val="26"/>
+          <w:szCs w:val="26"/>
+          <w:lang w:val="en-US"/>
+        </w:rPr>
+        <w:t>arreglo+a</w:t>
+      </w:r>
+      <w:proofErr w:type="spellEnd"/>
+      <w:r>
+        <w:rPr>
+          <w:sz w:val="26"/>
+          <w:szCs w:val="26"/>
+          <w:lang w:val="en-US"/>
+        </w:rPr>
+        <w:t>)+b)+2);</w:t>
+      </w:r>
+    </w:p>
+    <w:p>
+      <w:pPr>
+        <w:rPr>
+          <w:sz w:val="26"/>
+          <w:szCs w:val="26"/>
+          <w:lang w:val="en-US"/>
+        </w:rPr>
+      </w:pPr>
+      <w:r>
+        <w:rPr>
+          <w:sz w:val="26"/>
+          <w:szCs w:val="26"/>
+          <w:lang w:val="en-US"/>
         </w:rPr>
         <w:t xml:space="preserve">        </w:t>
       </w:r>
@@ -9496,95 +9126,7 @@
         <w:rPr>
           <w:sz w:val="26"/>
           <w:szCs w:val="26"/>
-          <w:lang w:val="es-ES"/>
-        </w:rPr>
-        <w:t>green</w:t>
-      </w:r>
-      <w:proofErr w:type="spellEnd"/>
-      <w:r>
-        <w:rPr>
-          <w:sz w:val="26"/>
-          <w:szCs w:val="26"/>
-          <w:lang w:val="es-ES"/>
-        </w:rPr>
-        <w:t xml:space="preserve"> = *(*(*(</w:t>
-      </w:r>
-      <w:proofErr w:type="spellStart"/>
-      <w:r>
-        <w:rPr>
-          <w:sz w:val="26"/>
-          <w:szCs w:val="26"/>
-          <w:lang w:val="es-ES"/>
-        </w:rPr>
-        <w:t>arreglo+a</w:t>
-      </w:r>
-      <w:proofErr w:type="spellEnd"/>
-      <w:r>
-        <w:rPr>
-          <w:sz w:val="26"/>
-          <w:szCs w:val="26"/>
-          <w:lang w:val="es-ES"/>
-        </w:rPr>
-        <w:t>)+b)+1);</w:t>
-      </w:r>
-    </w:p>
-    <w:p>
-      <w:pPr>
-        <w:rPr>
-          <w:sz w:val="26"/>
-          <w:szCs w:val="26"/>
-          <w:lang w:val="es-ES"/>
-        </w:rPr>
-      </w:pPr>
-      <w:r>
-        <w:rPr>
-          <w:sz w:val="26"/>
-          <w:szCs w:val="26"/>
-          <w:lang w:val="es-ES"/>
-        </w:rPr>
-        <w:t xml:space="preserve">        blue = *(*(*(</w:t>
-      </w:r>
-      <w:proofErr w:type="spellStart"/>
-      <w:r>
-        <w:rPr>
-          <w:sz w:val="26"/>
-          <w:szCs w:val="26"/>
-          <w:lang w:val="es-ES"/>
-        </w:rPr>
-        <w:t>arreglo+a</w:t>
-      </w:r>
-      <w:proofErr w:type="spellEnd"/>
-      <w:r>
-        <w:rPr>
-          <w:sz w:val="26"/>
-          <w:szCs w:val="26"/>
-          <w:lang w:val="es-ES"/>
-        </w:rPr>
-        <w:t>)+b)+2);</w:t>
-      </w:r>
-    </w:p>
-    <w:p>
-      <w:pPr>
-        <w:rPr>
-          <w:sz w:val="26"/>
-          <w:szCs w:val="26"/>
-          <w:lang w:val="es-ES"/>
-        </w:rPr>
-      </w:pPr>
-      <w:r>
-        <w:rPr>
-          <w:sz w:val="26"/>
-          <w:szCs w:val="26"/>
-          <w:lang w:val="es-ES"/>
-        </w:rPr>
-        <w:t xml:space="preserve">        </w:t>
-      </w:r>
-      <w:proofErr w:type="spellStart"/>
-      <w:r>
-        <w:rPr>
-          <w:sz w:val="26"/>
-          <w:szCs w:val="26"/>
-          <w:lang w:val="es-ES"/>
+          <w:lang w:val="en-US"/>
         </w:rPr>
         <w:t>leds.setPixelColor</w:t>
       </w:r>
@@ -9593,7 +9135,7 @@
         <w:rPr>
           <w:sz w:val="26"/>
           <w:szCs w:val="26"/>
-          <w:lang w:val="es-ES"/>
+          <w:lang w:val="en-US"/>
         </w:rPr>
         <w:t>(</w:t>
       </w:r>
@@ -9602,7 +9144,7 @@
         <w:rPr>
           <w:sz w:val="26"/>
           <w:szCs w:val="26"/>
-          <w:lang w:val="es-ES"/>
+          <w:lang w:val="en-US"/>
         </w:rPr>
         <w:t>NumLed</w:t>
       </w:r>
@@ -9611,62 +9153,52 @@
         <w:rPr>
           <w:sz w:val="26"/>
           <w:szCs w:val="26"/>
-          <w:lang w:val="es-ES"/>
-        </w:rPr>
-        <w:t xml:space="preserve">, red, </w:t>
-      </w:r>
-      <w:proofErr w:type="spellStart"/>
-      <w:r>
-        <w:rPr>
-          <w:sz w:val="26"/>
-          <w:szCs w:val="26"/>
-          <w:lang w:val="es-ES"/>
-        </w:rPr>
-        <w:t>green</w:t>
-      </w:r>
-      <w:proofErr w:type="spellEnd"/>
-      <w:r>
-        <w:rPr>
-          <w:sz w:val="26"/>
-          <w:szCs w:val="26"/>
-          <w:lang w:val="es-ES"/>
-        </w:rPr>
-        <w:t>, blue);</w:t>
-      </w:r>
-    </w:p>
-    <w:p>
-      <w:pPr>
-        <w:rPr>
-          <w:sz w:val="26"/>
-          <w:szCs w:val="26"/>
-          <w:lang w:val="es-ES"/>
-        </w:rPr>
-      </w:pPr>
-      <w:r>
-        <w:rPr>
-          <w:sz w:val="26"/>
-          <w:szCs w:val="26"/>
-          <w:lang w:val="es-ES"/>
-        </w:rPr>
-        <w:t xml:space="preserve">      }</w:t>
-      </w:r>
-    </w:p>
-    <w:p>
-      <w:pPr>
-        <w:rPr>
-          <w:sz w:val="26"/>
-          <w:szCs w:val="26"/>
-          <w:lang w:val="es-ES"/>
-        </w:rPr>
-      </w:pPr>
-      <w:r>
-        <w:rPr>
-          <w:sz w:val="26"/>
-          <w:szCs w:val="26"/>
-          <w:lang w:val="es-ES"/>
+          <w:lang w:val="en-US"/>
+        </w:rPr>
+        <w:t>, red, green, blue);</w:t>
+      </w:r>
+    </w:p>
+    <w:p>
+      <w:pPr>
+        <w:rPr>
+          <w:sz w:val="26"/>
+          <w:szCs w:val="26"/>
+          <w:lang w:val="es-ES"/>
+        </w:rPr>
+      </w:pPr>
+      <w:r>
+        <w:rPr>
+          <w:sz w:val="26"/>
+          <w:szCs w:val="26"/>
+          <w:lang w:val="en-US"/>
         </w:rPr>
         <w:t xml:space="preserve">      </w:t>
       </w:r>
+      <w:r>
+        <w:rPr>
+          <w:sz w:val="26"/>
+          <w:szCs w:val="26"/>
+          <w:lang w:val="es-ES"/>
+        </w:rPr>
+        <w:t>}</w:t>
+      </w:r>
+    </w:p>
+    <w:p>
+      <w:pPr>
+        <w:rPr>
+          <w:sz w:val="26"/>
+          <w:szCs w:val="26"/>
+          <w:lang w:val="es-ES"/>
+        </w:rPr>
+      </w:pPr>
+      <w:r>
+        <w:rPr>
+          <w:sz w:val="26"/>
+          <w:szCs w:val="26"/>
+          <w:lang w:val="es-ES"/>
+        </w:rPr>
+        <w:t xml:space="preserve">      </w:t>
+      </w:r>
       <w:proofErr w:type="spellStart"/>
       <w:r>
         <w:rPr>
@@ -9865,7 +9397,7 @@
         <w:rPr>
           <w:sz w:val="26"/>
           <w:szCs w:val="26"/>
-          <w:lang w:val="es-ES"/>
+          <w:lang w:val="en-US"/>
         </w:rPr>
       </w:pPr>
       <w:r>
@@ -9881,7 +9413,7 @@
         <w:rPr>
           <w:sz w:val="26"/>
           <w:szCs w:val="26"/>
-          <w:lang w:val="es-ES"/>
+          <w:lang w:val="en-US"/>
         </w:rPr>
         <w:t>pinMode</w:t>
       </w:r>
@@ -9890,7 +9422,7 @@
         <w:rPr>
           <w:sz w:val="26"/>
           <w:szCs w:val="26"/>
-          <w:lang w:val="es-ES"/>
+          <w:lang w:val="en-US"/>
         </w:rPr>
         <w:t>(2,OUTPUT);</w:t>
       </w:r>
@@ -9900,14 +9432,14 @@
         <w:rPr>
           <w:sz w:val="26"/>
           <w:szCs w:val="26"/>
-          <w:lang w:val="es-ES"/>
-        </w:rPr>
-      </w:pPr>
-      <w:r>
-        <w:rPr>
-          <w:sz w:val="26"/>
-          <w:szCs w:val="26"/>
-          <w:lang w:val="es-ES"/>
+          <w:lang w:val="en-US"/>
+        </w:rPr>
+      </w:pPr>
+      <w:r>
+        <w:rPr>
+          <w:sz w:val="26"/>
+          <w:szCs w:val="26"/>
+          <w:lang w:val="en-US"/>
         </w:rPr>
         <w:t xml:space="preserve"> </w:t>
       </w:r>
@@ -9917,14 +9449,14 @@
         <w:rPr>
           <w:sz w:val="26"/>
           <w:szCs w:val="26"/>
-          <w:lang w:val="es-ES"/>
-        </w:rPr>
-      </w:pPr>
-      <w:r>
-        <w:rPr>
-          <w:sz w:val="26"/>
-          <w:szCs w:val="26"/>
-          <w:lang w:val="es-ES"/>
+          <w:lang w:val="en-US"/>
+        </w:rPr>
+      </w:pPr>
+      <w:r>
+        <w:rPr>
+          <w:sz w:val="26"/>
+          <w:szCs w:val="26"/>
+          <w:lang w:val="en-US"/>
         </w:rPr>
         <w:t>}</w:t>
       </w:r>
@@ -9934,6 +9466,1164 @@
         <w:rPr>
           <w:sz w:val="26"/>
           <w:szCs w:val="26"/>
+          <w:lang w:val="en-US"/>
+        </w:rPr>
+      </w:pPr>
+    </w:p>
+    <w:p>
+      <w:pPr>
+        <w:rPr>
+          <w:sz w:val="26"/>
+          <w:szCs w:val="26"/>
+          <w:lang w:val="en-US"/>
+        </w:rPr>
+      </w:pPr>
+      <w:r>
+        <w:rPr>
+          <w:sz w:val="26"/>
+          <w:szCs w:val="26"/>
+          <w:lang w:val="en-US"/>
+        </w:rPr>
+        <w:t>void loop()</w:t>
+      </w:r>
+    </w:p>
+    <w:p>
+      <w:pPr>
+        <w:rPr>
+          <w:sz w:val="26"/>
+          <w:szCs w:val="26"/>
+          <w:lang w:val="en-US"/>
+        </w:rPr>
+      </w:pPr>
+      <w:r>
+        <w:rPr>
+          <w:sz w:val="26"/>
+          <w:szCs w:val="26"/>
+          <w:lang w:val="en-US"/>
+        </w:rPr>
+        <w:t>{</w:t>
+      </w:r>
+    </w:p>
+    <w:p>
+      <w:pPr>
+        <w:rPr>
+          <w:sz w:val="26"/>
+          <w:szCs w:val="26"/>
+          <w:lang w:val="en-US"/>
+        </w:rPr>
+      </w:pPr>
+      <w:r>
+        <w:rPr>
+          <w:sz w:val="26"/>
+          <w:szCs w:val="26"/>
+          <w:lang w:val="en-US"/>
+        </w:rPr>
+        <w:t xml:space="preserve">  </w:t>
+      </w:r>
+    </w:p>
+    <w:p>
+      <w:pPr>
+        <w:rPr>
+          <w:sz w:val="26"/>
+          <w:szCs w:val="26"/>
+          <w:lang w:val="en-US"/>
+        </w:rPr>
+      </w:pPr>
+      <w:r>
+        <w:rPr>
+          <w:sz w:val="26"/>
+          <w:szCs w:val="26"/>
+          <w:lang w:val="en-US"/>
+        </w:rPr>
+        <w:t xml:space="preserve">  if (</w:t>
+      </w:r>
+      <w:proofErr w:type="spellStart"/>
+      <w:r>
+        <w:rPr>
+          <w:sz w:val="26"/>
+          <w:szCs w:val="26"/>
+          <w:lang w:val="en-US"/>
+        </w:rPr>
+        <w:t>Serial.available</w:t>
+      </w:r>
+      <w:proofErr w:type="spellEnd"/>
+      <w:r>
+        <w:rPr>
+          <w:sz w:val="26"/>
+          <w:szCs w:val="26"/>
+          <w:lang w:val="en-US"/>
+        </w:rPr>
+        <w:t>()&gt;0){</w:t>
+      </w:r>
+    </w:p>
+    <w:p>
+      <w:pPr>
+        <w:rPr>
+          <w:sz w:val="26"/>
+          <w:szCs w:val="26"/>
+          <w:lang w:val="es-ES"/>
+        </w:rPr>
+      </w:pPr>
+      <w:r>
+        <w:rPr>
+          <w:sz w:val="26"/>
+          <w:szCs w:val="26"/>
+          <w:lang w:val="en-US"/>
+        </w:rPr>
+        <w:t xml:space="preserve">  </w:t>
+      </w:r>
+      <w:r>
+        <w:rPr>
+          <w:sz w:val="26"/>
+          <w:szCs w:val="26"/>
+          <w:lang w:val="es-ES"/>
+        </w:rPr>
+        <w:t xml:space="preserve">//Se Establece el </w:t>
+      </w:r>
+      <w:proofErr w:type="spellStart"/>
+      <w:r>
+        <w:rPr>
+          <w:sz w:val="26"/>
+          <w:szCs w:val="26"/>
+          <w:lang w:val="es-ES"/>
+        </w:rPr>
+        <w:t>menu</w:t>
+      </w:r>
+      <w:proofErr w:type="spellEnd"/>
+      <w:r>
+        <w:rPr>
+          <w:sz w:val="26"/>
+          <w:szCs w:val="26"/>
+          <w:lang w:val="es-ES"/>
+        </w:rPr>
+        <w:t xml:space="preserve"> para el usuario </w:t>
+      </w:r>
+    </w:p>
+    <w:p>
+      <w:pPr>
+        <w:rPr>
+          <w:sz w:val="26"/>
+          <w:szCs w:val="26"/>
+          <w:lang w:val="es-ES"/>
+        </w:rPr>
+      </w:pPr>
+      <w:r>
+        <w:rPr>
+          <w:sz w:val="26"/>
+          <w:szCs w:val="26"/>
+          <w:lang w:val="es-ES"/>
+        </w:rPr>
+        <w:t xml:space="preserve">  </w:t>
+      </w:r>
+      <w:proofErr w:type="spellStart"/>
+      <w:r>
+        <w:rPr>
+          <w:sz w:val="26"/>
+          <w:szCs w:val="26"/>
+          <w:lang w:val="es-ES"/>
+        </w:rPr>
+        <w:t>Serial.print</w:t>
+      </w:r>
+      <w:proofErr w:type="spellEnd"/>
+      <w:r>
+        <w:rPr>
+          <w:sz w:val="26"/>
+          <w:szCs w:val="26"/>
+          <w:lang w:val="es-ES"/>
+        </w:rPr>
+        <w:t>("BIENVENIDO");</w:t>
+      </w:r>
+    </w:p>
+    <w:p>
+      <w:pPr>
+        <w:rPr>
+          <w:sz w:val="26"/>
+          <w:szCs w:val="26"/>
+          <w:lang w:val="es-ES"/>
+        </w:rPr>
+      </w:pPr>
+      <w:r>
+        <w:rPr>
+          <w:sz w:val="26"/>
+          <w:szCs w:val="26"/>
+          <w:lang w:val="es-ES"/>
+        </w:rPr>
+        <w:t xml:space="preserve">  </w:t>
+      </w:r>
+      <w:proofErr w:type="spellStart"/>
+      <w:r>
+        <w:rPr>
+          <w:sz w:val="26"/>
+          <w:szCs w:val="26"/>
+          <w:lang w:val="es-ES"/>
+        </w:rPr>
+        <w:t>Serial.print</w:t>
+      </w:r>
+      <w:proofErr w:type="spellEnd"/>
+      <w:r>
+        <w:rPr>
+          <w:sz w:val="26"/>
+          <w:szCs w:val="26"/>
+          <w:lang w:val="es-ES"/>
+        </w:rPr>
+        <w:t>("Presione uno para imprimir la información ingresada");</w:t>
+      </w:r>
+    </w:p>
+    <w:p>
+      <w:pPr>
+        <w:rPr>
+          <w:sz w:val="26"/>
+          <w:szCs w:val="26"/>
+          <w:lang w:val="en-US"/>
+        </w:rPr>
+      </w:pPr>
+      <w:r>
+        <w:rPr>
+          <w:sz w:val="26"/>
+          <w:szCs w:val="26"/>
+          <w:lang w:val="es-ES"/>
+        </w:rPr>
+        <w:t xml:space="preserve">  </w:t>
+      </w:r>
+      <w:proofErr w:type="spellStart"/>
+      <w:r>
+        <w:rPr>
+          <w:sz w:val="26"/>
+          <w:szCs w:val="26"/>
+          <w:lang w:val="en-US"/>
+        </w:rPr>
+        <w:t>Serial.flush</w:t>
+      </w:r>
+      <w:proofErr w:type="spellEnd"/>
+      <w:r>
+        <w:rPr>
+          <w:sz w:val="26"/>
+          <w:szCs w:val="26"/>
+          <w:lang w:val="en-US"/>
+        </w:rPr>
+        <w:t>();</w:t>
+      </w:r>
+    </w:p>
+    <w:p>
+      <w:pPr>
+        <w:rPr>
+          <w:sz w:val="26"/>
+          <w:szCs w:val="26"/>
+          <w:lang w:val="en-US"/>
+        </w:rPr>
+      </w:pPr>
+      <w:r>
+        <w:rPr>
+          <w:sz w:val="26"/>
+          <w:szCs w:val="26"/>
+          <w:lang w:val="en-US"/>
+        </w:rPr>
+        <w:t xml:space="preserve">  int </w:t>
+      </w:r>
+      <w:proofErr w:type="spellStart"/>
+      <w:r>
+        <w:rPr>
+          <w:sz w:val="26"/>
+          <w:szCs w:val="26"/>
+          <w:lang w:val="en-US"/>
+        </w:rPr>
+        <w:t>caso</w:t>
+      </w:r>
+      <w:proofErr w:type="spellEnd"/>
+      <w:r>
+        <w:rPr>
+          <w:sz w:val="26"/>
+          <w:szCs w:val="26"/>
+          <w:lang w:val="en-US"/>
+        </w:rPr>
+        <w:t xml:space="preserve"> = </w:t>
+      </w:r>
+      <w:proofErr w:type="spellStart"/>
+      <w:r>
+        <w:rPr>
+          <w:sz w:val="26"/>
+          <w:szCs w:val="26"/>
+          <w:lang w:val="en-US"/>
+        </w:rPr>
+        <w:t>Serial.parseInt</w:t>
+      </w:r>
+      <w:proofErr w:type="spellEnd"/>
+      <w:r>
+        <w:rPr>
+          <w:sz w:val="26"/>
+          <w:szCs w:val="26"/>
+          <w:lang w:val="en-US"/>
+        </w:rPr>
+        <w:t xml:space="preserve">(); </w:t>
+      </w:r>
+    </w:p>
+    <w:p>
+      <w:pPr>
+        <w:rPr>
+          <w:sz w:val="26"/>
+          <w:szCs w:val="26"/>
+          <w:lang w:val="en-US"/>
+        </w:rPr>
+      </w:pPr>
+      <w:r>
+        <w:rPr>
+          <w:sz w:val="26"/>
+          <w:szCs w:val="26"/>
+          <w:lang w:val="en-US"/>
+        </w:rPr>
+        <w:t xml:space="preserve">    </w:t>
+      </w:r>
+    </w:p>
+    <w:p>
+      <w:pPr>
+        <w:rPr>
+          <w:sz w:val="26"/>
+          <w:szCs w:val="26"/>
+          <w:lang w:val="en-US"/>
+        </w:rPr>
+      </w:pPr>
+      <w:r>
+        <w:rPr>
+          <w:sz w:val="26"/>
+          <w:szCs w:val="26"/>
+          <w:lang w:val="en-US"/>
+        </w:rPr>
+        <w:t xml:space="preserve">    if(</w:t>
+      </w:r>
+      <w:proofErr w:type="spellStart"/>
+      <w:r>
+        <w:rPr>
+          <w:sz w:val="26"/>
+          <w:szCs w:val="26"/>
+          <w:lang w:val="en-US"/>
+        </w:rPr>
+        <w:t>caso</w:t>
+      </w:r>
+      <w:proofErr w:type="spellEnd"/>
+      <w:r>
+        <w:rPr>
+          <w:sz w:val="26"/>
+          <w:szCs w:val="26"/>
+          <w:lang w:val="en-US"/>
+        </w:rPr>
+        <w:t>==1){</w:t>
+      </w:r>
+    </w:p>
+    <w:p>
+      <w:pPr>
+        <w:rPr>
+          <w:sz w:val="26"/>
+          <w:szCs w:val="26"/>
+          <w:lang w:val="en-US"/>
+        </w:rPr>
+      </w:pPr>
+      <w:r>
+        <w:rPr>
+          <w:sz w:val="26"/>
+          <w:szCs w:val="26"/>
+          <w:lang w:val="en-US"/>
+        </w:rPr>
+        <w:t xml:space="preserve">    </w:t>
+      </w:r>
+      <w:proofErr w:type="spellStart"/>
+      <w:r>
+        <w:rPr>
+          <w:sz w:val="26"/>
+          <w:szCs w:val="26"/>
+          <w:lang w:val="en-US"/>
+        </w:rPr>
+        <w:t>leds.begin</w:t>
+      </w:r>
+      <w:proofErr w:type="spellEnd"/>
+      <w:r>
+        <w:rPr>
+          <w:sz w:val="26"/>
+          <w:szCs w:val="26"/>
+          <w:lang w:val="en-US"/>
+        </w:rPr>
+        <w:t>();</w:t>
+      </w:r>
+    </w:p>
+    <w:p>
+      <w:pPr>
+        <w:rPr>
+          <w:sz w:val="26"/>
+          <w:szCs w:val="26"/>
+          <w:lang w:val="es-ES"/>
+        </w:rPr>
+      </w:pPr>
+      <w:r>
+        <w:rPr>
+          <w:sz w:val="26"/>
+          <w:szCs w:val="26"/>
+          <w:lang w:val="en-US"/>
+        </w:rPr>
+        <w:t xml:space="preserve">    </w:t>
+      </w:r>
+      <w:r>
+        <w:rPr>
+          <w:sz w:val="26"/>
+          <w:szCs w:val="26"/>
+          <w:lang w:val="es-ES"/>
+        </w:rPr>
+        <w:t>salida(***arreglo);</w:t>
+      </w:r>
+    </w:p>
+    <w:p>
+      <w:pPr>
+        <w:rPr>
+          <w:sz w:val="26"/>
+          <w:szCs w:val="26"/>
+          <w:lang w:val="es-ES"/>
+        </w:rPr>
+      </w:pPr>
+      <w:r>
+        <w:rPr>
+          <w:sz w:val="26"/>
+          <w:szCs w:val="26"/>
+          <w:lang w:val="es-ES"/>
+        </w:rPr>
+        <w:t xml:space="preserve">    </w:t>
+      </w:r>
+      <w:proofErr w:type="spellStart"/>
+      <w:r>
+        <w:rPr>
+          <w:sz w:val="26"/>
+          <w:szCs w:val="26"/>
+          <w:lang w:val="es-ES"/>
+        </w:rPr>
+        <w:t>leds.show</w:t>
+      </w:r>
+      <w:proofErr w:type="spellEnd"/>
+      <w:r>
+        <w:rPr>
+          <w:sz w:val="26"/>
+          <w:szCs w:val="26"/>
+          <w:lang w:val="es-ES"/>
+        </w:rPr>
+        <w:t>();</w:t>
+      </w:r>
+    </w:p>
+    <w:p>
+      <w:pPr>
+        <w:rPr>
+          <w:sz w:val="26"/>
+          <w:szCs w:val="26"/>
+          <w:lang w:val="es-ES"/>
+        </w:rPr>
+      </w:pPr>
+      <w:r>
+        <w:rPr>
+          <w:sz w:val="26"/>
+          <w:szCs w:val="26"/>
+          <w:lang w:val="es-ES"/>
+        </w:rPr>
+        <w:t xml:space="preserve">    }</w:t>
+      </w:r>
+    </w:p>
+    <w:p>
+      <w:pPr>
+        <w:rPr>
+          <w:sz w:val="26"/>
+          <w:szCs w:val="26"/>
+          <w:lang w:val="es-ES"/>
+        </w:rPr>
+      </w:pPr>
+      <w:r>
+        <w:rPr>
+          <w:sz w:val="26"/>
+          <w:szCs w:val="26"/>
+          <w:lang w:val="es-ES"/>
+        </w:rPr>
+        <w:t xml:space="preserve">    </w:t>
+      </w:r>
+    </w:p>
+    <w:p>
+      <w:pPr>
+        <w:rPr>
+          <w:sz w:val="26"/>
+          <w:szCs w:val="26"/>
+          <w:lang w:val="es-ES"/>
+        </w:rPr>
+      </w:pPr>
+      <w:r>
+        <w:rPr>
+          <w:sz w:val="26"/>
+          <w:szCs w:val="26"/>
+          <w:lang w:val="es-ES"/>
+        </w:rPr>
+        <w:t xml:space="preserve">    </w:t>
+      </w:r>
+    </w:p>
+    <w:p>
+      <w:pPr>
+        <w:rPr>
+          <w:sz w:val="26"/>
+          <w:szCs w:val="26"/>
+          <w:lang w:val="es-ES"/>
+        </w:rPr>
+      </w:pPr>
+      <w:r>
+        <w:rPr>
+          <w:sz w:val="26"/>
+          <w:szCs w:val="26"/>
+          <w:lang w:val="es-ES"/>
+        </w:rPr>
+        <w:t>}</w:t>
+      </w:r>
+    </w:p>
+    <w:p>
+      <w:pPr>
+        <w:rPr>
+          <w:b/>
+          <w:bCs/>
+          <w:sz w:val="26"/>
+          <w:szCs w:val="26"/>
+          <w:lang w:val="es-ES"/>
+        </w:rPr>
+      </w:pPr>
+      <w:r>
+        <w:rPr>
+          <w:b/>
+          <w:bCs/>
+          <w:sz w:val="26"/>
+          <w:szCs w:val="26"/>
+          <w:lang w:val="es-ES"/>
+        </w:rPr>
+        <w:lastRenderedPageBreak/>
+        <w:t>25/09/2021</w:t>
+      </w:r>
+    </w:p>
+    <w:p>
+      <w:pPr>
+        <w:rPr>
+          <w:b/>
+          <w:bCs/>
+          <w:sz w:val="26"/>
+          <w:szCs w:val="26"/>
+          <w:lang w:val="es-ES"/>
+        </w:rPr>
+      </w:pPr>
+    </w:p>
+    <w:p>
+      <w:pPr>
+        <w:rPr>
+          <w:sz w:val="26"/>
+          <w:szCs w:val="26"/>
+          <w:lang w:val="es-ES"/>
+        </w:rPr>
+      </w:pPr>
+      <w:r>
+        <w:rPr>
+          <w:sz w:val="26"/>
+          <w:szCs w:val="26"/>
+          <w:lang w:val="es-ES"/>
+        </w:rPr>
+        <w:t>Nueva versión Arduino</w:t>
+      </w:r>
+    </w:p>
+    <w:p>
+      <w:pPr>
+        <w:rPr>
+          <w:sz w:val="26"/>
+          <w:szCs w:val="26"/>
+          <w:lang w:val="es-ES"/>
+        </w:rPr>
+      </w:pPr>
+    </w:p>
+    <w:p>
+      <w:pPr>
+        <w:rPr>
+          <w:sz w:val="26"/>
+          <w:szCs w:val="26"/>
+          <w:lang w:val="es-ES"/>
+        </w:rPr>
+      </w:pPr>
+      <w:r>
+        <w:rPr>
+          <w:sz w:val="26"/>
+          <w:szCs w:val="26"/>
+          <w:lang w:val="es-ES"/>
+        </w:rPr>
+        <w:t>#include &lt;</w:t>
+      </w:r>
+      <w:proofErr w:type="spellStart"/>
+      <w:r>
+        <w:rPr>
+          <w:sz w:val="26"/>
+          <w:szCs w:val="26"/>
+          <w:lang w:val="es-ES"/>
+        </w:rPr>
+        <w:t>Adafruit_NeoPixel.h</w:t>
+      </w:r>
+      <w:proofErr w:type="spellEnd"/>
+      <w:r>
+        <w:rPr>
+          <w:sz w:val="26"/>
+          <w:szCs w:val="26"/>
+          <w:lang w:val="es-ES"/>
+        </w:rPr>
+        <w:t>&gt;</w:t>
+      </w:r>
+    </w:p>
+    <w:p>
+      <w:pPr>
+        <w:rPr>
+          <w:sz w:val="26"/>
+          <w:szCs w:val="26"/>
+          <w:lang w:val="es-ES"/>
+        </w:rPr>
+      </w:pPr>
+    </w:p>
+    <w:p>
+      <w:pPr>
+        <w:rPr>
+          <w:sz w:val="26"/>
+          <w:szCs w:val="26"/>
+          <w:lang w:val="es-ES"/>
+        </w:rPr>
+      </w:pPr>
+      <w:r>
+        <w:rPr>
+          <w:sz w:val="26"/>
+          <w:szCs w:val="26"/>
+          <w:lang w:val="es-ES"/>
+        </w:rPr>
+        <w:t>//</w:t>
+      </w:r>
+      <w:proofErr w:type="spellStart"/>
+      <w:r>
+        <w:rPr>
+          <w:sz w:val="26"/>
+          <w:szCs w:val="26"/>
+          <w:lang w:val="es-ES"/>
+        </w:rPr>
+        <w:t>Icluimos</w:t>
+      </w:r>
+      <w:proofErr w:type="spellEnd"/>
+      <w:r>
+        <w:rPr>
+          <w:sz w:val="26"/>
+          <w:szCs w:val="26"/>
+          <w:lang w:val="es-ES"/>
+        </w:rPr>
+        <w:t xml:space="preserve"> el pin de control de la salida</w:t>
+      </w:r>
+    </w:p>
+    <w:p>
+      <w:pPr>
+        <w:rPr>
+          <w:sz w:val="26"/>
+          <w:szCs w:val="26"/>
+          <w:lang w:val="es-ES"/>
+        </w:rPr>
+      </w:pPr>
+      <w:r>
+        <w:rPr>
+          <w:sz w:val="26"/>
+          <w:szCs w:val="26"/>
+          <w:lang w:val="es-ES"/>
+        </w:rPr>
+        <w:t>#define LED_PIN 2</w:t>
+      </w:r>
+    </w:p>
+    <w:p>
+      <w:pPr>
+        <w:rPr>
+          <w:sz w:val="26"/>
+          <w:szCs w:val="26"/>
+          <w:lang w:val="es-ES"/>
+        </w:rPr>
+      </w:pPr>
+    </w:p>
+    <w:p>
+      <w:pPr>
+        <w:rPr>
+          <w:sz w:val="26"/>
+          <w:szCs w:val="26"/>
+          <w:lang w:val="es-ES"/>
+        </w:rPr>
+      </w:pPr>
+      <w:r>
+        <w:rPr>
+          <w:sz w:val="26"/>
+          <w:szCs w:val="26"/>
+          <w:lang w:val="es-ES"/>
+        </w:rPr>
+        <w:t xml:space="preserve">//Incluimos el </w:t>
+      </w:r>
+      <w:proofErr w:type="spellStart"/>
+      <w:r>
+        <w:rPr>
+          <w:sz w:val="26"/>
+          <w:szCs w:val="26"/>
+          <w:lang w:val="es-ES"/>
+        </w:rPr>
+        <w:t>numero</w:t>
+      </w:r>
+      <w:proofErr w:type="spellEnd"/>
+      <w:r>
+        <w:rPr>
+          <w:sz w:val="26"/>
+          <w:szCs w:val="26"/>
+          <w:lang w:val="es-ES"/>
+        </w:rPr>
+        <w:t xml:space="preserve"> de pixeles a controlar</w:t>
+      </w:r>
+    </w:p>
+    <w:p>
+      <w:pPr>
+        <w:rPr>
+          <w:sz w:val="26"/>
+          <w:szCs w:val="26"/>
+          <w:lang w:val="en-US"/>
+        </w:rPr>
+      </w:pPr>
+      <w:r>
+        <w:rPr>
+          <w:sz w:val="26"/>
+          <w:szCs w:val="26"/>
+          <w:lang w:val="en-US"/>
+        </w:rPr>
+        <w:t>#define LED_COUNT 256</w:t>
+      </w:r>
+    </w:p>
+    <w:p>
+      <w:pPr>
+        <w:rPr>
+          <w:sz w:val="26"/>
+          <w:szCs w:val="26"/>
+          <w:lang w:val="en-US"/>
+        </w:rPr>
+      </w:pPr>
+    </w:p>
+    <w:p>
+      <w:pPr>
+        <w:rPr>
+          <w:sz w:val="26"/>
+          <w:szCs w:val="26"/>
+          <w:lang w:val="en-US"/>
+        </w:rPr>
+      </w:pPr>
+      <w:r>
+        <w:rPr>
+          <w:sz w:val="26"/>
+          <w:szCs w:val="26"/>
+          <w:lang w:val="en-US"/>
+        </w:rPr>
+        <w:t>//Definimos el LED NeoPixel</w:t>
+      </w:r>
+    </w:p>
+    <w:p>
+      <w:pPr>
+        <w:rPr>
+          <w:sz w:val="26"/>
+          <w:szCs w:val="26"/>
+          <w:lang w:val="en-US"/>
+        </w:rPr>
+      </w:pPr>
+      <w:r>
+        <w:rPr>
+          <w:sz w:val="26"/>
+          <w:szCs w:val="26"/>
+          <w:lang w:val="en-US"/>
+        </w:rPr>
+        <w:t>Adafruit_NeoPixel leds(LED_COUNT, LED_PIN, NEO_GRB + NEO_KHZ800);</w:t>
+      </w:r>
+    </w:p>
+    <w:p>
+      <w:pPr>
+        <w:rPr>
+          <w:sz w:val="26"/>
+          <w:szCs w:val="26"/>
+          <w:lang w:val="en-US"/>
+        </w:rPr>
+      </w:pPr>
+    </w:p>
+    <w:p>
+      <w:pPr>
+        <w:rPr>
+          <w:sz w:val="26"/>
+          <w:szCs w:val="26"/>
+          <w:lang w:val="es-ES"/>
+        </w:rPr>
+      </w:pPr>
+      <w:r>
+        <w:rPr>
+          <w:sz w:val="26"/>
+          <w:szCs w:val="26"/>
+          <w:lang w:val="es-ES"/>
+        </w:rPr>
+        <w:t>//Definimos el arreglo que se pega de Qt</w:t>
+      </w:r>
+    </w:p>
+    <w:p>
+      <w:pPr>
+        <w:rPr>
+          <w:sz w:val="26"/>
+          <w:szCs w:val="26"/>
+          <w:lang w:val="es-ES"/>
+        </w:rPr>
+      </w:pPr>
+      <w:proofErr w:type="spellStart"/>
+      <w:r>
+        <w:rPr>
+          <w:sz w:val="26"/>
+          <w:szCs w:val="26"/>
+          <w:lang w:val="es-ES"/>
+        </w:rPr>
+        <w:t>int</w:t>
+      </w:r>
+      <w:proofErr w:type="spellEnd"/>
+      <w:r>
+        <w:rPr>
+          <w:sz w:val="26"/>
+          <w:szCs w:val="26"/>
+          <w:lang w:val="es-ES"/>
+        </w:rPr>
+        <w:t xml:space="preserve"> </w:t>
+      </w:r>
+      <w:proofErr w:type="spellStart"/>
+      <w:r>
+        <w:rPr>
+          <w:sz w:val="26"/>
+          <w:szCs w:val="26"/>
+          <w:lang w:val="es-ES"/>
+        </w:rPr>
+        <w:t>arr</w:t>
+      </w:r>
+      <w:proofErr w:type="spellEnd"/>
+      <w:r>
+        <w:rPr>
+          <w:sz w:val="26"/>
+          <w:szCs w:val="26"/>
+          <w:lang w:val="es-ES"/>
+        </w:rPr>
+        <w:t>[16][16][3]=</w:t>
+      </w:r>
+    </w:p>
+    <w:p>
+      <w:pPr>
+        <w:rPr>
+          <w:sz w:val="26"/>
+          <w:szCs w:val="26"/>
+          <w:lang w:val="es-ES"/>
+        </w:rPr>
+      </w:pPr>
+      <w:r>
+        <w:rPr>
+          <w:sz w:val="26"/>
+          <w:szCs w:val="26"/>
+          <w:lang w:val="es-ES"/>
+        </w:rPr>
+        <w:t>{</w:t>
+      </w:r>
+    </w:p>
+    <w:p>
+      <w:pPr>
+        <w:rPr>
+          <w:sz w:val="26"/>
+          <w:szCs w:val="26"/>
+          <w:lang w:val="es-ES"/>
+        </w:rPr>
+      </w:pPr>
+      <w:r>
+        <w:rPr>
+          <w:sz w:val="26"/>
+          <w:szCs w:val="26"/>
+          <w:lang w:val="es-ES"/>
+        </w:rPr>
+        <w:t xml:space="preserve">  {{20,47,200},{20,47,200},{20,47,200},{20,47,200},{20,47,200},{20,47,200},{20,47,200},{20,47,200},{20,47,200},{20,47,200},{20,47,200},{20,47,200},{20,47,200},{20,47,200},{20,47,200},{20,47,200}},</w:t>
+      </w:r>
+    </w:p>
+    <w:p>
+      <w:pPr>
+        <w:rPr>
+          <w:sz w:val="26"/>
+          <w:szCs w:val="26"/>
+          <w:lang w:val="es-ES"/>
+        </w:rPr>
+      </w:pPr>
+      <w:r>
+        <w:rPr>
+          <w:sz w:val="26"/>
+          <w:szCs w:val="26"/>
+          <w:lang w:val="es-ES"/>
+        </w:rPr>
+        <w:t xml:space="preserve">  {{20,47,200},{20,47,200},{20,47,200},{20,47,200},{20,47,200},{20,47,200},{20,47,200},{20,47,200},{20,47,200},{20,47,200},{20,47,200},{20,47,200},{20,47,200},{20,47,200},{20,47,200},{20,47,200}},</w:t>
+      </w:r>
+    </w:p>
+    <w:p>
+      <w:pPr>
+        <w:rPr>
+          <w:sz w:val="26"/>
+          <w:szCs w:val="26"/>
+          <w:lang w:val="es-ES"/>
+        </w:rPr>
+      </w:pPr>
+      <w:r>
+        <w:rPr>
+          <w:sz w:val="26"/>
+          <w:szCs w:val="26"/>
+          <w:lang w:val="es-ES"/>
+        </w:rPr>
+        <w:t xml:space="preserve">  {{20,47,200},{20,47,200},{20,47,200},{20,47,200},{20,47,200},{20,47,200},{20,47,200},{20,47,200},{20,47,200},{20,47,200},{20,47,200},{20,47,200},{20,47,200},{20,47,200},{20,47,200},{20,47,200}},</w:t>
+      </w:r>
+    </w:p>
+    <w:p>
+      <w:pPr>
+        <w:rPr>
+          <w:sz w:val="26"/>
+          <w:szCs w:val="26"/>
+          <w:lang w:val="es-ES"/>
+        </w:rPr>
+      </w:pPr>
+      <w:r>
+        <w:rPr>
+          <w:sz w:val="26"/>
+          <w:szCs w:val="26"/>
+          <w:lang w:val="es-ES"/>
+        </w:rPr>
+        <w:t xml:space="preserve">  {{20,47,200},{20,47,200},{20,47,200},{20,47,200},{20,47,200},{20,47,200},{20,47,200},{20,47,200},{20,47,200},{20,47,200},{20,47,200},{20,47,200},{20,47,200},{20,47,200},{20,47,200},{20,47,200}},</w:t>
+      </w:r>
+    </w:p>
+    <w:p>
+      <w:pPr>
+        <w:rPr>
+          <w:sz w:val="26"/>
+          <w:szCs w:val="26"/>
+          <w:lang w:val="es-ES"/>
+        </w:rPr>
+      </w:pPr>
+      <w:r>
+        <w:rPr>
+          <w:sz w:val="26"/>
+          <w:szCs w:val="26"/>
+          <w:lang w:val="es-ES"/>
+        </w:rPr>
+        <w:t xml:space="preserve">  {{20,47,200},{20,47,200},{20,47,200},{20,47,200},{20,47,200},{20,47,200},{20,47,200},{20,47,200},{20,47,200},{20,47,200},{20,47,200},{20,47,200},{20,47,200},{20,47,200},{20,47,200},{20,47,200}},</w:t>
+      </w:r>
+    </w:p>
+    <w:p>
+      <w:pPr>
+        <w:rPr>
+          <w:sz w:val="26"/>
+          <w:szCs w:val="26"/>
+          <w:lang w:val="es-ES"/>
+        </w:rPr>
+      </w:pPr>
+      <w:r>
+        <w:rPr>
+          <w:sz w:val="26"/>
+          <w:szCs w:val="26"/>
+          <w:lang w:val="es-ES"/>
+        </w:rPr>
+        <w:lastRenderedPageBreak/>
+        <w:t xml:space="preserve">  {{20,47,200},{20,47,200},{20,47,200},{20,47,200},{20,47,200},{20,47,200},{20,47,200},{20,47,200},{20,47,200},{20,47,200},{20,47,200},{20,47,200},{20,47,200},{20,47,200},{20,47,200},{20,47,200}},</w:t>
+      </w:r>
+    </w:p>
+    <w:p>
+      <w:pPr>
+        <w:rPr>
+          <w:sz w:val="26"/>
+          <w:szCs w:val="26"/>
+          <w:lang w:val="es-ES"/>
+        </w:rPr>
+      </w:pPr>
+      <w:r>
+        <w:rPr>
+          <w:sz w:val="26"/>
+          <w:szCs w:val="26"/>
+          <w:lang w:val="es-ES"/>
+        </w:rPr>
+        <w:t xml:space="preserve">  {{20,47,200},{20,47,200},{20,47,200},{20,47,200},{20,47,200},{20,47,200},{20,47,200},{20,47,200},{20,47,200},{20,47,200},{20,47,200},{20,47,200},{20,47,200},{20,47,200},{20,47,200},{20,47,200}},</w:t>
+      </w:r>
+    </w:p>
+    <w:p>
+      <w:pPr>
+        <w:rPr>
+          <w:sz w:val="26"/>
+          <w:szCs w:val="26"/>
+          <w:lang w:val="es-ES"/>
+        </w:rPr>
+      </w:pPr>
+      <w:r>
+        <w:rPr>
+          <w:sz w:val="26"/>
+          <w:szCs w:val="26"/>
+          <w:lang w:val="es-ES"/>
+        </w:rPr>
+        <w:t xml:space="preserve">  {{20,47,200},{20,47,200},{20,47,200},{20,47,200},{20,47,200},{20,47,200},{20,47,200},{20,47,200},{20,47,200},{20,47,200},{20,47,200},{20,47,200},{20,47,200},{20,47,200},{20,47,200},{20,47,200}},</w:t>
+      </w:r>
+    </w:p>
+    <w:p>
+      <w:pPr>
+        <w:rPr>
+          <w:sz w:val="26"/>
+          <w:szCs w:val="26"/>
+          <w:lang w:val="es-ES"/>
+        </w:rPr>
+      </w:pPr>
+      <w:r>
+        <w:rPr>
+          <w:sz w:val="26"/>
+          <w:szCs w:val="26"/>
+          <w:lang w:val="es-ES"/>
+        </w:rPr>
+        <w:t xml:space="preserve">  {{20,47,200},{20,47,200},{20,47,200},{20,47,200},{20,47,200},{20,47,200},{20,47,200},{20,47,200},{20,47,200},{20,47,200},{20,47,200},{20,47,200},{20,47,200},{20,47,200},{20,47,200},{20,47,200}},</w:t>
+      </w:r>
+    </w:p>
+    <w:p>
+      <w:pPr>
+        <w:rPr>
+          <w:sz w:val="26"/>
+          <w:szCs w:val="26"/>
+          <w:lang w:val="es-ES"/>
+        </w:rPr>
+      </w:pPr>
+      <w:r>
+        <w:rPr>
+          <w:sz w:val="26"/>
+          <w:szCs w:val="26"/>
+          <w:lang w:val="es-ES"/>
+        </w:rPr>
+        <w:t xml:space="preserve">  {{20,47,200},{20,47,200},{20,47,200},{20,47,200},{20,47,200},{20,47,200},{20,47,200},{20,47,200},{20,47,200},{20,47,200},{20,47,200},{20,47,200},{20,47,200},{20,47,200},{20,47,200},{20,47,200}},</w:t>
+      </w:r>
+    </w:p>
+    <w:p>
+      <w:pPr>
+        <w:rPr>
+          <w:sz w:val="26"/>
+          <w:szCs w:val="26"/>
+          <w:lang w:val="es-ES"/>
+        </w:rPr>
+      </w:pPr>
+      <w:r>
+        <w:rPr>
+          <w:sz w:val="26"/>
+          <w:szCs w:val="26"/>
+          <w:lang w:val="es-ES"/>
+        </w:rPr>
+        <w:t xml:space="preserve">  {{20,47,200},{20,47,200},{20,47,200},{20,47,200},{20,47,200},{20,47,200},{20,47,200},{20,47,200},{20,47,200},{20,47,200},{20,47,200},{20,47,200},{20,47,200},{20,47,200},{20,47,200},{20,47,200}},</w:t>
+      </w:r>
+    </w:p>
+    <w:p>
+      <w:pPr>
+        <w:rPr>
+          <w:sz w:val="26"/>
+          <w:szCs w:val="26"/>
+          <w:lang w:val="es-ES"/>
+        </w:rPr>
+      </w:pPr>
+      <w:r>
+        <w:rPr>
+          <w:sz w:val="26"/>
+          <w:szCs w:val="26"/>
+          <w:lang w:val="es-ES"/>
+        </w:rPr>
+        <w:t xml:space="preserve">  {{20,47,200},{20,47,200},{20,47,200},{20,47,200},{20,47,200},{20,47,200},{20,47,200},{20,47,200},{20,47,200},{20,47,200},{20,47,200},{20,47,200},{20,47,200},{20,47,200},{20,47,200},{20,47,200}},</w:t>
+      </w:r>
+    </w:p>
+    <w:p>
+      <w:pPr>
+        <w:rPr>
+          <w:sz w:val="26"/>
+          <w:szCs w:val="26"/>
+          <w:lang w:val="es-ES"/>
+        </w:rPr>
+      </w:pPr>
+      <w:r>
+        <w:rPr>
+          <w:sz w:val="26"/>
+          <w:szCs w:val="26"/>
+          <w:lang w:val="es-ES"/>
+        </w:rPr>
+        <w:t xml:space="preserve">  {{20,47,200},{20,47,200},{20,47,200},{20,47,200},{20,47,200},{20,47,200},{20,47,200},{20,47,200},{20,47,200},{20,47,200},{20,47,200},{20,47,200},{20,47,200},{20,47,200},{20,47,200},{20,47,200}},</w:t>
+      </w:r>
+    </w:p>
+    <w:p>
+      <w:pPr>
+        <w:rPr>
+          <w:sz w:val="26"/>
+          <w:szCs w:val="26"/>
+          <w:lang w:val="es-ES"/>
+        </w:rPr>
+      </w:pPr>
+      <w:r>
+        <w:rPr>
+          <w:sz w:val="26"/>
+          <w:szCs w:val="26"/>
+          <w:lang w:val="es-ES"/>
+        </w:rPr>
+        <w:t xml:space="preserve">  {{20,47,200},{20,47,200},{20,47,200},{20,47,200},{20,47,200},{20,47,200},{20,47,200},{20,47,200},{20,47,200},{20,47,200},{20,47,200},{20,47,200},{20,47,200},{20,47,200},{20,47,200},{20,47,200}},</w:t>
+      </w:r>
+    </w:p>
+    <w:p>
+      <w:pPr>
+        <w:rPr>
+          <w:sz w:val="26"/>
+          <w:szCs w:val="26"/>
+          <w:lang w:val="es-ES"/>
+        </w:rPr>
+      </w:pPr>
+      <w:r>
+        <w:rPr>
+          <w:sz w:val="26"/>
+          <w:szCs w:val="26"/>
+          <w:lang w:val="es-ES"/>
+        </w:rPr>
+        <w:t xml:space="preserve">  {{20,47,200},{20,47,200},{20,47,200},{20,47,200},{20,47,200},{20,47,200},{20,47,200},{20,47,200},{20,47,200},{20,47,200},{20,47,200},{20,47,200},{20,47,200},{20,47,200},{20,47,200},{20,47,200}},</w:t>
+      </w:r>
+    </w:p>
+    <w:p>
+      <w:pPr>
+        <w:rPr>
+          <w:sz w:val="26"/>
+          <w:szCs w:val="26"/>
+          <w:lang w:val="es-ES"/>
+        </w:rPr>
+      </w:pPr>
+      <w:r>
+        <w:rPr>
+          <w:sz w:val="26"/>
+          <w:szCs w:val="26"/>
+          <w:lang w:val="es-ES"/>
+        </w:rPr>
+        <w:lastRenderedPageBreak/>
+        <w:t xml:space="preserve">  {{20,47,200},{20,47,200},{20,47,200},{20,47,200},{20,47,200},{20,47,200},{20,47,200},{20,47,200},{20,47,200},{20,47,200},{20,47,200},{20,47,200},{20,47,200},{20,47,200},{20,47,200},{20,47,200}},</w:t>
+      </w:r>
+    </w:p>
+    <w:p>
+      <w:pPr>
+        <w:rPr>
+          <w:sz w:val="26"/>
+          <w:szCs w:val="26"/>
+          <w:lang w:val="es-ES"/>
+        </w:rPr>
+      </w:pPr>
+      <w:r>
+        <w:rPr>
+          <w:sz w:val="26"/>
+          <w:szCs w:val="26"/>
+          <w:lang w:val="es-ES"/>
+        </w:rPr>
+        <w:t>};</w:t>
+      </w:r>
+    </w:p>
+    <w:p>
+      <w:pPr>
+        <w:rPr>
+          <w:sz w:val="26"/>
+          <w:szCs w:val="26"/>
+          <w:lang w:val="es-ES"/>
+        </w:rPr>
+      </w:pPr>
+    </w:p>
+    <w:p>
+      <w:pPr>
+        <w:rPr>
+          <w:sz w:val="26"/>
+          <w:szCs w:val="26"/>
           <w:lang w:val="es-ES"/>
         </w:rPr>
       </w:pPr>
@@ -9971,31 +10661,185 @@
           <w:szCs w:val="26"/>
           <w:lang w:val="es-ES"/>
         </w:rPr>
-        <w:t>loop</w:t>
-      </w:r>
-      <w:proofErr w:type="spellEnd"/>
-      <w:r>
-        <w:rPr>
-          <w:sz w:val="26"/>
-          <w:szCs w:val="26"/>
-          <w:lang w:val="es-ES"/>
-        </w:rPr>
-        <w:t>()</w:t>
-      </w:r>
-    </w:p>
-    <w:p>
-      <w:pPr>
-        <w:rPr>
-          <w:sz w:val="26"/>
-          <w:szCs w:val="26"/>
-          <w:lang w:val="es-ES"/>
-        </w:rPr>
-      </w:pPr>
-      <w:r>
-        <w:rPr>
-          <w:sz w:val="26"/>
-          <w:szCs w:val="26"/>
-          <w:lang w:val="es-ES"/>
+        <w:t>setup</w:t>
+      </w:r>
+      <w:proofErr w:type="spellEnd"/>
+      <w:r>
+        <w:rPr>
+          <w:sz w:val="26"/>
+          <w:szCs w:val="26"/>
+          <w:lang w:val="es-ES"/>
+        </w:rPr>
+        <w:t>(){</w:t>
+      </w:r>
+    </w:p>
+    <w:p>
+      <w:pPr>
+        <w:rPr>
+          <w:sz w:val="26"/>
+          <w:szCs w:val="26"/>
+          <w:lang w:val="es-ES"/>
+        </w:rPr>
+      </w:pPr>
+      <w:r>
+        <w:rPr>
+          <w:sz w:val="26"/>
+          <w:szCs w:val="26"/>
+          <w:lang w:val="es-ES"/>
+        </w:rPr>
+        <w:t xml:space="preserve">  //Ya tenemos el serial para recibir la información del imagen de</w:t>
+      </w:r>
+    </w:p>
+    <w:p>
+      <w:pPr>
+        <w:rPr>
+          <w:sz w:val="26"/>
+          <w:szCs w:val="26"/>
+          <w:lang w:val="es-ES"/>
+        </w:rPr>
+      </w:pPr>
+      <w:r>
+        <w:rPr>
+          <w:sz w:val="26"/>
+          <w:szCs w:val="26"/>
+          <w:lang w:val="es-ES"/>
+        </w:rPr>
+        <w:t xml:space="preserve">  //la bandera desde Qt</w:t>
+      </w:r>
+    </w:p>
+    <w:p>
+      <w:pPr>
+        <w:rPr>
+          <w:sz w:val="26"/>
+          <w:szCs w:val="26"/>
+          <w:lang w:val="es-ES"/>
+        </w:rPr>
+      </w:pPr>
+      <w:r>
+        <w:rPr>
+          <w:sz w:val="26"/>
+          <w:szCs w:val="26"/>
+          <w:lang w:val="es-ES"/>
+        </w:rPr>
+        <w:t xml:space="preserve">  </w:t>
+      </w:r>
+      <w:proofErr w:type="spellStart"/>
+      <w:r>
+        <w:rPr>
+          <w:sz w:val="26"/>
+          <w:szCs w:val="26"/>
+          <w:lang w:val="es-ES"/>
+        </w:rPr>
+        <w:t>Serial.begin</w:t>
+      </w:r>
+      <w:proofErr w:type="spellEnd"/>
+      <w:r>
+        <w:rPr>
+          <w:sz w:val="26"/>
+          <w:szCs w:val="26"/>
+          <w:lang w:val="es-ES"/>
+        </w:rPr>
+        <w:t>(9600);</w:t>
+      </w:r>
+    </w:p>
+    <w:p>
+      <w:pPr>
+        <w:rPr>
+          <w:sz w:val="26"/>
+          <w:szCs w:val="26"/>
+          <w:lang w:val="en-US"/>
+        </w:rPr>
+      </w:pPr>
+      <w:r>
+        <w:rPr>
+          <w:sz w:val="26"/>
+          <w:szCs w:val="26"/>
+          <w:lang w:val="es-ES"/>
+        </w:rPr>
+        <w:t xml:space="preserve">  </w:t>
+      </w:r>
+      <w:r>
+        <w:rPr>
+          <w:sz w:val="26"/>
+          <w:szCs w:val="26"/>
+          <w:lang w:val="en-US"/>
+        </w:rPr>
+        <w:t>pinMode(2,OUTPUT);</w:t>
+      </w:r>
+    </w:p>
+    <w:p>
+      <w:pPr>
+        <w:rPr>
+          <w:sz w:val="26"/>
+          <w:szCs w:val="26"/>
+          <w:lang w:val="en-US"/>
+        </w:rPr>
+      </w:pPr>
+      <w:r>
+        <w:rPr>
+          <w:sz w:val="26"/>
+          <w:szCs w:val="26"/>
+          <w:lang w:val="en-US"/>
+        </w:rPr>
+        <w:t xml:space="preserve"> </w:t>
+      </w:r>
+    </w:p>
+    <w:p>
+      <w:pPr>
+        <w:rPr>
+          <w:sz w:val="26"/>
+          <w:szCs w:val="26"/>
+          <w:lang w:val="en-US"/>
+        </w:rPr>
+      </w:pPr>
+      <w:r>
+        <w:rPr>
+          <w:sz w:val="26"/>
+          <w:szCs w:val="26"/>
+          <w:lang w:val="en-US"/>
+        </w:rPr>
+        <w:t>}</w:t>
+      </w:r>
+    </w:p>
+    <w:p>
+      <w:pPr>
+        <w:rPr>
+          <w:sz w:val="26"/>
+          <w:szCs w:val="26"/>
+          <w:lang w:val="en-US"/>
+        </w:rPr>
+      </w:pPr>
+    </w:p>
+    <w:p>
+      <w:pPr>
+        <w:rPr>
+          <w:sz w:val="26"/>
+          <w:szCs w:val="26"/>
+          <w:lang w:val="en-US"/>
+        </w:rPr>
+      </w:pPr>
+      <w:r>
+        <w:rPr>
+          <w:sz w:val="26"/>
+          <w:szCs w:val="26"/>
+          <w:lang w:val="en-US"/>
+        </w:rPr>
+        <w:t>void loop()</w:t>
+      </w:r>
+    </w:p>
+    <w:p>
+      <w:pPr>
+        <w:rPr>
+          <w:sz w:val="26"/>
+          <w:szCs w:val="26"/>
+          <w:lang w:val="en-US"/>
+        </w:rPr>
+      </w:pPr>
+      <w:r>
+        <w:rPr>
+          <w:sz w:val="26"/>
+          <w:szCs w:val="26"/>
+          <w:lang w:val="en-US"/>
         </w:rPr>
         <w:t>{</w:t>
       </w:r>
@@ -10005,14 +10849,14 @@
         <w:rPr>
           <w:sz w:val="26"/>
           <w:szCs w:val="26"/>
-          <w:lang w:val="es-ES"/>
-        </w:rPr>
-      </w:pPr>
-      <w:r>
-        <w:rPr>
-          <w:sz w:val="26"/>
-          <w:szCs w:val="26"/>
-          <w:lang w:val="es-ES"/>
+          <w:lang w:val="en-US"/>
+        </w:rPr>
+      </w:pPr>
+      <w:r>
+        <w:rPr>
+          <w:sz w:val="26"/>
+          <w:szCs w:val="26"/>
+          <w:lang w:val="en-US"/>
         </w:rPr>
         <w:t xml:space="preserve">  </w:t>
       </w:r>
@@ -10022,69 +10866,41 @@
         <w:rPr>
           <w:sz w:val="26"/>
           <w:szCs w:val="26"/>
-          <w:lang w:val="es-ES"/>
-        </w:rPr>
-      </w:pPr>
-      <w:r>
-        <w:rPr>
-          <w:sz w:val="26"/>
-          <w:szCs w:val="26"/>
-          <w:lang w:val="es-ES"/>
+          <w:lang w:val="en-US"/>
+        </w:rPr>
+      </w:pPr>
+      <w:r>
+        <w:rPr>
+          <w:sz w:val="26"/>
+          <w:szCs w:val="26"/>
+          <w:lang w:val="en-US"/>
+        </w:rPr>
+        <w:t xml:space="preserve">  if (Serial.available()&gt;0){</w:t>
+      </w:r>
+    </w:p>
+    <w:p>
+      <w:pPr>
+        <w:rPr>
+          <w:sz w:val="26"/>
+          <w:szCs w:val="26"/>
+          <w:lang w:val="es-ES"/>
+        </w:rPr>
+      </w:pPr>
+      <w:r>
+        <w:rPr>
+          <w:sz w:val="26"/>
+          <w:szCs w:val="26"/>
+          <w:lang w:val="en-US"/>
         </w:rPr>
         <w:t xml:space="preserve">  </w:t>
       </w:r>
-      <w:proofErr w:type="spellStart"/>
-      <w:r>
-        <w:rPr>
-          <w:sz w:val="26"/>
-          <w:szCs w:val="26"/>
-          <w:lang w:val="es-ES"/>
-        </w:rPr>
-        <w:t>if</w:t>
-      </w:r>
-      <w:proofErr w:type="spellEnd"/>
-      <w:r>
-        <w:rPr>
-          <w:sz w:val="26"/>
-          <w:szCs w:val="26"/>
-          <w:lang w:val="es-ES"/>
-        </w:rPr>
-        <w:t xml:space="preserve"> (</w:t>
-      </w:r>
-      <w:proofErr w:type="spellStart"/>
-      <w:r>
-        <w:rPr>
-          <w:sz w:val="26"/>
-          <w:szCs w:val="26"/>
-          <w:lang w:val="es-ES"/>
-        </w:rPr>
-        <w:t>Serial.available</w:t>
-      </w:r>
-      <w:proofErr w:type="spellEnd"/>
-      <w:r>
-        <w:rPr>
-          <w:sz w:val="26"/>
-          <w:szCs w:val="26"/>
-          <w:lang w:val="es-ES"/>
-        </w:rPr>
-        <w:t>()&gt;0){</w:t>
-      </w:r>
-    </w:p>
-    <w:p>
-      <w:pPr>
-        <w:rPr>
-          <w:sz w:val="26"/>
-          <w:szCs w:val="26"/>
-          <w:lang w:val="es-ES"/>
-        </w:rPr>
-      </w:pPr>
-      <w:r>
-        <w:rPr>
-          <w:sz w:val="26"/>
-          <w:szCs w:val="26"/>
-          <w:lang w:val="es-ES"/>
-        </w:rPr>
-        <w:t xml:space="preserve">  //Se Establece el </w:t>
+      <w:r>
+        <w:rPr>
+          <w:sz w:val="26"/>
+          <w:szCs w:val="26"/>
+          <w:lang w:val="es-ES"/>
+        </w:rPr>
+        <w:t xml:space="preserve">//Se Establece el </w:t>
       </w:r>
       <w:proofErr w:type="spellStart"/>
       <w:r>
@@ -10180,7 +10996,7 @@
         <w:rPr>
           <w:sz w:val="26"/>
           <w:szCs w:val="26"/>
-          <w:lang w:val="es-ES"/>
+          <w:lang w:val="en-US"/>
         </w:rPr>
       </w:pPr>
       <w:r>
@@ -10191,14 +11007,329 @@
         </w:rPr>
         <w:t xml:space="preserve">  </w:t>
       </w:r>
-      <w:proofErr w:type="spellStart"/>
-      <w:r>
-        <w:rPr>
-          <w:sz w:val="26"/>
-          <w:szCs w:val="26"/>
-          <w:lang w:val="es-ES"/>
-        </w:rPr>
-        <w:t>Serial.flush</w:t>
+      <w:r>
+        <w:rPr>
+          <w:sz w:val="26"/>
+          <w:szCs w:val="26"/>
+          <w:lang w:val="en-US"/>
+        </w:rPr>
+        <w:t>Serial.flush();</w:t>
+      </w:r>
+    </w:p>
+    <w:p>
+      <w:pPr>
+        <w:rPr>
+          <w:sz w:val="26"/>
+          <w:szCs w:val="26"/>
+          <w:lang w:val="en-US"/>
+        </w:rPr>
+      </w:pPr>
+      <w:r>
+        <w:rPr>
+          <w:sz w:val="26"/>
+          <w:szCs w:val="26"/>
+          <w:lang w:val="en-US"/>
+        </w:rPr>
+        <w:t xml:space="preserve">  int caso = Serial.parseInt(); </w:t>
+      </w:r>
+    </w:p>
+    <w:p>
+      <w:pPr>
+        <w:rPr>
+          <w:sz w:val="26"/>
+          <w:szCs w:val="26"/>
+          <w:lang w:val="en-US"/>
+        </w:rPr>
+      </w:pPr>
+      <w:r>
+        <w:rPr>
+          <w:sz w:val="26"/>
+          <w:szCs w:val="26"/>
+          <w:lang w:val="en-US"/>
+        </w:rPr>
+        <w:t xml:space="preserve">    </w:t>
+      </w:r>
+    </w:p>
+    <w:p>
+      <w:pPr>
+        <w:rPr>
+          <w:sz w:val="26"/>
+          <w:szCs w:val="26"/>
+          <w:lang w:val="en-US"/>
+        </w:rPr>
+      </w:pPr>
+      <w:r>
+        <w:rPr>
+          <w:sz w:val="26"/>
+          <w:szCs w:val="26"/>
+          <w:lang w:val="en-US"/>
+        </w:rPr>
+        <w:t xml:space="preserve">    if(caso==1){</w:t>
+      </w:r>
+    </w:p>
+    <w:p>
+      <w:pPr>
+        <w:rPr>
+          <w:sz w:val="26"/>
+          <w:szCs w:val="26"/>
+          <w:lang w:val="en-US"/>
+        </w:rPr>
+      </w:pPr>
+      <w:r>
+        <w:rPr>
+          <w:sz w:val="26"/>
+          <w:szCs w:val="26"/>
+          <w:lang w:val="en-US"/>
+        </w:rPr>
+        <w:t xml:space="preserve">    leds.begin();</w:t>
+      </w:r>
+    </w:p>
+    <w:p>
+      <w:pPr>
+        <w:rPr>
+          <w:sz w:val="26"/>
+          <w:szCs w:val="26"/>
+          <w:lang w:val="en-US"/>
+        </w:rPr>
+      </w:pPr>
+      <w:r>
+        <w:rPr>
+          <w:sz w:val="26"/>
+          <w:szCs w:val="26"/>
+          <w:lang w:val="en-US"/>
+        </w:rPr>
+        <w:t xml:space="preserve">    for(int a=15;a=&gt;0;a--){</w:t>
+      </w:r>
+    </w:p>
+    <w:p>
+      <w:pPr>
+        <w:rPr>
+          <w:sz w:val="26"/>
+          <w:szCs w:val="26"/>
+          <w:lang w:val="en-US"/>
+        </w:rPr>
+      </w:pPr>
+      <w:r>
+        <w:rPr>
+          <w:sz w:val="26"/>
+          <w:szCs w:val="26"/>
+          <w:lang w:val="en-US"/>
+        </w:rPr>
+        <w:t xml:space="preserve">    for(int b=0;b&lt;16;b++){</w:t>
+      </w:r>
+    </w:p>
+    <w:p>
+      <w:pPr>
+        <w:rPr>
+          <w:sz w:val="26"/>
+          <w:szCs w:val="26"/>
+          <w:lang w:val="en-US"/>
+        </w:rPr>
+      </w:pPr>
+      <w:r>
+        <w:rPr>
+          <w:sz w:val="26"/>
+          <w:szCs w:val="26"/>
+          <w:lang w:val="en-US"/>
+        </w:rPr>
+        <w:t xml:space="preserve">      for(int c=0;c&lt;3;c++){</w:t>
+      </w:r>
+    </w:p>
+    <w:p>
+      <w:pPr>
+        <w:rPr>
+          <w:sz w:val="26"/>
+          <w:szCs w:val="26"/>
+          <w:lang w:val="en-US"/>
+        </w:rPr>
+      </w:pPr>
+      <w:r>
+        <w:rPr>
+          <w:sz w:val="26"/>
+          <w:szCs w:val="26"/>
+          <w:lang w:val="en-US"/>
+        </w:rPr>
+        <w:t xml:space="preserve">      </w:t>
+      </w:r>
+      <w:r>
+        <w:rPr>
+          <w:sz w:val="26"/>
+          <w:szCs w:val="26"/>
+          <w:lang w:val="en-US"/>
+        </w:rPr>
+        <w:tab/>
+        <w:t>red = arr[a][b][c];</w:t>
+      </w:r>
+    </w:p>
+    <w:p>
+      <w:pPr>
+        <w:rPr>
+          <w:sz w:val="26"/>
+          <w:szCs w:val="26"/>
+          <w:lang w:val="en-US"/>
+        </w:rPr>
+      </w:pPr>
+      <w:r>
+        <w:rPr>
+          <w:sz w:val="26"/>
+          <w:szCs w:val="26"/>
+          <w:lang w:val="en-US"/>
+        </w:rPr>
+        <w:t xml:space="preserve">        green = arr[a][b][c+1];</w:t>
+      </w:r>
+    </w:p>
+    <w:p>
+      <w:pPr>
+        <w:rPr>
+          <w:sz w:val="26"/>
+          <w:szCs w:val="26"/>
+          <w:lang w:val="en-US"/>
+        </w:rPr>
+      </w:pPr>
+      <w:r>
+        <w:rPr>
+          <w:sz w:val="26"/>
+          <w:szCs w:val="26"/>
+          <w:lang w:val="en-US"/>
+        </w:rPr>
+        <w:t xml:space="preserve">        blue = arr[a][b][c+2];</w:t>
+      </w:r>
+    </w:p>
+    <w:p>
+      <w:pPr>
+        <w:rPr>
+          <w:sz w:val="26"/>
+          <w:szCs w:val="26"/>
+          <w:lang w:val="en-US"/>
+        </w:rPr>
+      </w:pPr>
+      <w:r>
+        <w:rPr>
+          <w:sz w:val="26"/>
+          <w:szCs w:val="26"/>
+          <w:lang w:val="en-US"/>
+        </w:rPr>
+        <w:t xml:space="preserve">        leds.setPixelColor(NumLed, red, green, blue);</w:t>
+      </w:r>
+    </w:p>
+    <w:p>
+      <w:pPr>
+        <w:rPr>
+          <w:sz w:val="26"/>
+          <w:szCs w:val="26"/>
+          <w:lang w:val="es-ES"/>
+        </w:rPr>
+      </w:pPr>
+      <w:r>
+        <w:rPr>
+          <w:sz w:val="26"/>
+          <w:szCs w:val="26"/>
+          <w:lang w:val="en-US"/>
+        </w:rPr>
+        <w:t xml:space="preserve">      </w:t>
+      </w:r>
+      <w:r>
+        <w:rPr>
+          <w:sz w:val="26"/>
+          <w:szCs w:val="26"/>
+          <w:lang w:val="es-ES"/>
+        </w:rPr>
+        <w:t>}</w:t>
+      </w:r>
+    </w:p>
+    <w:p>
+      <w:pPr>
+        <w:rPr>
+          <w:sz w:val="26"/>
+          <w:szCs w:val="26"/>
+          <w:lang w:val="es-ES"/>
+        </w:rPr>
+      </w:pPr>
+      <w:r>
+        <w:rPr>
+          <w:sz w:val="26"/>
+          <w:szCs w:val="26"/>
+          <w:lang w:val="es-ES"/>
+        </w:rPr>
+        <w:t xml:space="preserve">      </w:t>
+      </w:r>
+      <w:proofErr w:type="spellStart"/>
+      <w:r>
+        <w:rPr>
+          <w:sz w:val="26"/>
+          <w:szCs w:val="26"/>
+          <w:lang w:val="es-ES"/>
+        </w:rPr>
+        <w:t>NumLed</w:t>
+      </w:r>
+      <w:proofErr w:type="spellEnd"/>
+      <w:r>
+        <w:rPr>
+          <w:sz w:val="26"/>
+          <w:szCs w:val="26"/>
+          <w:lang w:val="es-ES"/>
+        </w:rPr>
+        <w:t>++;</w:t>
+      </w:r>
+    </w:p>
+    <w:p>
+      <w:pPr>
+        <w:rPr>
+          <w:sz w:val="26"/>
+          <w:szCs w:val="26"/>
+          <w:lang w:val="es-ES"/>
+        </w:rPr>
+      </w:pPr>
+      <w:r>
+        <w:rPr>
+          <w:sz w:val="26"/>
+          <w:szCs w:val="26"/>
+          <w:lang w:val="es-ES"/>
+        </w:rPr>
+        <w:t xml:space="preserve">    }</w:t>
+      </w:r>
+    </w:p>
+    <w:p>
+      <w:pPr>
+        <w:rPr>
+          <w:sz w:val="26"/>
+          <w:szCs w:val="26"/>
+          <w:lang w:val="es-ES"/>
+        </w:rPr>
+      </w:pPr>
+      <w:r>
+        <w:rPr>
+          <w:sz w:val="26"/>
+          <w:szCs w:val="26"/>
+          <w:lang w:val="es-ES"/>
+        </w:rPr>
+        <w:t xml:space="preserve">  }</w:t>
+      </w:r>
+    </w:p>
+    <w:p>
+      <w:pPr>
+        <w:rPr>
+          <w:sz w:val="26"/>
+          <w:szCs w:val="26"/>
+          <w:lang w:val="es-ES"/>
+        </w:rPr>
+      </w:pPr>
+      <w:r>
+        <w:rPr>
+          <w:sz w:val="26"/>
+          <w:szCs w:val="26"/>
+          <w:lang w:val="es-ES"/>
+        </w:rPr>
+        <w:t xml:space="preserve">    </w:t>
+      </w:r>
+      <w:proofErr w:type="spellStart"/>
+      <w:r>
+        <w:rPr>
+          <w:sz w:val="26"/>
+          <w:szCs w:val="26"/>
+          <w:lang w:val="es-ES"/>
+        </w:rPr>
+        <w:t>leds.show</w:t>
       </w:r>
       <w:proofErr w:type="spellEnd"/>
       <w:r>
@@ -10224,198 +11355,6 @@
           <w:szCs w:val="26"/>
           <w:lang w:val="es-ES"/>
         </w:rPr>
-        <w:t xml:space="preserve">  </w:t>
-      </w:r>
-      <w:proofErr w:type="spellStart"/>
-      <w:r>
-        <w:rPr>
-          <w:sz w:val="26"/>
-          <w:szCs w:val="26"/>
-          <w:lang w:val="es-ES"/>
-        </w:rPr>
-        <w:t>int</w:t>
-      </w:r>
-      <w:proofErr w:type="spellEnd"/>
-      <w:r>
-        <w:rPr>
-          <w:sz w:val="26"/>
-          <w:szCs w:val="26"/>
-          <w:lang w:val="es-ES"/>
-        </w:rPr>
-        <w:t xml:space="preserve"> caso = </w:t>
-      </w:r>
-      <w:proofErr w:type="spellStart"/>
-      <w:r>
-        <w:rPr>
-          <w:sz w:val="26"/>
-          <w:szCs w:val="26"/>
-          <w:lang w:val="es-ES"/>
-        </w:rPr>
-        <w:t>Serial.parseInt</w:t>
-      </w:r>
-      <w:proofErr w:type="spellEnd"/>
-      <w:r>
-        <w:rPr>
-          <w:sz w:val="26"/>
-          <w:szCs w:val="26"/>
-          <w:lang w:val="es-ES"/>
-        </w:rPr>
-        <w:t xml:space="preserve">(); </w:t>
-      </w:r>
-    </w:p>
-    <w:p>
-      <w:pPr>
-        <w:rPr>
-          <w:sz w:val="26"/>
-          <w:szCs w:val="26"/>
-          <w:lang w:val="es-ES"/>
-        </w:rPr>
-      </w:pPr>
-      <w:r>
-        <w:rPr>
-          <w:sz w:val="26"/>
-          <w:szCs w:val="26"/>
-          <w:lang w:val="es-ES"/>
-        </w:rPr>
-        <w:t xml:space="preserve">    </w:t>
-      </w:r>
-    </w:p>
-    <w:p>
-      <w:pPr>
-        <w:rPr>
-          <w:sz w:val="26"/>
-          <w:szCs w:val="26"/>
-          <w:lang w:val="es-ES"/>
-        </w:rPr>
-      </w:pPr>
-      <w:r>
-        <w:rPr>
-          <w:sz w:val="26"/>
-          <w:szCs w:val="26"/>
-          <w:lang w:val="es-ES"/>
-        </w:rPr>
-        <w:t xml:space="preserve">    </w:t>
-      </w:r>
-      <w:proofErr w:type="spellStart"/>
-      <w:r>
-        <w:rPr>
-          <w:sz w:val="26"/>
-          <w:szCs w:val="26"/>
-          <w:lang w:val="es-ES"/>
-        </w:rPr>
-        <w:t>if</w:t>
-      </w:r>
-      <w:proofErr w:type="spellEnd"/>
-      <w:r>
-        <w:rPr>
-          <w:sz w:val="26"/>
-          <w:szCs w:val="26"/>
-          <w:lang w:val="es-ES"/>
-        </w:rPr>
-        <w:t>(caso==1){</w:t>
-      </w:r>
-    </w:p>
-    <w:p>
-      <w:pPr>
-        <w:rPr>
-          <w:sz w:val="26"/>
-          <w:szCs w:val="26"/>
-          <w:lang w:val="es-ES"/>
-        </w:rPr>
-      </w:pPr>
-      <w:r>
-        <w:rPr>
-          <w:sz w:val="26"/>
-          <w:szCs w:val="26"/>
-          <w:lang w:val="es-ES"/>
-        </w:rPr>
-        <w:t xml:space="preserve">    </w:t>
-      </w:r>
-      <w:proofErr w:type="spellStart"/>
-      <w:r>
-        <w:rPr>
-          <w:sz w:val="26"/>
-          <w:szCs w:val="26"/>
-          <w:lang w:val="es-ES"/>
-        </w:rPr>
-        <w:t>leds.begin</w:t>
-      </w:r>
-      <w:proofErr w:type="spellEnd"/>
-      <w:r>
-        <w:rPr>
-          <w:sz w:val="26"/>
-          <w:szCs w:val="26"/>
-          <w:lang w:val="es-ES"/>
-        </w:rPr>
-        <w:t>();</w:t>
-      </w:r>
-    </w:p>
-    <w:p>
-      <w:pPr>
-        <w:rPr>
-          <w:sz w:val="26"/>
-          <w:szCs w:val="26"/>
-          <w:lang w:val="es-ES"/>
-        </w:rPr>
-      </w:pPr>
-      <w:r>
-        <w:rPr>
-          <w:sz w:val="26"/>
-          <w:szCs w:val="26"/>
-          <w:lang w:val="es-ES"/>
-        </w:rPr>
-        <w:t xml:space="preserve">    salida(***arreglo);</w:t>
-      </w:r>
-    </w:p>
-    <w:p>
-      <w:pPr>
-        <w:rPr>
-          <w:sz w:val="26"/>
-          <w:szCs w:val="26"/>
-          <w:lang w:val="es-ES"/>
-        </w:rPr>
-      </w:pPr>
-      <w:r>
-        <w:rPr>
-          <w:sz w:val="26"/>
-          <w:szCs w:val="26"/>
-          <w:lang w:val="es-ES"/>
-        </w:rPr>
-        <w:t xml:space="preserve">    </w:t>
-      </w:r>
-      <w:proofErr w:type="spellStart"/>
-      <w:r>
-        <w:rPr>
-          <w:sz w:val="26"/>
-          <w:szCs w:val="26"/>
-          <w:lang w:val="es-ES"/>
-        </w:rPr>
-        <w:t>leds.show</w:t>
-      </w:r>
-      <w:proofErr w:type="spellEnd"/>
-      <w:r>
-        <w:rPr>
-          <w:sz w:val="26"/>
-          <w:szCs w:val="26"/>
-          <w:lang w:val="es-ES"/>
-        </w:rPr>
-        <w:t>();</w:t>
-      </w:r>
-    </w:p>
-    <w:p>
-      <w:pPr>
-        <w:rPr>
-          <w:sz w:val="26"/>
-          <w:szCs w:val="26"/>
-          <w:lang w:val="es-ES"/>
-        </w:rPr>
-      </w:pPr>
-      <w:r>
-        <w:rPr>
-          <w:sz w:val="26"/>
-          <w:szCs w:val="26"/>
-          <w:lang w:val="es-ES"/>
-        </w:rPr>
         <w:t xml:space="preserve">    }</w:t>
       </w:r>
     </w:p>
@@ -10433,6 +11372,7 @@
           <w:szCs w:val="26"/>
           <w:lang w:val="es-ES"/>
         </w:rPr>
+        <w:lastRenderedPageBreak/>
         <w:t xml:space="preserve">    </w:t>
       </w:r>
     </w:p>

</xml_diff>

<commit_message>
codigo de pruebas lista (solucion error condicional)
</commit_message>
<xml_diff>
--- a/Informe de avances - Parcial 2.docx
+++ b/Informe de avances - Parcial 2.docx
@@ -10211,24 +10211,98 @@
           <w:szCs w:val="26"/>
           <w:lang w:val="en-US"/>
         </w:rPr>
-        <w:t>//Definimos el LED NeoPixel</w:t>
-      </w:r>
-    </w:p>
-    <w:p>
-      <w:pPr>
-        <w:rPr>
-          <w:sz w:val="26"/>
-          <w:szCs w:val="26"/>
-          <w:lang w:val="en-US"/>
-        </w:rPr>
-      </w:pPr>
-      <w:r>
-        <w:rPr>
-          <w:sz w:val="26"/>
-          <w:szCs w:val="26"/>
-          <w:lang w:val="en-US"/>
-        </w:rPr>
-        <w:t>Adafruit_NeoPixel leds(LED_COUNT, LED_PIN, NEO_GRB + NEO_KHZ800);</w:t>
+        <w:t>//</w:t>
+      </w:r>
+      <w:proofErr w:type="spellStart"/>
+      <w:r>
+        <w:rPr>
+          <w:sz w:val="26"/>
+          <w:szCs w:val="26"/>
+          <w:lang w:val="en-US"/>
+        </w:rPr>
+        <w:t>Definimos</w:t>
+      </w:r>
+      <w:proofErr w:type="spellEnd"/>
+      <w:r>
+        <w:rPr>
+          <w:sz w:val="26"/>
+          <w:szCs w:val="26"/>
+          <w:lang w:val="en-US"/>
+        </w:rPr>
+        <w:t xml:space="preserve"> </w:t>
+      </w:r>
+      <w:proofErr w:type="spellStart"/>
+      <w:r>
+        <w:rPr>
+          <w:sz w:val="26"/>
+          <w:szCs w:val="26"/>
+          <w:lang w:val="en-US"/>
+        </w:rPr>
+        <w:t>el</w:t>
+      </w:r>
+      <w:proofErr w:type="spellEnd"/>
+      <w:r>
+        <w:rPr>
+          <w:sz w:val="26"/>
+          <w:szCs w:val="26"/>
+          <w:lang w:val="en-US"/>
+        </w:rPr>
+        <w:t xml:space="preserve"> LED </w:t>
+      </w:r>
+      <w:proofErr w:type="spellStart"/>
+      <w:r>
+        <w:rPr>
+          <w:sz w:val="26"/>
+          <w:szCs w:val="26"/>
+          <w:lang w:val="en-US"/>
+        </w:rPr>
+        <w:t>NeoPixel</w:t>
+      </w:r>
+      <w:proofErr w:type="spellEnd"/>
+    </w:p>
+    <w:p>
+      <w:pPr>
+        <w:rPr>
+          <w:sz w:val="26"/>
+          <w:szCs w:val="26"/>
+          <w:lang w:val="en-US"/>
+        </w:rPr>
+      </w:pPr>
+      <w:proofErr w:type="spellStart"/>
+      <w:r>
+        <w:rPr>
+          <w:sz w:val="26"/>
+          <w:szCs w:val="26"/>
+          <w:lang w:val="en-US"/>
+        </w:rPr>
+        <w:t>Adafruit_NeoPixel</w:t>
+      </w:r>
+      <w:proofErr w:type="spellEnd"/>
+      <w:r>
+        <w:rPr>
+          <w:sz w:val="26"/>
+          <w:szCs w:val="26"/>
+          <w:lang w:val="en-US"/>
+        </w:rPr>
+        <w:t xml:space="preserve"> </w:t>
+      </w:r>
+      <w:proofErr w:type="spellStart"/>
+      <w:r>
+        <w:rPr>
+          <w:sz w:val="26"/>
+          <w:szCs w:val="26"/>
+          <w:lang w:val="en-US"/>
+        </w:rPr>
+        <w:t>leds</w:t>
+      </w:r>
+      <w:proofErr w:type="spellEnd"/>
+      <w:r>
+        <w:rPr>
+          <w:sz w:val="26"/>
+          <w:szCs w:val="26"/>
+          <w:lang w:val="en-US"/>
+        </w:rPr>
+        <w:t>(LED_COUNT, LED_PIN, NEO_GRB + NEO_KHZ800);</w:t>
       </w:r>
     </w:p>
     <w:p>
@@ -10758,13 +10832,23 @@
         </w:rPr>
         <w:t xml:space="preserve">  </w:t>
       </w:r>
-      <w:r>
-        <w:rPr>
-          <w:sz w:val="26"/>
-          <w:szCs w:val="26"/>
-          <w:lang w:val="en-US"/>
-        </w:rPr>
-        <w:t>pinMode(2,OUTPUT);</w:t>
+      <w:proofErr w:type="spellStart"/>
+      <w:r>
+        <w:rPr>
+          <w:sz w:val="26"/>
+          <w:szCs w:val="26"/>
+          <w:lang w:val="en-US"/>
+        </w:rPr>
+        <w:t>pinMode</w:t>
+      </w:r>
+      <w:proofErr w:type="spellEnd"/>
+      <w:r>
+        <w:rPr>
+          <w:sz w:val="26"/>
+          <w:szCs w:val="26"/>
+          <w:lang w:val="en-US"/>
+        </w:rPr>
+        <w:t>(2,OUTPUT);</w:t>
       </w:r>
     </w:p>
     <w:p>
@@ -10875,7 +10959,25 @@
           <w:szCs w:val="26"/>
           <w:lang w:val="en-US"/>
         </w:rPr>
-        <w:t xml:space="preserve">  if (Serial.available()&gt;0){</w:t>
+        <w:t xml:space="preserve">  if (</w:t>
+      </w:r>
+      <w:proofErr w:type="spellStart"/>
+      <w:r>
+        <w:rPr>
+          <w:sz w:val="26"/>
+          <w:szCs w:val="26"/>
+          <w:lang w:val="en-US"/>
+        </w:rPr>
+        <w:t>Serial.available</w:t>
+      </w:r>
+      <w:proofErr w:type="spellEnd"/>
+      <w:r>
+        <w:rPr>
+          <w:sz w:val="26"/>
+          <w:szCs w:val="26"/>
+          <w:lang w:val="en-US"/>
+        </w:rPr>
+        <w:t>()&gt;0){</w:t>
       </w:r>
     </w:p>
     <w:p>
@@ -11007,30 +11109,76 @@
         </w:rPr>
         <w:t xml:space="preserve">  </w:t>
       </w:r>
-      <w:r>
-        <w:rPr>
-          <w:sz w:val="26"/>
-          <w:szCs w:val="26"/>
-          <w:lang w:val="en-US"/>
-        </w:rPr>
-        <w:t>Serial.flush();</w:t>
-      </w:r>
-    </w:p>
-    <w:p>
-      <w:pPr>
-        <w:rPr>
-          <w:sz w:val="26"/>
-          <w:szCs w:val="26"/>
-          <w:lang w:val="en-US"/>
-        </w:rPr>
-      </w:pPr>
-      <w:r>
-        <w:rPr>
-          <w:sz w:val="26"/>
-          <w:szCs w:val="26"/>
-          <w:lang w:val="en-US"/>
-        </w:rPr>
-        <w:t xml:space="preserve">  int caso = Serial.parseInt(); </w:t>
+      <w:proofErr w:type="spellStart"/>
+      <w:r>
+        <w:rPr>
+          <w:sz w:val="26"/>
+          <w:szCs w:val="26"/>
+          <w:lang w:val="en-US"/>
+        </w:rPr>
+        <w:t>Serial.flush</w:t>
+      </w:r>
+      <w:proofErr w:type="spellEnd"/>
+      <w:r>
+        <w:rPr>
+          <w:sz w:val="26"/>
+          <w:szCs w:val="26"/>
+          <w:lang w:val="en-US"/>
+        </w:rPr>
+        <w:t>();</w:t>
+      </w:r>
+    </w:p>
+    <w:p>
+      <w:pPr>
+        <w:rPr>
+          <w:sz w:val="26"/>
+          <w:szCs w:val="26"/>
+          <w:lang w:val="en-US"/>
+        </w:rPr>
+      </w:pPr>
+      <w:r>
+        <w:rPr>
+          <w:sz w:val="26"/>
+          <w:szCs w:val="26"/>
+          <w:lang w:val="en-US"/>
+        </w:rPr>
+        <w:t xml:space="preserve">  int </w:t>
+      </w:r>
+      <w:proofErr w:type="spellStart"/>
+      <w:r>
+        <w:rPr>
+          <w:sz w:val="26"/>
+          <w:szCs w:val="26"/>
+          <w:lang w:val="en-US"/>
+        </w:rPr>
+        <w:t>caso</w:t>
+      </w:r>
+      <w:proofErr w:type="spellEnd"/>
+      <w:r>
+        <w:rPr>
+          <w:sz w:val="26"/>
+          <w:szCs w:val="26"/>
+          <w:lang w:val="en-US"/>
+        </w:rPr>
+        <w:t xml:space="preserve"> = </w:t>
+      </w:r>
+      <w:proofErr w:type="spellStart"/>
+      <w:r>
+        <w:rPr>
+          <w:sz w:val="26"/>
+          <w:szCs w:val="26"/>
+          <w:lang w:val="en-US"/>
+        </w:rPr>
+        <w:t>Serial.parseInt</w:t>
+      </w:r>
+      <w:proofErr w:type="spellEnd"/>
+      <w:r>
+        <w:rPr>
+          <w:sz w:val="26"/>
+          <w:szCs w:val="26"/>
+          <w:lang w:val="en-US"/>
+        </w:rPr>
+        <w:t xml:space="preserve">(); </w:t>
       </w:r>
     </w:p>
     <w:p>
@@ -11064,24 +11212,60 @@
           <w:szCs w:val="26"/>
           <w:lang w:val="en-US"/>
         </w:rPr>
-        <w:t xml:space="preserve">    if(caso==1){</w:t>
-      </w:r>
-    </w:p>
-    <w:p>
-      <w:pPr>
-        <w:rPr>
-          <w:sz w:val="26"/>
-          <w:szCs w:val="26"/>
-          <w:lang w:val="en-US"/>
-        </w:rPr>
-      </w:pPr>
-      <w:r>
-        <w:rPr>
-          <w:sz w:val="26"/>
-          <w:szCs w:val="26"/>
-          <w:lang w:val="en-US"/>
-        </w:rPr>
-        <w:t xml:space="preserve">    leds.begin();</w:t>
+        <w:t xml:space="preserve">    if(</w:t>
+      </w:r>
+      <w:proofErr w:type="spellStart"/>
+      <w:r>
+        <w:rPr>
+          <w:sz w:val="26"/>
+          <w:szCs w:val="26"/>
+          <w:lang w:val="en-US"/>
+        </w:rPr>
+        <w:t>caso</w:t>
+      </w:r>
+      <w:proofErr w:type="spellEnd"/>
+      <w:r>
+        <w:rPr>
+          <w:sz w:val="26"/>
+          <w:szCs w:val="26"/>
+          <w:lang w:val="en-US"/>
+        </w:rPr>
+        <w:t>==1){</w:t>
+      </w:r>
+    </w:p>
+    <w:p>
+      <w:pPr>
+        <w:rPr>
+          <w:sz w:val="26"/>
+          <w:szCs w:val="26"/>
+          <w:lang w:val="en-US"/>
+        </w:rPr>
+      </w:pPr>
+      <w:r>
+        <w:rPr>
+          <w:sz w:val="26"/>
+          <w:szCs w:val="26"/>
+          <w:lang w:val="en-US"/>
+        </w:rPr>
+        <w:t xml:space="preserve">    </w:t>
+      </w:r>
+      <w:proofErr w:type="spellStart"/>
+      <w:r>
+        <w:rPr>
+          <w:sz w:val="26"/>
+          <w:szCs w:val="26"/>
+          <w:lang w:val="en-US"/>
+        </w:rPr>
+        <w:t>leds.begin</w:t>
+      </w:r>
+      <w:proofErr w:type="spellEnd"/>
+      <w:r>
+        <w:rPr>
+          <w:sz w:val="26"/>
+          <w:szCs w:val="26"/>
+          <w:lang w:val="en-US"/>
+        </w:rPr>
+        <w:t>();</w:t>
       </w:r>
     </w:p>
     <w:p>
@@ -11158,58 +11342,148 @@
           <w:lang w:val="en-US"/>
         </w:rPr>
         <w:tab/>
-        <w:t>red = arr[a][b][c];</w:t>
-      </w:r>
-    </w:p>
-    <w:p>
-      <w:pPr>
-        <w:rPr>
-          <w:sz w:val="26"/>
-          <w:szCs w:val="26"/>
-          <w:lang w:val="en-US"/>
-        </w:rPr>
-      </w:pPr>
-      <w:r>
-        <w:rPr>
-          <w:sz w:val="26"/>
-          <w:szCs w:val="26"/>
-          <w:lang w:val="en-US"/>
-        </w:rPr>
-        <w:t xml:space="preserve">        green = arr[a][b][c+1];</w:t>
-      </w:r>
-    </w:p>
-    <w:p>
-      <w:pPr>
-        <w:rPr>
-          <w:sz w:val="26"/>
-          <w:szCs w:val="26"/>
-          <w:lang w:val="en-US"/>
-        </w:rPr>
-      </w:pPr>
-      <w:r>
-        <w:rPr>
-          <w:sz w:val="26"/>
-          <w:szCs w:val="26"/>
-          <w:lang w:val="en-US"/>
-        </w:rPr>
-        <w:t xml:space="preserve">        blue = arr[a][b][c+2];</w:t>
-      </w:r>
-    </w:p>
-    <w:p>
-      <w:pPr>
-        <w:rPr>
-          <w:sz w:val="26"/>
-          <w:szCs w:val="26"/>
-          <w:lang w:val="en-US"/>
-        </w:rPr>
-      </w:pPr>
-      <w:r>
-        <w:rPr>
-          <w:sz w:val="26"/>
-          <w:szCs w:val="26"/>
-          <w:lang w:val="en-US"/>
-        </w:rPr>
-        <w:t xml:space="preserve">        leds.setPixelColor(NumLed, red, green, blue);</w:t>
+        <w:t xml:space="preserve">red = </w:t>
+      </w:r>
+      <w:proofErr w:type="spellStart"/>
+      <w:r>
+        <w:rPr>
+          <w:sz w:val="26"/>
+          <w:szCs w:val="26"/>
+          <w:lang w:val="en-US"/>
+        </w:rPr>
+        <w:t>arr</w:t>
+      </w:r>
+      <w:proofErr w:type="spellEnd"/>
+      <w:r>
+        <w:rPr>
+          <w:sz w:val="26"/>
+          <w:szCs w:val="26"/>
+          <w:lang w:val="en-US"/>
+        </w:rPr>
+        <w:t>[a][b][c];</w:t>
+      </w:r>
+    </w:p>
+    <w:p>
+      <w:pPr>
+        <w:rPr>
+          <w:sz w:val="26"/>
+          <w:szCs w:val="26"/>
+          <w:lang w:val="en-US"/>
+        </w:rPr>
+      </w:pPr>
+      <w:r>
+        <w:rPr>
+          <w:sz w:val="26"/>
+          <w:szCs w:val="26"/>
+          <w:lang w:val="en-US"/>
+        </w:rPr>
+        <w:t xml:space="preserve">        green = </w:t>
+      </w:r>
+      <w:proofErr w:type="spellStart"/>
+      <w:r>
+        <w:rPr>
+          <w:sz w:val="26"/>
+          <w:szCs w:val="26"/>
+          <w:lang w:val="en-US"/>
+        </w:rPr>
+        <w:t>arr</w:t>
+      </w:r>
+      <w:proofErr w:type="spellEnd"/>
+      <w:r>
+        <w:rPr>
+          <w:sz w:val="26"/>
+          <w:szCs w:val="26"/>
+          <w:lang w:val="en-US"/>
+        </w:rPr>
+        <w:t>[a][b][c+1];</w:t>
+      </w:r>
+    </w:p>
+    <w:p>
+      <w:pPr>
+        <w:rPr>
+          <w:sz w:val="26"/>
+          <w:szCs w:val="26"/>
+          <w:lang w:val="en-US"/>
+        </w:rPr>
+      </w:pPr>
+      <w:r>
+        <w:rPr>
+          <w:sz w:val="26"/>
+          <w:szCs w:val="26"/>
+          <w:lang w:val="en-US"/>
+        </w:rPr>
+        <w:t xml:space="preserve">        blue = </w:t>
+      </w:r>
+      <w:proofErr w:type="spellStart"/>
+      <w:r>
+        <w:rPr>
+          <w:sz w:val="26"/>
+          <w:szCs w:val="26"/>
+          <w:lang w:val="en-US"/>
+        </w:rPr>
+        <w:t>arr</w:t>
+      </w:r>
+      <w:proofErr w:type="spellEnd"/>
+      <w:r>
+        <w:rPr>
+          <w:sz w:val="26"/>
+          <w:szCs w:val="26"/>
+          <w:lang w:val="en-US"/>
+        </w:rPr>
+        <w:t>[a][b][c+2];</w:t>
+      </w:r>
+    </w:p>
+    <w:p>
+      <w:pPr>
+        <w:rPr>
+          <w:sz w:val="26"/>
+          <w:szCs w:val="26"/>
+          <w:lang w:val="en-US"/>
+        </w:rPr>
+      </w:pPr>
+      <w:r>
+        <w:rPr>
+          <w:sz w:val="26"/>
+          <w:szCs w:val="26"/>
+          <w:lang w:val="en-US"/>
+        </w:rPr>
+        <w:t xml:space="preserve">        </w:t>
+      </w:r>
+      <w:proofErr w:type="spellStart"/>
+      <w:r>
+        <w:rPr>
+          <w:sz w:val="26"/>
+          <w:szCs w:val="26"/>
+          <w:lang w:val="en-US"/>
+        </w:rPr>
+        <w:t>leds.setPixelColor</w:t>
+      </w:r>
+      <w:proofErr w:type="spellEnd"/>
+      <w:r>
+        <w:rPr>
+          <w:sz w:val="26"/>
+          <w:szCs w:val="26"/>
+          <w:lang w:val="en-US"/>
+        </w:rPr>
+        <w:t>(</w:t>
+      </w:r>
+      <w:proofErr w:type="spellStart"/>
+      <w:r>
+        <w:rPr>
+          <w:sz w:val="26"/>
+          <w:szCs w:val="26"/>
+          <w:lang w:val="en-US"/>
+        </w:rPr>
+        <w:t>NumLed</w:t>
+      </w:r>
+      <w:proofErr w:type="spellEnd"/>
+      <w:r>
+        <w:rPr>
+          <w:sz w:val="26"/>
+          <w:szCs w:val="26"/>
+          <w:lang w:val="en-US"/>
+        </w:rPr>
+        <w:t>, red, green, blue);</w:t>
       </w:r>
     </w:p>
     <w:p>
@@ -11408,6 +11682,1847 @@
           <w:lang w:val="es-ES"/>
         </w:rPr>
         <w:t>}</w:t>
+      </w:r>
+    </w:p>
+    <w:p>
+      <w:pPr>
+        <w:rPr>
+          <w:sz w:val="26"/>
+          <w:szCs w:val="26"/>
+          <w:lang w:val="es-ES"/>
+        </w:rPr>
+      </w:pPr>
+    </w:p>
+    <w:p>
+      <w:pPr>
+        <w:rPr>
+          <w:b/>
+          <w:bCs/>
+          <w:sz w:val="26"/>
+          <w:szCs w:val="26"/>
+          <w:lang w:val="es-ES"/>
+        </w:rPr>
+      </w:pPr>
+      <w:r>
+        <w:rPr>
+          <w:b/>
+          <w:bCs/>
+          <w:sz w:val="26"/>
+          <w:szCs w:val="26"/>
+          <w:lang w:val="es-ES"/>
+        </w:rPr>
+        <w:t>CODIGO SIN ERRORES (SOLUCION ERROR CONDICIONALES)</w:t>
+      </w:r>
+    </w:p>
+    <w:p>
+      <w:pPr>
+        <w:rPr>
+          <w:b/>
+          <w:bCs/>
+          <w:sz w:val="26"/>
+          <w:szCs w:val="26"/>
+          <w:lang w:val="es-ES"/>
+        </w:rPr>
+      </w:pPr>
+    </w:p>
+    <w:p>
+      <w:pPr>
+        <w:rPr>
+          <w:sz w:val="26"/>
+          <w:szCs w:val="26"/>
+          <w:lang w:val="es-ES"/>
+        </w:rPr>
+      </w:pPr>
+      <w:r>
+        <w:rPr>
+          <w:sz w:val="26"/>
+          <w:szCs w:val="26"/>
+          <w:lang w:val="es-ES"/>
+        </w:rPr>
+        <w:t>#include &lt;</w:t>
+      </w:r>
+      <w:proofErr w:type="spellStart"/>
+      <w:r>
+        <w:rPr>
+          <w:sz w:val="26"/>
+          <w:szCs w:val="26"/>
+          <w:lang w:val="es-ES"/>
+        </w:rPr>
+        <w:t>Adafruit_NeoPixel.h</w:t>
+      </w:r>
+      <w:proofErr w:type="spellEnd"/>
+      <w:r>
+        <w:rPr>
+          <w:sz w:val="26"/>
+          <w:szCs w:val="26"/>
+          <w:lang w:val="es-ES"/>
+        </w:rPr>
+        <w:t>&gt;</w:t>
+      </w:r>
+    </w:p>
+    <w:p>
+      <w:pPr>
+        <w:rPr>
+          <w:sz w:val="26"/>
+          <w:szCs w:val="26"/>
+          <w:lang w:val="es-ES"/>
+        </w:rPr>
+      </w:pPr>
+    </w:p>
+    <w:p>
+      <w:pPr>
+        <w:rPr>
+          <w:sz w:val="26"/>
+          <w:szCs w:val="26"/>
+          <w:lang w:val="es-ES"/>
+        </w:rPr>
+      </w:pPr>
+      <w:r>
+        <w:rPr>
+          <w:sz w:val="26"/>
+          <w:szCs w:val="26"/>
+          <w:lang w:val="es-ES"/>
+        </w:rPr>
+        <w:t>//</w:t>
+      </w:r>
+      <w:proofErr w:type="spellStart"/>
+      <w:r>
+        <w:rPr>
+          <w:sz w:val="26"/>
+          <w:szCs w:val="26"/>
+          <w:lang w:val="es-ES"/>
+        </w:rPr>
+        <w:t>Icluimos</w:t>
+      </w:r>
+      <w:proofErr w:type="spellEnd"/>
+      <w:r>
+        <w:rPr>
+          <w:sz w:val="26"/>
+          <w:szCs w:val="26"/>
+          <w:lang w:val="es-ES"/>
+        </w:rPr>
+        <w:t xml:space="preserve"> el pin de control de la salida</w:t>
+      </w:r>
+    </w:p>
+    <w:p>
+      <w:pPr>
+        <w:rPr>
+          <w:sz w:val="26"/>
+          <w:szCs w:val="26"/>
+          <w:lang w:val="es-ES"/>
+        </w:rPr>
+      </w:pPr>
+      <w:r>
+        <w:rPr>
+          <w:sz w:val="26"/>
+          <w:szCs w:val="26"/>
+          <w:lang w:val="es-ES"/>
+        </w:rPr>
+        <w:t>#define LED_PIN 2</w:t>
+      </w:r>
+    </w:p>
+    <w:p>
+      <w:pPr>
+        <w:rPr>
+          <w:sz w:val="26"/>
+          <w:szCs w:val="26"/>
+          <w:lang w:val="es-ES"/>
+        </w:rPr>
+      </w:pPr>
+    </w:p>
+    <w:p>
+      <w:pPr>
+        <w:rPr>
+          <w:sz w:val="26"/>
+          <w:szCs w:val="26"/>
+          <w:lang w:val="es-ES"/>
+        </w:rPr>
+      </w:pPr>
+      <w:r>
+        <w:rPr>
+          <w:sz w:val="26"/>
+          <w:szCs w:val="26"/>
+          <w:lang w:val="es-ES"/>
+        </w:rPr>
+        <w:t xml:space="preserve">//Incluimos el </w:t>
+      </w:r>
+      <w:proofErr w:type="spellStart"/>
+      <w:r>
+        <w:rPr>
+          <w:sz w:val="26"/>
+          <w:szCs w:val="26"/>
+          <w:lang w:val="es-ES"/>
+        </w:rPr>
+        <w:t>numero</w:t>
+      </w:r>
+      <w:proofErr w:type="spellEnd"/>
+      <w:r>
+        <w:rPr>
+          <w:sz w:val="26"/>
+          <w:szCs w:val="26"/>
+          <w:lang w:val="es-ES"/>
+        </w:rPr>
+        <w:t xml:space="preserve"> de pixeles a controlar</w:t>
+      </w:r>
+    </w:p>
+    <w:p>
+      <w:pPr>
+        <w:rPr>
+          <w:sz w:val="26"/>
+          <w:szCs w:val="26"/>
+          <w:lang w:val="en-US"/>
+        </w:rPr>
+      </w:pPr>
+      <w:r>
+        <w:rPr>
+          <w:sz w:val="26"/>
+          <w:szCs w:val="26"/>
+          <w:lang w:val="en-US"/>
+        </w:rPr>
+        <w:t>#define LED_COUNT 256</w:t>
+      </w:r>
+    </w:p>
+    <w:p>
+      <w:pPr>
+        <w:rPr>
+          <w:sz w:val="26"/>
+          <w:szCs w:val="26"/>
+          <w:lang w:val="en-US"/>
+        </w:rPr>
+      </w:pPr>
+    </w:p>
+    <w:p>
+      <w:pPr>
+        <w:rPr>
+          <w:sz w:val="26"/>
+          <w:szCs w:val="26"/>
+          <w:lang w:val="en-US"/>
+        </w:rPr>
+      </w:pPr>
+      <w:r>
+        <w:rPr>
+          <w:sz w:val="26"/>
+          <w:szCs w:val="26"/>
+          <w:lang w:val="en-US"/>
+        </w:rPr>
+        <w:t>//</w:t>
+      </w:r>
+      <w:proofErr w:type="spellStart"/>
+      <w:r>
+        <w:rPr>
+          <w:sz w:val="26"/>
+          <w:szCs w:val="26"/>
+          <w:lang w:val="en-US"/>
+        </w:rPr>
+        <w:t>Definimos</w:t>
+      </w:r>
+      <w:proofErr w:type="spellEnd"/>
+      <w:r>
+        <w:rPr>
+          <w:sz w:val="26"/>
+          <w:szCs w:val="26"/>
+          <w:lang w:val="en-US"/>
+        </w:rPr>
+        <w:t xml:space="preserve"> </w:t>
+      </w:r>
+      <w:proofErr w:type="spellStart"/>
+      <w:r>
+        <w:rPr>
+          <w:sz w:val="26"/>
+          <w:szCs w:val="26"/>
+          <w:lang w:val="en-US"/>
+        </w:rPr>
+        <w:t>el</w:t>
+      </w:r>
+      <w:proofErr w:type="spellEnd"/>
+      <w:r>
+        <w:rPr>
+          <w:sz w:val="26"/>
+          <w:szCs w:val="26"/>
+          <w:lang w:val="en-US"/>
+        </w:rPr>
+        <w:t xml:space="preserve"> LED </w:t>
+      </w:r>
+      <w:proofErr w:type="spellStart"/>
+      <w:r>
+        <w:rPr>
+          <w:sz w:val="26"/>
+          <w:szCs w:val="26"/>
+          <w:lang w:val="en-US"/>
+        </w:rPr>
+        <w:t>NeoPixel</w:t>
+      </w:r>
+      <w:proofErr w:type="spellEnd"/>
+    </w:p>
+    <w:p>
+      <w:pPr>
+        <w:rPr>
+          <w:sz w:val="26"/>
+          <w:szCs w:val="26"/>
+          <w:lang w:val="en-US"/>
+        </w:rPr>
+      </w:pPr>
+      <w:proofErr w:type="spellStart"/>
+      <w:r>
+        <w:rPr>
+          <w:sz w:val="26"/>
+          <w:szCs w:val="26"/>
+          <w:lang w:val="en-US"/>
+        </w:rPr>
+        <w:t>Adafruit_NeoPixel</w:t>
+      </w:r>
+      <w:proofErr w:type="spellEnd"/>
+      <w:r>
+        <w:rPr>
+          <w:sz w:val="26"/>
+          <w:szCs w:val="26"/>
+          <w:lang w:val="en-US"/>
+        </w:rPr>
+        <w:t xml:space="preserve"> </w:t>
+      </w:r>
+      <w:proofErr w:type="spellStart"/>
+      <w:r>
+        <w:rPr>
+          <w:sz w:val="26"/>
+          <w:szCs w:val="26"/>
+          <w:lang w:val="en-US"/>
+        </w:rPr>
+        <w:t>leds</w:t>
+      </w:r>
+      <w:proofErr w:type="spellEnd"/>
+      <w:r>
+        <w:rPr>
+          <w:sz w:val="26"/>
+          <w:szCs w:val="26"/>
+          <w:lang w:val="en-US"/>
+        </w:rPr>
+        <w:t>(LED_COUNT, LED_PIN, NEO_GRB + NEO_KHZ800);</w:t>
+      </w:r>
+    </w:p>
+    <w:p>
+      <w:pPr>
+        <w:rPr>
+          <w:sz w:val="26"/>
+          <w:szCs w:val="26"/>
+          <w:lang w:val="en-US"/>
+        </w:rPr>
+      </w:pPr>
+    </w:p>
+    <w:p>
+      <w:pPr>
+        <w:rPr>
+          <w:sz w:val="26"/>
+          <w:szCs w:val="26"/>
+          <w:lang w:val="es-ES"/>
+        </w:rPr>
+      </w:pPr>
+      <w:r>
+        <w:rPr>
+          <w:sz w:val="26"/>
+          <w:szCs w:val="26"/>
+          <w:lang w:val="es-ES"/>
+        </w:rPr>
+        <w:t>//Definimos el arreglo que se pega de Qt</w:t>
+      </w:r>
+    </w:p>
+    <w:p>
+      <w:pPr>
+        <w:rPr>
+          <w:sz w:val="26"/>
+          <w:szCs w:val="26"/>
+          <w:lang w:val="es-ES"/>
+        </w:rPr>
+      </w:pPr>
+      <w:proofErr w:type="spellStart"/>
+      <w:r>
+        <w:rPr>
+          <w:sz w:val="26"/>
+          <w:szCs w:val="26"/>
+          <w:lang w:val="es-ES"/>
+        </w:rPr>
+        <w:t>int</w:t>
+      </w:r>
+      <w:proofErr w:type="spellEnd"/>
+      <w:r>
+        <w:rPr>
+          <w:sz w:val="26"/>
+          <w:szCs w:val="26"/>
+          <w:lang w:val="es-ES"/>
+        </w:rPr>
+        <w:t xml:space="preserve"> </w:t>
+      </w:r>
+      <w:proofErr w:type="spellStart"/>
+      <w:r>
+        <w:rPr>
+          <w:sz w:val="26"/>
+          <w:szCs w:val="26"/>
+          <w:lang w:val="es-ES"/>
+        </w:rPr>
+        <w:t>arr</w:t>
+      </w:r>
+      <w:proofErr w:type="spellEnd"/>
+      <w:r>
+        <w:rPr>
+          <w:sz w:val="26"/>
+          <w:szCs w:val="26"/>
+          <w:lang w:val="es-ES"/>
+        </w:rPr>
+        <w:t>[16][16][3]=</w:t>
+      </w:r>
+    </w:p>
+    <w:p>
+      <w:pPr>
+        <w:rPr>
+          <w:sz w:val="26"/>
+          <w:szCs w:val="26"/>
+          <w:lang w:val="es-ES"/>
+        </w:rPr>
+      </w:pPr>
+      <w:r>
+        <w:rPr>
+          <w:sz w:val="26"/>
+          <w:szCs w:val="26"/>
+          <w:lang w:val="es-ES"/>
+        </w:rPr>
+        <w:t>{</w:t>
+      </w:r>
+    </w:p>
+    <w:p>
+      <w:pPr>
+        <w:rPr>
+          <w:sz w:val="26"/>
+          <w:szCs w:val="26"/>
+          <w:lang w:val="es-ES"/>
+        </w:rPr>
+      </w:pPr>
+      <w:r>
+        <w:rPr>
+          <w:sz w:val="26"/>
+          <w:szCs w:val="26"/>
+          <w:lang w:val="es-ES"/>
+        </w:rPr>
+        <w:t xml:space="preserve">  {{20,47,200},{20,47,200},{20,47,200},{20,47,200},{20,47,200},{20,47,200},{20,47,200},{20,47,200},{20,47,200},{20,47,200},{20,47,200},{20,47,200},{20,47,200},{20,47,200},{20,47,200},{20,47,200}},</w:t>
+      </w:r>
+    </w:p>
+    <w:p>
+      <w:pPr>
+        <w:rPr>
+          <w:sz w:val="26"/>
+          <w:szCs w:val="26"/>
+          <w:lang w:val="es-ES"/>
+        </w:rPr>
+      </w:pPr>
+      <w:r>
+        <w:rPr>
+          <w:sz w:val="26"/>
+          <w:szCs w:val="26"/>
+          <w:lang w:val="es-ES"/>
+        </w:rPr>
+        <w:t xml:space="preserve">  {{20,47,200},{20,47,200},{20,47,200},{20,47,200},{20,47,200},{20,47,200},{20,47,200},{20,47,200},{20,47,200},{20,47,200},{20,47,200},{20,47,200},{20,47,200},{20,47,200},{20,47,200},{20,47,200}},</w:t>
+      </w:r>
+    </w:p>
+    <w:p>
+      <w:pPr>
+        <w:rPr>
+          <w:sz w:val="26"/>
+          <w:szCs w:val="26"/>
+          <w:lang w:val="es-ES"/>
+        </w:rPr>
+      </w:pPr>
+      <w:r>
+        <w:rPr>
+          <w:sz w:val="26"/>
+          <w:szCs w:val="26"/>
+          <w:lang w:val="es-ES"/>
+        </w:rPr>
+        <w:t xml:space="preserve">  {{20,47,200},{20,47,200},{20,47,200},{20,47,200},{20,47,200},{20,47,200},{20,47,200},{20,47,200},{20,47,200},{20,47,200},{20,47,200},{20,47,200},{20,47,200},{20,47,200},{20,47,200},{20,47,200}},</w:t>
+      </w:r>
+    </w:p>
+    <w:p>
+      <w:pPr>
+        <w:rPr>
+          <w:sz w:val="26"/>
+          <w:szCs w:val="26"/>
+          <w:lang w:val="es-ES"/>
+        </w:rPr>
+      </w:pPr>
+      <w:r>
+        <w:rPr>
+          <w:sz w:val="26"/>
+          <w:szCs w:val="26"/>
+          <w:lang w:val="es-ES"/>
+        </w:rPr>
+        <w:t xml:space="preserve">  {{20,47,200},{20,47,200},{20,47,200},{20,47,200},{20,47,200},{20,47,200},{20,47,200},{20,47,200},{20,47,200},{20,47,200},{20,47,200},{20,47,200},{20,47,200},{20,47,200},{20,47,200},{20,47,200}},</w:t>
+      </w:r>
+    </w:p>
+    <w:p>
+      <w:pPr>
+        <w:rPr>
+          <w:sz w:val="26"/>
+          <w:szCs w:val="26"/>
+          <w:lang w:val="es-ES"/>
+        </w:rPr>
+      </w:pPr>
+      <w:r>
+        <w:rPr>
+          <w:sz w:val="26"/>
+          <w:szCs w:val="26"/>
+          <w:lang w:val="es-ES"/>
+        </w:rPr>
+        <w:t xml:space="preserve">  {{20,47,200},{20,47,200},{20,47,200},{20,47,200},{20,47,200},{20,47,200},{20,</w:t>
+      </w:r>
+      <w:r>
+        <w:rPr>
+          <w:sz w:val="26"/>
+          <w:szCs w:val="26"/>
+          <w:lang w:val="es-ES"/>
+        </w:rPr>
+        <w:lastRenderedPageBreak/>
+        <w:t>47,200},{20,47,200},{20,47,200},{20,47,200},{20,47,200},{20,47,200},{20,47,200},{20,47,200},{20,47,200},{20,47,200}},</w:t>
+      </w:r>
+    </w:p>
+    <w:p>
+      <w:pPr>
+        <w:rPr>
+          <w:sz w:val="26"/>
+          <w:szCs w:val="26"/>
+          <w:lang w:val="es-ES"/>
+        </w:rPr>
+      </w:pPr>
+      <w:r>
+        <w:rPr>
+          <w:sz w:val="26"/>
+          <w:szCs w:val="26"/>
+          <w:lang w:val="es-ES"/>
+        </w:rPr>
+        <w:t xml:space="preserve">  {{20,47,200},{20,47,200},{20,47,200},{20,47,200},{20,47,200},{20,47,200},{20,47,200},{20,47,200},{20,47,200},{20,47,200},{20,47,200},{20,47,200},{20,47,200},{20,47,200},{20,47,200},{20,47,200}},</w:t>
+      </w:r>
+    </w:p>
+    <w:p>
+      <w:pPr>
+        <w:rPr>
+          <w:sz w:val="26"/>
+          <w:szCs w:val="26"/>
+          <w:lang w:val="es-ES"/>
+        </w:rPr>
+      </w:pPr>
+      <w:r>
+        <w:rPr>
+          <w:sz w:val="26"/>
+          <w:szCs w:val="26"/>
+          <w:lang w:val="es-ES"/>
+        </w:rPr>
+        <w:t xml:space="preserve">  {{20,47,200},{20,47,200},{20,47,200},{20,47,200},{20,47,200},{20,47,200},{20,47,200},{20,47,200},{20,47,200},{20,47,200},{20,47,200},{20,47,200},{20,47,200},{20,47,200},{20,47,200},{20,47,200}},</w:t>
+      </w:r>
+    </w:p>
+    <w:p>
+      <w:pPr>
+        <w:rPr>
+          <w:sz w:val="26"/>
+          <w:szCs w:val="26"/>
+          <w:lang w:val="es-ES"/>
+        </w:rPr>
+      </w:pPr>
+      <w:r>
+        <w:rPr>
+          <w:sz w:val="26"/>
+          <w:szCs w:val="26"/>
+          <w:lang w:val="es-ES"/>
+        </w:rPr>
+        <w:t xml:space="preserve">  {{20,47,200},{20,47,200},{20,47,200},{20,47,200},{20,47,200},{20,47,200},{20,47,200},{20,47,200},{20,47,200},{20,47,200},{20,47,200},{20,47,200},{20,47,200},{20,47,200},{20,47,200},{20,47,200}},</w:t>
+      </w:r>
+    </w:p>
+    <w:p>
+      <w:pPr>
+        <w:rPr>
+          <w:sz w:val="26"/>
+          <w:szCs w:val="26"/>
+          <w:lang w:val="es-ES"/>
+        </w:rPr>
+      </w:pPr>
+      <w:r>
+        <w:rPr>
+          <w:sz w:val="26"/>
+          <w:szCs w:val="26"/>
+          <w:lang w:val="es-ES"/>
+        </w:rPr>
+        <w:t xml:space="preserve">  {{20,47,200},{20,47,200},{20,47,200},{20,47,200},{20,47,200},{20,47,200},{20,47,200},{20,47,200},{20,47,200},{20,47,200},{20,47,200},{20,47,200},{20,47,200},{20,47,200},{20,47,200},{20,47,200}},</w:t>
+      </w:r>
+    </w:p>
+    <w:p>
+      <w:pPr>
+        <w:rPr>
+          <w:sz w:val="26"/>
+          <w:szCs w:val="26"/>
+          <w:lang w:val="es-ES"/>
+        </w:rPr>
+      </w:pPr>
+      <w:r>
+        <w:rPr>
+          <w:sz w:val="26"/>
+          <w:szCs w:val="26"/>
+          <w:lang w:val="es-ES"/>
+        </w:rPr>
+        <w:t xml:space="preserve">  {{20,47,200},{20,47,200},{20,47,200},{20,47,200},{20,47,200},{20,47,200},{20,47,200},{20,47,200},{20,47,200},{20,47,200},{20,47,200},{20,47,200},{20,47,200},{20,47,200},{20,47,200},{20,47,200}},</w:t>
+      </w:r>
+    </w:p>
+    <w:p>
+      <w:pPr>
+        <w:rPr>
+          <w:sz w:val="26"/>
+          <w:szCs w:val="26"/>
+          <w:lang w:val="es-ES"/>
+        </w:rPr>
+      </w:pPr>
+      <w:r>
+        <w:rPr>
+          <w:sz w:val="26"/>
+          <w:szCs w:val="26"/>
+          <w:lang w:val="es-ES"/>
+        </w:rPr>
+        <w:t xml:space="preserve">  {{20,47,200},{20,47,200},{20,47,200},{20,47,200},{20,47,200},{20,47,200},{20,47,200},{20,47,200},{20,47,200},{20,47,200},{20,47,200},{20,47,200},{20,47,200},{20,47,200},{20,47,200},{20,47,200}},</w:t>
+      </w:r>
+    </w:p>
+    <w:p>
+      <w:pPr>
+        <w:rPr>
+          <w:sz w:val="26"/>
+          <w:szCs w:val="26"/>
+          <w:lang w:val="es-ES"/>
+        </w:rPr>
+      </w:pPr>
+      <w:r>
+        <w:rPr>
+          <w:sz w:val="26"/>
+          <w:szCs w:val="26"/>
+          <w:lang w:val="es-ES"/>
+        </w:rPr>
+        <w:t xml:space="preserve">  {{20,47,200},{20,47,200},{20,47,200},{20,47,200},{20,47,200},{20,47,200},{20,47,200},{20,47,200},{20,47,200},{20,47,200},{20,47,200},{20,47,200},{20,47,200},{20,47,200},{20,47,200},{20,47,200}},</w:t>
+      </w:r>
+    </w:p>
+    <w:p>
+      <w:pPr>
+        <w:rPr>
+          <w:sz w:val="26"/>
+          <w:szCs w:val="26"/>
+          <w:lang w:val="es-ES"/>
+        </w:rPr>
+      </w:pPr>
+      <w:r>
+        <w:rPr>
+          <w:sz w:val="26"/>
+          <w:szCs w:val="26"/>
+          <w:lang w:val="es-ES"/>
+        </w:rPr>
+        <w:t xml:space="preserve">  {{20,47,200},{20,47,200},{20,47,200},{20,47,200},{20,47,200},{20,47,200},{20,47,200},{20,47,200},{20,47,200},{20,47,200},{20,47,200},{20,47,200},{20,47,200},{20,47,200},{20,47,200},{20,47,200}},</w:t>
+      </w:r>
+    </w:p>
+    <w:p>
+      <w:pPr>
+        <w:rPr>
+          <w:sz w:val="26"/>
+          <w:szCs w:val="26"/>
+          <w:lang w:val="es-ES"/>
+        </w:rPr>
+      </w:pPr>
+      <w:r>
+        <w:rPr>
+          <w:sz w:val="26"/>
+          <w:szCs w:val="26"/>
+          <w:lang w:val="es-ES"/>
+        </w:rPr>
+        <w:t xml:space="preserve">  {{20,47,200},{20,47,200},{20,47,200},{20,47,200},{20,47,200},{20,47,200},{20,47,200},{20,47,200},{20,47,200},{20,47,200},{20,47,200},{20,47,200},{20,47,200},{20,47,200},{20,47,200},{20,47,200}},</w:t>
+      </w:r>
+    </w:p>
+    <w:p>
+      <w:pPr>
+        <w:rPr>
+          <w:sz w:val="26"/>
+          <w:szCs w:val="26"/>
+          <w:lang w:val="es-ES"/>
+        </w:rPr>
+      </w:pPr>
+      <w:r>
+        <w:rPr>
+          <w:sz w:val="26"/>
+          <w:szCs w:val="26"/>
+          <w:lang w:val="es-ES"/>
+        </w:rPr>
+        <w:t xml:space="preserve">  {{20,47,200},{20,47,200},{20,47,200},{20,47,200},{20,47,200},{20,47,200},{20,</w:t>
+      </w:r>
+      <w:r>
+        <w:rPr>
+          <w:sz w:val="26"/>
+          <w:szCs w:val="26"/>
+          <w:lang w:val="es-ES"/>
+        </w:rPr>
+        <w:lastRenderedPageBreak/>
+        <w:t>47,200},{20,47,200},{20,47,200},{20,47,200},{20,47,200},{20,47,200},{20,47,200},{20,47,200},{20,47,200},{20,47,200}},</w:t>
+      </w:r>
+    </w:p>
+    <w:p>
+      <w:pPr>
+        <w:rPr>
+          <w:sz w:val="26"/>
+          <w:szCs w:val="26"/>
+          <w:lang w:val="es-ES"/>
+        </w:rPr>
+      </w:pPr>
+      <w:r>
+        <w:rPr>
+          <w:sz w:val="26"/>
+          <w:szCs w:val="26"/>
+          <w:lang w:val="es-ES"/>
+        </w:rPr>
+        <w:t xml:space="preserve">  {{20,47,200},{20,47,200},{20,47,200},{20,47,200},{20,47,200},{20,47,200},{20,47,200},{20,47,200},{20,47,200},{20,47,200},{20,47,200},{20,47,200},{20,47,200},{20,47,200},{20,47,200},{20,47,200}},</w:t>
+      </w:r>
+    </w:p>
+    <w:p>
+      <w:pPr>
+        <w:rPr>
+          <w:sz w:val="26"/>
+          <w:szCs w:val="26"/>
+          <w:lang w:val="es-ES"/>
+        </w:rPr>
+      </w:pPr>
+      <w:r>
+        <w:rPr>
+          <w:sz w:val="26"/>
+          <w:szCs w:val="26"/>
+          <w:lang w:val="es-ES"/>
+        </w:rPr>
+        <w:t>};</w:t>
+      </w:r>
+    </w:p>
+    <w:p>
+      <w:pPr>
+        <w:rPr>
+          <w:sz w:val="26"/>
+          <w:szCs w:val="26"/>
+          <w:lang w:val="es-ES"/>
+        </w:rPr>
+      </w:pPr>
+    </w:p>
+    <w:p>
+      <w:pPr>
+        <w:rPr>
+          <w:sz w:val="26"/>
+          <w:szCs w:val="26"/>
+          <w:lang w:val="es-ES"/>
+        </w:rPr>
+      </w:pPr>
+    </w:p>
+    <w:p>
+      <w:pPr>
+        <w:rPr>
+          <w:sz w:val="26"/>
+          <w:szCs w:val="26"/>
+          <w:lang w:val="es-ES"/>
+        </w:rPr>
+      </w:pPr>
+      <w:proofErr w:type="spellStart"/>
+      <w:r>
+        <w:rPr>
+          <w:sz w:val="26"/>
+          <w:szCs w:val="26"/>
+          <w:lang w:val="es-ES"/>
+        </w:rPr>
+        <w:t>void</w:t>
+      </w:r>
+      <w:proofErr w:type="spellEnd"/>
+      <w:r>
+        <w:rPr>
+          <w:sz w:val="26"/>
+          <w:szCs w:val="26"/>
+          <w:lang w:val="es-ES"/>
+        </w:rPr>
+        <w:t xml:space="preserve"> </w:t>
+      </w:r>
+      <w:proofErr w:type="spellStart"/>
+      <w:r>
+        <w:rPr>
+          <w:sz w:val="26"/>
+          <w:szCs w:val="26"/>
+          <w:lang w:val="es-ES"/>
+        </w:rPr>
+        <w:t>setup</w:t>
+      </w:r>
+      <w:proofErr w:type="spellEnd"/>
+      <w:r>
+        <w:rPr>
+          <w:sz w:val="26"/>
+          <w:szCs w:val="26"/>
+          <w:lang w:val="es-ES"/>
+        </w:rPr>
+        <w:t>(){</w:t>
+      </w:r>
+    </w:p>
+    <w:p>
+      <w:pPr>
+        <w:rPr>
+          <w:sz w:val="26"/>
+          <w:szCs w:val="26"/>
+          <w:lang w:val="es-ES"/>
+        </w:rPr>
+      </w:pPr>
+      <w:r>
+        <w:rPr>
+          <w:sz w:val="26"/>
+          <w:szCs w:val="26"/>
+          <w:lang w:val="es-ES"/>
+        </w:rPr>
+        <w:t xml:space="preserve">  //Ya tenemos el serial para recibir la información del imagen de</w:t>
+      </w:r>
+    </w:p>
+    <w:p>
+      <w:pPr>
+        <w:rPr>
+          <w:sz w:val="26"/>
+          <w:szCs w:val="26"/>
+          <w:lang w:val="es-ES"/>
+        </w:rPr>
+      </w:pPr>
+      <w:r>
+        <w:rPr>
+          <w:sz w:val="26"/>
+          <w:szCs w:val="26"/>
+          <w:lang w:val="es-ES"/>
+        </w:rPr>
+        <w:t xml:space="preserve">  //la bandera desde Qt</w:t>
+      </w:r>
+    </w:p>
+    <w:p>
+      <w:pPr>
+        <w:rPr>
+          <w:sz w:val="26"/>
+          <w:szCs w:val="26"/>
+          <w:lang w:val="es-ES"/>
+        </w:rPr>
+      </w:pPr>
+      <w:r>
+        <w:rPr>
+          <w:sz w:val="26"/>
+          <w:szCs w:val="26"/>
+          <w:lang w:val="es-ES"/>
+        </w:rPr>
+        <w:t xml:space="preserve">  </w:t>
+      </w:r>
+      <w:proofErr w:type="spellStart"/>
+      <w:r>
+        <w:rPr>
+          <w:sz w:val="26"/>
+          <w:szCs w:val="26"/>
+          <w:lang w:val="es-ES"/>
+        </w:rPr>
+        <w:t>Serial.begin</w:t>
+      </w:r>
+      <w:proofErr w:type="spellEnd"/>
+      <w:r>
+        <w:rPr>
+          <w:sz w:val="26"/>
+          <w:szCs w:val="26"/>
+          <w:lang w:val="es-ES"/>
+        </w:rPr>
+        <w:t>(9600);</w:t>
+      </w:r>
+    </w:p>
+    <w:p>
+      <w:pPr>
+        <w:rPr>
+          <w:sz w:val="26"/>
+          <w:szCs w:val="26"/>
+          <w:lang w:val="en-US"/>
+        </w:rPr>
+      </w:pPr>
+      <w:r>
+        <w:rPr>
+          <w:sz w:val="26"/>
+          <w:szCs w:val="26"/>
+          <w:lang w:val="es-ES"/>
+        </w:rPr>
+        <w:t xml:space="preserve">  </w:t>
+      </w:r>
+      <w:proofErr w:type="spellStart"/>
+      <w:r>
+        <w:rPr>
+          <w:sz w:val="26"/>
+          <w:szCs w:val="26"/>
+          <w:lang w:val="en-US"/>
+        </w:rPr>
+        <w:t>pinMode</w:t>
+      </w:r>
+      <w:proofErr w:type="spellEnd"/>
+      <w:r>
+        <w:rPr>
+          <w:sz w:val="26"/>
+          <w:szCs w:val="26"/>
+          <w:lang w:val="en-US"/>
+        </w:rPr>
+        <w:t>(2,OUTPUT);</w:t>
+      </w:r>
+    </w:p>
+    <w:p>
+      <w:pPr>
+        <w:rPr>
+          <w:sz w:val="26"/>
+          <w:szCs w:val="26"/>
+          <w:lang w:val="en-US"/>
+        </w:rPr>
+      </w:pPr>
+      <w:r>
+        <w:rPr>
+          <w:sz w:val="26"/>
+          <w:szCs w:val="26"/>
+          <w:lang w:val="en-US"/>
+        </w:rPr>
+        <w:t xml:space="preserve"> </w:t>
+      </w:r>
+    </w:p>
+    <w:p>
+      <w:pPr>
+        <w:rPr>
+          <w:sz w:val="26"/>
+          <w:szCs w:val="26"/>
+          <w:lang w:val="en-US"/>
+        </w:rPr>
+      </w:pPr>
+      <w:r>
+        <w:rPr>
+          <w:sz w:val="26"/>
+          <w:szCs w:val="26"/>
+          <w:lang w:val="en-US"/>
+        </w:rPr>
+        <w:t>}</w:t>
+      </w:r>
+    </w:p>
+    <w:p>
+      <w:pPr>
+        <w:rPr>
+          <w:sz w:val="26"/>
+          <w:szCs w:val="26"/>
+          <w:lang w:val="en-US"/>
+        </w:rPr>
+      </w:pPr>
+    </w:p>
+    <w:p>
+      <w:pPr>
+        <w:rPr>
+          <w:sz w:val="26"/>
+          <w:szCs w:val="26"/>
+          <w:lang w:val="en-US"/>
+        </w:rPr>
+      </w:pPr>
+      <w:r>
+        <w:rPr>
+          <w:sz w:val="26"/>
+          <w:szCs w:val="26"/>
+          <w:lang w:val="en-US"/>
+        </w:rPr>
+        <w:t>void loop()</w:t>
+      </w:r>
+    </w:p>
+    <w:p>
+      <w:pPr>
+        <w:rPr>
+          <w:sz w:val="26"/>
+          <w:szCs w:val="26"/>
+          <w:lang w:val="en-US"/>
+        </w:rPr>
+      </w:pPr>
+      <w:r>
+        <w:rPr>
+          <w:sz w:val="26"/>
+          <w:szCs w:val="26"/>
+          <w:lang w:val="en-US"/>
+        </w:rPr>
+        <w:t>{</w:t>
+      </w:r>
+    </w:p>
+    <w:p>
+      <w:pPr>
+        <w:rPr>
+          <w:sz w:val="26"/>
+          <w:szCs w:val="26"/>
+          <w:lang w:val="en-US"/>
+        </w:rPr>
+      </w:pPr>
+      <w:r>
+        <w:rPr>
+          <w:sz w:val="26"/>
+          <w:szCs w:val="26"/>
+          <w:lang w:val="en-US"/>
+        </w:rPr>
+        <w:t xml:space="preserve">  </w:t>
+      </w:r>
+    </w:p>
+    <w:p>
+      <w:pPr>
+        <w:rPr>
+          <w:sz w:val="26"/>
+          <w:szCs w:val="26"/>
+          <w:lang w:val="en-US"/>
+        </w:rPr>
+      </w:pPr>
+      <w:r>
+        <w:rPr>
+          <w:sz w:val="26"/>
+          <w:szCs w:val="26"/>
+          <w:lang w:val="en-US"/>
+        </w:rPr>
+        <w:t xml:space="preserve">  if (</w:t>
+      </w:r>
+      <w:proofErr w:type="spellStart"/>
+      <w:r>
+        <w:rPr>
+          <w:sz w:val="26"/>
+          <w:szCs w:val="26"/>
+          <w:lang w:val="en-US"/>
+        </w:rPr>
+        <w:t>Serial.available</w:t>
+      </w:r>
+      <w:proofErr w:type="spellEnd"/>
+      <w:r>
+        <w:rPr>
+          <w:sz w:val="26"/>
+          <w:szCs w:val="26"/>
+          <w:lang w:val="en-US"/>
+        </w:rPr>
+        <w:t>()&gt;0){</w:t>
+      </w:r>
+    </w:p>
+    <w:p>
+      <w:pPr>
+        <w:rPr>
+          <w:sz w:val="26"/>
+          <w:szCs w:val="26"/>
+          <w:lang w:val="es-ES"/>
+        </w:rPr>
+      </w:pPr>
+      <w:r>
+        <w:rPr>
+          <w:sz w:val="26"/>
+          <w:szCs w:val="26"/>
+          <w:lang w:val="en-US"/>
+        </w:rPr>
+        <w:t xml:space="preserve">  </w:t>
+      </w:r>
+      <w:r>
+        <w:rPr>
+          <w:sz w:val="26"/>
+          <w:szCs w:val="26"/>
+          <w:lang w:val="es-ES"/>
+        </w:rPr>
+        <w:t xml:space="preserve">//Se Establece el </w:t>
+      </w:r>
+      <w:proofErr w:type="spellStart"/>
+      <w:r>
+        <w:rPr>
+          <w:sz w:val="26"/>
+          <w:szCs w:val="26"/>
+          <w:lang w:val="es-ES"/>
+        </w:rPr>
+        <w:t>menu</w:t>
+      </w:r>
+      <w:proofErr w:type="spellEnd"/>
+      <w:r>
+        <w:rPr>
+          <w:sz w:val="26"/>
+          <w:szCs w:val="26"/>
+          <w:lang w:val="es-ES"/>
+        </w:rPr>
+        <w:t xml:space="preserve"> para el usuario </w:t>
+      </w:r>
+    </w:p>
+    <w:p>
+      <w:pPr>
+        <w:rPr>
+          <w:sz w:val="26"/>
+          <w:szCs w:val="26"/>
+          <w:lang w:val="es-ES"/>
+        </w:rPr>
+      </w:pPr>
+      <w:r>
+        <w:rPr>
+          <w:sz w:val="26"/>
+          <w:szCs w:val="26"/>
+          <w:lang w:val="es-ES"/>
+        </w:rPr>
+        <w:t xml:space="preserve">  </w:t>
+      </w:r>
+      <w:proofErr w:type="spellStart"/>
+      <w:r>
+        <w:rPr>
+          <w:sz w:val="26"/>
+          <w:szCs w:val="26"/>
+          <w:lang w:val="es-ES"/>
+        </w:rPr>
+        <w:t>Serial.print</w:t>
+      </w:r>
+      <w:proofErr w:type="spellEnd"/>
+      <w:r>
+        <w:rPr>
+          <w:sz w:val="26"/>
+          <w:szCs w:val="26"/>
+          <w:lang w:val="es-ES"/>
+        </w:rPr>
+        <w:t>("BIENVENIDO");</w:t>
+      </w:r>
+    </w:p>
+    <w:p>
+      <w:pPr>
+        <w:rPr>
+          <w:sz w:val="26"/>
+          <w:szCs w:val="26"/>
+          <w:lang w:val="es-ES"/>
+        </w:rPr>
+      </w:pPr>
+      <w:r>
+        <w:rPr>
+          <w:sz w:val="26"/>
+          <w:szCs w:val="26"/>
+          <w:lang w:val="es-ES"/>
+        </w:rPr>
+        <w:t xml:space="preserve">  </w:t>
+      </w:r>
+      <w:proofErr w:type="spellStart"/>
+      <w:r>
+        <w:rPr>
+          <w:sz w:val="26"/>
+          <w:szCs w:val="26"/>
+          <w:lang w:val="es-ES"/>
+        </w:rPr>
+        <w:t>Serial.print</w:t>
+      </w:r>
+      <w:proofErr w:type="spellEnd"/>
+      <w:r>
+        <w:rPr>
+          <w:sz w:val="26"/>
+          <w:szCs w:val="26"/>
+          <w:lang w:val="es-ES"/>
+        </w:rPr>
+        <w:t>("Presione uno para imprimir la información ingresada");</w:t>
+      </w:r>
+    </w:p>
+    <w:p>
+      <w:pPr>
+        <w:rPr>
+          <w:sz w:val="26"/>
+          <w:szCs w:val="26"/>
+          <w:lang w:val="en-US"/>
+        </w:rPr>
+      </w:pPr>
+      <w:r>
+        <w:rPr>
+          <w:sz w:val="26"/>
+          <w:szCs w:val="26"/>
+          <w:lang w:val="es-ES"/>
+        </w:rPr>
+        <w:t xml:space="preserve">  </w:t>
+      </w:r>
+      <w:proofErr w:type="spellStart"/>
+      <w:r>
+        <w:rPr>
+          <w:sz w:val="26"/>
+          <w:szCs w:val="26"/>
+          <w:lang w:val="en-US"/>
+        </w:rPr>
+        <w:t>Serial.flush</w:t>
+      </w:r>
+      <w:proofErr w:type="spellEnd"/>
+      <w:r>
+        <w:rPr>
+          <w:sz w:val="26"/>
+          <w:szCs w:val="26"/>
+          <w:lang w:val="en-US"/>
+        </w:rPr>
+        <w:t>();</w:t>
+      </w:r>
+    </w:p>
+    <w:p>
+      <w:pPr>
+        <w:rPr>
+          <w:sz w:val="26"/>
+          <w:szCs w:val="26"/>
+          <w:lang w:val="en-US"/>
+        </w:rPr>
+      </w:pPr>
+      <w:r>
+        <w:rPr>
+          <w:sz w:val="26"/>
+          <w:szCs w:val="26"/>
+          <w:lang w:val="en-US"/>
+        </w:rPr>
+        <w:t xml:space="preserve">  int </w:t>
+      </w:r>
+      <w:proofErr w:type="spellStart"/>
+      <w:r>
+        <w:rPr>
+          <w:sz w:val="26"/>
+          <w:szCs w:val="26"/>
+          <w:lang w:val="en-US"/>
+        </w:rPr>
+        <w:t>caso</w:t>
+      </w:r>
+      <w:proofErr w:type="spellEnd"/>
+      <w:r>
+        <w:rPr>
+          <w:sz w:val="26"/>
+          <w:szCs w:val="26"/>
+          <w:lang w:val="en-US"/>
+        </w:rPr>
+        <w:t xml:space="preserve"> = </w:t>
+      </w:r>
+      <w:proofErr w:type="spellStart"/>
+      <w:r>
+        <w:rPr>
+          <w:sz w:val="26"/>
+          <w:szCs w:val="26"/>
+          <w:lang w:val="en-US"/>
+        </w:rPr>
+        <w:t>Serial.parseInt</w:t>
+      </w:r>
+      <w:proofErr w:type="spellEnd"/>
+      <w:r>
+        <w:rPr>
+          <w:sz w:val="26"/>
+          <w:szCs w:val="26"/>
+          <w:lang w:val="en-US"/>
+        </w:rPr>
+        <w:t xml:space="preserve">(); </w:t>
+      </w:r>
+    </w:p>
+    <w:p>
+      <w:pPr>
+        <w:rPr>
+          <w:sz w:val="26"/>
+          <w:szCs w:val="26"/>
+          <w:lang w:val="en-US"/>
+        </w:rPr>
+      </w:pPr>
+      <w:r>
+        <w:rPr>
+          <w:sz w:val="26"/>
+          <w:szCs w:val="26"/>
+          <w:lang w:val="en-US"/>
+        </w:rPr>
+        <w:t xml:space="preserve">    </w:t>
+      </w:r>
+    </w:p>
+    <w:p>
+      <w:pPr>
+        <w:rPr>
+          <w:sz w:val="26"/>
+          <w:szCs w:val="26"/>
+          <w:lang w:val="en-US"/>
+        </w:rPr>
+      </w:pPr>
+      <w:r>
+        <w:rPr>
+          <w:sz w:val="26"/>
+          <w:szCs w:val="26"/>
+          <w:lang w:val="en-US"/>
+        </w:rPr>
+        <w:t xml:space="preserve">    if(</w:t>
+      </w:r>
+      <w:proofErr w:type="spellStart"/>
+      <w:r>
+        <w:rPr>
+          <w:sz w:val="26"/>
+          <w:szCs w:val="26"/>
+          <w:lang w:val="en-US"/>
+        </w:rPr>
+        <w:t>caso</w:t>
+      </w:r>
+      <w:proofErr w:type="spellEnd"/>
+      <w:r>
+        <w:rPr>
+          <w:sz w:val="26"/>
+          <w:szCs w:val="26"/>
+          <w:lang w:val="en-US"/>
+        </w:rPr>
+        <w:t>==1){</w:t>
+      </w:r>
+    </w:p>
+    <w:p>
+      <w:pPr>
+        <w:rPr>
+          <w:sz w:val="26"/>
+          <w:szCs w:val="26"/>
+          <w:lang w:val="en-US"/>
+        </w:rPr>
+      </w:pPr>
+      <w:r>
+        <w:rPr>
+          <w:sz w:val="26"/>
+          <w:szCs w:val="26"/>
+          <w:lang w:val="en-US"/>
+        </w:rPr>
+        <w:t xml:space="preserve">    int </w:t>
+      </w:r>
+      <w:proofErr w:type="spellStart"/>
+      <w:r>
+        <w:rPr>
+          <w:sz w:val="26"/>
+          <w:szCs w:val="26"/>
+          <w:lang w:val="en-US"/>
+        </w:rPr>
+        <w:t>NumLed</w:t>
+      </w:r>
+      <w:proofErr w:type="spellEnd"/>
+      <w:r>
+        <w:rPr>
+          <w:sz w:val="26"/>
+          <w:szCs w:val="26"/>
+          <w:lang w:val="en-US"/>
+        </w:rPr>
+        <w:t xml:space="preserve"> = 0;</w:t>
+      </w:r>
+    </w:p>
+    <w:p>
+      <w:pPr>
+        <w:rPr>
+          <w:sz w:val="26"/>
+          <w:szCs w:val="26"/>
+          <w:lang w:val="en-US"/>
+        </w:rPr>
+      </w:pPr>
+      <w:r>
+        <w:rPr>
+          <w:sz w:val="26"/>
+          <w:szCs w:val="26"/>
+          <w:lang w:val="en-US"/>
+        </w:rPr>
+        <w:t xml:space="preserve">    int red =0;</w:t>
+      </w:r>
+    </w:p>
+    <w:p>
+      <w:pPr>
+        <w:rPr>
+          <w:sz w:val="26"/>
+          <w:szCs w:val="26"/>
+          <w:lang w:val="en-US"/>
+        </w:rPr>
+      </w:pPr>
+      <w:r>
+        <w:rPr>
+          <w:sz w:val="26"/>
+          <w:szCs w:val="26"/>
+          <w:lang w:val="en-US"/>
+        </w:rPr>
+        <w:t xml:space="preserve">    int green =0;</w:t>
+      </w:r>
+    </w:p>
+    <w:p>
+      <w:pPr>
+        <w:rPr>
+          <w:sz w:val="26"/>
+          <w:szCs w:val="26"/>
+          <w:lang w:val="en-US"/>
+        </w:rPr>
+      </w:pPr>
+      <w:r>
+        <w:rPr>
+          <w:sz w:val="26"/>
+          <w:szCs w:val="26"/>
+          <w:lang w:val="en-US"/>
+        </w:rPr>
+        <w:t xml:space="preserve">    int blue =0;</w:t>
+      </w:r>
+    </w:p>
+    <w:p>
+      <w:pPr>
+        <w:rPr>
+          <w:sz w:val="26"/>
+          <w:szCs w:val="26"/>
+          <w:lang w:val="en-US"/>
+        </w:rPr>
+      </w:pPr>
+      <w:r>
+        <w:rPr>
+          <w:sz w:val="26"/>
+          <w:szCs w:val="26"/>
+          <w:lang w:val="en-US"/>
+        </w:rPr>
+        <w:t xml:space="preserve">    </w:t>
+      </w:r>
+      <w:proofErr w:type="spellStart"/>
+      <w:r>
+        <w:rPr>
+          <w:sz w:val="26"/>
+          <w:szCs w:val="26"/>
+          <w:lang w:val="en-US"/>
+        </w:rPr>
+        <w:t>leds.begin</w:t>
+      </w:r>
+      <w:proofErr w:type="spellEnd"/>
+      <w:r>
+        <w:rPr>
+          <w:sz w:val="26"/>
+          <w:szCs w:val="26"/>
+          <w:lang w:val="en-US"/>
+        </w:rPr>
+        <w:t>();</w:t>
+      </w:r>
+    </w:p>
+    <w:p>
+      <w:pPr>
+        <w:rPr>
+          <w:sz w:val="26"/>
+          <w:szCs w:val="26"/>
+          <w:lang w:val="en-US"/>
+        </w:rPr>
+      </w:pPr>
+      <w:r>
+        <w:rPr>
+          <w:sz w:val="26"/>
+          <w:szCs w:val="26"/>
+          <w:lang w:val="en-US"/>
+        </w:rPr>
+        <w:t xml:space="preserve">    for(int a=15;a&gt;0 || a==0;a--){</w:t>
+      </w:r>
+    </w:p>
+    <w:p>
+      <w:pPr>
+        <w:rPr>
+          <w:sz w:val="26"/>
+          <w:szCs w:val="26"/>
+          <w:lang w:val="en-US"/>
+        </w:rPr>
+      </w:pPr>
+      <w:r>
+        <w:rPr>
+          <w:sz w:val="26"/>
+          <w:szCs w:val="26"/>
+          <w:lang w:val="en-US"/>
+        </w:rPr>
+        <w:t xml:space="preserve">    for(int b=0;b&lt;16;b++){</w:t>
+      </w:r>
+    </w:p>
+    <w:p>
+      <w:pPr>
+        <w:rPr>
+          <w:sz w:val="26"/>
+          <w:szCs w:val="26"/>
+          <w:lang w:val="en-US"/>
+        </w:rPr>
+      </w:pPr>
+      <w:r>
+        <w:rPr>
+          <w:sz w:val="26"/>
+          <w:szCs w:val="26"/>
+          <w:lang w:val="en-US"/>
+        </w:rPr>
+        <w:t xml:space="preserve">      for(int c=0;c&lt;3;c++){</w:t>
+      </w:r>
+    </w:p>
+    <w:p>
+      <w:pPr>
+        <w:rPr>
+          <w:sz w:val="26"/>
+          <w:szCs w:val="26"/>
+          <w:lang w:val="en-US"/>
+        </w:rPr>
+      </w:pPr>
+      <w:r>
+        <w:rPr>
+          <w:sz w:val="26"/>
+          <w:szCs w:val="26"/>
+          <w:lang w:val="en-US"/>
+        </w:rPr>
+        <w:t xml:space="preserve">      </w:t>
+      </w:r>
+      <w:r>
+        <w:rPr>
+          <w:sz w:val="26"/>
+          <w:szCs w:val="26"/>
+          <w:lang w:val="en-US"/>
+        </w:rPr>
+        <w:tab/>
+        <w:t xml:space="preserve">red = </w:t>
+      </w:r>
+      <w:proofErr w:type="spellStart"/>
+      <w:r>
+        <w:rPr>
+          <w:sz w:val="26"/>
+          <w:szCs w:val="26"/>
+          <w:lang w:val="en-US"/>
+        </w:rPr>
+        <w:t>arr</w:t>
+      </w:r>
+      <w:proofErr w:type="spellEnd"/>
+      <w:r>
+        <w:rPr>
+          <w:sz w:val="26"/>
+          <w:szCs w:val="26"/>
+          <w:lang w:val="en-US"/>
+        </w:rPr>
+        <w:t>[a][b][c];</w:t>
+      </w:r>
+    </w:p>
+    <w:p>
+      <w:pPr>
+        <w:rPr>
+          <w:sz w:val="26"/>
+          <w:szCs w:val="26"/>
+          <w:lang w:val="en-US"/>
+        </w:rPr>
+      </w:pPr>
+      <w:r>
+        <w:rPr>
+          <w:sz w:val="26"/>
+          <w:szCs w:val="26"/>
+          <w:lang w:val="en-US"/>
+        </w:rPr>
+        <w:t xml:space="preserve">        green = </w:t>
+      </w:r>
+      <w:proofErr w:type="spellStart"/>
+      <w:r>
+        <w:rPr>
+          <w:sz w:val="26"/>
+          <w:szCs w:val="26"/>
+          <w:lang w:val="en-US"/>
+        </w:rPr>
+        <w:t>arr</w:t>
+      </w:r>
+      <w:proofErr w:type="spellEnd"/>
+      <w:r>
+        <w:rPr>
+          <w:sz w:val="26"/>
+          <w:szCs w:val="26"/>
+          <w:lang w:val="en-US"/>
+        </w:rPr>
+        <w:t>[a][b][c+1];</w:t>
+      </w:r>
+    </w:p>
+    <w:p>
+      <w:pPr>
+        <w:rPr>
+          <w:sz w:val="26"/>
+          <w:szCs w:val="26"/>
+          <w:lang w:val="en-US"/>
+        </w:rPr>
+      </w:pPr>
+      <w:r>
+        <w:rPr>
+          <w:sz w:val="26"/>
+          <w:szCs w:val="26"/>
+          <w:lang w:val="en-US"/>
+        </w:rPr>
+        <w:t xml:space="preserve">        blue = </w:t>
+      </w:r>
+      <w:proofErr w:type="spellStart"/>
+      <w:r>
+        <w:rPr>
+          <w:sz w:val="26"/>
+          <w:szCs w:val="26"/>
+          <w:lang w:val="en-US"/>
+        </w:rPr>
+        <w:t>arr</w:t>
+      </w:r>
+      <w:proofErr w:type="spellEnd"/>
+      <w:r>
+        <w:rPr>
+          <w:sz w:val="26"/>
+          <w:szCs w:val="26"/>
+          <w:lang w:val="en-US"/>
+        </w:rPr>
+        <w:t>[a][b][c+2];</w:t>
+      </w:r>
+    </w:p>
+    <w:p>
+      <w:pPr>
+        <w:rPr>
+          <w:sz w:val="26"/>
+          <w:szCs w:val="26"/>
+          <w:lang w:val="en-US"/>
+        </w:rPr>
+      </w:pPr>
+      <w:r>
+        <w:rPr>
+          <w:sz w:val="26"/>
+          <w:szCs w:val="26"/>
+          <w:lang w:val="en-US"/>
+        </w:rPr>
+        <w:t xml:space="preserve">        </w:t>
+      </w:r>
+      <w:proofErr w:type="spellStart"/>
+      <w:r>
+        <w:rPr>
+          <w:sz w:val="26"/>
+          <w:szCs w:val="26"/>
+          <w:lang w:val="en-US"/>
+        </w:rPr>
+        <w:t>leds.setPixelColor</w:t>
+      </w:r>
+      <w:proofErr w:type="spellEnd"/>
+      <w:r>
+        <w:rPr>
+          <w:sz w:val="26"/>
+          <w:szCs w:val="26"/>
+          <w:lang w:val="en-US"/>
+        </w:rPr>
+        <w:t>(</w:t>
+      </w:r>
+      <w:proofErr w:type="spellStart"/>
+      <w:r>
+        <w:rPr>
+          <w:sz w:val="26"/>
+          <w:szCs w:val="26"/>
+          <w:lang w:val="en-US"/>
+        </w:rPr>
+        <w:t>NumLed</w:t>
+      </w:r>
+      <w:proofErr w:type="spellEnd"/>
+      <w:r>
+        <w:rPr>
+          <w:sz w:val="26"/>
+          <w:szCs w:val="26"/>
+          <w:lang w:val="en-US"/>
+        </w:rPr>
+        <w:t>, red, green, blue);</w:t>
+      </w:r>
+    </w:p>
+    <w:p>
+      <w:pPr>
+        <w:rPr>
+          <w:sz w:val="26"/>
+          <w:szCs w:val="26"/>
+          <w:lang w:val="es-ES"/>
+        </w:rPr>
+      </w:pPr>
+      <w:r>
+        <w:rPr>
+          <w:sz w:val="26"/>
+          <w:szCs w:val="26"/>
+          <w:lang w:val="en-US"/>
+        </w:rPr>
+        <w:lastRenderedPageBreak/>
+        <w:t xml:space="preserve">      </w:t>
+      </w:r>
+      <w:r>
+        <w:rPr>
+          <w:sz w:val="26"/>
+          <w:szCs w:val="26"/>
+          <w:lang w:val="es-ES"/>
+        </w:rPr>
+        <w:t>}</w:t>
+      </w:r>
+    </w:p>
+    <w:p>
+      <w:pPr>
+        <w:rPr>
+          <w:sz w:val="26"/>
+          <w:szCs w:val="26"/>
+          <w:lang w:val="es-ES"/>
+        </w:rPr>
+      </w:pPr>
+      <w:r>
+        <w:rPr>
+          <w:sz w:val="26"/>
+          <w:szCs w:val="26"/>
+          <w:lang w:val="es-ES"/>
+        </w:rPr>
+        <w:t xml:space="preserve">      </w:t>
+      </w:r>
+      <w:proofErr w:type="spellStart"/>
+      <w:r>
+        <w:rPr>
+          <w:sz w:val="26"/>
+          <w:szCs w:val="26"/>
+          <w:lang w:val="es-ES"/>
+        </w:rPr>
+        <w:t>NumLed</w:t>
+      </w:r>
+      <w:proofErr w:type="spellEnd"/>
+      <w:r>
+        <w:rPr>
+          <w:sz w:val="26"/>
+          <w:szCs w:val="26"/>
+          <w:lang w:val="es-ES"/>
+        </w:rPr>
+        <w:t>++;</w:t>
+      </w:r>
+    </w:p>
+    <w:p>
+      <w:pPr>
+        <w:rPr>
+          <w:sz w:val="26"/>
+          <w:szCs w:val="26"/>
+          <w:lang w:val="es-ES"/>
+        </w:rPr>
+      </w:pPr>
+      <w:r>
+        <w:rPr>
+          <w:sz w:val="26"/>
+          <w:szCs w:val="26"/>
+          <w:lang w:val="es-ES"/>
+        </w:rPr>
+        <w:t xml:space="preserve">    }</w:t>
+      </w:r>
+    </w:p>
+    <w:p>
+      <w:pPr>
+        <w:rPr>
+          <w:sz w:val="26"/>
+          <w:szCs w:val="26"/>
+          <w:lang w:val="es-ES"/>
+        </w:rPr>
+      </w:pPr>
+      <w:r>
+        <w:rPr>
+          <w:sz w:val="26"/>
+          <w:szCs w:val="26"/>
+          <w:lang w:val="es-ES"/>
+        </w:rPr>
+        <w:t xml:space="preserve">  }</w:t>
+      </w:r>
+    </w:p>
+    <w:p>
+      <w:pPr>
+        <w:rPr>
+          <w:sz w:val="26"/>
+          <w:szCs w:val="26"/>
+          <w:lang w:val="es-ES"/>
+        </w:rPr>
+      </w:pPr>
+      <w:r>
+        <w:rPr>
+          <w:sz w:val="26"/>
+          <w:szCs w:val="26"/>
+          <w:lang w:val="es-ES"/>
+        </w:rPr>
+        <w:t xml:space="preserve">    </w:t>
+      </w:r>
+      <w:proofErr w:type="spellStart"/>
+      <w:r>
+        <w:rPr>
+          <w:sz w:val="26"/>
+          <w:szCs w:val="26"/>
+          <w:lang w:val="es-ES"/>
+        </w:rPr>
+        <w:t>leds.show</w:t>
+      </w:r>
+      <w:proofErr w:type="spellEnd"/>
+      <w:r>
+        <w:rPr>
+          <w:sz w:val="26"/>
+          <w:szCs w:val="26"/>
+          <w:lang w:val="es-ES"/>
+        </w:rPr>
+        <w:t>();</w:t>
+      </w:r>
+    </w:p>
+    <w:p>
+      <w:pPr>
+        <w:rPr>
+          <w:sz w:val="26"/>
+          <w:szCs w:val="26"/>
+          <w:lang w:val="es-ES"/>
+        </w:rPr>
+      </w:pPr>
+      <w:r>
+        <w:rPr>
+          <w:sz w:val="26"/>
+          <w:szCs w:val="26"/>
+          <w:lang w:val="es-ES"/>
+        </w:rPr>
+        <w:t xml:space="preserve">    }</w:t>
+      </w:r>
+    </w:p>
+    <w:p>
+      <w:pPr>
+        <w:rPr>
+          <w:sz w:val="26"/>
+          <w:szCs w:val="26"/>
+          <w:lang w:val="es-ES"/>
+        </w:rPr>
+      </w:pPr>
+      <w:r>
+        <w:rPr>
+          <w:sz w:val="26"/>
+          <w:szCs w:val="26"/>
+          <w:lang w:val="es-ES"/>
+        </w:rPr>
+        <w:t>}</w:t>
+      </w:r>
+    </w:p>
+    <w:p>
+      <w:pPr>
+        <w:rPr>
+          <w:sz w:val="26"/>
+          <w:szCs w:val="26"/>
+          <w:lang w:val="es-ES"/>
+        </w:rPr>
+      </w:pPr>
+      <w:r>
+        <w:rPr>
+          <w:sz w:val="26"/>
+          <w:szCs w:val="26"/>
+          <w:lang w:val="es-ES"/>
+        </w:rPr>
+        <w:t>}</w:t>
+      </w:r>
+    </w:p>
+    <w:p>
+      <w:pPr>
+        <w:rPr>
+          <w:sz w:val="26"/>
+          <w:szCs w:val="26"/>
+          <w:lang w:val="es-ES"/>
+        </w:rPr>
+      </w:pPr>
+    </w:p>
+    <w:p>
+      <w:pPr>
+        <w:rPr>
+          <w:sz w:val="26"/>
+          <w:szCs w:val="26"/>
+          <w:lang w:val="es-ES"/>
+        </w:rPr>
+      </w:pPr>
+    </w:p>
+    <w:p>
+      <w:pPr>
+        <w:rPr>
+          <w:sz w:val="26"/>
+          <w:szCs w:val="26"/>
+          <w:lang w:val="es-ES"/>
+        </w:rPr>
+      </w:pPr>
+    </w:p>
+    <w:p>
+      <w:pPr>
+        <w:rPr>
+          <w:sz w:val="26"/>
+          <w:szCs w:val="26"/>
+          <w:lang w:val="es-ES"/>
+        </w:rPr>
+      </w:pPr>
+    </w:p>
+    <w:p>
+      <w:pPr>
+        <w:rPr>
+          <w:sz w:val="26"/>
+          <w:szCs w:val="26"/>
+          <w:lang w:val="es-ES"/>
+        </w:rPr>
+      </w:pPr>
+    </w:p>
+    <w:p>
+      <w:pPr>
+        <w:rPr>
+          <w:sz w:val="26"/>
+          <w:szCs w:val="26"/>
+          <w:lang w:val="es-ES"/>
+        </w:rPr>
+      </w:pPr>
+      <w:r>
+        <w:rPr>
+          <w:sz w:val="26"/>
+          <w:szCs w:val="26"/>
+          <w:lang w:val="es-ES"/>
+        </w:rPr>
+        <w:t>.</w:t>
       </w:r>
     </w:p>
     <w:sectPr>

</xml_diff>